<commit_message>
Fixed a portion of the Table of Contents
</commit_message>
<xml_diff>
--- a/SRS.docx
+++ b/SRS.docx
@@ -55,7 +55,7 @@
     <w:sdt>
       <w:sdtPr>
         <w:text/>
-        <w:id w:val="1581365193"/>
+        <w:id w:val="1281578142"/>
         <w:dataBinding w:prefixMappings="xmlns:ns0='http://purl.org/dc/elements/1.1/' xmlns:ns1='http://schemas.openxmlformats.org/package/2006/metadata/core-properties' " w:xpath="/ns1:coreProperties[1]/ns0:title[1]" w:storeItemID="{6C3C8BC8-F283-45AE-878A-BAB7291924A1}"/>
         <w:alias w:val="Title"/>
       </w:sdtPr>
@@ -208,7 +208,7 @@
     <w:sdt>
       <w:sdtPr>
         <w:text/>
-        <w:id w:val="593845918"/>
+        <w:id w:val="632342976"/>
         <w:dataBinding w:prefixMappings="xmlns:ns0='http://purl.org/dc/elements/1.1/' xmlns:ns1='http://schemas.openxmlformats.org/package/2006/metadata/core-properties' " w:xpath="/ns1:coreProperties[1]/ns0:subject[1]" w:storeItemID="{6C3C8BC8-F283-45AE-878A-BAB7291924A1}"/>
         <w:alias w:val="Subtitle"/>
       </w:sdtPr>
@@ -487,7 +487,7 @@
           <w:docPartGallery w:val="Table of Contents"/>
           <w:docPartUnique w:val="true"/>
         </w:docPartObj>
-        <w:id w:val="2014328988"/>
+        <w:id w:val="2004850333"/>
       </w:sdtPr>
       <w:sdtContent>
         <w:p>
@@ -534,6 +534,7 @@
                 <w:webHidden/>
                 <w:rStyle w:val="IndexLink"/>
                 <w:rFonts w:cs="Times New Roman" w:ascii="Times New Roman" w:hAnsi="Times New Roman"/>
+                <w:vanish w:val="false"/>
               </w:rPr>
               <w:t>Table of Contents</w:t>
             </w:r>
@@ -597,6 +598,7 @@
                 <w:webHidden/>
                 <w:rStyle w:val="IndexLink"/>
                 <w:rFonts w:eastAsia="Times New Roman" w:cs="Times New Roman" w:ascii="Times New Roman" w:hAnsi="Times New Roman"/>
+                <w:vanish w:val="false"/>
               </w:rPr>
               <w:t>Introduction</w:t>
             </w:r>
@@ -654,6 +656,7 @@
                 <w:webHidden/>
                 <w:rStyle w:val="IndexLink"/>
                 <w:rFonts w:cs="Times New Roman" w:ascii="Times New Roman" w:hAnsi="Times New Roman"/>
+                <w:vanish w:val="false"/>
               </w:rPr>
               <w:t>1.1 Purpose of this Document:</w:t>
             </w:r>
@@ -711,6 +714,7 @@
                 <w:webHidden/>
                 <w:rStyle w:val="IndexLink"/>
                 <w:rFonts w:cs="Times New Roman" w:ascii="Times New Roman" w:hAnsi="Times New Roman"/>
+                <w:vanish w:val="false"/>
               </w:rPr>
               <w:t>1.2 Scope of the Development Project:</w:t>
             </w:r>
@@ -768,6 +772,7 @@
                 <w:webHidden/>
                 <w:rStyle w:val="IndexLink"/>
                 <w:rFonts w:cs="Times New Roman" w:ascii="Times New Roman" w:hAnsi="Times New Roman"/>
+                <w:vanish w:val="false"/>
               </w:rPr>
               <w:t>1.3 Definitions, Acronyms, and Abbreviations:</w:t>
             </w:r>
@@ -825,6 +830,7 @@
                 <w:webHidden/>
                 <w:rStyle w:val="IndexLink"/>
                 <w:rFonts w:cs="Times New Roman" w:ascii="Times New Roman" w:hAnsi="Times New Roman"/>
+                <w:vanish w:val="false"/>
               </w:rPr>
               <w:t>1.4 References:</w:t>
             </w:r>
@@ -882,6 +888,7 @@
                 <w:webHidden/>
                 <w:rStyle w:val="IndexLink"/>
                 <w:rFonts w:cs="Times New Roman" w:ascii="Times New Roman" w:hAnsi="Times New Roman"/>
+                <w:vanish w:val="false"/>
               </w:rPr>
               <w:t>1.5 Overview of Document:</w:t>
             </w:r>
@@ -925,56 +932,107 @@
             <w:tabs>
               <w:tab w:val="right" w:pos="9350" w:leader="dot"/>
             </w:tabs>
+            <w:rPr/>
+          </w:pPr>
+          <w:hyperlink w:anchor="_Toc504675105">
+            <w:bookmarkStart w:id="1" w:name="__DdeLink__1331_3555873258"/>
+            <w:r>
+              <w:rPr>
+                <w:webHidden/>
+                <w:rStyle w:val="IndexLink"/>
+                <w:rFonts w:cs="Times New Roman" w:ascii="Times New Roman" w:hAnsi="Times New Roman"/>
+                <w:vanish w:val="false"/>
+              </w:rPr>
+              <w:t>2. Overall Description</w:t>
+            </w:r>
+            <w:bookmarkEnd w:id="1"/>
+            <w:r>
+              <w:rPr>
+                <w:webHidden/>
+              </w:rPr>
+              <w:fldChar w:fldCharType="begin"/>
+            </w:r>
+            <w:r>
+              <w:rPr>
+                <w:webHidden/>
+              </w:rPr>
+              <w:instrText>PAGEREF _Toc504675105 \h</w:instrText>
+            </w:r>
+            <w:r>
+              <w:rPr>
+                <w:webHidden/>
+              </w:rPr>
+              <w:fldChar w:fldCharType="separate"/>
+            </w:r>
+            <w:r>
+              <w:rPr>
+                <w:rStyle w:val="IndexLink"/>
+                <w:vanish w:val="false"/>
+              </w:rPr>
+              <w:tab/>
+              <w:t>6</w:t>
+            </w:r>
+            <w:r>
+              <w:rPr>
+                <w:webHidden/>
+              </w:rPr>
+              <w:fldChar w:fldCharType="end"/>
+            </w:r>
+          </w:hyperlink>
+        </w:p>
+        <w:p>
+          <w:pPr>
+            <w:pStyle w:val="Contents1"/>
+            <w:widowControl/>
+            <w:tabs>
+              <w:tab w:val="right" w:pos="9350" w:leader="dot"/>
+            </w:tabs>
+            <w:bidi w:val="0"/>
+            <w:spacing w:lineRule="auto" w:line="259" w:before="0" w:after="100"/>
+            <w:jc w:val="left"/>
             <w:rPr>
-              <w:rFonts w:ascii="Calibri" w:hAnsi="Calibri" w:eastAsia="" w:cs="" w:asciiTheme="minorHAnsi" w:cstheme="minorBidi" w:eastAsiaTheme="minorEastAsia" w:hAnsiTheme="minorHAnsi"/>
+              <w:rFonts w:eastAsia="" w:cstheme="minorBidi" w:eastAsiaTheme="minorEastAsia"/>
               <w:color w:val="00000A"/>
-              <w:sz w:val="22"/>
-              <w:szCs w:val="22"/>
-              <w:lang w:eastAsia="en-US" w:bidi="ar-SA"/>
+              <w:kern w:val="0"/>
+              <w:lang w:val="en-US" w:eastAsia="en-US" w:bidi="ar-SA"/>
             </w:rPr>
           </w:pPr>
-          <w:hyperlink w:anchor="_Toc504675105">
-            <w:r>
-              <w:rPr>
-                <w:webHidden/>
-                <w:rStyle w:val="IndexLink"/>
-                <w:rFonts w:cs="Times New Roman" w:ascii="Times New Roman" w:hAnsi="Times New Roman"/>
-              </w:rPr>
-              <w:t>2. Overall Description</w:t>
-            </w:r>
-            <w:r>
-              <w:rPr>
-                <w:webHidden/>
-              </w:rPr>
-              <w:fldChar w:fldCharType="begin"/>
-            </w:r>
-            <w:r>
-              <w:rPr>
-                <w:webHidden/>
-              </w:rPr>
-              <w:instrText>PAGEREF _Toc504675105 \h</w:instrText>
-            </w:r>
-            <w:r>
-              <w:rPr>
-                <w:webHidden/>
-              </w:rPr>
-              <w:fldChar w:fldCharType="separate"/>
-            </w:r>
-            <w:r>
-              <w:rPr>
-                <w:rStyle w:val="IndexLink"/>
-                <w:vanish w:val="false"/>
-              </w:rPr>
-              <w:tab/>
-              <w:t>6</w:t>
-            </w:r>
-            <w:r>
-              <w:rPr>
-                <w:webHidden/>
-              </w:rPr>
-              <w:fldChar w:fldCharType="end"/>
-            </w:r>
-          </w:hyperlink>
+          <w:r>
+            <w:rPr>
+              <w:rFonts w:eastAsia="" w:cstheme="minorBidi" w:eastAsiaTheme="minorEastAsia"/>
+              <w:color w:val="00000A"/>
+              <w:kern w:val="0"/>
+              <w:lang w:val="en-US" w:eastAsia="en-US" w:bidi="ar-SA"/>
+            </w:rPr>
+            <w:t xml:space="preserve">3. </w:t>
+          </w:r>
+          <w:r>
+            <w:rPr>
+              <w:rFonts w:eastAsia="" w:cstheme="minorBidi" w:eastAsiaTheme="minorEastAsia"/>
+              <w:color w:val="00000A"/>
+              <w:kern w:val="0"/>
+              <w:lang w:val="en-US" w:eastAsia="en-US" w:bidi="ar-SA"/>
+            </w:rPr>
+            <w:t>Product Perspective</w:t>
+          </w:r>
+          <w:r>
+            <w:rPr>
+              <w:rFonts w:eastAsia="" w:cstheme="minorBidi" w:eastAsiaTheme="minorEastAsia"/>
+              <w:color w:val="00000A"/>
+              <w:kern w:val="0"/>
+              <w:lang w:val="en-US" w:eastAsia="en-US" w:bidi="ar-SA"/>
+            </w:rPr>
+            <w:tab/>
+          </w:r>
+          <w:r>
+            <w:rPr>
+              <w:rFonts w:eastAsia="" w:cstheme="minorBidi" w:eastAsiaTheme="minorEastAsia"/>
+              <w:color w:val="00000A"/>
+              <w:kern w:val="0"/>
+              <w:lang w:val="en-US" w:eastAsia="en-US" w:bidi="ar-SA"/>
+            </w:rPr>
+            <w:t>7</w:t>
+          </w:r>
         </w:p>
         <w:p>
           <w:pPr>
@@ -991,6 +1049,7 @@
                 <w:webHidden/>
                 <w:rStyle w:val="IndexLink"/>
                 <w:rFonts w:cs="Times New Roman" w:ascii="Times New Roman" w:hAnsi="Times New Roman"/>
+                <w:vanish w:val="false"/>
               </w:rPr>
               <w:t>4. Product Functions</w:t>
             </w:r>
@@ -1043,6 +1102,7 @@
                 <w:webHidden/>
                 <w:rStyle w:val="IndexLink"/>
                 <w:rFonts w:cs="Times New Roman" w:ascii="Times New Roman" w:hAnsi="Times New Roman"/>
+                <w:vanish w:val="false"/>
               </w:rPr>
               <w:t>5. User characteristics</w:t>
             </w:r>
@@ -1095,6 +1155,7 @@
                 <w:webHidden/>
                 <w:rStyle w:val="IndexLink"/>
                 <w:rFonts w:cs="Times New Roman" w:ascii="Times New Roman" w:hAnsi="Times New Roman"/>
+                <w:vanish w:val="false"/>
               </w:rPr>
               <w:t>6. Constraints</w:t>
             </w:r>
@@ -1147,6 +1208,7 @@
                 <w:webHidden/>
                 <w:rStyle w:val="IndexLink"/>
                 <w:rFonts w:cs="Times New Roman" w:ascii="Times New Roman" w:hAnsi="Times New Roman"/>
+                <w:vanish w:val="false"/>
               </w:rPr>
               <w:t>7. Assumptions</w:t>
             </w:r>
@@ -1204,6 +1266,7 @@
                 <w:webHidden/>
                 <w:rStyle w:val="IndexLink"/>
                 <w:rFonts w:cs="Times New Roman" w:ascii="Times New Roman" w:hAnsi="Times New Roman"/>
+                <w:vanish w:val="false"/>
               </w:rPr>
               <w:t>8. Functions</w:t>
             </w:r>
@@ -1261,6 +1324,7 @@
                 <w:webHidden/>
                 <w:rStyle w:val="IndexLink"/>
                 <w:rFonts w:cs="Times New Roman" w:ascii="Times New Roman" w:hAnsi="Times New Roman"/>
+                <w:vanish w:val="false"/>
               </w:rPr>
               <w:t>8.1 User Class – Survey Taking User</w:t>
             </w:r>
@@ -1318,6 +1382,7 @@
                 <w:webHidden/>
                 <w:rStyle w:val="IndexLink"/>
                 <w:rFonts w:cs="Times New Roman" w:ascii="Times New Roman" w:hAnsi="Times New Roman"/>
+                <w:vanish w:val="false"/>
               </w:rPr>
               <w:t>8.1.1 Functional Requirement 1.1</w:t>
             </w:r>
@@ -1375,6 +1440,7 @@
                 <w:webHidden/>
                 <w:rStyle w:val="IndexLink"/>
                 <w:rFonts w:cs="Times New Roman" w:ascii="Times New Roman" w:hAnsi="Times New Roman"/>
+                <w:vanish w:val="false"/>
               </w:rPr>
               <w:t>8.1.2 Functional Requirement 1.2</w:t>
             </w:r>
@@ -1432,6 +1498,7 @@
                 <w:webHidden/>
                 <w:rStyle w:val="IndexLink"/>
                 <w:rFonts w:cs="Times New Roman" w:ascii="Times New Roman" w:hAnsi="Times New Roman"/>
+                <w:vanish w:val="false"/>
               </w:rPr>
               <w:t>8.1.3 Functional Requirement 1.3</w:t>
             </w:r>
@@ -1489,6 +1556,7 @@
                 <w:webHidden/>
                 <w:rStyle w:val="IndexLink"/>
                 <w:rFonts w:cs="Times New Roman" w:ascii="Times New Roman" w:hAnsi="Times New Roman"/>
+                <w:vanish w:val="false"/>
               </w:rPr>
               <w:t>8.1.4 Functional Requirement 1.4</w:t>
             </w:r>
@@ -1546,6 +1614,7 @@
                 <w:webHidden/>
                 <w:rStyle w:val="IndexLink"/>
                 <w:rFonts w:cs="Times New Roman" w:ascii="Times New Roman" w:hAnsi="Times New Roman"/>
+                <w:vanish w:val="false"/>
               </w:rPr>
               <w:t>8.1.5 Functional Requirement 1.5</w:t>
             </w:r>
@@ -1603,6 +1672,7 @@
                 <w:webHidden/>
                 <w:rStyle w:val="IndexLink"/>
                 <w:rFonts w:cs="Times New Roman" w:ascii="Times New Roman" w:hAnsi="Times New Roman"/>
+                <w:vanish w:val="false"/>
               </w:rPr>
               <w:t>8.1.6 Functional Requirement 1.6</w:t>
             </w:r>
@@ -1660,6 +1730,7 @@
                 <w:webHidden/>
                 <w:rStyle w:val="IndexLink"/>
                 <w:rFonts w:cs="Times New Roman" w:ascii="Times New Roman" w:hAnsi="Times New Roman"/>
+                <w:vanish w:val="false"/>
               </w:rPr>
               <w:t>8.1.7 Functional Requirement 1.7</w:t>
             </w:r>
@@ -1711,8 +1782,16 @@
                 <w:webHidden/>
                 <w:rStyle w:val="IndexLink"/>
                 <w:rFonts w:cs="Times New Roman" w:ascii="Times New Roman" w:hAnsi="Times New Roman"/>
-              </w:rPr>
-              <w:t>8.2 User Class - Pollster</w:t>
+                <w:vanish w:val="false"/>
+              </w:rPr>
+              <w:t>8.2 User Class</w:t>
+            </w:r>
+            <w:r>
+              <w:rPr>
+                <w:rStyle w:val="IndexLink"/>
+                <w:rFonts w:cs="Times New Roman" w:ascii="Times New Roman" w:hAnsi="Times New Roman"/>
+              </w:rPr>
+              <w:t xml:space="preserve"> – Pollster</w:t>
             </w:r>
             <w:r>
               <w:rPr>
@@ -1768,6 +1847,7 @@
                 <w:webHidden/>
                 <w:rStyle w:val="IndexLink"/>
                 <w:rFonts w:cs="Times New Roman" w:ascii="Times New Roman" w:hAnsi="Times New Roman"/>
+                <w:vanish w:val="false"/>
               </w:rPr>
               <w:t>8.2.1 Functional Requirement 2.1</w:t>
             </w:r>
@@ -1825,6 +1905,7 @@
                 <w:webHidden/>
                 <w:rStyle w:val="IndexLink"/>
                 <w:rFonts w:cs="Times New Roman" w:ascii="Times New Roman" w:hAnsi="Times New Roman"/>
+                <w:vanish w:val="false"/>
               </w:rPr>
               <w:t>8.2.2 Functional Requirement 2.2</w:t>
             </w:r>
@@ -1882,6 +1963,7 @@
                 <w:webHidden/>
                 <w:rStyle w:val="IndexLink"/>
                 <w:rFonts w:cs="Times New Roman" w:ascii="Times New Roman" w:hAnsi="Times New Roman"/>
+                <w:vanish w:val="false"/>
               </w:rPr>
               <w:t>8.2.3 Functional Requirement 2.3</w:t>
             </w:r>
@@ -1939,6 +2021,7 @@
                 <w:webHidden/>
                 <w:rStyle w:val="IndexLink"/>
                 <w:rFonts w:cs="Times New Roman" w:ascii="Times New Roman" w:hAnsi="Times New Roman"/>
+                <w:vanish w:val="false"/>
               </w:rPr>
               <w:t>8.2.4 Functional Requirement 2.4</w:t>
             </w:r>
@@ -1996,6 +2079,7 @@
                 <w:webHidden/>
                 <w:rStyle w:val="IndexLink"/>
                 <w:rFonts w:cs="Times New Roman" w:ascii="Times New Roman" w:hAnsi="Times New Roman"/>
+                <w:vanish w:val="false"/>
               </w:rPr>
               <w:t>8.2.5 Functional Requirement 2.5</w:t>
             </w:r>
@@ -2053,6 +2137,7 @@
                 <w:webHidden/>
                 <w:rStyle w:val="IndexLink"/>
                 <w:rFonts w:cs="Times New Roman" w:ascii="Times New Roman" w:hAnsi="Times New Roman"/>
+                <w:vanish w:val="false"/>
               </w:rPr>
               <w:t>8.2.6 Functional Requirement 2.6</w:t>
             </w:r>
@@ -2110,6 +2195,7 @@
                 <w:webHidden/>
                 <w:rStyle w:val="IndexLink"/>
                 <w:rFonts w:cs="Times New Roman" w:ascii="Times New Roman" w:hAnsi="Times New Roman"/>
+                <w:vanish w:val="false"/>
               </w:rPr>
               <w:t>8.2.7 Functional Requirement 2.7</w:t>
             </w:r>
@@ -2167,6 +2253,7 @@
                 <w:webHidden/>
                 <w:rStyle w:val="IndexLink"/>
                 <w:rFonts w:cs="Times New Roman" w:ascii="Times New Roman" w:hAnsi="Times New Roman"/>
+                <w:vanish w:val="false"/>
               </w:rPr>
               <w:t>8.2.8 Functional Requirement 2.8</w:t>
             </w:r>
@@ -2224,6 +2311,7 @@
                 <w:webHidden/>
                 <w:rStyle w:val="IndexLink"/>
                 <w:rFonts w:cs="Times New Roman" w:ascii="Times New Roman" w:hAnsi="Times New Roman"/>
+                <w:vanish w:val="false"/>
               </w:rPr>
               <w:t>8.2.9 Functional Requirement 2.9</w:t>
             </w:r>
@@ -2281,6 +2369,7 @@
                 <w:webHidden/>
                 <w:rStyle w:val="IndexLink"/>
                 <w:rFonts w:cs="Times New Roman" w:ascii="Times New Roman" w:hAnsi="Times New Roman"/>
+                <w:vanish w:val="false"/>
               </w:rPr>
               <w:t>8.2.10 Functional Requirement 2.10</w:t>
             </w:r>
@@ -2338,6 +2427,7 @@
                 <w:webHidden/>
                 <w:rStyle w:val="IndexLink"/>
                 <w:rFonts w:cs="Times New Roman" w:ascii="Times New Roman" w:hAnsi="Times New Roman"/>
+                <w:vanish w:val="false"/>
               </w:rPr>
               <w:t>8.2.11 Functional Requirement 2.11</w:t>
             </w:r>
@@ -2395,6 +2485,7 @@
                 <w:webHidden/>
                 <w:rStyle w:val="IndexLink"/>
                 <w:rFonts w:cs="Times New Roman" w:ascii="Times New Roman" w:hAnsi="Times New Roman"/>
+                <w:vanish w:val="false"/>
               </w:rPr>
               <w:t>8.2.12 Functional Requirement 2.12</w:t>
             </w:r>
@@ -2452,6 +2543,7 @@
                 <w:webHidden/>
                 <w:rStyle w:val="IndexLink"/>
                 <w:rFonts w:cs="Times New Roman" w:ascii="Times New Roman" w:hAnsi="Times New Roman"/>
+                <w:vanish w:val="false"/>
               </w:rPr>
               <w:t>8.2.13 Functional Requirement 2.13</w:t>
             </w:r>
@@ -2503,6 +2595,7 @@
                 <w:webHidden/>
                 <w:rStyle w:val="IndexLink"/>
                 <w:rFonts w:cs="Times New Roman" w:ascii="Times New Roman" w:hAnsi="Times New Roman"/>
+                <w:vanish w:val="false"/>
               </w:rPr>
               <w:t>8.2.14 Functional Requirement 2.14</w:t>
             </w:r>
@@ -2536,6 +2629,7 @@
                 <w:webHidden/>
                 <w:rStyle w:val="IndexLink"/>
                 <w:rFonts w:cs="Times New Roman" w:ascii="Times New Roman" w:hAnsi="Times New Roman"/>
+                <w:vanish w:val="false"/>
               </w:rPr>
               <w:t>8.2.15 Functional Requirement 2.15</w:t>
             </w:r>
@@ -2580,6 +2674,7 @@
                 <w:webHidden/>
                 <w:rStyle w:val="IndexLink"/>
                 <w:rFonts w:cs="Times New Roman" w:ascii="Times New Roman" w:hAnsi="Times New Roman"/>
+                <w:vanish w:val="false"/>
               </w:rPr>
               <w:t>8.2.16 Functional Requirement 2.16</w:t>
             </w:r>
@@ -2637,6 +2732,7 @@
                 <w:webHidden/>
                 <w:rStyle w:val="IndexLink"/>
                 <w:rFonts w:cs="Times New Roman" w:ascii="Times New Roman" w:hAnsi="Times New Roman"/>
+                <w:vanish w:val="false"/>
               </w:rPr>
               <w:t>8.2.17 Functional Requirement 2.17</w:t>
             </w:r>
@@ -2694,6 +2790,7 @@
                 <w:webHidden/>
                 <w:rStyle w:val="IndexLink"/>
                 <w:rFonts w:cs="Times New Roman" w:ascii="Times New Roman" w:hAnsi="Times New Roman"/>
+                <w:vanish w:val="false"/>
               </w:rPr>
               <w:t>8.2.18 Functional Requirement 2.18</w:t>
             </w:r>
@@ -2745,6 +2842,7 @@
                 <w:webHidden/>
                 <w:rStyle w:val="IndexLink"/>
                 <w:rFonts w:cs="Times New Roman" w:ascii="Times New Roman" w:hAnsi="Times New Roman"/>
+                <w:vanish w:val="false"/>
               </w:rPr>
               <w:t>8.2.19 Functional Requirement 2.19</w:t>
             </w:r>
@@ -2798,31 +2896,7 @@
                 <w:rFonts w:cs="Times New Roman" w:ascii="Times New Roman" w:hAnsi="Times New Roman"/>
                 <w:vanish w:val="false"/>
               </w:rPr>
-              <w:t>8.2.</w:t>
-            </w:r>
-            <w:r>
-              <w:rPr>
-                <w:rStyle w:val="IndexLink"/>
-                <w:rFonts w:cs="Times New Roman" w:ascii="Times New Roman" w:hAnsi="Times New Roman"/>
-                <w:vanish w:val="false"/>
-              </w:rPr>
-              <w:t>20</w:t>
-            </w:r>
-            <w:r>
-              <w:rPr>
-                <w:rStyle w:val="IndexLink"/>
-                <w:rFonts w:cs="Times New Roman" w:ascii="Times New Roman" w:hAnsi="Times New Roman"/>
-                <w:vanish w:val="false"/>
-              </w:rPr>
-              <w:t xml:space="preserve"> Functional Requirement 2.</w:t>
-            </w:r>
-            <w:r>
-              <w:rPr>
-                <w:rStyle w:val="IndexLink"/>
-                <w:rFonts w:cs="Times New Roman" w:ascii="Times New Roman" w:hAnsi="Times New Roman"/>
-                <w:vanish w:val="false"/>
-              </w:rPr>
-              <w:t>20</w:t>
+              <w:t>8.2.20 Functional Requirement 2.20</w:t>
             </w:r>
             <w:r>
               <w:rPr>
@@ -2874,31 +2948,7 @@
                 <w:rFonts w:cs="Times New Roman" w:ascii="Times New Roman" w:hAnsi="Times New Roman"/>
                 <w:vanish w:val="false"/>
               </w:rPr>
-              <w:t>8.2.</w:t>
-            </w:r>
-            <w:r>
-              <w:rPr>
-                <w:rStyle w:val="IndexLink"/>
-                <w:rFonts w:cs="Times New Roman" w:ascii="Times New Roman" w:hAnsi="Times New Roman"/>
-                <w:vanish w:val="false"/>
-              </w:rPr>
-              <w:t>21</w:t>
-            </w:r>
-            <w:r>
-              <w:rPr>
-                <w:rStyle w:val="IndexLink"/>
-                <w:rFonts w:cs="Times New Roman" w:ascii="Times New Roman" w:hAnsi="Times New Roman"/>
-                <w:vanish w:val="false"/>
-              </w:rPr>
-              <w:t xml:space="preserve"> Functional Requirement 2.</w:t>
-            </w:r>
-            <w:r>
-              <w:rPr>
-                <w:rStyle w:val="IndexLink"/>
-                <w:rFonts w:cs="Times New Roman" w:ascii="Times New Roman" w:hAnsi="Times New Roman"/>
-                <w:vanish w:val="false"/>
-              </w:rPr>
-              <w:t>21</w:t>
+              <w:t>8.2.21 Functional Requirement 2.21</w:t>
             </w:r>
             <w:r>
               <w:rPr>
@@ -2946,13 +2996,7 @@
             <w:rPr>
               <w:vanish w:val="false"/>
             </w:rPr>
-            <w:t xml:space="preserve">8.3 User Class – </w:t>
-          </w:r>
-          <w:r>
-            <w:rPr>
-              <w:vanish w:val="false"/>
-            </w:rPr>
-            <w:t>Site Administrator</w:t>
+            <w:t>8.3 User Class – Site Administrator</w:t>
           </w:r>
           <w:hyperlink w:anchor="_Toc504675139">
             <w:r>
@@ -3006,39 +3050,7 @@
                 <w:rFonts w:cs="Times New Roman" w:ascii="Times New Roman" w:hAnsi="Times New Roman"/>
                 <w:vanish w:val="false"/>
               </w:rPr>
-              <w:t>8.</w:t>
-            </w:r>
-            <w:r>
-              <w:rPr>
-                <w:rStyle w:val="IndexLink"/>
-                <w:rFonts w:cs="Times New Roman" w:ascii="Times New Roman" w:hAnsi="Times New Roman"/>
-                <w:vanish w:val="false"/>
-              </w:rPr>
-              <w:t>3</w:t>
-            </w:r>
-            <w:r>
-              <w:rPr>
-                <w:rStyle w:val="IndexLink"/>
-                <w:rFonts w:cs="Times New Roman" w:ascii="Times New Roman" w:hAnsi="Times New Roman"/>
-                <w:vanish w:val="false"/>
-              </w:rPr>
-              <w:t xml:space="preserve">.1 Functional Requirement </w:t>
-            </w:r>
-            <w:r>
-              <w:rPr>
-                <w:rStyle w:val="IndexLink"/>
-                <w:rFonts w:cs="Times New Roman" w:ascii="Times New Roman" w:hAnsi="Times New Roman"/>
-                <w:vanish w:val="false"/>
-              </w:rPr>
-              <w:t>3</w:t>
-            </w:r>
-            <w:r>
-              <w:rPr>
-                <w:rStyle w:val="IndexLink"/>
-                <w:rFonts w:cs="Times New Roman" w:ascii="Times New Roman" w:hAnsi="Times New Roman"/>
-                <w:vanish w:val="false"/>
-              </w:rPr>
-              <w:t>.1</w:t>
+              <w:t>8.3.1 Functional Requirement 3.1</w:t>
             </w:r>
             <w:r>
               <w:rPr>
@@ -3103,6 +3115,7 @@
                 <w:webHidden/>
                 <w:rStyle w:val="IndexLink"/>
                 <w:rFonts w:cs="Times New Roman" w:ascii="Times New Roman" w:hAnsi="Times New Roman"/>
+                <w:vanish w:val="false"/>
               </w:rPr>
               <w:t>9. Performance Requirements</w:t>
             </w:r>
@@ -3160,6 +3173,7 @@
                 <w:webHidden/>
                 <w:rStyle w:val="IndexLink"/>
                 <w:rFonts w:cs="Times New Roman" w:ascii="Times New Roman" w:hAnsi="Times New Roman"/>
+                <w:vanish w:val="false"/>
               </w:rPr>
               <w:t>10. Logical Database Requirements</w:t>
             </w:r>
@@ -3217,6 +3231,7 @@
                 <w:webHidden/>
                 <w:rStyle w:val="IndexLink"/>
                 <w:rFonts w:cs="Times New Roman" w:ascii="Times New Roman" w:hAnsi="Times New Roman"/>
+                <w:vanish w:val="false"/>
               </w:rPr>
               <w:t>Tables will be formatted as follows:</w:t>
             </w:r>
@@ -3274,6 +3289,7 @@
                 <w:webHidden/>
                 <w:rStyle w:val="IndexLink"/>
                 <w:rFonts w:cs="Times New Roman" w:ascii="Times New Roman" w:hAnsi="Times New Roman"/>
+                <w:vanish w:val="false"/>
               </w:rPr>
               <w:t>Pin/Dept. Name Table:</w:t>
             </w:r>
@@ -3331,6 +3347,7 @@
                 <w:webHidden/>
                 <w:rStyle w:val="IndexLink"/>
                 <w:rFonts w:cs="Times New Roman" w:ascii="Times New Roman" w:hAnsi="Times New Roman"/>
+                <w:vanish w:val="false"/>
               </w:rPr>
               <w:t>Question Table:</w:t>
             </w:r>
@@ -3388,6 +3405,7 @@
                 <w:webHidden/>
                 <w:rStyle w:val="IndexLink"/>
                 <w:rFonts w:cs="Times New Roman" w:ascii="Times New Roman" w:hAnsi="Times New Roman"/>
+                <w:vanish w:val="false"/>
               </w:rPr>
               <w:t>Results Table:</w:t>
             </w:r>
@@ -3445,6 +3463,7 @@
                 <w:webHidden/>
                 <w:rStyle w:val="IndexLink"/>
                 <w:rFonts w:cs="Times New Roman" w:ascii="Times New Roman" w:hAnsi="Times New Roman"/>
+                <w:vanish w:val="false"/>
               </w:rPr>
               <w:t>11. Software System Attributes</w:t>
             </w:r>
@@ -3502,6 +3521,7 @@
                 <w:webHidden/>
                 <w:rStyle w:val="IndexLink"/>
                 <w:rFonts w:cs="Times New Roman" w:ascii="Times New Roman" w:hAnsi="Times New Roman"/>
+                <w:vanish w:val="false"/>
               </w:rPr>
               <w:t>11.1 Security</w:t>
             </w:r>
@@ -3559,6 +3579,7 @@
                 <w:webHidden/>
                 <w:rStyle w:val="IndexLink"/>
                 <w:rFonts w:cs="Times New Roman" w:ascii="Times New Roman" w:hAnsi="Times New Roman"/>
+                <w:vanish w:val="false"/>
               </w:rPr>
               <w:t>11.1.1 Security Requirement 1</w:t>
             </w:r>
@@ -3616,6 +3637,7 @@
                 <w:webHidden/>
                 <w:rStyle w:val="IndexLink"/>
                 <w:rFonts w:cs="Times New Roman" w:ascii="Times New Roman" w:hAnsi="Times New Roman"/>
+                <w:vanish w:val="false"/>
               </w:rPr>
               <w:t>11.1.2 Security Requirement 2</w:t>
             </w:r>
@@ -3673,6 +3695,7 @@
                 <w:webHidden/>
                 <w:rStyle w:val="IndexLink"/>
                 <w:rFonts w:cs="Times New Roman" w:ascii="Times New Roman" w:hAnsi="Times New Roman"/>
+                <w:vanish w:val="false"/>
               </w:rPr>
               <w:t>15.1.3 Security Requirement 3</w:t>
             </w:r>
@@ -3730,6 +3753,7 @@
                 <w:webHidden/>
                 <w:rStyle w:val="IndexLink"/>
                 <w:rFonts w:cs="Times New Roman" w:ascii="Times New Roman" w:hAnsi="Times New Roman"/>
+                <w:vanish w:val="false"/>
               </w:rPr>
               <w:t>15.1.4 Security Requirement 4</w:t>
             </w:r>
@@ -3787,6 +3811,7 @@
                 <w:webHidden/>
                 <w:rStyle w:val="IndexLink"/>
                 <w:rFonts w:cs="Times New Roman" w:ascii="Times New Roman" w:hAnsi="Times New Roman"/>
+                <w:vanish w:val="false"/>
               </w:rPr>
               <w:t>15.1.5 Security Requirement 5</w:t>
             </w:r>
@@ -3844,6 +3869,7 @@
                 <w:webHidden/>
                 <w:rStyle w:val="IndexLink"/>
                 <w:rFonts w:cs="Times New Roman" w:ascii="Times New Roman" w:hAnsi="Times New Roman"/>
+                <w:vanish w:val="false"/>
               </w:rPr>
               <w:t>15.2 Availability</w:t>
             </w:r>
@@ -3901,6 +3927,7 @@
                 <w:webHidden/>
                 <w:rStyle w:val="IndexLink"/>
                 <w:rFonts w:cs="Times New Roman" w:ascii="Times New Roman" w:hAnsi="Times New Roman"/>
+                <w:vanish w:val="false"/>
               </w:rPr>
               <w:t>15.2.1 Availability Requirement 1</w:t>
             </w:r>
@@ -3958,6 +3985,7 @@
                 <w:webHidden/>
                 <w:rStyle w:val="IndexLink"/>
                 <w:rFonts w:cs="Times New Roman" w:ascii="Times New Roman" w:hAnsi="Times New Roman"/>
+                <w:vanish w:val="false"/>
               </w:rPr>
               <w:t>15.2.2 Availability Requirement 2</w:t>
             </w:r>
@@ -4015,6 +4043,7 @@
                 <w:webHidden/>
                 <w:rStyle w:val="IndexLink"/>
                 <w:rFonts w:cs="Times New Roman" w:ascii="Times New Roman" w:hAnsi="Times New Roman"/>
+                <w:vanish w:val="false"/>
               </w:rPr>
               <w:t>15.3 Maintenance</w:t>
             </w:r>
@@ -4072,6 +4101,7 @@
                 <w:webHidden/>
                 <w:rStyle w:val="IndexLink"/>
                 <w:rFonts w:cs="Times New Roman" w:ascii="Times New Roman" w:hAnsi="Times New Roman"/>
+                <w:vanish w:val="false"/>
               </w:rPr>
               <w:t>15.3.1 Maintenance Requirement 1</w:t>
             </w:r>
@@ -4129,6 +4159,7 @@
                 <w:webHidden/>
                 <w:rStyle w:val="IndexLink"/>
                 <w:rFonts w:cs="Times New Roman" w:ascii="Times New Roman" w:hAnsi="Times New Roman"/>
+                <w:vanish w:val="false"/>
               </w:rPr>
               <w:t>15.4 Portability</w:t>
             </w:r>
@@ -4186,6 +4217,7 @@
                 <w:webHidden/>
                 <w:rStyle w:val="IndexLink"/>
                 <w:rFonts w:cs="Times New Roman" w:ascii="Times New Roman" w:hAnsi="Times New Roman"/>
+                <w:vanish w:val="false"/>
               </w:rPr>
               <w:t>15.4.1 Portability Requirement 1</w:t>
             </w:r>
@@ -4243,6 +4275,7 @@
                 <w:webHidden/>
                 <w:rStyle w:val="IndexLink"/>
                 <w:rFonts w:cs="Times New Roman" w:ascii="Times New Roman" w:hAnsi="Times New Roman"/>
+                <w:vanish w:val="false"/>
               </w:rPr>
               <w:t>Document Approvals</w:t>
             </w:r>
@@ -4307,8 +4340,8 @@
           <w:color w:val="C00000"/>
         </w:rPr>
       </w:pPr>
-      <w:bookmarkStart w:id="1" w:name="_Toc504675099"/>
-      <w:bookmarkEnd w:id="1"/>
+      <w:bookmarkStart w:id="2" w:name="_Toc504675099"/>
+      <w:bookmarkEnd w:id="2"/>
       <w:r>
         <w:rPr>
           <w:rFonts w:eastAsia="Times New Roman" w:cs="Times New Roman" w:ascii="Times New Roman" w:hAnsi="Times New Roman"/>
@@ -4325,8 +4358,8 @@
           <w:color w:val="C00000"/>
         </w:rPr>
       </w:pPr>
-      <w:bookmarkStart w:id="2" w:name="_Toc504675100"/>
-      <w:bookmarkEnd w:id="2"/>
+      <w:bookmarkStart w:id="3" w:name="_Toc504675100"/>
+      <w:bookmarkEnd w:id="3"/>
       <w:r>
         <w:rPr>
           <w:rFonts w:cs="Times New Roman" w:ascii="Times New Roman" w:hAnsi="Times New Roman"/>
@@ -4356,8 +4389,8 @@
           <w:color w:val="C00000"/>
         </w:rPr>
       </w:pPr>
-      <w:bookmarkStart w:id="3" w:name="_Toc504675101"/>
-      <w:bookmarkEnd w:id="3"/>
+      <w:bookmarkStart w:id="4" w:name="_Toc504675101"/>
+      <w:bookmarkEnd w:id="4"/>
       <w:r>
         <w:rPr>
           <w:rFonts w:cs="Times New Roman" w:ascii="Times New Roman" w:hAnsi="Times New Roman"/>
@@ -4389,8 +4422,8 @@
           <w:color w:val="C00000"/>
         </w:rPr>
       </w:pPr>
-      <w:bookmarkStart w:id="4" w:name="_Toc504675102"/>
-      <w:bookmarkEnd w:id="4"/>
+      <w:bookmarkStart w:id="5" w:name="_Toc504675102"/>
+      <w:bookmarkEnd w:id="5"/>
       <w:r>
         <w:rPr>
           <w:rFonts w:cs="Times New Roman" w:ascii="Times New Roman" w:hAnsi="Times New Roman"/>
@@ -4566,8 +4599,8 @@
           <w:color w:val="C00000"/>
         </w:rPr>
       </w:pPr>
-      <w:bookmarkStart w:id="5" w:name="_Toc504675103"/>
-      <w:bookmarkEnd w:id="5"/>
+      <w:bookmarkStart w:id="6" w:name="_Toc504675103"/>
+      <w:bookmarkEnd w:id="6"/>
       <w:r>
         <w:rPr>
           <w:rFonts w:cs="Times New Roman" w:ascii="Times New Roman" w:hAnsi="Times New Roman"/>
@@ -4670,8 +4703,8 @@
           <w:color w:val="C00000"/>
         </w:rPr>
       </w:pPr>
-      <w:bookmarkStart w:id="6" w:name="_Toc504675104"/>
-      <w:bookmarkEnd w:id="6"/>
+      <w:bookmarkStart w:id="7" w:name="_Toc504675104"/>
+      <w:bookmarkEnd w:id="7"/>
       <w:r>
         <w:rPr>
           <w:rFonts w:cs="Times New Roman" w:ascii="Times New Roman" w:hAnsi="Times New Roman"/>
@@ -4701,8 +4734,8 @@
         <w:pStyle w:val="Heading1"/>
         <w:rPr/>
       </w:pPr>
-      <w:bookmarkStart w:id="7" w:name="_Toc504675105"/>
-      <w:bookmarkEnd w:id="7"/>
+      <w:bookmarkStart w:id="8" w:name="_Toc504675105"/>
+      <w:bookmarkEnd w:id="8"/>
       <w:r>
         <w:rPr>
           <w:rFonts w:cs="Times New Roman" w:ascii="Times New Roman" w:hAnsi="Times New Roman"/>
@@ -4903,8 +4936,8 @@
           <w:szCs w:val="32"/>
         </w:rPr>
       </w:pPr>
-      <w:bookmarkStart w:id="8" w:name="_Toc504675106"/>
-      <w:bookmarkEnd w:id="8"/>
+      <w:bookmarkStart w:id="9" w:name="_Toc504675106"/>
+      <w:bookmarkEnd w:id="9"/>
       <w:r>
         <w:rPr>
           <w:rFonts w:cs="Times New Roman" w:ascii="Times New Roman" w:hAnsi="Times New Roman"/>
@@ -5212,7 +5245,7 @@
         <w:pStyle w:val="Heading2"/>
         <w:rPr/>
       </w:pPr>
-      <w:bookmarkStart w:id="9" w:name="_Toc504675107"/>
+      <w:bookmarkStart w:id="10" w:name="_Toc504675107"/>
       <w:r>
         <w:rPr>
           <w:rFonts w:cs="Times New Roman" w:ascii="Times New Roman" w:hAnsi="Times New Roman"/>
@@ -5229,7 +5262,7 @@
         </w:rPr>
         <w:t xml:space="preserve">. </w:t>
       </w:r>
-      <w:bookmarkEnd w:id="9"/>
+      <w:bookmarkEnd w:id="10"/>
       <w:r>
         <w:rPr>
           <w:rFonts w:cs="Times New Roman" w:ascii="Times New Roman" w:hAnsi="Times New Roman"/>
@@ -5297,8 +5330,8 @@
         </w:rPr>
         <w:br/>
       </w:r>
-      <w:bookmarkStart w:id="10" w:name="_Toc504675108"/>
-      <w:bookmarkEnd w:id="10"/>
+      <w:bookmarkStart w:id="11" w:name="_Toc504675108"/>
+      <w:bookmarkEnd w:id="11"/>
       <w:r>
         <w:rPr>
           <w:rFonts w:cs="Times New Roman" w:ascii="Times New Roman" w:hAnsi="Times New Roman"/>
@@ -5389,8 +5422,8 @@
           <w:szCs w:val="32"/>
         </w:rPr>
       </w:pPr>
-      <w:bookmarkStart w:id="11" w:name="_Toc504675109"/>
-      <w:bookmarkEnd w:id="11"/>
+      <w:bookmarkStart w:id="12" w:name="_Toc504675109"/>
+      <w:bookmarkEnd w:id="12"/>
       <w:r>
         <w:rPr>
           <w:rFonts w:cs="Times New Roman" w:ascii="Times New Roman" w:hAnsi="Times New Roman"/>
@@ -5435,8 +5468,8 @@
         <w:pStyle w:val="Heading1"/>
         <w:rPr/>
       </w:pPr>
-      <w:bookmarkStart w:id="12" w:name="_Toc504675110"/>
-      <w:bookmarkEnd w:id="12"/>
+      <w:bookmarkStart w:id="13" w:name="_Toc504675110"/>
+      <w:bookmarkEnd w:id="13"/>
       <w:r>
         <w:rPr>
           <w:rFonts w:cs="Times New Roman" w:ascii="Times New Roman" w:hAnsi="Times New Roman"/>
@@ -5450,8 +5483,8 @@
         <w:pStyle w:val="Heading2"/>
         <w:rPr/>
       </w:pPr>
-      <w:bookmarkStart w:id="13" w:name="_Toc504675111"/>
-      <w:bookmarkEnd w:id="13"/>
+      <w:bookmarkStart w:id="14" w:name="_Toc504675111"/>
+      <w:bookmarkEnd w:id="14"/>
       <w:r>
         <w:rPr>
           <w:rFonts w:cs="Times New Roman" w:ascii="Times New Roman" w:hAnsi="Times New Roman"/>
@@ -5483,8 +5516,8 @@
         <w:pStyle w:val="Heading3"/>
         <w:rPr/>
       </w:pPr>
-      <w:bookmarkStart w:id="14" w:name="_Toc504675112"/>
-      <w:bookmarkEnd w:id="14"/>
+      <w:bookmarkStart w:id="15" w:name="_Toc504675112"/>
+      <w:bookmarkEnd w:id="15"/>
       <w:r>
         <w:rPr>
           <w:rFonts w:cs="Times New Roman" w:ascii="Times New Roman" w:hAnsi="Times New Roman"/>
@@ -5576,8 +5609,8 @@
         <w:pStyle w:val="Heading3"/>
         <w:rPr/>
       </w:pPr>
-      <w:bookmarkStart w:id="15" w:name="_Toc504675113"/>
-      <w:bookmarkEnd w:id="15"/>
+      <w:bookmarkStart w:id="16" w:name="_Toc504675113"/>
+      <w:bookmarkEnd w:id="16"/>
       <w:r>
         <w:rPr>
           <w:rFonts w:cs="Times New Roman" w:ascii="Times New Roman" w:hAnsi="Times New Roman"/>
@@ -5664,7 +5697,7 @@
         <w:pStyle w:val="Normal"/>
         <w:rPr/>
       </w:pPr>
-      <w:bookmarkStart w:id="16" w:name="_Toc504675114"/>
+      <w:bookmarkStart w:id="17" w:name="_Toc504675114"/>
       <w:r>
         <w:rPr>
           <w:rStyle w:val="Heading3Char"/>
@@ -5673,7 +5706,7 @@
         </w:rPr>
         <w:t>8.1.3 Functional Requirement 1.3</w:t>
       </w:r>
-      <w:bookmarkEnd w:id="16"/>
+      <w:bookmarkEnd w:id="17"/>
       <w:r>
         <w:rPr>
           <w:rFonts w:cs="Times New Roman" w:ascii="Times New Roman" w:hAnsi="Times New Roman"/>
@@ -5817,7 +5850,7 @@
         <w:pStyle w:val="Normal"/>
         <w:rPr/>
       </w:pPr>
-      <w:bookmarkStart w:id="17" w:name="_Toc504675115"/>
+      <w:bookmarkStart w:id="18" w:name="_Toc504675115"/>
       <w:r>
         <w:rPr>
           <w:rStyle w:val="Heading3Char"/>
@@ -5826,7 +5859,7 @@
         </w:rPr>
         <w:t>8.1.4 Functional Requirement 1.4</w:t>
       </w:r>
-      <w:bookmarkEnd w:id="17"/>
+      <w:bookmarkEnd w:id="18"/>
       <w:r>
         <w:rPr>
           <w:rFonts w:cs="Times New Roman" w:ascii="Times New Roman" w:hAnsi="Times New Roman"/>
@@ -5909,7 +5942,7 @@
         <w:pStyle w:val="Normal"/>
         <w:rPr/>
       </w:pPr>
-      <w:bookmarkStart w:id="18" w:name="_Toc504675116"/>
+      <w:bookmarkStart w:id="19" w:name="_Toc504675116"/>
       <w:r>
         <w:rPr>
           <w:rStyle w:val="Heading3Char"/>
@@ -5918,7 +5951,7 @@
         </w:rPr>
         <w:t>8.1.5 Functional Requirement 1.5</w:t>
       </w:r>
-      <w:bookmarkEnd w:id="18"/>
+      <w:bookmarkEnd w:id="19"/>
       <w:r>
         <w:rPr>
           <w:rFonts w:cs="Times New Roman" w:ascii="Times New Roman" w:hAnsi="Times New Roman"/>
@@ -5998,8 +6031,8 @@
         <w:pStyle w:val="Heading3"/>
         <w:rPr/>
       </w:pPr>
-      <w:bookmarkStart w:id="19" w:name="_Toc504675117"/>
-      <w:bookmarkEnd w:id="19"/>
+      <w:bookmarkStart w:id="20" w:name="_Toc504675117"/>
+      <w:bookmarkEnd w:id="20"/>
       <w:r>
         <w:rPr>
           <w:rFonts w:cs="Times New Roman" w:ascii="Times New Roman" w:hAnsi="Times New Roman"/>
@@ -6086,8 +6119,8 @@
         <w:pStyle w:val="Heading3"/>
         <w:rPr/>
       </w:pPr>
-      <w:bookmarkStart w:id="20" w:name="_Toc504675118"/>
-      <w:bookmarkEnd w:id="20"/>
+      <w:bookmarkStart w:id="21" w:name="_Toc504675118"/>
+      <w:bookmarkEnd w:id="21"/>
       <w:r>
         <w:rPr>
           <w:rFonts w:cs="Times New Roman" w:ascii="Times New Roman" w:hAnsi="Times New Roman"/>
@@ -6192,7 +6225,7 @@
         <w:pStyle w:val="Heading2"/>
         <w:rPr/>
       </w:pPr>
-      <w:bookmarkStart w:id="21" w:name="_Toc504675119"/>
+      <w:bookmarkStart w:id="22" w:name="_Toc504675119"/>
       <w:r>
         <w:rPr>
           <w:rFonts w:cs="Times New Roman" w:ascii="Times New Roman" w:hAnsi="Times New Roman"/>
@@ -6201,7 +6234,7 @@
         </w:rPr>
         <w:t xml:space="preserve">8.2 User Class - </w:t>
       </w:r>
-      <w:bookmarkEnd w:id="21"/>
+      <w:bookmarkEnd w:id="22"/>
       <w:r>
         <w:rPr>
           <w:rFonts w:cs="Times New Roman" w:ascii="Times New Roman" w:hAnsi="Times New Roman"/>
@@ -6235,8 +6268,8 @@
           <w:color w:val="C00000"/>
         </w:rPr>
       </w:pPr>
-      <w:bookmarkStart w:id="22" w:name="_Toc504675120"/>
-      <w:bookmarkEnd w:id="22"/>
+      <w:bookmarkStart w:id="23" w:name="_Toc504675120"/>
+      <w:bookmarkEnd w:id="23"/>
       <w:r>
         <w:rPr>
           <w:rFonts w:cs="Times New Roman" w:ascii="Times New Roman" w:hAnsi="Times New Roman"/>
@@ -6399,8 +6432,8 @@
           <w:color w:val="C00000"/>
         </w:rPr>
       </w:pPr>
-      <w:bookmarkStart w:id="23" w:name="_Toc504675121"/>
-      <w:bookmarkEnd w:id="23"/>
+      <w:bookmarkStart w:id="24" w:name="_Toc504675121"/>
+      <w:bookmarkEnd w:id="24"/>
       <w:r>
         <w:rPr>
           <w:rFonts w:cs="Times New Roman" w:ascii="Times New Roman" w:hAnsi="Times New Roman"/>
@@ -6430,9 +6463,9 @@
             <wp:wrapTight wrapText="bothSides">
               <wp:wrapPolygon edited="0">
                 <wp:start x="-68" y="0"/>
-                <wp:lineTo x="-68" y="21401"/>
-                <wp:lineTo x="21326" y="21401"/>
-                <wp:lineTo x="21326" y="0"/>
+                <wp:lineTo x="-68" y="21270"/>
+                <wp:lineTo x="21257" y="21270"/>
+                <wp:lineTo x="21257" y="0"/>
                 <wp:lineTo x="-68" y="0"/>
               </wp:wrapPolygon>
             </wp:wrapTight>
@@ -6564,8 +6597,8 @@
         <w:pStyle w:val="Heading3"/>
         <w:rPr/>
       </w:pPr>
-      <w:bookmarkStart w:id="24" w:name="_Toc504675122"/>
-      <w:bookmarkEnd w:id="24"/>
+      <w:bookmarkStart w:id="25" w:name="_Toc504675122"/>
+      <w:bookmarkEnd w:id="25"/>
       <w:r>
         <w:rPr>
           <w:rFonts w:cs="Times New Roman" w:ascii="Times New Roman" w:hAnsi="Times New Roman"/>
@@ -6645,7 +6678,7 @@
                 <wp:positionV relativeFrom="paragraph">
                   <wp:posOffset>8255</wp:posOffset>
                 </wp:positionV>
-                <wp:extent cx="2139315" cy="130810"/>
+                <wp:extent cx="2139950" cy="130810"/>
                 <wp:effectExtent l="0" t="0" r="0" b="8255"/>
                 <wp:wrapTight wrapText="bothSides">
                   <wp:wrapPolygon edited="0">
@@ -6664,7 +6697,7 @@
                       <wps:spPr>
                         <a:xfrm>
                           <a:off x="0" y="0"/>
-                          <a:ext cx="2138760" cy="130320"/>
+                          <a:ext cx="2139480" cy="130320"/>
                         </a:xfrm>
                         <a:prstGeom prst="rect">
                           <a:avLst/>
@@ -6693,15 +6726,7 @@
                             </w:pPr>
                             <w:r>
                               <w:rPr/>
-                              <w:t xml:space="preserve">Figure 2: </w:t>
-                            </w:r>
-                            <w:r>
-                              <w:rPr/>
-                              <w:t>Pollster</w:t>
-                            </w:r>
-                            <w:r>
-                              <w:rPr/>
-                              <w:t xml:space="preserve"> Login Concept</w:t>
+                              <w:t>Figure 2: Pollster Login Concept</w:t>
                             </w:r>
                           </w:p>
                         </w:txbxContent>
@@ -6718,7 +6743,7 @@
           </mc:Choice>
           <mc:Fallback>
             <w:pict>
-              <v:rect id="shape_0" ID="Text Box 9" fillcolor="white" stroked="f" style="position:absolute;margin-left:432pt;margin-top:0.65pt;width:168.35pt;height:10.2pt;mso-position-horizontal-relative:page" wp14:anchorId="6D280739">
+              <v:rect id="shape_0" ID="Text Box 9" fillcolor="white" stroked="f" style="position:absolute;margin-left:432pt;margin-top:0.65pt;width:168.4pt;height:10.2pt;mso-position-horizontal-relative:page" wp14:anchorId="6D280739">
                 <w10:wrap type="square"/>
                 <v:fill o:detectmouseclick="t" type="solid" color2="black"/>
                 <v:stroke color="#3465a4" joinstyle="round" endcap="flat"/>
@@ -6733,15 +6758,7 @@
                       </w:pPr>
                       <w:r>
                         <w:rPr/>
-                        <w:t xml:space="preserve">Figure 2: </w:t>
-                      </w:r>
-                      <w:r>
-                        <w:rPr/>
-                        <w:t>Pollster</w:t>
-                      </w:r>
-                      <w:r>
-                        <w:rPr/>
-                        <w:t xml:space="preserve"> Login Concept</w:t>
+                        <w:t>Figure 2: Pollster Login Concept</w:t>
                       </w:r>
                     </w:p>
                   </w:txbxContent>
@@ -6774,7 +6791,9 @@
         </w:rPr>
       </w:pPr>
       <w:r>
-        <w:rPr/>
+        <w:rPr>
+          <w:rFonts w:cs="Times New Roman" w:ascii="Times New Roman" w:hAnsi="Times New Roman"/>
+        </w:rPr>
       </w:r>
     </w:p>
     <w:p>
@@ -6782,29 +6801,15 @@
         <w:pStyle w:val="Heading3"/>
         <w:rPr/>
       </w:pPr>
-      <w:bookmarkStart w:id="25" w:name="_Toc5046751221"/>
-      <w:r>
-        <w:rPr>
-          <w:rFonts w:cs="Times New Roman" w:ascii="Times New Roman" w:hAnsi="Times New Roman"/>
-          <w:color w:val="C00000"/>
-        </w:rPr>
-        <w:t>8.2.</w:t>
-      </w:r>
-      <w:r>
-        <w:rPr>
-          <w:rFonts w:cs="Times New Roman" w:ascii="Times New Roman" w:hAnsi="Times New Roman"/>
-          <w:color w:val="C00000"/>
-        </w:rPr>
-        <w:t>4</w:t>
-      </w:r>
-      <w:r>
-        <w:rPr>
-          <w:rFonts w:cs="Times New Roman" w:ascii="Times New Roman" w:hAnsi="Times New Roman"/>
-          <w:color w:val="C00000"/>
-        </w:rPr>
-        <w:t xml:space="preserve"> Functional Requirement 2.</w:t>
-      </w:r>
-      <w:bookmarkEnd w:id="25"/>
+      <w:bookmarkStart w:id="26" w:name="_Toc5046751221"/>
+      <w:r>
+        <w:rPr>
+          <w:rFonts w:cs="Times New Roman" w:ascii="Times New Roman" w:hAnsi="Times New Roman"/>
+          <w:color w:val="C00000"/>
+        </w:rPr>
+        <w:t>8.2.4 Functional Requirement 2.</w:t>
+      </w:r>
+      <w:bookmarkEnd w:id="26"/>
       <w:r>
         <w:rPr>
           <w:rFonts w:cs="Times New Roman" w:ascii="Times New Roman" w:hAnsi="Times New Roman"/>
@@ -6837,35 +6842,14 @@
           <w:rFonts w:cs="Times New Roman" w:ascii="Times New Roman" w:hAnsi="Times New Roman"/>
           <w:u w:val="single"/>
         </w:rPr>
-        <w:t xml:space="preserve">Pollster </w:t>
-      </w:r>
-      <w:r>
-        <w:rPr>
-          <w:rFonts w:cs="Times New Roman" w:ascii="Times New Roman" w:hAnsi="Times New Roman"/>
-          <w:u w:val="single"/>
-        </w:rPr>
-        <w:t>registration</w:t>
-      </w:r>
-      <w:r>
-        <w:rPr>
-          <w:rFonts w:cs="Times New Roman" w:ascii="Times New Roman" w:hAnsi="Times New Roman"/>
-          <w:u w:val="single"/>
-        </w:rPr>
-        <w:t xml:space="preserve"> page:</w:t>
+        <w:t>Pollster registration page:</w:t>
       </w:r>
       <w:r>
         <w:rPr>
           <w:rFonts w:cs="Times New Roman" w:ascii="Times New Roman" w:hAnsi="Times New Roman"/>
           <w:u w:val="none"/>
         </w:rPr>
-        <w:t xml:space="preserve"> </w:t>
-      </w:r>
-      <w:r>
-        <w:rPr>
-          <w:rFonts w:cs="Times New Roman" w:ascii="Times New Roman" w:hAnsi="Times New Roman"/>
-          <w:u w:val="none"/>
-        </w:rPr>
-        <w:t>Pollster Registration</w:t>
+        <w:t xml:space="preserve"> Pollster Registration</w:t>
       </w:r>
     </w:p>
     <w:p>
@@ -6885,13 +6869,7 @@
         <w:rPr>
           <w:rFonts w:cs="Times New Roman" w:ascii="Times New Roman" w:hAnsi="Times New Roman"/>
         </w:rPr>
-        <w:t xml:space="preserve">: </w:t>
-      </w:r>
-      <w:r>
-        <w:rPr>
-          <w:rFonts w:cs="Times New Roman" w:ascii="Times New Roman" w:hAnsi="Times New Roman"/>
-        </w:rPr>
-        <w:t xml:space="preserve">A potential pollster may enter in necessary information to register for pollster privileges. </w:t>
+        <w:t xml:space="preserve">: A potential pollster may enter in necessary information to register for pollster privileges. </w:t>
       </w:r>
     </w:p>
     <w:p>
@@ -6925,7 +6903,7 @@
         <mc:AlternateContent>
           <mc:Choice Requires="wps">
             <w:drawing>
-              <wp:anchor behindDoc="1" distT="0" distB="0" distL="114300" distR="114300" simplePos="0" locked="0" layoutInCell="1" allowOverlap="1" relativeHeight="78" wp14:anchorId="6D280739">
+              <wp:anchor behindDoc="1" distT="0" distB="0" distL="114300" distR="114300" simplePos="0" locked="0" layoutInCell="1" allowOverlap="1" relativeHeight="54" wp14:anchorId="6D280739">
                 <wp:simplePos x="0" y="0"/>
                 <wp:positionH relativeFrom="page">
                   <wp:posOffset>5486400</wp:posOffset>
@@ -6933,7 +6911,7 @@
                 <wp:positionV relativeFrom="paragraph">
                   <wp:posOffset>8255</wp:posOffset>
                 </wp:positionV>
-                <wp:extent cx="2139315" cy="130810"/>
+                <wp:extent cx="2139950" cy="131445"/>
                 <wp:effectExtent l="0" t="0" r="0" b="8255"/>
                 <wp:wrapTight wrapText="bothSides">
                   <wp:wrapPolygon edited="0">
@@ -6952,7 +6930,7 @@
                       <wps:spPr>
                         <a:xfrm>
                           <a:off x="0" y="0"/>
-                          <a:ext cx="2138760" cy="130320"/>
+                          <a:ext cx="2139480" cy="130680"/>
                         </a:xfrm>
                         <a:prstGeom prst="rect">
                           <a:avLst/>
@@ -6979,7 +6957,7 @@
           </mc:Choice>
           <mc:Fallback>
             <w:pict>
-              <v:rect id="shape_0" ID="Text Box 9" fillcolor="white" stroked="f" style="position:absolute;margin-left:432pt;margin-top:0.65pt;width:168.35pt;height:10.2pt;mso-position-horizontal-relative:page" wp14:anchorId="6D280739">
+              <v:rect id="shape_0" ID="Text Box 9" fillcolor="white" stroked="f" style="position:absolute;margin-left:432pt;margin-top:0.65pt;width:168.4pt;height:10.25pt;mso-position-horizontal-relative:page" wp14:anchorId="6D280739">
                 <w10:wrap type="none"/>
                 <v:fill o:detectmouseclick="t" type="solid" color2="black"/>
                 <v:stroke color="#3465a4" joinstyle="round" endcap="flat"/>
@@ -6994,29 +6972,15 @@
         <w:pStyle w:val="Heading3"/>
         <w:rPr/>
       </w:pPr>
-      <w:bookmarkStart w:id="26" w:name="_Toc504675123"/>
-      <w:r>
-        <w:rPr>
-          <w:rFonts w:cs="Times New Roman" w:ascii="Times New Roman" w:hAnsi="Times New Roman"/>
-          <w:color w:val="C00000"/>
-        </w:rPr>
-        <w:t>8.2.</w:t>
-      </w:r>
-      <w:r>
-        <w:rPr>
-          <w:rFonts w:cs="Times New Roman" w:ascii="Times New Roman" w:hAnsi="Times New Roman"/>
-          <w:color w:val="C00000"/>
-        </w:rPr>
-        <w:t>5</w:t>
-      </w:r>
-      <w:r>
-        <w:rPr>
-          <w:rFonts w:cs="Times New Roman" w:ascii="Times New Roman" w:hAnsi="Times New Roman"/>
-          <w:color w:val="C00000"/>
-        </w:rPr>
-        <w:t xml:space="preserve"> Functional Requirement 2.</w:t>
-      </w:r>
-      <w:bookmarkEnd w:id="26"/>
+      <w:bookmarkStart w:id="27" w:name="_Toc504675123"/>
+      <w:r>
+        <w:rPr>
+          <w:rFonts w:cs="Times New Roman" w:ascii="Times New Roman" w:hAnsi="Times New Roman"/>
+          <w:color w:val="C00000"/>
+        </w:rPr>
+        <w:t>8.2.5 Functional Requirement 2.</w:t>
+      </w:r>
+      <w:bookmarkEnd w:id="27"/>
       <w:r>
         <w:rPr>
           <w:rFonts w:cs="Times New Roman" w:ascii="Times New Roman" w:hAnsi="Times New Roman"/>
@@ -7117,29 +7081,15 @@
         <w:pStyle w:val="Heading3"/>
         <w:rPr/>
       </w:pPr>
-      <w:bookmarkStart w:id="27" w:name="_Toc504675124"/>
-      <w:r>
-        <w:rPr>
-          <w:rFonts w:cs="Times New Roman" w:ascii="Times New Roman" w:hAnsi="Times New Roman"/>
-          <w:color w:val="C00000"/>
-        </w:rPr>
-        <w:t>8.2.</w:t>
-      </w:r>
-      <w:r>
-        <w:rPr>
-          <w:rFonts w:cs="Times New Roman" w:ascii="Times New Roman" w:hAnsi="Times New Roman"/>
-          <w:color w:val="C00000"/>
-        </w:rPr>
-        <w:t>6</w:t>
-      </w:r>
-      <w:r>
-        <w:rPr>
-          <w:rFonts w:cs="Times New Roman" w:ascii="Times New Roman" w:hAnsi="Times New Roman"/>
-          <w:color w:val="C00000"/>
-        </w:rPr>
-        <w:t xml:space="preserve"> Functional Requirement 2.</w:t>
-      </w:r>
-      <w:bookmarkEnd w:id="27"/>
+      <w:bookmarkStart w:id="28" w:name="_Toc504675124"/>
+      <w:r>
+        <w:rPr>
+          <w:rFonts w:cs="Times New Roman" w:ascii="Times New Roman" w:hAnsi="Times New Roman"/>
+          <w:color w:val="C00000"/>
+        </w:rPr>
+        <w:t>8.2.6 Functional Requirement 2.</w:t>
+      </w:r>
+      <w:bookmarkEnd w:id="28"/>
       <w:r>
         <w:rPr>
           <w:rFonts w:cs="Times New Roman" w:ascii="Times New Roman" w:hAnsi="Times New Roman"/>
@@ -7240,29 +7190,15 @@
         <w:pStyle w:val="Heading3"/>
         <w:rPr/>
       </w:pPr>
-      <w:bookmarkStart w:id="28" w:name="_Toc504675125"/>
-      <w:r>
-        <w:rPr>
-          <w:rFonts w:cs="Times New Roman" w:ascii="Times New Roman" w:hAnsi="Times New Roman"/>
-          <w:color w:val="C00000"/>
-        </w:rPr>
-        <w:t>8.2.</w:t>
-      </w:r>
-      <w:r>
-        <w:rPr>
-          <w:rFonts w:cs="Times New Roman" w:ascii="Times New Roman" w:hAnsi="Times New Roman"/>
-          <w:color w:val="C00000"/>
-        </w:rPr>
-        <w:t>7</w:t>
-      </w:r>
-      <w:r>
-        <w:rPr>
-          <w:rFonts w:cs="Times New Roman" w:ascii="Times New Roman" w:hAnsi="Times New Roman"/>
-          <w:color w:val="C00000"/>
-        </w:rPr>
-        <w:t xml:space="preserve"> Functional Requirement 2.</w:t>
-      </w:r>
-      <w:bookmarkEnd w:id="28"/>
+      <w:bookmarkStart w:id="29" w:name="_Toc504675125"/>
+      <w:r>
+        <w:rPr>
+          <w:rFonts w:cs="Times New Roman" w:ascii="Times New Roman" w:hAnsi="Times New Roman"/>
+          <w:color w:val="C00000"/>
+        </w:rPr>
+        <w:t>8.2.7 Functional Requirement 2.</w:t>
+      </w:r>
+      <w:bookmarkEnd w:id="29"/>
       <w:r>
         <w:rPr>
           <w:rFonts w:cs="Times New Roman" w:ascii="Times New Roman" w:hAnsi="Times New Roman"/>
@@ -7379,29 +7315,15 @@
         <w:pStyle w:val="Heading3"/>
         <w:rPr/>
       </w:pPr>
-      <w:bookmarkStart w:id="29" w:name="_Toc504675126"/>
-      <w:r>
-        <w:rPr>
-          <w:rFonts w:cs="Times New Roman" w:ascii="Times New Roman" w:hAnsi="Times New Roman"/>
-          <w:color w:val="C00000"/>
-        </w:rPr>
-        <w:t>8.2.</w:t>
-      </w:r>
-      <w:r>
-        <w:rPr>
-          <w:rFonts w:cs="Times New Roman" w:ascii="Times New Roman" w:hAnsi="Times New Roman"/>
-          <w:color w:val="C00000"/>
-        </w:rPr>
-        <w:t>8</w:t>
-      </w:r>
-      <w:r>
-        <w:rPr>
-          <w:rFonts w:cs="Times New Roman" w:ascii="Times New Roman" w:hAnsi="Times New Roman"/>
-          <w:color w:val="C00000"/>
-        </w:rPr>
-        <w:t xml:space="preserve"> Functional Requirement 2.</w:t>
-      </w:r>
-      <w:bookmarkEnd w:id="29"/>
+      <w:bookmarkStart w:id="30" w:name="_Toc504675126"/>
+      <w:r>
+        <w:rPr>
+          <w:rFonts w:cs="Times New Roman" w:ascii="Times New Roman" w:hAnsi="Times New Roman"/>
+          <w:color w:val="C00000"/>
+        </w:rPr>
+        <w:t>8.2.8 Functional Requirement 2.</w:t>
+      </w:r>
+      <w:bookmarkEnd w:id="30"/>
       <w:r>
         <w:rPr>
           <w:rFonts w:cs="Times New Roman" w:ascii="Times New Roman" w:hAnsi="Times New Roman"/>
@@ -7504,14 +7426,15 @@
         <w:pStyle w:val="Heading3"/>
         <w:rPr/>
       </w:pPr>
-      <w:bookmarkStart w:id="30" w:name="_Toc504675127"/>
-      <w:r>
-        <w:rPr>
-          <w:rFonts w:cs="Times New Roman" w:ascii="Times New Roman" w:hAnsi="Times New Roman"/>
-          <w:color w:val="C00000"/>
-        </w:rPr>
-        <w:t>8.2.</w:t>
-      </w:r>
+      <w:bookmarkStart w:id="31" w:name="_Toc504675127"/>
+      <w:r>
+        <w:rPr>
+          <w:rFonts w:cs="Times New Roman" w:ascii="Times New Roman" w:hAnsi="Times New Roman"/>
+          <w:color w:val="C00000"/>
+        </w:rPr>
+        <w:t>8.2.9 Functional Requirement 2.</w:t>
+      </w:r>
+      <w:bookmarkEnd w:id="31"/>
       <w:r>
         <w:rPr>
           <w:rFonts w:cs="Times New Roman" w:ascii="Times New Roman" w:hAnsi="Times New Roman"/>
@@ -7519,14 +7442,974 @@
         </w:rPr>
         <w:t>9</w:t>
       </w:r>
-      <w:r>
-        <w:rPr>
-          <w:rFonts w:cs="Times New Roman" w:ascii="Times New Roman" w:hAnsi="Times New Roman"/>
-          <w:color w:val="C00000"/>
-        </w:rPr>
-        <w:t xml:space="preserve"> Functional Requirement 2.</w:t>
-      </w:r>
-      <w:bookmarkEnd w:id="30"/>
+    </w:p>
+    <w:p>
+      <w:pPr>
+        <w:pStyle w:val="Normal"/>
+        <w:spacing w:lineRule="auto" w:line="240" w:before="0" w:after="0"/>
+        <w:rPr/>
+      </w:pPr>
+      <w:r>
+        <w:rPr>
+          <w:rFonts w:cs="Times New Roman" w:ascii="Times New Roman" w:hAnsi="Times New Roman"/>
+          <w:b/>
+        </w:rPr>
+        <w:t>USE CASE</w:t>
+      </w:r>
+      <w:r>
+        <w:rPr>
+          <w:rFonts w:cs="Times New Roman" w:ascii="Times New Roman" w:hAnsi="Times New Roman"/>
+        </w:rPr>
+        <w:t xml:space="preserve">: </w:t>
+      </w:r>
+      <w:r>
+        <w:rPr>
+          <w:rFonts w:cs="Times New Roman" w:ascii="Times New Roman" w:hAnsi="Times New Roman"/>
+          <w:u w:val="single"/>
+        </w:rPr>
+        <w:t>Pollster home page:</w:t>
+      </w:r>
+      <w:r>
+        <w:rPr>
+          <w:rFonts w:cs="Times New Roman" w:ascii="Times New Roman" w:hAnsi="Times New Roman"/>
+        </w:rPr>
+        <w:t xml:space="preserve"> Add questions to survey</w:t>
+      </w:r>
+    </w:p>
+    <w:p>
+      <w:pPr>
+        <w:pStyle w:val="Normal"/>
+        <w:spacing w:lineRule="auto" w:line="240" w:before="0" w:after="0"/>
+        <w:rPr/>
+      </w:pPr>
+      <w:r>
+        <w:rPr>
+          <w:rFonts w:cs="Times New Roman" w:ascii="Times New Roman" w:hAnsi="Times New Roman"/>
+          <w:b/>
+        </w:rPr>
+        <w:t>DESCRIPTION</w:t>
+      </w:r>
+      <w:r>
+        <w:rPr>
+          <w:rFonts w:cs="Times New Roman" w:ascii="Times New Roman" w:hAnsi="Times New Roman"/>
+        </w:rPr>
+        <w:t>: A pollster will be able to add new questions to the database via a simple form</w:t>
+      </w:r>
+    </w:p>
+    <w:p>
+      <w:pPr>
+        <w:pStyle w:val="Normal"/>
+        <w:spacing w:lineRule="auto" w:line="240" w:before="0" w:after="0"/>
+        <w:rPr/>
+      </w:pPr>
+      <w:r>
+        <w:rPr>
+          <w:rFonts w:cs="Times New Roman" w:ascii="Times New Roman" w:hAnsi="Times New Roman"/>
+          <w:b/>
+        </w:rPr>
+        <w:t>WHY</w:t>
+      </w:r>
+      <w:r>
+        <w:rPr>
+          <w:rFonts w:cs="Times New Roman" w:ascii="Times New Roman" w:hAnsi="Times New Roman"/>
+        </w:rPr>
+        <w:t>: To enable the pollster to populate the survey with questions</w:t>
+      </w:r>
+    </w:p>
+    <w:p>
+      <w:pPr>
+        <w:pStyle w:val="Normal"/>
+        <w:spacing w:lineRule="auto" w:line="240" w:before="0" w:after="0"/>
+        <w:rPr>
+          <w:rFonts w:ascii="Times New Roman" w:hAnsi="Times New Roman" w:cs="Times New Roman"/>
+        </w:rPr>
+      </w:pPr>
+      <w:r>
+        <w:rPr>
+          <w:rFonts w:cs="Times New Roman" w:ascii="Times New Roman" w:hAnsi="Times New Roman"/>
+        </w:rPr>
+      </w:r>
+    </w:p>
+    <w:p>
+      <w:pPr>
+        <w:pStyle w:val="Heading3"/>
+        <w:rPr/>
+      </w:pPr>
+      <w:bookmarkStart w:id="32" w:name="_Toc504675128"/>
+      <w:r>
+        <w:rPr>
+          <w:rFonts w:cs="Times New Roman" w:ascii="Times New Roman" w:hAnsi="Times New Roman"/>
+          <w:color w:val="C00000"/>
+        </w:rPr>
+        <w:t>8.2.10 Functional Requirement 2.</w:t>
+      </w:r>
+      <w:bookmarkEnd w:id="32"/>
+      <w:r>
+        <w:rPr>
+          <w:rFonts w:cs="Times New Roman" w:ascii="Times New Roman" w:hAnsi="Times New Roman"/>
+          <w:color w:val="C00000"/>
+        </w:rPr>
+        <w:t>10</w:t>
+      </w:r>
+    </w:p>
+    <w:p>
+      <w:pPr>
+        <w:pStyle w:val="Normal"/>
+        <w:spacing w:lineRule="auto" w:line="240" w:before="0" w:after="0"/>
+        <w:rPr/>
+      </w:pPr>
+      <w:r>
+        <w:rPr>
+          <w:rFonts w:cs="Times New Roman" w:ascii="Times New Roman" w:hAnsi="Times New Roman"/>
+          <w:b/>
+        </w:rPr>
+        <w:t>USE CASE</w:t>
+      </w:r>
+      <w:r>
+        <w:rPr>
+          <w:rFonts w:cs="Times New Roman" w:ascii="Times New Roman" w:hAnsi="Times New Roman"/>
+        </w:rPr>
+        <w:t>: Remove question in database</w:t>
+      </w:r>
+    </w:p>
+    <w:p>
+      <w:pPr>
+        <w:pStyle w:val="Normal"/>
+        <w:spacing w:lineRule="auto" w:line="240" w:before="0" w:after="0"/>
+        <w:rPr/>
+      </w:pPr>
+      <w:r>
+        <w:rPr>
+          <w:rFonts w:cs="Times New Roman" w:ascii="Times New Roman" w:hAnsi="Times New Roman"/>
+          <w:b/>
+        </w:rPr>
+        <w:t>DESCRIPTION</w:t>
+      </w:r>
+      <w:r>
+        <w:rPr>
+          <w:rFonts w:cs="Times New Roman" w:ascii="Times New Roman" w:hAnsi="Times New Roman"/>
+        </w:rPr>
+        <w:t>: A pollster will be able to remove questions in the database via a simple form</w:t>
+      </w:r>
+    </w:p>
+    <w:p>
+      <w:pPr>
+        <w:pStyle w:val="Normal"/>
+        <w:spacing w:lineRule="auto" w:line="240" w:before="0" w:after="0"/>
+        <w:rPr/>
+      </w:pPr>
+      <w:r>
+        <w:rPr>
+          <w:rFonts w:cs="Times New Roman" w:ascii="Times New Roman" w:hAnsi="Times New Roman"/>
+          <w:b/>
+        </w:rPr>
+        <w:t>WHY</w:t>
+      </w:r>
+      <w:r>
+        <w:rPr>
+          <w:rFonts w:cs="Times New Roman" w:ascii="Times New Roman" w:hAnsi="Times New Roman"/>
+        </w:rPr>
+        <w:t>: To enable the pollster to remove incorrect or unneeded questions</w:t>
+      </w:r>
+    </w:p>
+    <w:p>
+      <w:pPr>
+        <w:pStyle w:val="Normal"/>
+        <w:spacing w:lineRule="auto" w:line="240" w:before="0" w:after="0"/>
+        <w:rPr>
+          <w:rFonts w:ascii="Times New Roman" w:hAnsi="Times New Roman" w:cs="Times New Roman"/>
+        </w:rPr>
+      </w:pPr>
+      <w:r>
+        <w:rPr>
+          <w:rFonts w:cs="Times New Roman" w:ascii="Times New Roman" w:hAnsi="Times New Roman"/>
+        </w:rPr>
+      </w:r>
+    </w:p>
+    <w:p>
+      <w:pPr>
+        <w:pStyle w:val="Heading3"/>
+        <w:rPr/>
+      </w:pPr>
+      <w:bookmarkStart w:id="33" w:name="_Toc504675129"/>
+      <w:r>
+        <w:rPr>
+          <w:rFonts w:cs="Times New Roman" w:ascii="Times New Roman" w:hAnsi="Times New Roman"/>
+          <w:color w:val="C00000"/>
+        </w:rPr>
+        <w:t>8.2.11 Functional Requirement 2.1</w:t>
+      </w:r>
+      <w:bookmarkEnd w:id="33"/>
+      <w:r>
+        <w:rPr>
+          <w:rFonts w:cs="Times New Roman" w:ascii="Times New Roman" w:hAnsi="Times New Roman"/>
+          <w:color w:val="C00000"/>
+        </w:rPr>
+        <w:t>1</w:t>
+      </w:r>
+    </w:p>
+    <w:p>
+      <w:pPr>
+        <w:pStyle w:val="Normal"/>
+        <w:spacing w:lineRule="auto" w:line="240" w:before="0" w:after="0"/>
+        <w:rPr/>
+      </w:pPr>
+      <w:r>
+        <w:rPr>
+          <w:rFonts w:cs="Times New Roman" w:ascii="Times New Roman" w:hAnsi="Times New Roman"/>
+          <w:b/>
+        </w:rPr>
+        <w:t>USE CASE</w:t>
+      </w:r>
+      <w:r>
+        <w:rPr>
+          <w:rFonts w:cs="Times New Roman" w:ascii="Times New Roman" w:hAnsi="Times New Roman"/>
+        </w:rPr>
+        <w:t>: Edit question in the database</w:t>
+      </w:r>
+    </w:p>
+    <w:p>
+      <w:pPr>
+        <w:pStyle w:val="Normal"/>
+        <w:spacing w:lineRule="auto" w:line="240" w:before="0" w:after="0"/>
+        <w:rPr/>
+      </w:pPr>
+      <w:r>
+        <w:rPr>
+          <w:rFonts w:cs="Times New Roman" w:ascii="Times New Roman" w:hAnsi="Times New Roman"/>
+          <w:b/>
+        </w:rPr>
+        <w:t>DESCRIPTION</w:t>
+      </w:r>
+      <w:r>
+        <w:rPr>
+          <w:rFonts w:cs="Times New Roman" w:ascii="Times New Roman" w:hAnsi="Times New Roman"/>
+        </w:rPr>
+        <w:t>: A pollster will be able to edit questions in the database via a simple form</w:t>
+      </w:r>
+    </w:p>
+    <w:p>
+      <w:pPr>
+        <w:pStyle w:val="Normal"/>
+        <w:spacing w:lineRule="auto" w:line="240" w:before="0" w:after="0"/>
+        <w:rPr/>
+      </w:pPr>
+      <w:r>
+        <w:rPr>
+          <w:rFonts w:cs="Times New Roman" w:ascii="Times New Roman" w:hAnsi="Times New Roman"/>
+          <w:b/>
+        </w:rPr>
+        <w:t>WHY</w:t>
+      </w:r>
+      <w:r>
+        <w:rPr>
+          <w:rFonts w:cs="Times New Roman" w:ascii="Times New Roman" w:hAnsi="Times New Roman"/>
+        </w:rPr>
+        <w:t>: To enable the pollster to edit existing</w:t>
+      </w:r>
+    </w:p>
+    <w:p>
+      <w:pPr>
+        <w:pStyle w:val="Normal"/>
+        <w:spacing w:lineRule="auto" w:line="240" w:before="0" w:after="0"/>
+        <w:rPr>
+          <w:rFonts w:ascii="Times New Roman" w:hAnsi="Times New Roman" w:cs="Times New Roman"/>
+        </w:rPr>
+      </w:pPr>
+      <w:r>
+        <w:rPr>
+          <w:rFonts w:cs="Times New Roman" w:ascii="Times New Roman" w:hAnsi="Times New Roman"/>
+        </w:rPr>
+      </w:r>
+    </w:p>
+    <w:p>
+      <w:pPr>
+        <w:pStyle w:val="Heading3"/>
+        <w:rPr/>
+      </w:pPr>
+      <w:bookmarkStart w:id="34" w:name="_Toc504675130"/>
+      <w:r>
+        <w:rPr>
+          <w:rFonts w:cs="Times New Roman" w:ascii="Times New Roman" w:hAnsi="Times New Roman"/>
+          <w:color w:val="C00000"/>
+        </w:rPr>
+        <w:t>8.2.12 Functional Requirement 2.1</w:t>
+      </w:r>
+      <w:bookmarkEnd w:id="34"/>
+      <w:r>
+        <w:rPr>
+          <w:rFonts w:cs="Times New Roman" w:ascii="Times New Roman" w:hAnsi="Times New Roman"/>
+          <w:color w:val="C00000"/>
+        </w:rPr>
+        <w:t>2</w:t>
+      </w:r>
+    </w:p>
+    <w:p>
+      <w:pPr>
+        <w:pStyle w:val="Normal"/>
+        <w:spacing w:lineRule="auto" w:line="240" w:before="0" w:after="0"/>
+        <w:rPr/>
+      </w:pPr>
+      <w:r>
+        <w:rPr>
+          <w:rFonts w:cs="Times New Roman" w:ascii="Times New Roman" w:hAnsi="Times New Roman"/>
+          <w:b/>
+        </w:rPr>
+        <w:t>USE CASE</w:t>
+      </w:r>
+      <w:r>
+        <w:rPr>
+          <w:rFonts w:cs="Times New Roman" w:ascii="Times New Roman" w:hAnsi="Times New Roman"/>
+        </w:rPr>
+        <w:t>: View questions in the database</w:t>
+      </w:r>
+    </w:p>
+    <w:p>
+      <w:pPr>
+        <w:pStyle w:val="Normal"/>
+        <w:spacing w:lineRule="auto" w:line="240" w:before="0" w:after="0"/>
+        <w:rPr/>
+      </w:pPr>
+      <w:r>
+        <w:rPr>
+          <w:rFonts w:cs="Times New Roman" w:ascii="Times New Roman" w:hAnsi="Times New Roman"/>
+          <w:b/>
+        </w:rPr>
+        <w:t>DESCRIPTION</w:t>
+      </w:r>
+      <w:r>
+        <w:rPr>
+          <w:rFonts w:cs="Times New Roman" w:ascii="Times New Roman" w:hAnsi="Times New Roman"/>
+        </w:rPr>
+        <w:t>: A pollster will be able to view questions in the database via a simple form</w:t>
+      </w:r>
+    </w:p>
+    <w:p>
+      <w:pPr>
+        <w:pStyle w:val="Normal"/>
+        <w:spacing w:lineRule="auto" w:line="240" w:before="0" w:after="0"/>
+        <w:rPr/>
+      </w:pPr>
+      <w:r>
+        <w:rPr>
+          <w:rFonts w:cs="Times New Roman" w:ascii="Times New Roman" w:hAnsi="Times New Roman"/>
+          <w:b/>
+        </w:rPr>
+        <w:t>WHY</w:t>
+      </w:r>
+      <w:r>
+        <w:rPr>
+          <w:rFonts w:cs="Times New Roman" w:ascii="Times New Roman" w:hAnsi="Times New Roman"/>
+        </w:rPr>
+        <w:t>: To enable the pollster to access questions for the survey</w:t>
+      </w:r>
+    </w:p>
+    <w:p>
+      <w:pPr>
+        <w:pStyle w:val="Normal"/>
+        <w:spacing w:lineRule="auto" w:line="240" w:before="0" w:after="0"/>
+        <w:rPr>
+          <w:rFonts w:ascii="Times New Roman" w:hAnsi="Times New Roman" w:cs="Times New Roman"/>
+        </w:rPr>
+      </w:pPr>
+      <w:r>
+        <w:rPr>
+          <w:rFonts w:cs="Times New Roman" w:ascii="Times New Roman" w:hAnsi="Times New Roman"/>
+        </w:rPr>
+      </w:r>
+    </w:p>
+    <w:p>
+      <w:pPr>
+        <w:pStyle w:val="Heading3"/>
+        <w:rPr/>
+      </w:pPr>
+      <w:bookmarkStart w:id="35" w:name="_Toc504675131"/>
+      <w:r>
+        <w:rPr>
+          <w:rFonts w:cs="Times New Roman" w:ascii="Times New Roman" w:hAnsi="Times New Roman"/>
+          <w:color w:val="C00000"/>
+        </w:rPr>
+        <w:t>8.2.13 Functional Requirement 2.1</w:t>
+      </w:r>
+      <w:bookmarkEnd w:id="35"/>
+      <w:r>
+        <w:rPr>
+          <w:rFonts w:cs="Times New Roman" w:ascii="Times New Roman" w:hAnsi="Times New Roman"/>
+          <w:color w:val="C00000"/>
+        </w:rPr>
+        <w:t>3</w:t>
+      </w:r>
+    </w:p>
+    <w:p>
+      <w:pPr>
+        <w:pStyle w:val="Normal"/>
+        <w:spacing w:lineRule="auto" w:line="240" w:before="0" w:after="0"/>
+        <w:rPr/>
+      </w:pPr>
+      <w:r>
+        <w:rPr>
+          <w:rFonts w:cs="Times New Roman" w:ascii="Times New Roman" w:hAnsi="Times New Roman"/>
+          <w:b/>
+        </w:rPr>
+        <w:t>USE CASE</w:t>
+      </w:r>
+      <w:r>
+        <w:rPr>
+          <w:rFonts w:cs="Times New Roman" w:ascii="Times New Roman" w:hAnsi="Times New Roman"/>
+        </w:rPr>
+        <w:t>: View specific questions in the database</w:t>
+      </w:r>
+    </w:p>
+    <w:p>
+      <w:pPr>
+        <w:pStyle w:val="Normal"/>
+        <w:spacing w:lineRule="auto" w:line="240" w:before="0" w:after="0"/>
+        <w:rPr/>
+      </w:pPr>
+      <w:r>
+        <w:rPr>
+          <w:rFonts w:cs="Times New Roman" w:ascii="Times New Roman" w:hAnsi="Times New Roman"/>
+          <w:b/>
+        </w:rPr>
+        <w:t>DESCRIPTION</w:t>
+      </w:r>
+      <w:r>
+        <w:rPr>
+          <w:rFonts w:cs="Times New Roman" w:ascii="Times New Roman" w:hAnsi="Times New Roman"/>
+        </w:rPr>
+        <w:t>: A pollster will be able to view all questions meeting custom-defined criteria in the database via a simple form</w:t>
+      </w:r>
+    </w:p>
+    <w:p>
+      <w:pPr>
+        <w:pStyle w:val="Normal"/>
+        <w:spacing w:lineRule="auto" w:line="240" w:before="0" w:after="0"/>
+        <w:rPr/>
+      </w:pPr>
+      <w:r>
+        <w:rPr>
+          <w:rFonts w:cs="Times New Roman" w:ascii="Times New Roman" w:hAnsi="Times New Roman"/>
+          <w:b/>
+        </w:rPr>
+        <w:t>WHY</w:t>
+      </w:r>
+      <w:r>
+        <w:rPr>
+          <w:rFonts w:cs="Times New Roman" w:ascii="Times New Roman" w:hAnsi="Times New Roman"/>
+        </w:rPr>
+        <w:t>: To enable the pollster to view all questions matching criteria for review</w:t>
+      </w:r>
+    </w:p>
+    <w:p>
+      <w:pPr>
+        <w:pStyle w:val="Normal"/>
+        <w:spacing w:lineRule="auto" w:line="240" w:before="0" w:after="0"/>
+        <w:rPr>
+          <w:rFonts w:ascii="Times New Roman" w:hAnsi="Times New Roman" w:cs="Times New Roman"/>
+        </w:rPr>
+      </w:pPr>
+      <w:r>
+        <w:rPr>
+          <w:rFonts w:cs="Times New Roman" w:ascii="Times New Roman" w:hAnsi="Times New Roman"/>
+        </w:rPr>
+      </w:r>
+    </w:p>
+    <w:p>
+      <w:pPr>
+        <w:pStyle w:val="Heading3"/>
+        <w:rPr/>
+      </w:pPr>
+      <w:bookmarkStart w:id="36" w:name="_Toc504675132"/>
+      <w:r>
+        <w:rPr>
+          <w:rFonts w:cs="Times New Roman" w:ascii="Times New Roman" w:hAnsi="Times New Roman"/>
+          <w:color w:val="C00000"/>
+        </w:rPr>
+        <w:t>8.2.14 Functional Requirement 2.1</w:t>
+      </w:r>
+      <w:bookmarkEnd w:id="36"/>
+      <w:r>
+        <w:rPr>
+          <w:rFonts w:cs="Times New Roman" w:ascii="Times New Roman" w:hAnsi="Times New Roman"/>
+          <w:color w:val="C00000"/>
+        </w:rPr>
+        <w:t>4</w:t>
+      </w:r>
+    </w:p>
+    <w:p>
+      <w:pPr>
+        <w:pStyle w:val="Normal"/>
+        <w:spacing w:lineRule="auto" w:line="240" w:before="0" w:after="0"/>
+        <w:rPr/>
+      </w:pPr>
+      <w:r>
+        <w:rPr>
+          <w:rFonts w:cs="Times New Roman" w:ascii="Times New Roman" w:hAnsi="Times New Roman"/>
+          <w:b/>
+        </w:rPr>
+        <w:t>USE CASE</w:t>
+      </w:r>
+      <w:r>
+        <w:rPr>
+          <w:rFonts w:cs="Times New Roman" w:ascii="Times New Roman" w:hAnsi="Times New Roman"/>
+        </w:rPr>
+        <w:t>: View results in the database</w:t>
+      </w:r>
+    </w:p>
+    <w:p>
+      <w:pPr>
+        <w:pStyle w:val="Normal"/>
+        <w:spacing w:lineRule="auto" w:line="240" w:before="0" w:after="0"/>
+        <w:rPr/>
+      </w:pPr>
+      <w:r>
+        <w:rPr>
+          <w:rFonts w:cs="Times New Roman" w:ascii="Times New Roman" w:hAnsi="Times New Roman"/>
+          <w:b/>
+        </w:rPr>
+        <w:t>DESCRIPTION</w:t>
+      </w:r>
+      <w:r>
+        <w:rPr>
+          <w:rFonts w:cs="Times New Roman" w:ascii="Times New Roman" w:hAnsi="Times New Roman"/>
+        </w:rPr>
+        <w:t>: A pollster will be able to view the results of surveys via a simple form</w:t>
+      </w:r>
+    </w:p>
+    <w:p>
+      <w:pPr>
+        <w:pStyle w:val="Normal"/>
+        <w:spacing w:lineRule="auto" w:line="240" w:before="0" w:after="0"/>
+        <w:rPr/>
+      </w:pPr>
+      <w:r>
+        <w:rPr>
+          <w:rFonts w:cs="Times New Roman" w:ascii="Times New Roman" w:hAnsi="Times New Roman"/>
+          <w:b/>
+        </w:rPr>
+        <w:t>WHY:</w:t>
+      </w:r>
+      <w:r>
+        <w:rPr>
+          <w:rFonts w:cs="Times New Roman" w:ascii="Times New Roman" w:hAnsi="Times New Roman"/>
+        </w:rPr>
+        <w:t xml:space="preserve"> To enable the pollster to view/collect the results of the surveys</w:t>
+      </w:r>
+    </w:p>
+    <w:p>
+      <w:pPr>
+        <w:pStyle w:val="Normal"/>
+        <w:spacing w:lineRule="auto" w:line="240" w:before="0" w:after="0"/>
+        <w:rPr>
+          <w:rFonts w:ascii="Times New Roman" w:hAnsi="Times New Roman" w:cs="Times New Roman"/>
+          <w:color w:val="2F5496" w:themeColor="accent1" w:themeShade="bf"/>
+        </w:rPr>
+      </w:pPr>
+      <w:r>
+        <w:rPr>
+          <w:rFonts w:cs="Times New Roman" w:ascii="Times New Roman" w:hAnsi="Times New Roman"/>
+          <w:color w:val="2F5496" w:themeColor="accent1" w:themeShade="bf"/>
+        </w:rPr>
+      </w:r>
+    </w:p>
+    <w:p>
+      <w:pPr>
+        <w:pStyle w:val="Heading3"/>
+        <w:rPr/>
+      </w:pPr>
+      <w:bookmarkStart w:id="37" w:name="_Toc504675133"/>
+      <w:r>
+        <w:rPr>
+          <w:rFonts w:cs="Times New Roman" w:ascii="Times New Roman" w:hAnsi="Times New Roman"/>
+          <w:color w:val="C00000"/>
+        </w:rPr>
+        <w:t>8.2.15 Functional Requirement 2.1</w:t>
+      </w:r>
+      <w:bookmarkEnd w:id="37"/>
+      <w:r>
+        <w:rPr>
+          <w:rFonts w:cs="Times New Roman" w:ascii="Times New Roman" w:hAnsi="Times New Roman"/>
+          <w:color w:val="C00000"/>
+        </w:rPr>
+        <w:t>5</w:t>
+      </w:r>
+    </w:p>
+    <w:p>
+      <w:pPr>
+        <w:pStyle w:val="Normal"/>
+        <w:spacing w:lineRule="auto" w:line="240" w:before="0" w:after="0"/>
+        <w:rPr/>
+      </w:pPr>
+      <w:r>
+        <w:rPr>
+          <w:rFonts w:cs="Times New Roman" w:ascii="Times New Roman" w:hAnsi="Times New Roman"/>
+          <w:b/>
+        </w:rPr>
+        <w:t>USE CASE</w:t>
+      </w:r>
+      <w:r>
+        <w:rPr>
+          <w:rFonts w:cs="Times New Roman" w:ascii="Times New Roman" w:hAnsi="Times New Roman"/>
+        </w:rPr>
+        <w:t>: View specific results in the database</w:t>
+      </w:r>
+    </w:p>
+    <w:p>
+      <w:pPr>
+        <w:pStyle w:val="Normal"/>
+        <w:spacing w:lineRule="auto" w:line="240" w:before="0" w:after="0"/>
+        <w:rPr/>
+      </w:pPr>
+      <w:r>
+        <w:rPr>
+          <w:rFonts w:cs="Times New Roman" w:ascii="Times New Roman" w:hAnsi="Times New Roman"/>
+          <w:b/>
+        </w:rPr>
+        <w:t>DESCRIPTION</w:t>
+      </w:r>
+      <w:r>
+        <w:rPr>
+          <w:rFonts w:cs="Times New Roman" w:ascii="Times New Roman" w:hAnsi="Times New Roman"/>
+        </w:rPr>
+        <w:t>: A pollster will be able to view the results of surveys matching custom-defined criteria via a simple form</w:t>
+      </w:r>
+    </w:p>
+    <w:p>
+      <w:pPr>
+        <w:pStyle w:val="Normal"/>
+        <w:spacing w:lineRule="auto" w:line="240" w:before="0" w:after="0"/>
+        <w:rPr/>
+      </w:pPr>
+      <w:r>
+        <w:rPr>
+          <w:rFonts w:cs="Times New Roman" w:ascii="Times New Roman" w:hAnsi="Times New Roman"/>
+          <w:b/>
+        </w:rPr>
+        <w:t>WHY</w:t>
+      </w:r>
+      <w:r>
+        <w:rPr>
+          <w:rFonts w:cs="Times New Roman" w:ascii="Times New Roman" w:hAnsi="Times New Roman"/>
+        </w:rPr>
+        <w:t>: To enable the pollster to view specific results of the surveys matching a given criteria</w:t>
+      </w:r>
+    </w:p>
+    <w:p>
+      <w:pPr>
+        <w:pStyle w:val="Heading3"/>
+        <w:rPr>
+          <w:rFonts w:ascii="Times New Roman" w:hAnsi="Times New Roman" w:cs="Times New Roman"/>
+        </w:rPr>
+      </w:pPr>
+      <w:r>
+        <w:rPr>
+          <w:rFonts w:cs="Times New Roman" w:ascii="Times New Roman" w:hAnsi="Times New Roman"/>
+        </w:rPr>
+      </w:r>
+    </w:p>
+    <w:p>
+      <w:pPr>
+        <w:pStyle w:val="Heading3"/>
+        <w:rPr/>
+      </w:pPr>
+      <w:bookmarkStart w:id="38" w:name="_Toc504675134"/>
+      <w:r>
+        <w:rPr>
+          <w:rFonts w:cs="Times New Roman" w:ascii="Times New Roman" w:hAnsi="Times New Roman"/>
+          <w:color w:val="C00000"/>
+        </w:rPr>
+        <w:t>8.2.16 Functional Requirement 2.1</w:t>
+      </w:r>
+      <w:bookmarkEnd w:id="38"/>
+      <w:r>
+        <w:rPr>
+          <w:rFonts w:cs="Times New Roman" w:ascii="Times New Roman" w:hAnsi="Times New Roman"/>
+          <w:color w:val="C00000"/>
+        </w:rPr>
+        <w:t>6</w:t>
+      </w:r>
+    </w:p>
+    <w:p>
+      <w:pPr>
+        <w:pStyle w:val="Normal"/>
+        <w:spacing w:lineRule="auto" w:line="240" w:before="0" w:after="0"/>
+        <w:rPr/>
+      </w:pPr>
+      <w:r>
+        <w:rPr>
+          <w:rFonts w:cs="Times New Roman" w:ascii="Times New Roman" w:hAnsi="Times New Roman"/>
+          <w:b/>
+        </w:rPr>
+        <w:t>USE CASE</w:t>
+      </w:r>
+      <w:r>
+        <w:rPr>
+          <w:rFonts w:cs="Times New Roman" w:ascii="Times New Roman" w:hAnsi="Times New Roman"/>
+        </w:rPr>
+        <w:t>: View pin/dept. name pair</w:t>
+      </w:r>
+    </w:p>
+    <w:p>
+      <w:pPr>
+        <w:pStyle w:val="Normal"/>
+        <w:spacing w:lineRule="auto" w:line="240" w:before="0" w:after="0"/>
+        <w:rPr/>
+      </w:pPr>
+      <w:r>
+        <w:rPr>
+          <w:rFonts w:cs="Times New Roman" w:ascii="Times New Roman" w:hAnsi="Times New Roman"/>
+          <w:b/>
+        </w:rPr>
+        <w:t>DESCRIPTION</w:t>
+      </w:r>
+      <w:r>
+        <w:rPr>
+          <w:rFonts w:cs="Times New Roman" w:ascii="Times New Roman" w:hAnsi="Times New Roman"/>
+        </w:rPr>
+        <w:t>: A pollster will be able to view pin/dept. name pairs</w:t>
+      </w:r>
+    </w:p>
+    <w:p>
+      <w:pPr>
+        <w:pStyle w:val="Normal"/>
+        <w:spacing w:lineRule="auto" w:line="240" w:before="0" w:after="0"/>
+        <w:rPr/>
+      </w:pPr>
+      <w:r>
+        <w:rPr>
+          <w:rFonts w:cs="Times New Roman" w:ascii="Times New Roman" w:hAnsi="Times New Roman"/>
+          <w:b/>
+        </w:rPr>
+        <w:t>WHY</w:t>
+      </w:r>
+      <w:r>
+        <w:rPr>
+          <w:rFonts w:cs="Times New Roman" w:ascii="Times New Roman" w:hAnsi="Times New Roman"/>
+        </w:rPr>
+        <w:t>: To enable the pollster to view which pin corresponds to which department</w:t>
+      </w:r>
+    </w:p>
+    <w:p>
+      <w:pPr>
+        <w:pStyle w:val="Normal"/>
+        <w:spacing w:lineRule="auto" w:line="240" w:before="0" w:after="0"/>
+        <w:rPr>
+          <w:rFonts w:ascii="Times New Roman" w:hAnsi="Times New Roman" w:cs="Times New Roman"/>
+        </w:rPr>
+      </w:pPr>
+      <w:r>
+        <w:rPr>
+          <w:rFonts w:cs="Times New Roman" w:ascii="Times New Roman" w:hAnsi="Times New Roman"/>
+        </w:rPr>
+      </w:r>
+    </w:p>
+    <w:p>
+      <w:pPr>
+        <w:pStyle w:val="Heading3"/>
+        <w:rPr/>
+      </w:pPr>
+      <w:bookmarkStart w:id="39" w:name="_Toc504675135"/>
+      <w:r>
+        <w:rPr>
+          <w:rFonts w:cs="Times New Roman" w:ascii="Times New Roman" w:hAnsi="Times New Roman"/>
+          <w:color w:val="C00000"/>
+        </w:rPr>
+        <w:t>8.2.17 Functional Requirement 2.1</w:t>
+      </w:r>
+      <w:bookmarkEnd w:id="39"/>
+      <w:r>
+        <w:rPr>
+          <w:rFonts w:cs="Times New Roman" w:ascii="Times New Roman" w:hAnsi="Times New Roman"/>
+          <w:color w:val="C00000"/>
+        </w:rPr>
+        <w:t>7</w:t>
+      </w:r>
+    </w:p>
+    <w:p>
+      <w:pPr>
+        <w:pStyle w:val="Normal"/>
+        <w:spacing w:lineRule="auto" w:line="240" w:before="0" w:after="0"/>
+        <w:rPr/>
+      </w:pPr>
+      <w:r>
+        <w:rPr>
+          <w:rFonts w:cs="Times New Roman" w:ascii="Times New Roman" w:hAnsi="Times New Roman"/>
+          <w:b/>
+        </w:rPr>
+        <w:t>USE CASE</w:t>
+      </w:r>
+      <w:r>
+        <w:rPr>
+          <w:rFonts w:cs="Times New Roman" w:ascii="Times New Roman" w:hAnsi="Times New Roman"/>
+        </w:rPr>
+        <w:t>: Add pin/dept. name pair</w:t>
+      </w:r>
+    </w:p>
+    <w:p>
+      <w:pPr>
+        <w:pStyle w:val="Normal"/>
+        <w:spacing w:lineRule="auto" w:line="240" w:before="0" w:after="0"/>
+        <w:rPr/>
+      </w:pPr>
+      <w:r>
+        <w:rPr>
+          <w:rFonts w:cs="Times New Roman" w:ascii="Times New Roman" w:hAnsi="Times New Roman"/>
+          <w:b/>
+        </w:rPr>
+        <w:t>DESCRIPTION</w:t>
+      </w:r>
+      <w:r>
+        <w:rPr>
+          <w:rFonts w:cs="Times New Roman" w:ascii="Times New Roman" w:hAnsi="Times New Roman"/>
+        </w:rPr>
+        <w:t>: A pollster will be able to add pin/dept. name pairs</w:t>
+      </w:r>
+    </w:p>
+    <w:p>
+      <w:pPr>
+        <w:pStyle w:val="Normal"/>
+        <w:spacing w:lineRule="auto" w:line="240" w:before="0" w:after="0"/>
+        <w:rPr/>
+      </w:pPr>
+      <w:r>
+        <w:rPr>
+          <w:rFonts w:cs="Times New Roman" w:ascii="Times New Roman" w:hAnsi="Times New Roman"/>
+          <w:b/>
+        </w:rPr>
+        <w:t>WHY</w:t>
+      </w:r>
+      <w:r>
+        <w:rPr>
+          <w:rFonts w:cs="Times New Roman" w:ascii="Times New Roman" w:hAnsi="Times New Roman"/>
+        </w:rPr>
+        <w:t>: To enable the pollster to distribute the survey to departments</w:t>
+      </w:r>
+    </w:p>
+    <w:p>
+      <w:pPr>
+        <w:pStyle w:val="Heading3"/>
+        <w:rPr>
+          <w:rFonts w:ascii="Times New Roman" w:hAnsi="Times New Roman" w:cs="Times New Roman"/>
+        </w:rPr>
+      </w:pPr>
+      <w:r>
+        <w:rPr>
+          <w:rFonts w:cs="Times New Roman" w:ascii="Times New Roman" w:hAnsi="Times New Roman"/>
+        </w:rPr>
+      </w:r>
+    </w:p>
+    <w:p>
+      <w:pPr>
+        <w:pStyle w:val="Heading3"/>
+        <w:rPr/>
+      </w:pPr>
+      <w:bookmarkStart w:id="40" w:name="_Toc504675136"/>
+      <w:r>
+        <w:rPr>
+          <w:rFonts w:cs="Times New Roman" w:ascii="Times New Roman" w:hAnsi="Times New Roman"/>
+          <w:color w:val="C00000"/>
+        </w:rPr>
+        <w:t>8.2.18 Functional Requirement 2.1</w:t>
+      </w:r>
+      <w:bookmarkEnd w:id="40"/>
+      <w:r>
+        <w:rPr>
+          <w:rFonts w:cs="Times New Roman" w:ascii="Times New Roman" w:hAnsi="Times New Roman"/>
+          <w:color w:val="C00000"/>
+        </w:rPr>
+        <w:t>8</w:t>
+      </w:r>
+    </w:p>
+    <w:p>
+      <w:pPr>
+        <w:pStyle w:val="Normal"/>
+        <w:spacing w:lineRule="auto" w:line="240" w:before="0" w:after="0"/>
+        <w:rPr>
+          <w:rFonts w:ascii="Times New Roman" w:hAnsi="Times New Roman" w:cs="Times New Roman"/>
+        </w:rPr>
+      </w:pPr>
+      <w:r>
+        <w:rPr>
+          <w:rFonts w:cs="Times New Roman" w:ascii="Times New Roman" w:hAnsi="Times New Roman"/>
+          <w:b/>
+        </w:rPr>
+        <w:t>USE CASE</w:t>
+      </w:r>
+      <w:r>
+        <w:rPr>
+          <w:rFonts w:cs="Times New Roman" w:ascii="Times New Roman" w:hAnsi="Times New Roman"/>
+        </w:rPr>
+        <w:t>: Edit pin/dept. name pair.</w:t>
+      </w:r>
+    </w:p>
+    <w:p>
+      <w:pPr>
+        <w:pStyle w:val="Normal"/>
+        <w:spacing w:lineRule="auto" w:line="240" w:before="0" w:after="0"/>
+        <w:rPr/>
+      </w:pPr>
+      <w:r>
+        <w:rPr>
+          <w:rFonts w:cs="Times New Roman" w:ascii="Times New Roman" w:hAnsi="Times New Roman"/>
+          <w:b/>
+        </w:rPr>
+        <w:t>DESCRIPTION</w:t>
+      </w:r>
+      <w:r>
+        <w:rPr>
+          <w:rFonts w:cs="Times New Roman" w:ascii="Times New Roman" w:hAnsi="Times New Roman"/>
+        </w:rPr>
+        <w:t>: A pollster will be able to edit pin/dept. name pairs</w:t>
+      </w:r>
+    </w:p>
+    <w:p>
+      <w:pPr>
+        <w:pStyle w:val="Normal"/>
+        <w:spacing w:lineRule="auto" w:line="240" w:before="0" w:after="0"/>
+        <w:rPr/>
+      </w:pPr>
+      <w:r>
+        <w:rPr>
+          <w:rFonts w:cs="Times New Roman" w:ascii="Times New Roman" w:hAnsi="Times New Roman"/>
+          <w:b/>
+        </w:rPr>
+        <w:t>WHY</w:t>
+      </w:r>
+      <w:r>
+        <w:rPr>
+          <w:rFonts w:cs="Times New Roman" w:ascii="Times New Roman" w:hAnsi="Times New Roman"/>
+        </w:rPr>
+        <w:t>: To enable the pollster to edit existing pin/dept. pairs</w:t>
+      </w:r>
+    </w:p>
+    <w:p>
+      <w:pPr>
+        <w:pStyle w:val="Normal"/>
+        <w:spacing w:lineRule="auto" w:line="240" w:before="0" w:after="0"/>
+        <w:rPr>
+          <w:rFonts w:ascii="Times New Roman" w:hAnsi="Times New Roman" w:cs="Times New Roman"/>
+        </w:rPr>
+      </w:pPr>
+      <w:r>
+        <w:rPr>
+          <w:rFonts w:cs="Times New Roman" w:ascii="Times New Roman" w:hAnsi="Times New Roman"/>
+        </w:rPr>
+      </w:r>
+    </w:p>
+    <w:p>
+      <w:pPr>
+        <w:pStyle w:val="Heading3"/>
+        <w:rPr/>
+      </w:pPr>
+      <w:bookmarkStart w:id="41" w:name="_Toc504675137"/>
+      <w:r>
+        <w:rPr>
+          <w:rFonts w:cs="Times New Roman" w:ascii="Times New Roman" w:hAnsi="Times New Roman"/>
+          <w:color w:val="C00000"/>
+        </w:rPr>
+        <w:t>8.2.19 Functional Requirement 2.1</w:t>
+      </w:r>
+      <w:bookmarkEnd w:id="41"/>
       <w:r>
         <w:rPr>
           <w:rFonts w:cs="Times New Roman" w:ascii="Times New Roman" w:hAnsi="Times New Roman"/>
@@ -7552,20 +8435,7 @@
         <w:rPr>
           <w:rFonts w:cs="Times New Roman" w:ascii="Times New Roman" w:hAnsi="Times New Roman"/>
         </w:rPr>
-        <w:t xml:space="preserve">: </w:t>
-      </w:r>
-      <w:r>
-        <w:rPr>
-          <w:rFonts w:cs="Times New Roman" w:ascii="Times New Roman" w:hAnsi="Times New Roman"/>
-          <w:u w:val="single"/>
-        </w:rPr>
-        <w:t>Pollster home page:</w:t>
-      </w:r>
-      <w:r>
-        <w:rPr>
-          <w:rFonts w:cs="Times New Roman" w:ascii="Times New Roman" w:hAnsi="Times New Roman"/>
-        </w:rPr>
-        <w:t xml:space="preserve"> Add questions to survey</w:t>
+        <w:t>: Delete pin/dept. name pair</w:t>
       </w:r>
     </w:p>
     <w:p>
@@ -7585,14 +8455,16 @@
         <w:rPr>
           <w:rFonts w:cs="Times New Roman" w:ascii="Times New Roman" w:hAnsi="Times New Roman"/>
         </w:rPr>
-        <w:t>: A pollster will be able to add new questions to the database via a simple form</w:t>
+        <w:t>: A pollster will be able to delete pin/dept. name pairs</w:t>
       </w:r>
     </w:p>
     <w:p>
       <w:pPr>
         <w:pStyle w:val="Normal"/>
         <w:spacing w:lineRule="auto" w:line="240" w:before="0" w:after="0"/>
-        <w:rPr/>
+        <w:rPr>
+          <w:rFonts w:ascii="Times New Roman" w:hAnsi="Times New Roman" w:cs="Times New Roman"/>
+        </w:rPr>
       </w:pPr>
       <w:r>
         <w:rPr>
@@ -7605,1167 +8477,42 @@
         <w:rPr>
           <w:rFonts w:cs="Times New Roman" w:ascii="Times New Roman" w:hAnsi="Times New Roman"/>
         </w:rPr>
-        <w:t>: To enable the pollster to populate the survey with questions</w:t>
-      </w:r>
-    </w:p>
-    <w:p>
-      <w:pPr>
-        <w:pStyle w:val="Normal"/>
-        <w:spacing w:lineRule="auto" w:line="240" w:before="0" w:after="0"/>
-        <w:rPr>
-          <w:rFonts w:ascii="Times New Roman" w:hAnsi="Times New Roman" w:cs="Times New Roman"/>
-        </w:rPr>
-      </w:pPr>
-      <w:r>
-        <w:rPr>
-          <w:rFonts w:cs="Times New Roman" w:ascii="Times New Roman" w:hAnsi="Times New Roman"/>
-        </w:rPr>
+        <w:t>: To enable the pollster to delete existing pairs</w:t>
       </w:r>
     </w:p>
     <w:p>
       <w:pPr>
         <w:pStyle w:val="Heading3"/>
-        <w:rPr/>
-      </w:pPr>
-      <w:bookmarkStart w:id="31" w:name="_Toc504675128"/>
-      <w:r>
-        <w:rPr>
-          <w:rFonts w:cs="Times New Roman" w:ascii="Times New Roman" w:hAnsi="Times New Roman"/>
-          <w:color w:val="C00000"/>
-        </w:rPr>
-        <w:t>8.2.</w:t>
-      </w:r>
-      <w:r>
-        <w:rPr>
-          <w:rFonts w:cs="Times New Roman" w:ascii="Times New Roman" w:hAnsi="Times New Roman"/>
-          <w:color w:val="C00000"/>
-        </w:rPr>
-        <w:t>10</w:t>
-      </w:r>
-      <w:r>
-        <w:rPr>
-          <w:rFonts w:cs="Times New Roman" w:ascii="Times New Roman" w:hAnsi="Times New Roman"/>
-          <w:color w:val="C00000"/>
-        </w:rPr>
-        <w:t xml:space="preserve"> Functional Requirement 2.</w:t>
-      </w:r>
-      <w:bookmarkEnd w:id="31"/>
-      <w:r>
-        <w:rPr>
-          <w:rFonts w:cs="Times New Roman" w:ascii="Times New Roman" w:hAnsi="Times New Roman"/>
-          <w:color w:val="C00000"/>
-        </w:rPr>
-        <w:t>10</w:t>
-      </w:r>
-    </w:p>
-    <w:p>
-      <w:pPr>
-        <w:pStyle w:val="Normal"/>
-        <w:spacing w:lineRule="auto" w:line="240" w:before="0" w:after="0"/>
-        <w:rPr/>
-      </w:pPr>
-      <w:r>
-        <w:rPr>
-          <w:rFonts w:cs="Times New Roman" w:ascii="Times New Roman" w:hAnsi="Times New Roman"/>
-          <w:b/>
-        </w:rPr>
-        <w:t>USE CASE</w:t>
-      </w:r>
-      <w:r>
-        <w:rPr>
-          <w:rFonts w:cs="Times New Roman" w:ascii="Times New Roman" w:hAnsi="Times New Roman"/>
-        </w:rPr>
-        <w:t>: Remove question in database</w:t>
-      </w:r>
-    </w:p>
-    <w:p>
-      <w:pPr>
-        <w:pStyle w:val="Normal"/>
-        <w:spacing w:lineRule="auto" w:line="240" w:before="0" w:after="0"/>
-        <w:rPr/>
-      </w:pPr>
-      <w:r>
-        <w:rPr>
-          <w:rFonts w:cs="Times New Roman" w:ascii="Times New Roman" w:hAnsi="Times New Roman"/>
-          <w:b/>
-        </w:rPr>
-        <w:t>DESCRIPTION</w:t>
-      </w:r>
-      <w:r>
-        <w:rPr>
-          <w:rFonts w:cs="Times New Roman" w:ascii="Times New Roman" w:hAnsi="Times New Roman"/>
-        </w:rPr>
-        <w:t>: A pollster will be able to remove questions in the database via a simple form</w:t>
-      </w:r>
-    </w:p>
-    <w:p>
-      <w:pPr>
-        <w:pStyle w:val="Normal"/>
-        <w:spacing w:lineRule="auto" w:line="240" w:before="0" w:after="0"/>
-        <w:rPr/>
-      </w:pPr>
-      <w:r>
-        <w:rPr>
-          <w:rFonts w:cs="Times New Roman" w:ascii="Times New Roman" w:hAnsi="Times New Roman"/>
-          <w:b/>
-        </w:rPr>
-        <w:t>WHY</w:t>
-      </w:r>
-      <w:r>
-        <w:rPr>
-          <w:rFonts w:cs="Times New Roman" w:ascii="Times New Roman" w:hAnsi="Times New Roman"/>
-        </w:rPr>
-        <w:t>: To enable the pollster to remove incorrect or unneeded questions</w:t>
-      </w:r>
-    </w:p>
-    <w:p>
-      <w:pPr>
-        <w:pStyle w:val="Normal"/>
-        <w:spacing w:lineRule="auto" w:line="240" w:before="0" w:after="0"/>
-        <w:rPr>
-          <w:rFonts w:ascii="Times New Roman" w:hAnsi="Times New Roman" w:cs="Times New Roman"/>
-        </w:rPr>
-      </w:pPr>
-      <w:r>
-        <w:rPr>
-          <w:rFonts w:cs="Times New Roman" w:ascii="Times New Roman" w:hAnsi="Times New Roman"/>
-        </w:rPr>
-      </w:r>
-    </w:p>
-    <w:p>
-      <w:pPr>
-        <w:pStyle w:val="Heading3"/>
-        <w:rPr/>
-      </w:pPr>
-      <w:bookmarkStart w:id="32" w:name="_Toc504675129"/>
-      <w:r>
-        <w:rPr>
-          <w:rFonts w:cs="Times New Roman" w:ascii="Times New Roman" w:hAnsi="Times New Roman"/>
-          <w:color w:val="C00000"/>
-        </w:rPr>
-        <w:t>8.2.1</w:t>
-      </w:r>
-      <w:r>
-        <w:rPr>
-          <w:rFonts w:cs="Times New Roman" w:ascii="Times New Roman" w:hAnsi="Times New Roman"/>
-          <w:color w:val="C00000"/>
-        </w:rPr>
-        <w:t>1</w:t>
-      </w:r>
-      <w:r>
-        <w:rPr>
-          <w:rFonts w:cs="Times New Roman" w:ascii="Times New Roman" w:hAnsi="Times New Roman"/>
-          <w:color w:val="C00000"/>
-        </w:rPr>
-        <w:t xml:space="preserve"> Functional Requirement 2.1</w:t>
-      </w:r>
-      <w:bookmarkEnd w:id="32"/>
-      <w:r>
-        <w:rPr>
-          <w:rFonts w:cs="Times New Roman" w:ascii="Times New Roman" w:hAnsi="Times New Roman"/>
-          <w:color w:val="C00000"/>
-        </w:rPr>
-        <w:t>1</w:t>
-      </w:r>
-    </w:p>
-    <w:p>
-      <w:pPr>
-        <w:pStyle w:val="Normal"/>
-        <w:spacing w:lineRule="auto" w:line="240" w:before="0" w:after="0"/>
-        <w:rPr/>
-      </w:pPr>
-      <w:r>
-        <w:rPr>
-          <w:rFonts w:cs="Times New Roman" w:ascii="Times New Roman" w:hAnsi="Times New Roman"/>
-          <w:b/>
-        </w:rPr>
-        <w:t>USE CASE</w:t>
-      </w:r>
-      <w:r>
-        <w:rPr>
-          <w:rFonts w:cs="Times New Roman" w:ascii="Times New Roman" w:hAnsi="Times New Roman"/>
-        </w:rPr>
-        <w:t>: Edit question in the database</w:t>
-      </w:r>
-    </w:p>
-    <w:p>
-      <w:pPr>
-        <w:pStyle w:val="Normal"/>
-        <w:spacing w:lineRule="auto" w:line="240" w:before="0" w:after="0"/>
-        <w:rPr/>
-      </w:pPr>
-      <w:r>
-        <w:rPr>
-          <w:rFonts w:cs="Times New Roman" w:ascii="Times New Roman" w:hAnsi="Times New Roman"/>
-          <w:b/>
-        </w:rPr>
-        <w:t>DESCRIPTION</w:t>
-      </w:r>
-      <w:r>
-        <w:rPr>
-          <w:rFonts w:cs="Times New Roman" w:ascii="Times New Roman" w:hAnsi="Times New Roman"/>
-        </w:rPr>
-        <w:t>: A pollster will be able to edit questions in the database via a simple form</w:t>
-      </w:r>
-    </w:p>
-    <w:p>
-      <w:pPr>
-        <w:pStyle w:val="Normal"/>
-        <w:spacing w:lineRule="auto" w:line="240" w:before="0" w:after="0"/>
-        <w:rPr/>
-      </w:pPr>
-      <w:r>
-        <w:rPr>
-          <w:rFonts w:cs="Times New Roman" w:ascii="Times New Roman" w:hAnsi="Times New Roman"/>
-          <w:b/>
-        </w:rPr>
-        <w:t>WHY</w:t>
-      </w:r>
-      <w:r>
-        <w:rPr>
-          <w:rFonts w:cs="Times New Roman" w:ascii="Times New Roman" w:hAnsi="Times New Roman"/>
-        </w:rPr>
-        <w:t>: To enable the pollster to edit existing</w:t>
-      </w:r>
-    </w:p>
-    <w:p>
-      <w:pPr>
-        <w:pStyle w:val="Normal"/>
-        <w:spacing w:lineRule="auto" w:line="240" w:before="0" w:after="0"/>
-        <w:rPr>
-          <w:rFonts w:ascii="Times New Roman" w:hAnsi="Times New Roman" w:cs="Times New Roman"/>
-        </w:rPr>
-      </w:pPr>
-      <w:r>
-        <w:rPr>
-          <w:rFonts w:cs="Times New Roman" w:ascii="Times New Roman" w:hAnsi="Times New Roman"/>
-        </w:rPr>
-      </w:r>
-    </w:p>
-    <w:p>
-      <w:pPr>
-        <w:pStyle w:val="Heading3"/>
-        <w:rPr/>
-      </w:pPr>
-      <w:bookmarkStart w:id="33" w:name="_Toc504675130"/>
-      <w:r>
-        <w:rPr>
-          <w:rFonts w:cs="Times New Roman" w:ascii="Times New Roman" w:hAnsi="Times New Roman"/>
-          <w:color w:val="C00000"/>
-        </w:rPr>
-        <w:t>8.2.1</w:t>
-      </w:r>
-      <w:r>
-        <w:rPr>
-          <w:rFonts w:cs="Times New Roman" w:ascii="Times New Roman" w:hAnsi="Times New Roman"/>
-          <w:color w:val="C00000"/>
-        </w:rPr>
-        <w:t>2</w:t>
-      </w:r>
-      <w:r>
-        <w:rPr>
-          <w:rFonts w:cs="Times New Roman" w:ascii="Times New Roman" w:hAnsi="Times New Roman"/>
-          <w:color w:val="C00000"/>
-        </w:rPr>
-        <w:t xml:space="preserve"> Functional Requirement 2.1</w:t>
-      </w:r>
-      <w:bookmarkEnd w:id="33"/>
-      <w:r>
-        <w:rPr>
-          <w:rFonts w:cs="Times New Roman" w:ascii="Times New Roman" w:hAnsi="Times New Roman"/>
-          <w:color w:val="C00000"/>
-        </w:rPr>
-        <w:t>2</w:t>
-      </w:r>
-    </w:p>
-    <w:p>
-      <w:pPr>
-        <w:pStyle w:val="Normal"/>
-        <w:spacing w:lineRule="auto" w:line="240" w:before="0" w:after="0"/>
-        <w:rPr/>
-      </w:pPr>
-      <w:r>
-        <w:rPr>
-          <w:rFonts w:cs="Times New Roman" w:ascii="Times New Roman" w:hAnsi="Times New Roman"/>
-          <w:b/>
-        </w:rPr>
-        <w:t>USE CASE</w:t>
-      </w:r>
-      <w:r>
-        <w:rPr>
-          <w:rFonts w:cs="Times New Roman" w:ascii="Times New Roman" w:hAnsi="Times New Roman"/>
-        </w:rPr>
-        <w:t>: View questions in the database</w:t>
-      </w:r>
-    </w:p>
-    <w:p>
-      <w:pPr>
-        <w:pStyle w:val="Normal"/>
-        <w:spacing w:lineRule="auto" w:line="240" w:before="0" w:after="0"/>
-        <w:rPr/>
-      </w:pPr>
-      <w:r>
-        <w:rPr>
-          <w:rFonts w:cs="Times New Roman" w:ascii="Times New Roman" w:hAnsi="Times New Roman"/>
-          <w:b/>
-        </w:rPr>
-        <w:t>DESCRIPTION</w:t>
-      </w:r>
-      <w:r>
-        <w:rPr>
-          <w:rFonts w:cs="Times New Roman" w:ascii="Times New Roman" w:hAnsi="Times New Roman"/>
-        </w:rPr>
-        <w:t>: A pollster will be able to view questions in the database via a simple form</w:t>
-      </w:r>
-    </w:p>
-    <w:p>
-      <w:pPr>
-        <w:pStyle w:val="Normal"/>
-        <w:spacing w:lineRule="auto" w:line="240" w:before="0" w:after="0"/>
-        <w:rPr/>
-      </w:pPr>
-      <w:r>
-        <w:rPr>
-          <w:rFonts w:cs="Times New Roman" w:ascii="Times New Roman" w:hAnsi="Times New Roman"/>
-          <w:b/>
-        </w:rPr>
-        <w:t>WHY</w:t>
-      </w:r>
-      <w:r>
-        <w:rPr>
-          <w:rFonts w:cs="Times New Roman" w:ascii="Times New Roman" w:hAnsi="Times New Roman"/>
-        </w:rPr>
-        <w:t>: To enable the pollster to access questions for the survey</w:t>
-      </w:r>
-    </w:p>
-    <w:p>
-      <w:pPr>
-        <w:pStyle w:val="Normal"/>
-        <w:spacing w:lineRule="auto" w:line="240" w:before="0" w:after="0"/>
-        <w:rPr>
-          <w:rFonts w:ascii="Times New Roman" w:hAnsi="Times New Roman" w:cs="Times New Roman"/>
-        </w:rPr>
-      </w:pPr>
-      <w:r>
-        <w:rPr>
-          <w:rFonts w:cs="Times New Roman" w:ascii="Times New Roman" w:hAnsi="Times New Roman"/>
-        </w:rPr>
-      </w:r>
-    </w:p>
-    <w:p>
-      <w:pPr>
-        <w:pStyle w:val="Heading3"/>
-        <w:rPr/>
-      </w:pPr>
-      <w:bookmarkStart w:id="34" w:name="_Toc504675131"/>
-      <w:r>
-        <w:rPr>
-          <w:rFonts w:cs="Times New Roman" w:ascii="Times New Roman" w:hAnsi="Times New Roman"/>
-          <w:color w:val="C00000"/>
-        </w:rPr>
-        <w:t>8.2.1</w:t>
-      </w:r>
-      <w:r>
-        <w:rPr>
-          <w:rFonts w:cs="Times New Roman" w:ascii="Times New Roman" w:hAnsi="Times New Roman"/>
-          <w:color w:val="C00000"/>
-        </w:rPr>
-        <w:t>3</w:t>
-      </w:r>
-      <w:r>
-        <w:rPr>
-          <w:rFonts w:cs="Times New Roman" w:ascii="Times New Roman" w:hAnsi="Times New Roman"/>
-          <w:color w:val="C00000"/>
-        </w:rPr>
-        <w:t xml:space="preserve"> Functional Requirement 2.1</w:t>
-      </w:r>
-      <w:bookmarkEnd w:id="34"/>
-      <w:r>
-        <w:rPr>
-          <w:rFonts w:cs="Times New Roman" w:ascii="Times New Roman" w:hAnsi="Times New Roman"/>
-          <w:color w:val="C00000"/>
-        </w:rPr>
-        <w:t>3</w:t>
-      </w:r>
-    </w:p>
-    <w:p>
-      <w:pPr>
-        <w:pStyle w:val="Normal"/>
-        <w:spacing w:lineRule="auto" w:line="240" w:before="0" w:after="0"/>
-        <w:rPr/>
-      </w:pPr>
-      <w:r>
-        <w:rPr>
-          <w:rFonts w:cs="Times New Roman" w:ascii="Times New Roman" w:hAnsi="Times New Roman"/>
-          <w:b/>
-        </w:rPr>
-        <w:t>USE CASE</w:t>
-      </w:r>
-      <w:r>
-        <w:rPr>
-          <w:rFonts w:cs="Times New Roman" w:ascii="Times New Roman" w:hAnsi="Times New Roman"/>
-        </w:rPr>
-        <w:t>: View specific questions in the database</w:t>
-      </w:r>
-    </w:p>
-    <w:p>
-      <w:pPr>
-        <w:pStyle w:val="Normal"/>
-        <w:spacing w:lineRule="auto" w:line="240" w:before="0" w:after="0"/>
-        <w:rPr/>
-      </w:pPr>
-      <w:r>
-        <w:rPr>
-          <w:rFonts w:cs="Times New Roman" w:ascii="Times New Roman" w:hAnsi="Times New Roman"/>
-          <w:b/>
-        </w:rPr>
-        <w:t>DESCRIPTION</w:t>
-      </w:r>
-      <w:r>
-        <w:rPr>
-          <w:rFonts w:cs="Times New Roman" w:ascii="Times New Roman" w:hAnsi="Times New Roman"/>
-        </w:rPr>
-        <w:t>: A pollster will be able to view all questions meeting custom-defined criteria in the database via a simple form</w:t>
-      </w:r>
-    </w:p>
-    <w:p>
-      <w:pPr>
-        <w:pStyle w:val="Normal"/>
-        <w:spacing w:lineRule="auto" w:line="240" w:before="0" w:after="0"/>
-        <w:rPr/>
-      </w:pPr>
-      <w:r>
-        <w:rPr>
-          <w:rFonts w:cs="Times New Roman" w:ascii="Times New Roman" w:hAnsi="Times New Roman"/>
-          <w:b/>
-        </w:rPr>
-        <w:t>WHY</w:t>
-      </w:r>
-      <w:r>
-        <w:rPr>
-          <w:rFonts w:cs="Times New Roman" w:ascii="Times New Roman" w:hAnsi="Times New Roman"/>
-        </w:rPr>
-        <w:t>: To enable the pollster to view all questions matching criteria for review</w:t>
-      </w:r>
-    </w:p>
-    <w:p>
-      <w:pPr>
-        <w:pStyle w:val="Normal"/>
-        <w:spacing w:lineRule="auto" w:line="240" w:before="0" w:after="0"/>
-        <w:rPr>
-          <w:rFonts w:ascii="Times New Roman" w:hAnsi="Times New Roman" w:cs="Times New Roman"/>
-        </w:rPr>
-      </w:pPr>
-      <w:r>
-        <w:rPr>
-          <w:rFonts w:cs="Times New Roman" w:ascii="Times New Roman" w:hAnsi="Times New Roman"/>
-        </w:rPr>
-      </w:r>
-    </w:p>
-    <w:p>
-      <w:pPr>
-        <w:pStyle w:val="Heading3"/>
-        <w:rPr/>
-      </w:pPr>
-      <w:bookmarkStart w:id="35" w:name="_Toc504675132"/>
-      <w:r>
-        <w:rPr>
-          <w:rFonts w:cs="Times New Roman" w:ascii="Times New Roman" w:hAnsi="Times New Roman"/>
-          <w:color w:val="C00000"/>
-        </w:rPr>
-        <w:t>8.2.1</w:t>
-      </w:r>
-      <w:r>
-        <w:rPr>
-          <w:rFonts w:cs="Times New Roman" w:ascii="Times New Roman" w:hAnsi="Times New Roman"/>
-          <w:color w:val="C00000"/>
-        </w:rPr>
-        <w:t>4</w:t>
-      </w:r>
-      <w:r>
-        <w:rPr>
-          <w:rFonts w:cs="Times New Roman" w:ascii="Times New Roman" w:hAnsi="Times New Roman"/>
-          <w:color w:val="C00000"/>
-        </w:rPr>
-        <w:t xml:space="preserve"> Functional Requirement 2.1</w:t>
-      </w:r>
-      <w:bookmarkEnd w:id="35"/>
-      <w:r>
-        <w:rPr>
-          <w:rFonts w:cs="Times New Roman" w:ascii="Times New Roman" w:hAnsi="Times New Roman"/>
-          <w:color w:val="C00000"/>
-        </w:rPr>
-        <w:t>4</w:t>
-      </w:r>
-    </w:p>
-    <w:p>
-      <w:pPr>
-        <w:pStyle w:val="Normal"/>
-        <w:spacing w:lineRule="auto" w:line="240" w:before="0" w:after="0"/>
-        <w:rPr/>
-      </w:pPr>
-      <w:r>
-        <w:rPr>
-          <w:rFonts w:cs="Times New Roman" w:ascii="Times New Roman" w:hAnsi="Times New Roman"/>
-          <w:b/>
-        </w:rPr>
-        <w:t>USE CASE</w:t>
-      </w:r>
-      <w:r>
-        <w:rPr>
-          <w:rFonts w:cs="Times New Roman" w:ascii="Times New Roman" w:hAnsi="Times New Roman"/>
-        </w:rPr>
-        <w:t>: View results in the database</w:t>
-      </w:r>
-    </w:p>
-    <w:p>
-      <w:pPr>
-        <w:pStyle w:val="Normal"/>
-        <w:spacing w:lineRule="auto" w:line="240" w:before="0" w:after="0"/>
-        <w:rPr/>
-      </w:pPr>
-      <w:r>
-        <w:rPr>
-          <w:rFonts w:cs="Times New Roman" w:ascii="Times New Roman" w:hAnsi="Times New Roman"/>
-          <w:b/>
-        </w:rPr>
-        <w:t>DESCRIPTION</w:t>
-      </w:r>
-      <w:r>
-        <w:rPr>
-          <w:rFonts w:cs="Times New Roman" w:ascii="Times New Roman" w:hAnsi="Times New Roman"/>
-        </w:rPr>
-        <w:t>: A pollster will be able to view the results of surveys via a simple form</w:t>
-      </w:r>
-    </w:p>
-    <w:p>
-      <w:pPr>
-        <w:pStyle w:val="Normal"/>
-        <w:spacing w:lineRule="auto" w:line="240" w:before="0" w:after="0"/>
-        <w:rPr/>
-      </w:pPr>
-      <w:r>
-        <w:rPr>
-          <w:rFonts w:cs="Times New Roman" w:ascii="Times New Roman" w:hAnsi="Times New Roman"/>
-          <w:b/>
-        </w:rPr>
-        <w:t>WHY:</w:t>
-      </w:r>
-      <w:r>
-        <w:rPr>
-          <w:rFonts w:cs="Times New Roman" w:ascii="Times New Roman" w:hAnsi="Times New Roman"/>
-        </w:rPr>
-        <w:t xml:space="preserve"> To enable the pollster to view/collect the results of the surveys</w:t>
-      </w:r>
-    </w:p>
-    <w:p>
-      <w:pPr>
-        <w:pStyle w:val="Normal"/>
-        <w:spacing w:lineRule="auto" w:line="240" w:before="0" w:after="0"/>
-        <w:rPr>
-          <w:rFonts w:ascii="Times New Roman" w:hAnsi="Times New Roman" w:cs="Times New Roman"/>
-          <w:color w:val="2F5496" w:themeColor="accent1" w:themeShade="bf"/>
-        </w:rPr>
-      </w:pPr>
-      <w:r>
-        <w:rPr>
-          <w:rFonts w:cs="Times New Roman" w:ascii="Times New Roman" w:hAnsi="Times New Roman"/>
-          <w:color w:val="2F5496" w:themeColor="accent1" w:themeShade="bf"/>
-        </w:rPr>
-      </w:r>
-    </w:p>
-    <w:p>
-      <w:pPr>
-        <w:pStyle w:val="Heading3"/>
-        <w:rPr/>
-      </w:pPr>
-      <w:bookmarkStart w:id="36" w:name="_Toc504675133"/>
-      <w:r>
-        <w:rPr>
-          <w:rFonts w:cs="Times New Roman" w:ascii="Times New Roman" w:hAnsi="Times New Roman"/>
-          <w:color w:val="C00000"/>
-        </w:rPr>
-        <w:t>8.2.1</w:t>
-      </w:r>
-      <w:r>
-        <w:rPr>
-          <w:rFonts w:cs="Times New Roman" w:ascii="Times New Roman" w:hAnsi="Times New Roman"/>
-          <w:color w:val="C00000"/>
-        </w:rPr>
-        <w:t>5</w:t>
-      </w:r>
-      <w:r>
-        <w:rPr>
-          <w:rFonts w:cs="Times New Roman" w:ascii="Times New Roman" w:hAnsi="Times New Roman"/>
-          <w:color w:val="C00000"/>
-        </w:rPr>
-        <w:t xml:space="preserve"> Functional Requirement 2.1</w:t>
-      </w:r>
-      <w:bookmarkEnd w:id="36"/>
-      <w:r>
-        <w:rPr>
-          <w:rFonts w:cs="Times New Roman" w:ascii="Times New Roman" w:hAnsi="Times New Roman"/>
-          <w:color w:val="C00000"/>
-        </w:rPr>
-        <w:t>5</w:t>
-      </w:r>
-    </w:p>
-    <w:p>
-      <w:pPr>
-        <w:pStyle w:val="Normal"/>
-        <w:spacing w:lineRule="auto" w:line="240" w:before="0" w:after="0"/>
-        <w:rPr/>
-      </w:pPr>
-      <w:r>
-        <w:rPr>
-          <w:rFonts w:cs="Times New Roman" w:ascii="Times New Roman" w:hAnsi="Times New Roman"/>
-          <w:b/>
-        </w:rPr>
-        <w:t>USE CASE</w:t>
-      </w:r>
-      <w:r>
-        <w:rPr>
-          <w:rFonts w:cs="Times New Roman" w:ascii="Times New Roman" w:hAnsi="Times New Roman"/>
-        </w:rPr>
-        <w:t>: View specific results in the database</w:t>
-      </w:r>
-    </w:p>
-    <w:p>
-      <w:pPr>
-        <w:pStyle w:val="Normal"/>
-        <w:spacing w:lineRule="auto" w:line="240" w:before="0" w:after="0"/>
-        <w:rPr/>
-      </w:pPr>
-      <w:r>
-        <w:rPr>
-          <w:rFonts w:cs="Times New Roman" w:ascii="Times New Roman" w:hAnsi="Times New Roman"/>
-          <w:b/>
-        </w:rPr>
-        <w:t>DESCRIPTION</w:t>
-      </w:r>
-      <w:r>
-        <w:rPr>
-          <w:rFonts w:cs="Times New Roman" w:ascii="Times New Roman" w:hAnsi="Times New Roman"/>
-        </w:rPr>
-        <w:t>: A pollster will be able to view the results of surveys matching custom-defined criteria via a simple form</w:t>
-      </w:r>
-    </w:p>
-    <w:p>
-      <w:pPr>
-        <w:pStyle w:val="Normal"/>
-        <w:spacing w:lineRule="auto" w:line="240" w:before="0" w:after="0"/>
-        <w:rPr/>
-      </w:pPr>
-      <w:r>
-        <w:rPr>
-          <w:rFonts w:cs="Times New Roman" w:ascii="Times New Roman" w:hAnsi="Times New Roman"/>
-          <w:b/>
-        </w:rPr>
-        <w:t>WHY</w:t>
-      </w:r>
-      <w:r>
-        <w:rPr>
-          <w:rFonts w:cs="Times New Roman" w:ascii="Times New Roman" w:hAnsi="Times New Roman"/>
-        </w:rPr>
-        <w:t>: To enable the pollster to view specific results of the surveys matching a given criteria</w:t>
-      </w:r>
-    </w:p>
-    <w:p>
-      <w:pPr>
-        <w:pStyle w:val="Heading3"/>
-        <w:rPr>
-          <w:rFonts w:ascii="Times New Roman" w:hAnsi="Times New Roman" w:cs="Times New Roman"/>
-        </w:rPr>
-      </w:pPr>
-      <w:r>
-        <w:rPr>
-          <w:rFonts w:cs="Times New Roman" w:ascii="Times New Roman" w:hAnsi="Times New Roman"/>
-        </w:rPr>
-      </w:r>
-    </w:p>
-    <w:p>
-      <w:pPr>
-        <w:pStyle w:val="Heading3"/>
-        <w:rPr/>
-      </w:pPr>
-      <w:bookmarkStart w:id="37" w:name="_Toc504675134"/>
-      <w:r>
-        <w:rPr>
-          <w:rFonts w:cs="Times New Roman" w:ascii="Times New Roman" w:hAnsi="Times New Roman"/>
-          <w:color w:val="C00000"/>
-        </w:rPr>
-        <w:t>8.2.1</w:t>
-      </w:r>
-      <w:r>
-        <w:rPr>
-          <w:rFonts w:cs="Times New Roman" w:ascii="Times New Roman" w:hAnsi="Times New Roman"/>
-          <w:color w:val="C00000"/>
-        </w:rPr>
-        <w:t>6</w:t>
-      </w:r>
-      <w:r>
-        <w:rPr>
-          <w:rFonts w:cs="Times New Roman" w:ascii="Times New Roman" w:hAnsi="Times New Roman"/>
-          <w:color w:val="C00000"/>
-        </w:rPr>
-        <w:t xml:space="preserve"> Functional Requirement 2.1</w:t>
-      </w:r>
-      <w:bookmarkEnd w:id="37"/>
-      <w:r>
-        <w:rPr>
-          <w:rFonts w:cs="Times New Roman" w:ascii="Times New Roman" w:hAnsi="Times New Roman"/>
-          <w:color w:val="C00000"/>
-        </w:rPr>
-        <w:t>6</w:t>
-      </w:r>
-    </w:p>
-    <w:p>
-      <w:pPr>
-        <w:pStyle w:val="Normal"/>
-        <w:spacing w:lineRule="auto" w:line="240" w:before="0" w:after="0"/>
-        <w:rPr/>
-      </w:pPr>
-      <w:r>
-        <w:rPr>
-          <w:rFonts w:cs="Times New Roman" w:ascii="Times New Roman" w:hAnsi="Times New Roman"/>
-          <w:b/>
-        </w:rPr>
-        <w:t>USE CASE</w:t>
-      </w:r>
-      <w:r>
-        <w:rPr>
-          <w:rFonts w:cs="Times New Roman" w:ascii="Times New Roman" w:hAnsi="Times New Roman"/>
-        </w:rPr>
-        <w:t>: View pin/dept. name pair</w:t>
-      </w:r>
-    </w:p>
-    <w:p>
-      <w:pPr>
-        <w:pStyle w:val="Normal"/>
-        <w:spacing w:lineRule="auto" w:line="240" w:before="0" w:after="0"/>
-        <w:rPr/>
-      </w:pPr>
-      <w:r>
-        <w:rPr>
-          <w:rFonts w:cs="Times New Roman" w:ascii="Times New Roman" w:hAnsi="Times New Roman"/>
-          <w:b/>
-        </w:rPr>
-        <w:t>DESCRIPTION</w:t>
-      </w:r>
-      <w:r>
-        <w:rPr>
-          <w:rFonts w:cs="Times New Roman" w:ascii="Times New Roman" w:hAnsi="Times New Roman"/>
-        </w:rPr>
-        <w:t>: A pollster will be able to view pin/dept. name pairs</w:t>
-      </w:r>
-    </w:p>
-    <w:p>
-      <w:pPr>
-        <w:pStyle w:val="Normal"/>
-        <w:spacing w:lineRule="auto" w:line="240" w:before="0" w:after="0"/>
-        <w:rPr/>
-      </w:pPr>
-      <w:r>
-        <w:rPr>
-          <w:rFonts w:cs="Times New Roman" w:ascii="Times New Roman" w:hAnsi="Times New Roman"/>
-          <w:b/>
-        </w:rPr>
-        <w:t>WHY</w:t>
-      </w:r>
-      <w:r>
-        <w:rPr>
-          <w:rFonts w:cs="Times New Roman" w:ascii="Times New Roman" w:hAnsi="Times New Roman"/>
-        </w:rPr>
-        <w:t>: To enable the pollster to view which pin corresponds to which department</w:t>
-      </w:r>
-    </w:p>
-    <w:p>
-      <w:pPr>
-        <w:pStyle w:val="Normal"/>
-        <w:spacing w:lineRule="auto" w:line="240" w:before="0" w:after="0"/>
-        <w:rPr>
-          <w:rFonts w:ascii="Times New Roman" w:hAnsi="Times New Roman" w:cs="Times New Roman"/>
-        </w:rPr>
-      </w:pPr>
-      <w:r>
-        <w:rPr>
-          <w:rFonts w:cs="Times New Roman" w:ascii="Times New Roman" w:hAnsi="Times New Roman"/>
-        </w:rPr>
-      </w:r>
-    </w:p>
-    <w:p>
-      <w:pPr>
-        <w:pStyle w:val="Heading3"/>
-        <w:rPr/>
-      </w:pPr>
-      <w:bookmarkStart w:id="38" w:name="_Toc504675135"/>
-      <w:r>
-        <w:rPr>
-          <w:rFonts w:cs="Times New Roman" w:ascii="Times New Roman" w:hAnsi="Times New Roman"/>
-          <w:color w:val="C00000"/>
-        </w:rPr>
-        <w:t>8.2.1</w:t>
-      </w:r>
-      <w:r>
-        <w:rPr>
-          <w:rFonts w:cs="Times New Roman" w:ascii="Times New Roman" w:hAnsi="Times New Roman"/>
-          <w:color w:val="C00000"/>
-        </w:rPr>
-        <w:t>7</w:t>
-      </w:r>
-      <w:r>
-        <w:rPr>
-          <w:rFonts w:cs="Times New Roman" w:ascii="Times New Roman" w:hAnsi="Times New Roman"/>
-          <w:color w:val="C00000"/>
-        </w:rPr>
-        <w:t xml:space="preserve"> Functional Requirement 2.1</w:t>
-      </w:r>
-      <w:bookmarkEnd w:id="38"/>
-      <w:r>
-        <w:rPr>
-          <w:rFonts w:cs="Times New Roman" w:ascii="Times New Roman" w:hAnsi="Times New Roman"/>
-          <w:color w:val="C00000"/>
-        </w:rPr>
-        <w:t>7</w:t>
-      </w:r>
-    </w:p>
-    <w:p>
-      <w:pPr>
-        <w:pStyle w:val="Normal"/>
-        <w:spacing w:lineRule="auto" w:line="240" w:before="0" w:after="0"/>
-        <w:rPr/>
-      </w:pPr>
-      <w:r>
-        <w:rPr>
-          <w:rFonts w:cs="Times New Roman" w:ascii="Times New Roman" w:hAnsi="Times New Roman"/>
-          <w:b/>
-        </w:rPr>
-        <w:t>USE CASE</w:t>
-      </w:r>
-      <w:r>
-        <w:rPr>
-          <w:rFonts w:cs="Times New Roman" w:ascii="Times New Roman" w:hAnsi="Times New Roman"/>
-        </w:rPr>
-        <w:t>: Add pin/dept. name pair</w:t>
-      </w:r>
-    </w:p>
-    <w:p>
-      <w:pPr>
-        <w:pStyle w:val="Normal"/>
-        <w:spacing w:lineRule="auto" w:line="240" w:before="0" w:after="0"/>
-        <w:rPr/>
-      </w:pPr>
-      <w:r>
-        <w:rPr>
-          <w:rFonts w:cs="Times New Roman" w:ascii="Times New Roman" w:hAnsi="Times New Roman"/>
-          <w:b/>
-        </w:rPr>
-        <w:t>DESCRIPTION</w:t>
-      </w:r>
-      <w:r>
-        <w:rPr>
-          <w:rFonts w:cs="Times New Roman" w:ascii="Times New Roman" w:hAnsi="Times New Roman"/>
-        </w:rPr>
-        <w:t>: A pollster will be able to add pin/dept. name pairs</w:t>
-      </w:r>
-    </w:p>
-    <w:p>
-      <w:pPr>
-        <w:pStyle w:val="Normal"/>
-        <w:spacing w:lineRule="auto" w:line="240" w:before="0" w:after="0"/>
-        <w:rPr/>
-      </w:pPr>
-      <w:r>
-        <w:rPr>
-          <w:rFonts w:cs="Times New Roman" w:ascii="Times New Roman" w:hAnsi="Times New Roman"/>
-          <w:b/>
-        </w:rPr>
-        <w:t>WHY</w:t>
-      </w:r>
-      <w:r>
-        <w:rPr>
-          <w:rFonts w:cs="Times New Roman" w:ascii="Times New Roman" w:hAnsi="Times New Roman"/>
-        </w:rPr>
-        <w:t>: To enable the pollster to distribute the survey to departments</w:t>
-      </w:r>
-    </w:p>
-    <w:p>
-      <w:pPr>
-        <w:pStyle w:val="Heading3"/>
-        <w:rPr>
-          <w:rFonts w:ascii="Times New Roman" w:hAnsi="Times New Roman" w:cs="Times New Roman"/>
-        </w:rPr>
-      </w:pPr>
-      <w:r>
-        <w:rPr>
-          <w:rFonts w:cs="Times New Roman" w:ascii="Times New Roman" w:hAnsi="Times New Roman"/>
-        </w:rPr>
-      </w:r>
-    </w:p>
-    <w:p>
-      <w:pPr>
-        <w:pStyle w:val="Heading3"/>
-        <w:rPr/>
-      </w:pPr>
-      <w:bookmarkStart w:id="39" w:name="_Toc504675136"/>
-      <w:r>
-        <w:rPr>
-          <w:rFonts w:cs="Times New Roman" w:ascii="Times New Roman" w:hAnsi="Times New Roman"/>
-          <w:color w:val="C00000"/>
-        </w:rPr>
-        <w:t>8.2.1</w:t>
-      </w:r>
-      <w:r>
-        <w:rPr>
-          <w:rFonts w:cs="Times New Roman" w:ascii="Times New Roman" w:hAnsi="Times New Roman"/>
-          <w:color w:val="C00000"/>
-        </w:rPr>
-        <w:t>8</w:t>
-      </w:r>
-      <w:r>
-        <w:rPr>
-          <w:rFonts w:cs="Times New Roman" w:ascii="Times New Roman" w:hAnsi="Times New Roman"/>
-          <w:color w:val="C00000"/>
-        </w:rPr>
-        <w:t xml:space="preserve"> Functional Requirement 2.1</w:t>
-      </w:r>
-      <w:bookmarkEnd w:id="39"/>
-      <w:r>
-        <w:rPr>
-          <w:rFonts w:cs="Times New Roman" w:ascii="Times New Roman" w:hAnsi="Times New Roman"/>
-          <w:color w:val="C00000"/>
-        </w:rPr>
-        <w:t>8</w:t>
-      </w:r>
-    </w:p>
-    <w:p>
-      <w:pPr>
-        <w:pStyle w:val="Normal"/>
-        <w:spacing w:lineRule="auto" w:line="240" w:before="0" w:after="0"/>
-        <w:rPr>
-          <w:rFonts w:ascii="Times New Roman" w:hAnsi="Times New Roman" w:cs="Times New Roman"/>
-        </w:rPr>
-      </w:pPr>
-      <w:r>
-        <w:rPr>
-          <w:rFonts w:cs="Times New Roman" w:ascii="Times New Roman" w:hAnsi="Times New Roman"/>
-          <w:b/>
-        </w:rPr>
-        <w:t>USE CASE</w:t>
-      </w:r>
-      <w:r>
-        <w:rPr>
-          <w:rFonts w:cs="Times New Roman" w:ascii="Times New Roman" w:hAnsi="Times New Roman"/>
-        </w:rPr>
-        <w:t>: Edit pin/dept. name pair.</w:t>
-      </w:r>
-    </w:p>
-    <w:p>
-      <w:pPr>
-        <w:pStyle w:val="Normal"/>
-        <w:spacing w:lineRule="auto" w:line="240" w:before="0" w:after="0"/>
-        <w:rPr/>
-      </w:pPr>
-      <w:r>
-        <w:rPr>
-          <w:rFonts w:cs="Times New Roman" w:ascii="Times New Roman" w:hAnsi="Times New Roman"/>
-          <w:b/>
-        </w:rPr>
-        <w:t>DESCRIPTION</w:t>
-      </w:r>
-      <w:r>
-        <w:rPr>
-          <w:rFonts w:cs="Times New Roman" w:ascii="Times New Roman" w:hAnsi="Times New Roman"/>
-        </w:rPr>
-        <w:t>: A pollster will be able to edit pin/dept. name pairs</w:t>
-      </w:r>
-    </w:p>
-    <w:p>
-      <w:pPr>
-        <w:pStyle w:val="Normal"/>
-        <w:spacing w:lineRule="auto" w:line="240" w:before="0" w:after="0"/>
-        <w:rPr/>
-      </w:pPr>
-      <w:r>
-        <w:rPr>
-          <w:rFonts w:cs="Times New Roman" w:ascii="Times New Roman" w:hAnsi="Times New Roman"/>
-          <w:b/>
-        </w:rPr>
-        <w:t>WHY</w:t>
-      </w:r>
-      <w:r>
-        <w:rPr>
-          <w:rFonts w:cs="Times New Roman" w:ascii="Times New Roman" w:hAnsi="Times New Roman"/>
-        </w:rPr>
-        <w:t>: To enable the pollster to edit existing pin/dept. pairs</w:t>
-      </w:r>
-    </w:p>
-    <w:p>
-      <w:pPr>
-        <w:pStyle w:val="Normal"/>
-        <w:spacing w:lineRule="auto" w:line="240" w:before="0" w:after="0"/>
-        <w:rPr>
-          <w:rFonts w:ascii="Times New Roman" w:hAnsi="Times New Roman" w:cs="Times New Roman"/>
-        </w:rPr>
-      </w:pPr>
-      <w:r>
-        <w:rPr>
-          <w:rFonts w:cs="Times New Roman" w:ascii="Times New Roman" w:hAnsi="Times New Roman"/>
-        </w:rPr>
-      </w:r>
-    </w:p>
-    <w:p>
-      <w:pPr>
-        <w:pStyle w:val="Heading3"/>
-        <w:rPr/>
-      </w:pPr>
-      <w:bookmarkStart w:id="40" w:name="_Toc504675137"/>
-      <w:r>
-        <w:rPr>
-          <w:rFonts w:cs="Times New Roman" w:ascii="Times New Roman" w:hAnsi="Times New Roman"/>
-          <w:color w:val="C00000"/>
-        </w:rPr>
-        <w:t>8.2.1</w:t>
-      </w:r>
-      <w:r>
-        <w:rPr>
-          <w:rFonts w:cs="Times New Roman" w:ascii="Times New Roman" w:hAnsi="Times New Roman"/>
-          <w:color w:val="C00000"/>
-        </w:rPr>
-        <w:t>9</w:t>
-      </w:r>
-      <w:r>
-        <w:rPr>
-          <w:rFonts w:cs="Times New Roman" w:ascii="Times New Roman" w:hAnsi="Times New Roman"/>
-          <w:color w:val="C00000"/>
-        </w:rPr>
-        <w:t xml:space="preserve"> Functional Requirement 2.1</w:t>
-      </w:r>
-      <w:bookmarkEnd w:id="40"/>
-      <w:r>
-        <w:rPr>
-          <w:rFonts w:cs="Times New Roman" w:ascii="Times New Roman" w:hAnsi="Times New Roman"/>
-          <w:color w:val="C00000"/>
-        </w:rPr>
-        <w:t>9</w:t>
-      </w:r>
-    </w:p>
-    <w:p>
-      <w:pPr>
-        <w:pStyle w:val="Normal"/>
-        <w:spacing w:lineRule="auto" w:line="240" w:before="0" w:after="0"/>
-        <w:rPr/>
-      </w:pPr>
-      <w:r>
-        <w:rPr>
-          <w:rFonts w:cs="Times New Roman" w:ascii="Times New Roman" w:hAnsi="Times New Roman"/>
-          <w:b/>
-        </w:rPr>
-        <w:t>USE CASE</w:t>
-      </w:r>
-      <w:r>
-        <w:rPr>
-          <w:rFonts w:cs="Times New Roman" w:ascii="Times New Roman" w:hAnsi="Times New Roman"/>
-        </w:rPr>
-        <w:t>: Delete pin/dept. name pair</w:t>
-      </w:r>
-    </w:p>
-    <w:p>
-      <w:pPr>
-        <w:pStyle w:val="Normal"/>
-        <w:spacing w:lineRule="auto" w:line="240" w:before="0" w:after="0"/>
-        <w:rPr/>
-      </w:pPr>
-      <w:r>
-        <w:rPr>
-          <w:rFonts w:cs="Times New Roman" w:ascii="Times New Roman" w:hAnsi="Times New Roman"/>
-          <w:b/>
-        </w:rPr>
-        <w:t>DESCRIPTION</w:t>
-      </w:r>
-      <w:r>
-        <w:rPr>
-          <w:rFonts w:cs="Times New Roman" w:ascii="Times New Roman" w:hAnsi="Times New Roman"/>
-        </w:rPr>
-        <w:t>: A pollster will be able to delete pin/dept. name pairs</w:t>
-      </w:r>
-    </w:p>
-    <w:p>
-      <w:pPr>
-        <w:pStyle w:val="Normal"/>
-        <w:spacing w:lineRule="auto" w:line="240" w:before="0" w:after="0"/>
-        <w:rPr>
-          <w:rFonts w:ascii="Times New Roman" w:hAnsi="Times New Roman" w:cs="Times New Roman"/>
-        </w:rPr>
-      </w:pPr>
-      <w:r>
-        <w:rPr>
-          <w:rFonts w:cs="Times New Roman" w:ascii="Times New Roman" w:hAnsi="Times New Roman"/>
-          <w:b/>
-        </w:rPr>
-        <w:t>WHY</w:t>
-      </w:r>
-      <w:r>
-        <w:rPr>
-          <w:rFonts w:cs="Times New Roman" w:ascii="Times New Roman" w:hAnsi="Times New Roman"/>
-        </w:rPr>
-        <w:t>: To enable the pollster to delete existing pairs</w:t>
-      </w:r>
-    </w:p>
-    <w:p>
-      <w:pPr>
-        <w:pStyle w:val="Heading3"/>
         <w:rPr>
           <w:rFonts w:ascii="Times New Roman" w:hAnsi="Times New Roman" w:cs="Times New Roman"/>
           <w:color w:val="FF0000"/>
         </w:rPr>
       </w:pPr>
-      <w:bookmarkStart w:id="41" w:name="_Toc504675138"/>
       <w:bookmarkStart w:id="42" w:name="_Toc504675138"/>
-      <w:bookmarkEnd w:id="42"/>
-      <w:r>
-        <w:rPr>
-          <w:rFonts w:cs="Times New Roman" w:ascii="Times New Roman" w:hAnsi="Times New Roman"/>
-          <w:color w:val="FF0000"/>
-        </w:rPr>
-      </w:r>
-    </w:p>
-    <w:p>
-      <w:pPr>
-        <w:pStyle w:val="Heading3"/>
-        <w:rPr>
-          <w:color w:val="CE181E"/>
-        </w:rPr>
-      </w:pPr>
       <w:bookmarkStart w:id="43" w:name="_Toc504675138"/>
       <w:bookmarkEnd w:id="43"/>
       <w:r>
         <w:rPr>
           <w:rFonts w:cs="Times New Roman" w:ascii="Times New Roman" w:hAnsi="Times New Roman"/>
-          <w:color w:val="C00000"/>
-        </w:rPr>
-        <w:t>8.2.</w:t>
-      </w:r>
-      <w:r>
-        <w:rPr>
-          <w:rFonts w:cs="Times New Roman" w:ascii="Times New Roman" w:hAnsi="Times New Roman"/>
-          <w:color w:val="C00000"/>
-        </w:rPr>
-        <w:t>20</w:t>
-      </w:r>
-      <w:r>
-        <w:rPr>
-          <w:rFonts w:cs="Times New Roman" w:ascii="Times New Roman" w:hAnsi="Times New Roman"/>
-          <w:color w:val="C00000"/>
-        </w:rPr>
-        <w:t xml:space="preserve"> Functional Requirement 2.</w:t>
-      </w:r>
-      <w:r>
-        <w:rPr>
-          <w:rFonts w:cs="Times New Roman" w:ascii="Times New Roman" w:hAnsi="Times New Roman"/>
-          <w:color w:val="C00000"/>
-        </w:rPr>
-        <w:t>20</w:t>
+          <w:color w:val="FF0000"/>
+        </w:rPr>
+      </w:r>
+    </w:p>
+    <w:p>
+      <w:pPr>
+        <w:pStyle w:val="Heading3"/>
+        <w:rPr>
+          <w:color w:val="CE181E"/>
+        </w:rPr>
+      </w:pPr>
+      <w:bookmarkStart w:id="44" w:name="_Toc5046751381"/>
+      <w:bookmarkEnd w:id="44"/>
+      <w:r>
+        <w:rPr>
+          <w:rFonts w:cs="Times New Roman" w:ascii="Times New Roman" w:hAnsi="Times New Roman"/>
+          <w:color w:val="C00000"/>
+        </w:rPr>
+        <w:t>8.2.20 Functional Requirement 2.20</w:t>
       </w:r>
     </w:p>
     <w:p>
@@ -8840,28 +8587,7 @@
           <w:rFonts w:cs="Times New Roman" w:ascii="Times New Roman" w:hAnsi="Times New Roman"/>
           <w:color w:val="C00000"/>
         </w:rPr>
-        <w:t>8.2.</w:t>
-      </w:r>
-      <w:r>
-        <w:rPr>
-          <w:rFonts w:cs="Times New Roman" w:ascii="Times New Roman" w:hAnsi="Times New Roman"/>
-          <w:color w:val="C00000"/>
-        </w:rPr>
-        <w:t>21</w:t>
-      </w:r>
-      <w:r>
-        <w:rPr>
-          <w:rFonts w:cs="Times New Roman" w:ascii="Times New Roman" w:hAnsi="Times New Roman"/>
-          <w:color w:val="C00000"/>
-        </w:rPr>
-        <w:t xml:space="preserve"> Functional Requirement 2.</w:t>
-      </w:r>
-      <w:r>
-        <w:rPr>
-          <w:rFonts w:cs="Times New Roman" w:ascii="Times New Roman" w:hAnsi="Times New Roman"/>
-          <w:color w:val="C00000"/>
-        </w:rPr>
-        <w:t>21</w:t>
+        <w:t>8.2.21 Functional Requirement 2.21</w:t>
       </w:r>
     </w:p>
     <w:p>
@@ -8982,7 +8708,7 @@
         <mc:AlternateContent>
           <mc:Choice Requires="wps">
             <w:drawing>
-              <wp:anchor behindDoc="0" distT="0" distB="0" distL="114300" distR="114300" simplePos="0" locked="0" layoutInCell="1" allowOverlap="1" relativeHeight="79" wp14:anchorId="1B574897">
+              <wp:anchor behindDoc="0" distT="0" distB="0" distL="114300" distR="114300" simplePos="0" locked="0" layoutInCell="1" allowOverlap="1" relativeHeight="56" wp14:anchorId="1B574897">
                 <wp:simplePos x="0" y="0"/>
                 <wp:positionH relativeFrom="column">
                   <wp:posOffset>733425</wp:posOffset>
@@ -8990,7 +8716,7 @@
                 <wp:positionV relativeFrom="paragraph">
                   <wp:posOffset>5485765</wp:posOffset>
                 </wp:positionV>
-                <wp:extent cx="4458335" cy="130810"/>
+                <wp:extent cx="4458970" cy="131445"/>
                 <wp:effectExtent l="0" t="0" r="0" b="0"/>
                 <wp:wrapTight wrapText="bothSides">
                   <wp:wrapPolygon edited="0">
@@ -9008,7 +8734,7 @@
                       <wps:spPr>
                         <a:xfrm>
                           <a:off x="0" y="0"/>
-                          <a:ext cx="4457880" cy="130320"/>
+                          <a:ext cx="4458240" cy="130680"/>
                         </a:xfrm>
                         <a:prstGeom prst="rect">
                           <a:avLst/>
@@ -9035,7 +8761,7 @@
           </mc:Choice>
           <mc:Fallback>
             <w:pict>
-              <v:rect id="shape_0" ID="Text Box 11" fillcolor="white" stroked="f" style="position:absolute;margin-left:57.75pt;margin-top:431.95pt;width:350.95pt;height:10.2pt" wp14:anchorId="1B574897">
+              <v:rect id="shape_0" ID="Text Box 11" fillcolor="white" stroked="f" style="position:absolute;margin-left:57.75pt;margin-top:431.95pt;width:351pt;height:10.25pt" wp14:anchorId="1B574897">
                 <w10:wrap type="none"/>
                 <v:fill o:detectmouseclick="t" type="solid" color2="black"/>
                 <v:stroke color="#3465a4" joinstyle="round" endcap="flat"/>
@@ -9050,38 +8776,22 @@
         <w:pStyle w:val="Heading2"/>
         <w:rPr/>
       </w:pPr>
-      <w:bookmarkStart w:id="44" w:name="_Toc5046751191"/>
+      <w:bookmarkStart w:id="45" w:name="_Toc5046751191"/>
       <w:r>
         <w:rPr>
           <w:rFonts w:cs="Times New Roman" w:ascii="Times New Roman" w:hAnsi="Times New Roman"/>
           <w:color w:val="C00000"/>
           <w:sz w:val="28"/>
         </w:rPr>
-        <w:t>8.</w:t>
-      </w:r>
+        <w:t xml:space="preserve">8.3 User Class – </w:t>
+      </w:r>
+      <w:bookmarkEnd w:id="45"/>
       <w:r>
         <w:rPr>
           <w:rFonts w:cs="Times New Roman" w:ascii="Times New Roman" w:hAnsi="Times New Roman"/>
           <w:color w:val="C00000"/>
           <w:sz w:val="28"/>
         </w:rPr>
-        <w:t>3</w:t>
-      </w:r>
-      <w:r>
-        <w:rPr>
-          <w:rFonts w:cs="Times New Roman" w:ascii="Times New Roman" w:hAnsi="Times New Roman"/>
-          <w:color w:val="C00000"/>
-          <w:sz w:val="28"/>
-        </w:rPr>
-        <w:t xml:space="preserve"> User Class – </w:t>
-      </w:r>
-      <w:bookmarkEnd w:id="44"/>
-      <w:r>
-        <w:rPr>
-          <w:rFonts w:cs="Times New Roman" w:ascii="Times New Roman" w:hAnsi="Times New Roman"/>
-          <w:color w:val="C00000"/>
-          <w:sz w:val="28"/>
-        </w:rPr>
         <w:t>Site Administrator</w:t>
       </w:r>
     </w:p>
@@ -9106,36 +8816,15 @@
         <w:pStyle w:val="Heading3"/>
         <w:rPr/>
       </w:pPr>
-      <w:bookmarkStart w:id="45" w:name="_Toc5046751201"/>
-      <w:r>
-        <w:rPr>
-          <w:rFonts w:cs="Times New Roman" w:ascii="Times New Roman" w:hAnsi="Times New Roman"/>
-          <w:color w:val="C00000"/>
-        </w:rPr>
-        <w:t>8.</w:t>
-      </w:r>
-      <w:r>
-        <w:rPr>
-          <w:rFonts w:cs="Times New Roman" w:ascii="Times New Roman" w:hAnsi="Times New Roman"/>
-          <w:color w:val="C00000"/>
-        </w:rPr>
-        <w:t>3</w:t>
-      </w:r>
-      <w:r>
-        <w:rPr>
-          <w:rFonts w:cs="Times New Roman" w:ascii="Times New Roman" w:hAnsi="Times New Roman"/>
-          <w:color w:val="C00000"/>
-        </w:rPr>
-        <w:t xml:space="preserve">.1 Functional Requirement </w:t>
-      </w:r>
-      <w:r>
-        <w:rPr>
-          <w:rFonts w:cs="Times New Roman" w:ascii="Times New Roman" w:hAnsi="Times New Roman"/>
-          <w:color w:val="C00000"/>
-        </w:rPr>
-        <w:t>3</w:t>
-      </w:r>
-      <w:bookmarkEnd w:id="45"/>
+      <w:bookmarkStart w:id="46" w:name="_Toc5046751201"/>
+      <w:r>
+        <w:rPr>
+          <w:rFonts w:cs="Times New Roman" w:ascii="Times New Roman" w:hAnsi="Times New Roman"/>
+          <w:color w:val="C00000"/>
+        </w:rPr>
+        <w:t>8.3.1 Functional Requirement 3</w:t>
+      </w:r>
+      <w:bookmarkEnd w:id="46"/>
       <w:r>
         <w:rPr>
           <w:rFonts w:cs="Times New Roman" w:ascii="Times New Roman" w:hAnsi="Times New Roman"/>
@@ -9168,33 +8857,13 @@
           <w:rFonts w:cs="Times New Roman" w:ascii="Times New Roman" w:hAnsi="Times New Roman"/>
           <w:u w:val="single"/>
         </w:rPr>
-        <w:t xml:space="preserve">Pollster account </w:t>
-      </w:r>
-      <w:r>
-        <w:rPr>
-          <w:rFonts w:cs="Times New Roman" w:ascii="Times New Roman" w:hAnsi="Times New Roman"/>
-          <w:u w:val="single"/>
-        </w:rPr>
-        <w:t>approval</w:t>
-      </w:r>
-      <w:r>
-        <w:rPr>
-          <w:rFonts w:cs="Times New Roman" w:ascii="Times New Roman" w:hAnsi="Times New Roman"/>
-          <w:u w:val="single"/>
-        </w:rPr>
-        <w:t xml:space="preserve"> page: </w:t>
-      </w:r>
-      <w:r>
-        <w:rPr>
-          <w:rFonts w:cs="Times New Roman" w:ascii="Times New Roman" w:hAnsi="Times New Roman"/>
-        </w:rPr>
-        <w:t xml:space="preserve">Pollster account </w:t>
-      </w:r>
-      <w:r>
-        <w:rPr>
-          <w:rFonts w:cs="Times New Roman" w:ascii="Times New Roman" w:hAnsi="Times New Roman"/>
-        </w:rPr>
-        <w:t>approval</w:t>
+        <w:t xml:space="preserve">Pollster account approval page: </w:t>
+      </w:r>
+      <w:r>
+        <w:rPr>
+          <w:rFonts w:cs="Times New Roman" w:ascii="Times New Roman" w:hAnsi="Times New Roman"/>
+        </w:rPr>
+        <w:t>Pollster account approval</w:t>
       </w:r>
     </w:p>
     <w:p>
@@ -9214,13 +8883,7 @@
         <w:rPr>
           <w:rFonts w:cs="Times New Roman" w:ascii="Times New Roman" w:hAnsi="Times New Roman"/>
         </w:rPr>
-        <w:t xml:space="preserve">: </w:t>
-      </w:r>
-      <w:r>
-        <w:rPr>
-          <w:rFonts w:cs="Times New Roman" w:ascii="Times New Roman" w:hAnsi="Times New Roman"/>
-        </w:rPr>
-        <w:t>Site Administrator will be able to approve or deny pollster account requests</w:t>
+        <w:t>: Site Administrator will be able to approve or deny pollster account requests</w:t>
       </w:r>
     </w:p>
     <w:p>
@@ -9240,37 +8903,29 @@
         <w:rPr>
           <w:rFonts w:cs="Times New Roman" w:ascii="Times New Roman" w:hAnsi="Times New Roman"/>
         </w:rPr>
-        <w:t xml:space="preserve">: To </w:t>
-      </w:r>
-      <w:r>
-        <w:rPr>
-          <w:rFonts w:cs="Times New Roman" w:ascii="Times New Roman" w:hAnsi="Times New Roman"/>
-        </w:rPr>
-        <w:t>ensure only authorized users are allowed within the system.</w:t>
-      </w:r>
-    </w:p>
-    <w:p>
-      <w:pPr>
-        <w:pStyle w:val="Normal"/>
-        <w:rPr/>
-      </w:pPr>
-      <w:r>
-        <w:rPr/>
-      </w:r>
-    </w:p>
-    <w:p>
-      <w:pPr>
-        <w:pStyle w:val="Normal"/>
-        <w:rPr/>
-      </w:pPr>
-      <w:r>
-        <w:rPr/>
-      </w:r>
-      <w:r>
+        <w:t>: To ensure only authorized users are allowed within the system.</w:t>
+      </w:r>
+    </w:p>
+    <w:p>
+      <w:pPr>
+        <w:pStyle w:val="Normal"/>
+        <w:rPr/>
+      </w:pPr>
+      <w:r>
+        <w:rPr/>
+      </w:r>
+    </w:p>
+    <w:p>
+      <w:pPr>
+        <w:pStyle w:val="Normal"/>
+        <w:rPr/>
+      </w:pPr>
+      <w:r>
+        <w:rPr/>
         <mc:AlternateContent>
           <mc:Choice Requires="wps">
             <w:drawing>
-              <wp:anchor behindDoc="0" distT="0" distB="0" distL="0" distR="0" simplePos="0" locked="0" layoutInCell="1" allowOverlap="1" relativeHeight="77">
+              <wp:anchor behindDoc="0" distT="0" distB="0" distL="0" distR="0" simplePos="0" locked="0" layoutInCell="1" allowOverlap="1" relativeHeight="53">
                 <wp:simplePos x="0" y="0"/>
                 <wp:positionH relativeFrom="column">
                   <wp:posOffset>-163195</wp:posOffset>
@@ -9278,21 +8933,33 @@
                 <wp:positionV relativeFrom="paragraph">
                   <wp:posOffset>-57785</wp:posOffset>
                 </wp:positionV>
-                <wp:extent cx="4458335" cy="131445"/>
+                <wp:extent cx="4458970" cy="130810"/>
                 <wp:effectExtent l="0" t="0" r="0" b="0"/>
                 <wp:wrapNone/>
                 <wp:docPr id="9" name="Frame2"/>
                 <a:graphic xmlns:a="http://schemas.openxmlformats.org/drawingml/2006/main">
                   <a:graphicData uri="http://schemas.microsoft.com/office/word/2010/wordprocessingShape">
                     <wps:wsp>
-                      <wps:cNvSpPr txBox="1"/>
+                      <wps:cNvSpPr/>
                       <wps:spPr>
                         <a:xfrm>
                           <a:off x="0" y="0"/>
-                          <a:ext cx="4458335" cy="131445"/>
+                          <a:ext cx="4458240" cy="130320"/>
                         </a:xfrm>
-                        <a:prstGeom prst="rect"/>
+                        <a:prstGeom prst="rect">
+                          <a:avLst/>
+                        </a:prstGeom>
+                        <a:noFill/>
+                        <a:ln>
+                          <a:noFill/>
+                        </a:ln>
                       </wps:spPr>
+                      <wps:style>
+                        <a:lnRef idx="0"/>
+                        <a:fillRef idx="0"/>
+                        <a:effectRef idx="0"/>
+                        <a:fontRef idx="minor"/>
+                      </wps:style>
                       <wps:txbx>
                         <w:txbxContent>
                           <w:p>
@@ -9309,7 +8976,7 @@
                           </w:p>
                         </w:txbxContent>
                       </wps:txbx>
-                      <wps:bodyPr anchor="t" lIns="0" tIns="0" rIns="0" bIns="0">
+                      <wps:bodyPr lIns="0" rIns="0" tIns="0" bIns="0">
                         <a:spAutoFit/>
                       </wps:bodyPr>
                     </wps:wsp>
@@ -9320,8 +8987,11 @@
           </mc:Choice>
           <mc:Fallback>
             <w:pict>
-              <v:rect style="position:absolute;rotation:0;width:351.05pt;height:10.35pt;mso-wrap-distance-left:5.7pt;mso-wrap-distance-right:5.7pt;mso-wrap-distance-top:5.7pt;mso-wrap-distance-bottom:5.7pt;margin-top:-4.55pt;mso-position-vertical-relative:text;margin-left:-12.85pt;mso-position-horizontal-relative:text">
-                <v:textbox inset="0in,0in,0in,0in">
+              <v:rect id="shape_0" ID="Frame2" stroked="f" style="position:absolute;margin-left:-12.85pt;margin-top:-4.55pt;width:351pt;height:10.2pt">
+                <w10:wrap type="square"/>
+                <v:fill o:detectmouseclick="t" on="false"/>
+                <v:stroke color="#3465a4" joinstyle="round" endcap="flat"/>
+                <v:textbox>
                   <w:txbxContent>
                     <w:p>
                       <w:pPr>
@@ -9364,13 +9034,13 @@
             <wp:wrapTight wrapText="bothSides">
               <wp:wrapPolygon edited="0">
                 <wp:start x="-26" y="0"/>
-                <wp:lineTo x="-26" y="21373"/>
-                <wp:lineTo x="21491" y="21373"/>
-                <wp:lineTo x="21491" y="0"/>
+                <wp:lineTo x="-26" y="21323"/>
+                <wp:lineTo x="21464" y="21323"/>
+                <wp:lineTo x="21464" y="0"/>
                 <wp:lineTo x="-26" y="0"/>
               </wp:wrapPolygon>
             </wp:wrapTight>
-            <wp:docPr id="10" name="Picture 10" descr=""/>
+            <wp:docPr id="11" name="Picture 10" descr=""/>
             <wp:cNvGraphicFramePr>
               <a:graphicFrameLocks xmlns:a="http://schemas.openxmlformats.org/drawingml/2006/main" noChangeAspect="1"/>
             </wp:cNvGraphicFramePr>
@@ -9378,7 +9048,7 @@
               <a:graphicData uri="http://schemas.openxmlformats.org/drawingml/2006/picture">
                 <pic:pic xmlns:pic="http://schemas.openxmlformats.org/drawingml/2006/picture">
                   <pic:nvPicPr>
-                    <pic:cNvPr id="10" name="Picture 10" descr=""/>
+                    <pic:cNvPr id="11" name="Picture 10" descr=""/>
                     <pic:cNvPicPr>
                       <a:picLocks noChangeAspect="1" noChangeArrowheads="1"/>
                     </pic:cNvPicPr>
@@ -9473,9 +9143,9 @@
         <w:pStyle w:val="Normal"/>
         <w:rPr/>
       </w:pPr>
-      <w:bookmarkStart w:id="46" w:name="_Toc504675139"/>
       <w:bookmarkStart w:id="47" w:name="_Toc504675139"/>
-      <w:bookmarkEnd w:id="47"/>
+      <w:bookmarkStart w:id="48" w:name="_Toc504675139"/>
+      <w:bookmarkEnd w:id="48"/>
       <w:r>
         <w:rPr/>
       </w:r>
@@ -9488,8 +9158,8 @@
         <w:pStyle w:val="Heading1"/>
         <w:rPr/>
       </w:pPr>
-      <w:bookmarkStart w:id="48" w:name="_Toc504675140"/>
-      <w:bookmarkEnd w:id="48"/>
+      <w:bookmarkStart w:id="49" w:name="_Toc504675140"/>
+      <w:bookmarkEnd w:id="49"/>
       <w:r>
         <w:rPr>
           <w:rFonts w:cs="Times New Roman" w:ascii="Times New Roman" w:hAnsi="Times New Roman"/>
@@ -9515,8 +9185,8 @@
         <w:pStyle w:val="Heading1"/>
         <w:rPr/>
       </w:pPr>
-      <w:bookmarkStart w:id="49" w:name="_Toc504675141"/>
-      <w:bookmarkEnd w:id="49"/>
+      <w:bookmarkStart w:id="50" w:name="_Toc504675141"/>
+      <w:bookmarkEnd w:id="50"/>
       <w:r>
         <w:rPr>
           <w:rFonts w:cs="Times New Roman" w:ascii="Times New Roman" w:hAnsi="Times New Roman"/>
@@ -9591,7 +9261,7 @@
           <w:rFonts w:ascii="Times New Roman" w:hAnsi="Times New Roman" w:cs="Times New Roman"/>
         </w:rPr>
       </w:pPr>
-      <w:bookmarkStart w:id="50" w:name="_Toc504675142"/>
+      <w:bookmarkStart w:id="51" w:name="_Toc504675142"/>
       <w:r>
         <w:rPr>
           <w:rFonts w:cs="Times New Roman" w:ascii="Times New Roman" w:hAnsi="Times New Roman"/>
@@ -9599,7 +9269,7 @@
         </w:rPr>
         <w:t>Tables will be formatted as follows</w:t>
       </w:r>
-      <w:bookmarkEnd w:id="50"/>
+      <w:bookmarkEnd w:id="51"/>
       <w:r>
         <w:rPr>
           <w:rFonts w:cs="Times New Roman" w:ascii="Times New Roman" w:hAnsi="Times New Roman"/>
@@ -9631,7 +9301,7 @@
           <w:sz w:val="40"/>
         </w:rPr>
       </w:pPr>
-      <w:bookmarkStart w:id="51" w:name="_Toc504675143"/>
+      <w:bookmarkStart w:id="52" w:name="_Toc504675143"/>
       <w:r>
         <w:rPr>
           <w:rFonts w:cs="Times New Roman" w:ascii="Times New Roman" w:hAnsi="Times New Roman"/>
@@ -9639,7 +9309,7 @@
         </w:rPr>
         <w:t>Pin/Dept. Name Table:</w:t>
       </w:r>
-      <w:bookmarkEnd w:id="51"/>
+      <w:bookmarkEnd w:id="52"/>
       <w:r>
         <w:rPr>
           <w:rFonts w:cs="Times New Roman" w:ascii="Times New Roman" w:hAnsi="Times New Roman"/>
@@ -9775,7 +9445,7 @@
           <w:color w:val="C00000"/>
         </w:rPr>
       </w:pPr>
-      <w:bookmarkStart w:id="52" w:name="_Toc504675144"/>
+      <w:bookmarkStart w:id="53" w:name="_Toc504675144"/>
       <w:r>
         <w:rPr>
           <w:rFonts w:cs="Times New Roman" w:ascii="Times New Roman" w:hAnsi="Times New Roman"/>
@@ -9783,7 +9453,7 @@
         </w:rPr>
         <w:t>Question Table:</w:t>
       </w:r>
-      <w:bookmarkEnd w:id="52"/>
+      <w:bookmarkEnd w:id="53"/>
       <w:r>
         <w:rPr>
           <w:rFonts w:cs="Times New Roman" w:ascii="Times New Roman" w:hAnsi="Times New Roman"/>
@@ -10141,7 +9811,7 @@
           <w:sz w:val="22"/>
         </w:rPr>
       </w:pPr>
-      <w:bookmarkStart w:id="53" w:name="_Toc504675145"/>
+      <w:bookmarkStart w:id="54" w:name="_Toc504675145"/>
       <w:r>
         <w:rPr>
           <w:rFonts w:cs="Times New Roman" w:ascii="Times New Roman" w:hAnsi="Times New Roman"/>
@@ -10149,7 +9819,7 @@
         </w:rPr>
         <w:t>Results Table:</w:t>
       </w:r>
-      <w:bookmarkEnd w:id="53"/>
+      <w:bookmarkEnd w:id="54"/>
       <w:r>
         <w:rPr>
           <w:rFonts w:cs="Times New Roman" w:ascii="Times New Roman" w:hAnsi="Times New Roman"/>
@@ -10349,8 +10019,8 @@
         <w:pStyle w:val="Heading1"/>
         <w:rPr/>
       </w:pPr>
-      <w:bookmarkStart w:id="54" w:name="_Toc504675146"/>
-      <w:bookmarkEnd w:id="54"/>
+      <w:bookmarkStart w:id="55" w:name="_Toc504675146"/>
+      <w:bookmarkEnd w:id="55"/>
       <w:r>
         <w:rPr>
           <w:rFonts w:cs="Times New Roman" w:ascii="Times New Roman" w:hAnsi="Times New Roman"/>
@@ -10364,8 +10034,8 @@
         <w:pStyle w:val="Heading2"/>
         <w:rPr/>
       </w:pPr>
-      <w:bookmarkStart w:id="55" w:name="_Toc504675147"/>
-      <w:bookmarkEnd w:id="55"/>
+      <w:bookmarkStart w:id="56" w:name="_Toc504675147"/>
+      <w:bookmarkEnd w:id="56"/>
       <w:r>
         <w:rPr>
           <w:rFonts w:cs="Times New Roman" w:ascii="Times New Roman" w:hAnsi="Times New Roman"/>
@@ -10392,8 +10062,8 @@
         <w:pStyle w:val="Heading3"/>
         <w:rPr/>
       </w:pPr>
-      <w:bookmarkStart w:id="56" w:name="_Toc504675148"/>
-      <w:bookmarkEnd w:id="56"/>
+      <w:bookmarkStart w:id="57" w:name="_Toc504675148"/>
+      <w:bookmarkEnd w:id="57"/>
       <w:r>
         <w:rPr>
           <w:rFonts w:cs="Times New Roman" w:ascii="Times New Roman" w:hAnsi="Times New Roman"/>
@@ -10483,8 +10153,8 @@
         <w:pStyle w:val="Heading3"/>
         <w:rPr/>
       </w:pPr>
-      <w:bookmarkStart w:id="57" w:name="_Toc504675149"/>
-      <w:bookmarkEnd w:id="57"/>
+      <w:bookmarkStart w:id="58" w:name="_Toc504675149"/>
+      <w:bookmarkEnd w:id="58"/>
       <w:r>
         <w:rPr>
           <w:rFonts w:cs="Times New Roman" w:ascii="Times New Roman" w:hAnsi="Times New Roman"/>
@@ -10575,8 +10245,8 @@
           <w:color w:val="C00000"/>
         </w:rPr>
       </w:pPr>
-      <w:bookmarkStart w:id="58" w:name="_Toc504675150"/>
-      <w:bookmarkEnd w:id="58"/>
+      <w:bookmarkStart w:id="59" w:name="_Toc504675150"/>
+      <w:bookmarkEnd w:id="59"/>
       <w:r>
         <w:rPr>
           <w:rFonts w:cs="Times New Roman" w:ascii="Times New Roman" w:hAnsi="Times New Roman"/>
@@ -10664,8 +10334,8 @@
         <w:pStyle w:val="Heading3"/>
         <w:rPr/>
       </w:pPr>
-      <w:bookmarkStart w:id="59" w:name="_Toc504675151"/>
-      <w:bookmarkEnd w:id="59"/>
+      <w:bookmarkStart w:id="60" w:name="_Toc504675151"/>
+      <w:bookmarkEnd w:id="60"/>
       <w:r>
         <w:rPr>
           <w:rFonts w:cs="Times New Roman" w:ascii="Times New Roman" w:hAnsi="Times New Roman"/>
@@ -10763,8 +10433,8 @@
         <w:pStyle w:val="Heading3"/>
         <w:rPr/>
       </w:pPr>
-      <w:bookmarkStart w:id="60" w:name="_Toc504675152"/>
-      <w:bookmarkEnd w:id="60"/>
+      <w:bookmarkStart w:id="61" w:name="_Toc504675152"/>
+      <w:bookmarkEnd w:id="61"/>
       <w:r>
         <w:rPr>
           <w:rFonts w:cs="Times New Roman" w:ascii="Times New Roman" w:hAnsi="Times New Roman"/>
@@ -10862,8 +10532,8 @@
         <w:pStyle w:val="Heading2"/>
         <w:rPr/>
       </w:pPr>
-      <w:bookmarkStart w:id="61" w:name="_Toc504675153"/>
-      <w:bookmarkEnd w:id="61"/>
+      <w:bookmarkStart w:id="62" w:name="_Toc504675153"/>
+      <w:bookmarkEnd w:id="62"/>
       <w:r>
         <w:rPr>
           <w:rFonts w:cs="Times New Roman" w:ascii="Times New Roman" w:hAnsi="Times New Roman"/>
@@ -10895,8 +10565,8 @@
           <w:color w:val="C00000"/>
         </w:rPr>
       </w:pPr>
-      <w:bookmarkStart w:id="62" w:name="_Toc504675154"/>
-      <w:bookmarkEnd w:id="62"/>
+      <w:bookmarkStart w:id="63" w:name="_Toc504675154"/>
+      <w:bookmarkEnd w:id="63"/>
       <w:r>
         <w:rPr>
           <w:rFonts w:cs="Times New Roman" w:ascii="Times New Roman" w:hAnsi="Times New Roman"/>
@@ -10961,8 +10631,8 @@
           <w:color w:val="FF0000"/>
         </w:rPr>
       </w:pPr>
-      <w:bookmarkStart w:id="63" w:name="_Toc504675155"/>
-      <w:bookmarkEnd w:id="63"/>
+      <w:bookmarkStart w:id="64" w:name="_Toc504675155"/>
+      <w:bookmarkEnd w:id="64"/>
       <w:r>
         <w:rPr>
           <w:rFonts w:cs="Times New Roman" w:ascii="Times New Roman" w:hAnsi="Times New Roman"/>
@@ -11030,8 +10700,8 @@
           <w:color w:val="C00000"/>
         </w:rPr>
       </w:pPr>
-      <w:bookmarkStart w:id="64" w:name="_Toc504675156"/>
-      <w:bookmarkEnd w:id="64"/>
+      <w:bookmarkStart w:id="65" w:name="_Toc504675156"/>
+      <w:bookmarkEnd w:id="65"/>
       <w:r>
         <w:rPr>
           <w:rFonts w:cs="Times New Roman" w:ascii="Times New Roman" w:hAnsi="Times New Roman"/>
@@ -11063,8 +10733,8 @@
           <w:color w:val="C00000"/>
         </w:rPr>
       </w:pPr>
-      <w:bookmarkStart w:id="65" w:name="_Toc504675157"/>
-      <w:bookmarkEnd w:id="65"/>
+      <w:bookmarkStart w:id="66" w:name="_Toc504675157"/>
+      <w:bookmarkEnd w:id="66"/>
       <w:r>
         <w:rPr>
           <w:rFonts w:cs="Times New Roman" w:ascii="Times New Roman" w:hAnsi="Times New Roman"/>
@@ -11143,8 +10813,8 @@
           <w:color w:val="C00000"/>
         </w:rPr>
       </w:pPr>
-      <w:bookmarkStart w:id="66" w:name="_Toc504675158"/>
-      <w:bookmarkEnd w:id="66"/>
+      <w:bookmarkStart w:id="67" w:name="_Toc504675158"/>
+      <w:bookmarkEnd w:id="67"/>
       <w:r>
         <w:rPr>
           <w:rFonts w:cs="Times New Roman" w:ascii="Times New Roman" w:hAnsi="Times New Roman"/>
@@ -11176,8 +10846,8 @@
           <w:color w:val="C00000"/>
         </w:rPr>
       </w:pPr>
-      <w:bookmarkStart w:id="67" w:name="_Toc504675159"/>
-      <w:bookmarkEnd w:id="67"/>
+      <w:bookmarkStart w:id="68" w:name="_Toc504675159"/>
+      <w:bookmarkEnd w:id="68"/>
       <w:r>
         <w:rPr>
           <w:rFonts w:cs="Times New Roman" w:ascii="Times New Roman" w:hAnsi="Times New Roman"/>
@@ -11258,7 +10928,7 @@
           <w:color w:val="C00000"/>
         </w:rPr>
       </w:pPr>
-      <w:bookmarkStart w:id="68" w:name="_Toc504675160"/>
+      <w:bookmarkStart w:id="69" w:name="_Toc504675160"/>
       <w:r>
         <w:rPr>
           <w:rFonts w:cs="Times New Roman" w:ascii="Times New Roman" w:hAnsi="Times New Roman"/>
@@ -11266,7 +10936,7 @@
         </w:rPr>
         <w:t xml:space="preserve">Document </w:t>
       </w:r>
-      <w:bookmarkEnd w:id="68"/>
+      <w:bookmarkEnd w:id="69"/>
       <w:r>
         <w:rPr>
           <w:rFonts w:cs="Times New Roman" w:ascii="Times New Roman" w:hAnsi="Times New Roman"/>
@@ -11299,7 +10969,7 @@
             <wp:extent cx="2972435" cy="1486535"/>
             <wp:effectExtent l="0" t="0" r="0" b="0"/>
             <wp:wrapSquare wrapText="bothSides"/>
-            <wp:docPr id="11" name="graphic1" descr=""/>
+            <wp:docPr id="12" name="graphic1" descr=""/>
             <wp:cNvGraphicFramePr>
               <a:graphicFrameLocks xmlns:a="http://schemas.openxmlformats.org/drawingml/2006/main" noChangeAspect="1"/>
             </wp:cNvGraphicFramePr>
@@ -11307,7 +10977,7 @@
               <a:graphicData uri="http://schemas.openxmlformats.org/drawingml/2006/picture">
                 <pic:pic xmlns:pic="http://schemas.openxmlformats.org/drawingml/2006/picture">
                   <pic:nvPicPr>
-                    <pic:cNvPr id="11" name="graphic1" descr=""/>
+                    <pic:cNvPr id="12" name="graphic1" descr=""/>
                     <pic:cNvPicPr>
                       <a:picLocks noChangeAspect="1" noChangeArrowheads="1"/>
                     </pic:cNvPicPr>
@@ -11449,7 +11119,7 @@
             <wp:extent cx="3020060" cy="1510665"/>
             <wp:effectExtent l="0" t="0" r="0" b="0"/>
             <wp:wrapSquare wrapText="bothSides"/>
-            <wp:docPr id="12" name="graphic2" descr=""/>
+            <wp:docPr id="13" name="graphic2" descr=""/>
             <wp:cNvGraphicFramePr>
               <a:graphicFrameLocks xmlns:a="http://schemas.openxmlformats.org/drawingml/2006/main" noChangeAspect="1"/>
             </wp:cNvGraphicFramePr>
@@ -11457,7 +11127,7 @@
               <a:graphicData uri="http://schemas.openxmlformats.org/drawingml/2006/picture">
                 <pic:pic xmlns:pic="http://schemas.openxmlformats.org/drawingml/2006/picture">
                   <pic:nvPicPr>
-                    <pic:cNvPr id="12" name="graphic2" descr=""/>
+                    <pic:cNvPr id="13" name="graphic2" descr=""/>
                     <pic:cNvPicPr>
                       <a:picLocks noChangeAspect="1" noChangeArrowheads="1"/>
                     </pic:cNvPicPr>
@@ -11592,7 +11262,7 @@
       <w:pgNumType w:fmt="decimal"/>
       <w:formProt w:val="false"/>
       <w:textDirection w:val="lrTb"/>
-      <w:docGrid w:type="default" w:linePitch="360" w:charSpace="4294960946"/>
+      <w:docGrid w:type="default" w:linePitch="360" w:charSpace="0"/>
     </w:sectPr>
   </w:body>
 </w:document>
@@ -11618,10 +11288,10 @@
               <wp:positionV relativeFrom="paragraph">
                 <wp:posOffset>-490855</wp:posOffset>
               </wp:positionV>
-              <wp:extent cx="5520055" cy="1270"/>
+              <wp:extent cx="5520690" cy="1905"/>
               <wp:effectExtent l="0" t="0" r="0" b="0"/>
               <wp:wrapNone/>
-              <wp:docPr id="13" name="Straight Arrow Connector 4"/>
+              <wp:docPr id="14" name="Straight Arrow Connector 4"/>
               <a:graphic xmlns:a="http://schemas.openxmlformats.org/drawingml/2006/main">
                 <a:graphicData uri="http://schemas.microsoft.com/office/word/2010/wordprocessingShape">
                   <wps:wsp>
@@ -11629,7 +11299,7 @@
                     <wps:spPr>
                       <a:xfrm>
                         <a:off x="0" y="0"/>
-                        <a:ext cx="5519520" cy="720"/>
+                        <a:ext cx="5519880" cy="1440"/>
                       </a:xfrm>
                       <a:custGeom>
                         <a:avLst/>
@@ -11683,10 +11353,10 @@
               <wp:positionV relativeFrom="paragraph">
                 <wp:posOffset>-608330</wp:posOffset>
               </wp:positionV>
-              <wp:extent cx="565150" cy="240665"/>
+              <wp:extent cx="565785" cy="241300"/>
               <wp:effectExtent l="0" t="0" r="15240" b="26670"/>
               <wp:wrapNone/>
-              <wp:docPr id="14" name="Double Bracket 5"/>
+              <wp:docPr id="15" name="Double Bracket 5"/>
               <a:graphic xmlns:a="http://schemas.openxmlformats.org/drawingml/2006/main">
                 <a:graphicData uri="http://schemas.microsoft.com/office/word/2010/wordprocessingShape">
                   <wps:wsp>
@@ -11694,7 +11364,7 @@
                     <wps:spPr>
                       <a:xfrm>
                         <a:off x="0" y="0"/>
-                        <a:ext cx="564480" cy="240120"/>
+                        <a:ext cx="565200" cy="240840"/>
                       </a:xfrm>
                       <a:prstGeom prst="bracketPair">
                         <a:avLst>
@@ -11725,7 +11395,7 @@
                               <w:docPartGallery w:val="Page Numbers (Bottom of Page)"/>
                               <w:docPartUnique w:val="true"/>
                             </w:docPartObj>
-                            <w:id w:val="456789640"/>
+                            <w:id w:val="1002546649"/>
                           </w:sdtPr>
                           <w:sdtContent>
                             <w:p>
@@ -11791,7 +11461,7 @@
                 <v:h position="0,@0"/>
               </v:handles>
             </v:shapetype>
-            <v:shape id="shape_0" ID="Double Bracket 5" fillcolor="white" stroked="t" style="position:absolute;margin-left:211.75pt;margin-top:-47.9pt;width:44.4pt;height:18.85pt;mso-position-horizontal:center;mso-position-horizontal-relative:margin" type="shapetype_185">
+            <v:shape id="shape_0" ID="Double Bracket 5" fillcolor="white" stroked="t" style="position:absolute;margin-left:211.75pt;margin-top:-47.9pt;width:44.45pt;height:18.9pt;mso-position-horizontal:center;mso-position-horizontal-relative:margin" type="shapetype_185">
               <w10:wrap type="square"/>
               <v:fill o:detectmouseclick="t" type="solid" color2="black"/>
               <v:stroke color="gray" weight="28440" joinstyle="round" endcap="flat"/>
@@ -11803,7 +11473,7 @@
                         <w:docPartGallery w:val="Page Numbers (Bottom of Page)"/>
                         <w:docPartUnique w:val="true"/>
                       </w:docPartObj>
-                      <w:id w:val="589926654"/>
+                      <w:id w:val="1861947802"/>
                     </w:sdtPr>
                     <w:sdtContent>
                       <w:p>
@@ -12964,6 +12634,71 @@
       <w:rFonts w:cs="Wingdings"/>
     </w:rPr>
   </w:style>
+  <w:style w:type="character" w:styleId="ListLabel26">
+    <w:name w:val="ListLabel 26"/>
+    <w:qFormat/>
+    <w:rPr>
+      <w:rFonts w:cs="Symbol"/>
+      <w:sz w:val="24"/>
+    </w:rPr>
+  </w:style>
+  <w:style w:type="character" w:styleId="ListLabel27">
+    <w:name w:val="ListLabel 27"/>
+    <w:qFormat/>
+    <w:rPr>
+      <w:rFonts w:ascii="Times New Roman" w:hAnsi="Times New Roman" w:cs="Courier New"/>
+      <w:sz w:val="22"/>
+    </w:rPr>
+  </w:style>
+  <w:style w:type="character" w:styleId="ListLabel28">
+    <w:name w:val="ListLabel 28"/>
+    <w:qFormat/>
+    <w:rPr>
+      <w:rFonts w:cs="Wingdings"/>
+    </w:rPr>
+  </w:style>
+  <w:style w:type="character" w:styleId="ListLabel29">
+    <w:name w:val="ListLabel 29"/>
+    <w:qFormat/>
+    <w:rPr>
+      <w:rFonts w:cs="Symbol"/>
+    </w:rPr>
+  </w:style>
+  <w:style w:type="character" w:styleId="ListLabel30">
+    <w:name w:val="ListLabel 30"/>
+    <w:qFormat/>
+    <w:rPr>
+      <w:rFonts w:cs="Courier New"/>
+    </w:rPr>
+  </w:style>
+  <w:style w:type="character" w:styleId="ListLabel31">
+    <w:name w:val="ListLabel 31"/>
+    <w:qFormat/>
+    <w:rPr>
+      <w:rFonts w:cs="Wingdings"/>
+    </w:rPr>
+  </w:style>
+  <w:style w:type="character" w:styleId="ListLabel32">
+    <w:name w:val="ListLabel 32"/>
+    <w:qFormat/>
+    <w:rPr>
+      <w:rFonts w:cs="Symbol"/>
+    </w:rPr>
+  </w:style>
+  <w:style w:type="character" w:styleId="ListLabel33">
+    <w:name w:val="ListLabel 33"/>
+    <w:qFormat/>
+    <w:rPr>
+      <w:rFonts w:cs="Courier New"/>
+    </w:rPr>
+  </w:style>
+  <w:style w:type="character" w:styleId="ListLabel34">
+    <w:name w:val="ListLabel 34"/>
+    <w:qFormat/>
+    <w:rPr>
+      <w:rFonts w:cs="Wingdings"/>
+    </w:rPr>
+  </w:style>
   <w:style w:type="paragraph" w:styleId="Heading" w:customStyle="1">
     <w:name w:val="Heading"/>
     <w:basedOn w:val="Normal"/>
@@ -13080,7 +12815,7 @@
       <w:jc w:val="left"/>
     </w:pPr>
     <w:rPr>
-      <w:rFonts w:ascii="Calibri" w:hAnsi="Calibri" w:eastAsia="" w:eastAsiaTheme="minorEastAsia" w:cs="Arial"/>
+      <w:rFonts w:ascii="Calibri" w:hAnsi="Calibri" w:eastAsia="" w:cs="Arial" w:eastAsiaTheme="minorEastAsia"/>
       <w:color w:val="00000A"/>
       <w:kern w:val="0"/>
       <w:sz w:val="24"/>
@@ -13152,7 +12887,8 @@
     </w:pPr>
     <w:rPr>
       <w:rFonts w:cs="Mangal"/>
-      <w:szCs w:val="21"/>
+      <w:sz w:val="24"/>
+      <w:szCs w:val="24"/>
     </w:rPr>
   </w:style>
   <w:style w:type="paragraph" w:styleId="Contents2">

</xml_diff>

<commit_message>
A few minor formatting changes. Fixed Section 11.
Fixed section 11 labels so that they all have the proper number
</commit_message>
<xml_diff>
--- a/SRS.docx
+++ b/SRS.docx
@@ -55,7 +55,7 @@
     <w:sdt>
       <w:sdtPr>
         <w:text/>
-        <w:id w:val="1281578142"/>
+        <w:id w:val="1882373521"/>
         <w:dataBinding w:prefixMappings="xmlns:ns0='http://purl.org/dc/elements/1.1/' xmlns:ns1='http://schemas.openxmlformats.org/package/2006/metadata/core-properties' " w:xpath="/ns1:coreProperties[1]/ns0:title[1]" w:storeItemID="{6C3C8BC8-F283-45AE-878A-BAB7291924A1}"/>
         <w:alias w:val="Title"/>
       </w:sdtPr>
@@ -208,7 +208,7 @@
     <w:sdt>
       <w:sdtPr>
         <w:text/>
-        <w:id w:val="632342976"/>
+        <w:id w:val="1638319522"/>
         <w:dataBinding w:prefixMappings="xmlns:ns0='http://purl.org/dc/elements/1.1/' xmlns:ns1='http://schemas.openxmlformats.org/package/2006/metadata/core-properties' " w:xpath="/ns1:coreProperties[1]/ns0:subject[1]" w:storeItemID="{6C3C8BC8-F283-45AE-878A-BAB7291924A1}"/>
         <w:alias w:val="Subtitle"/>
       </w:sdtPr>
@@ -487,7 +487,7 @@
           <w:docPartGallery w:val="Table of Contents"/>
           <w:docPartUnique w:val="true"/>
         </w:docPartObj>
-        <w:id w:val="2004850333"/>
+        <w:id w:val="300445379"/>
       </w:sdtPr>
       <w:sdtContent>
         <w:p>
@@ -990,57 +990,30 @@
             <w:bidi w:val="0"/>
             <w:spacing w:lineRule="auto" w:line="259" w:before="0" w:after="100"/>
             <w:jc w:val="left"/>
+            <w:rPr/>
+          </w:pPr>
+          <w:r>
             <w:rPr>
-              <w:rFonts w:eastAsia="" w:cstheme="minorBidi" w:eastAsiaTheme="minorEastAsia"/>
+              <w:rFonts w:eastAsia="" w:cs="" w:cstheme="minorBidi" w:eastAsiaTheme="minorEastAsia"/>
               <w:color w:val="00000A"/>
               <w:kern w:val="0"/>
               <w:lang w:val="en-US" w:eastAsia="en-US" w:bidi="ar-SA"/>
             </w:rPr>
-          </w:pPr>
-          <w:r>
-            <w:rPr>
-              <w:rFonts w:eastAsia="" w:cstheme="minorBidi" w:eastAsiaTheme="minorEastAsia"/>
-              <w:color w:val="00000A"/>
-              <w:kern w:val="0"/>
-              <w:lang w:val="en-US" w:eastAsia="en-US" w:bidi="ar-SA"/>
-            </w:rPr>
-            <w:t xml:space="preserve">3. </w:t>
-          </w:r>
-          <w:r>
-            <w:rPr>
-              <w:rFonts w:eastAsia="" w:cstheme="minorBidi" w:eastAsiaTheme="minorEastAsia"/>
-              <w:color w:val="00000A"/>
-              <w:kern w:val="0"/>
-              <w:lang w:val="en-US" w:eastAsia="en-US" w:bidi="ar-SA"/>
-            </w:rPr>
-            <w:t>Product Perspective</w:t>
-          </w:r>
-          <w:r>
-            <w:rPr>
-              <w:rFonts w:eastAsia="" w:cstheme="minorBidi" w:eastAsiaTheme="minorEastAsia"/>
-              <w:color w:val="00000A"/>
-              <w:kern w:val="0"/>
-              <w:lang w:val="en-US" w:eastAsia="en-US" w:bidi="ar-SA"/>
-            </w:rPr>
+            <w:t>3. Product Perspective</w:t>
             <w:tab/>
-          </w:r>
-          <w:r>
-            <w:rPr>
-              <w:rFonts w:eastAsia="" w:cstheme="minorBidi" w:eastAsiaTheme="minorEastAsia"/>
-              <w:color w:val="00000A"/>
-              <w:kern w:val="0"/>
-              <w:lang w:val="en-US" w:eastAsia="en-US" w:bidi="ar-SA"/>
-            </w:rPr>
             <w:t>7</w:t>
           </w:r>
         </w:p>
         <w:p>
           <w:pPr>
-            <w:pStyle w:val="Contents2"/>
+            <w:pStyle w:val="Contents1"/>
+            <w:widowControl/>
             <w:tabs>
               <w:tab w:val="right" w:pos="9350" w:leader="dot"/>
             </w:tabs>
-            <w:ind w:hanging="0"/>
+            <w:bidi w:val="0"/>
+            <w:spacing w:lineRule="auto" w:line="259" w:before="0" w:after="100"/>
+            <w:jc w:val="left"/>
             <w:rPr/>
           </w:pPr>
           <w:hyperlink w:anchor="_Toc504675106">
@@ -1089,11 +1062,14 @@
         </w:p>
         <w:p>
           <w:pPr>
-            <w:pStyle w:val="Contents2"/>
+            <w:pStyle w:val="Contents1"/>
+            <w:widowControl/>
             <w:tabs>
               <w:tab w:val="right" w:pos="9350" w:leader="dot"/>
             </w:tabs>
-            <w:ind w:hanging="0"/>
+            <w:bidi w:val="0"/>
+            <w:spacing w:lineRule="auto" w:line="259" w:before="0" w:after="100"/>
+            <w:jc w:val="left"/>
             <w:rPr/>
           </w:pPr>
           <w:hyperlink w:anchor="_Toc504675107">
@@ -1142,11 +1118,14 @@
         </w:p>
         <w:p>
           <w:pPr>
-            <w:pStyle w:val="Contents2"/>
+            <w:pStyle w:val="Contents1"/>
+            <w:widowControl/>
             <w:tabs>
               <w:tab w:val="right" w:pos="9350" w:leader="dot"/>
             </w:tabs>
-            <w:ind w:hanging="0"/>
+            <w:bidi w:val="0"/>
+            <w:spacing w:lineRule="auto" w:line="259" w:before="0" w:after="100"/>
+            <w:jc w:val="left"/>
             <w:rPr/>
           </w:pPr>
           <w:hyperlink w:anchor="_Toc504675108">
@@ -1195,11 +1174,14 @@
         </w:p>
         <w:p>
           <w:pPr>
-            <w:pStyle w:val="Contents2"/>
+            <w:pStyle w:val="Contents1"/>
+            <w:widowControl/>
             <w:tabs>
               <w:tab w:val="right" w:pos="9350" w:leader="dot"/>
             </w:tabs>
-            <w:ind w:hanging="0"/>
+            <w:bidi w:val="0"/>
+            <w:spacing w:lineRule="auto" w:line="259" w:before="0" w:after="100"/>
+            <w:jc w:val="left"/>
             <w:rPr/>
           </w:pPr>
           <w:hyperlink w:anchor="_Toc504675109">
@@ -3681,6 +3663,622 @@
             <w:tabs>
               <w:tab w:val="right" w:pos="9350" w:leader="dot"/>
             </w:tabs>
+            <w:rPr/>
+          </w:pPr>
+          <w:hyperlink w:anchor="_Toc504675150">
+            <w:r>
+              <w:rPr>
+                <w:webHidden/>
+                <w:rStyle w:val="IndexLink"/>
+                <w:rFonts w:cs="Times New Roman" w:ascii="Times New Roman" w:hAnsi="Times New Roman"/>
+                <w:vanish w:val="false"/>
+              </w:rPr>
+              <w:t>1</w:t>
+            </w:r>
+            <w:r>
+              <w:rPr>
+                <w:rStyle w:val="IndexLink"/>
+                <w:rFonts w:cs="Times New Roman" w:ascii="Times New Roman" w:hAnsi="Times New Roman"/>
+                <w:vanish w:val="false"/>
+              </w:rPr>
+              <w:t>1</w:t>
+            </w:r>
+            <w:r>
+              <w:rPr>
+                <w:rStyle w:val="IndexLink"/>
+                <w:rFonts w:cs="Times New Roman" w:ascii="Times New Roman" w:hAnsi="Times New Roman"/>
+                <w:vanish w:val="false"/>
+              </w:rPr>
+              <w:t>.1.3 Security Requirement 3</w:t>
+            </w:r>
+            <w:r>
+              <w:rPr>
+                <w:webHidden/>
+              </w:rPr>
+              <w:fldChar w:fldCharType="begin"/>
+            </w:r>
+            <w:r>
+              <w:rPr>
+                <w:webHidden/>
+              </w:rPr>
+              <w:instrText>PAGEREF _Toc504675150 \h</w:instrText>
+            </w:r>
+            <w:r>
+              <w:rPr>
+                <w:webHidden/>
+              </w:rPr>
+              <w:fldChar w:fldCharType="separate"/>
+            </w:r>
+            <w:r>
+              <w:rPr>
+                <w:rStyle w:val="IndexLink"/>
+                <w:vanish w:val="false"/>
+              </w:rPr>
+              <w:tab/>
+              <w:t>18</w:t>
+            </w:r>
+            <w:r>
+              <w:rPr>
+                <w:webHidden/>
+              </w:rPr>
+              <w:fldChar w:fldCharType="end"/>
+            </w:r>
+          </w:hyperlink>
+        </w:p>
+        <w:p>
+          <w:pPr>
+            <w:pStyle w:val="Contents3"/>
+            <w:tabs>
+              <w:tab w:val="right" w:pos="9350" w:leader="dot"/>
+            </w:tabs>
+            <w:rPr/>
+          </w:pPr>
+          <w:hyperlink w:anchor="_Toc504675151">
+            <w:r>
+              <w:rPr>
+                <w:webHidden/>
+                <w:rStyle w:val="IndexLink"/>
+                <w:rFonts w:cs="Times New Roman" w:ascii="Times New Roman" w:hAnsi="Times New Roman"/>
+                <w:vanish w:val="false"/>
+              </w:rPr>
+              <w:t>1</w:t>
+            </w:r>
+            <w:r>
+              <w:rPr>
+                <w:rStyle w:val="IndexLink"/>
+                <w:rFonts w:cs="Times New Roman" w:ascii="Times New Roman" w:hAnsi="Times New Roman"/>
+                <w:vanish w:val="false"/>
+              </w:rPr>
+              <w:t>1</w:t>
+            </w:r>
+            <w:r>
+              <w:rPr>
+                <w:rStyle w:val="IndexLink"/>
+                <w:rFonts w:cs="Times New Roman" w:ascii="Times New Roman" w:hAnsi="Times New Roman"/>
+                <w:vanish w:val="false"/>
+              </w:rPr>
+              <w:t>.1.4 Security Requirement 4</w:t>
+            </w:r>
+            <w:r>
+              <w:rPr>
+                <w:webHidden/>
+              </w:rPr>
+              <w:fldChar w:fldCharType="begin"/>
+            </w:r>
+            <w:r>
+              <w:rPr>
+                <w:webHidden/>
+              </w:rPr>
+              <w:instrText>PAGEREF _Toc504675151 \h</w:instrText>
+            </w:r>
+            <w:r>
+              <w:rPr>
+                <w:webHidden/>
+              </w:rPr>
+              <w:fldChar w:fldCharType="separate"/>
+            </w:r>
+            <w:r>
+              <w:rPr>
+                <w:rStyle w:val="IndexLink"/>
+                <w:vanish w:val="false"/>
+              </w:rPr>
+              <w:tab/>
+              <w:t>18</w:t>
+            </w:r>
+            <w:r>
+              <w:rPr>
+                <w:webHidden/>
+              </w:rPr>
+              <w:fldChar w:fldCharType="end"/>
+            </w:r>
+          </w:hyperlink>
+        </w:p>
+        <w:p>
+          <w:pPr>
+            <w:pStyle w:val="Contents3"/>
+            <w:tabs>
+              <w:tab w:val="right" w:pos="9350" w:leader="dot"/>
+            </w:tabs>
+            <w:rPr/>
+          </w:pPr>
+          <w:hyperlink w:anchor="_Toc504675152">
+            <w:r>
+              <w:rPr>
+                <w:webHidden/>
+                <w:rStyle w:val="IndexLink"/>
+                <w:rFonts w:cs="Times New Roman" w:ascii="Times New Roman" w:hAnsi="Times New Roman"/>
+                <w:vanish w:val="false"/>
+              </w:rPr>
+              <w:t>1</w:t>
+            </w:r>
+            <w:r>
+              <w:rPr>
+                <w:rStyle w:val="IndexLink"/>
+                <w:rFonts w:cs="Times New Roman" w:ascii="Times New Roman" w:hAnsi="Times New Roman"/>
+                <w:vanish w:val="false"/>
+              </w:rPr>
+              <w:t>1</w:t>
+            </w:r>
+            <w:r>
+              <w:rPr>
+                <w:rStyle w:val="IndexLink"/>
+                <w:rFonts w:cs="Times New Roman" w:ascii="Times New Roman" w:hAnsi="Times New Roman"/>
+                <w:vanish w:val="false"/>
+              </w:rPr>
+              <w:t>.1.5 Security Requirement 5</w:t>
+            </w:r>
+            <w:r>
+              <w:rPr>
+                <w:webHidden/>
+              </w:rPr>
+              <w:fldChar w:fldCharType="begin"/>
+            </w:r>
+            <w:r>
+              <w:rPr>
+                <w:webHidden/>
+              </w:rPr>
+              <w:instrText>PAGEREF _Toc504675152 \h</w:instrText>
+            </w:r>
+            <w:r>
+              <w:rPr>
+                <w:webHidden/>
+              </w:rPr>
+              <w:fldChar w:fldCharType="separate"/>
+            </w:r>
+            <w:r>
+              <w:rPr>
+                <w:rStyle w:val="IndexLink"/>
+                <w:vanish w:val="false"/>
+              </w:rPr>
+              <w:tab/>
+              <w:t>19</w:t>
+            </w:r>
+            <w:r>
+              <w:rPr>
+                <w:webHidden/>
+              </w:rPr>
+              <w:fldChar w:fldCharType="end"/>
+            </w:r>
+          </w:hyperlink>
+        </w:p>
+        <w:p>
+          <w:pPr>
+            <w:pStyle w:val="Contents2"/>
+            <w:tabs>
+              <w:tab w:val="right" w:pos="9350" w:leader="dot"/>
+            </w:tabs>
+            <w:rPr/>
+          </w:pPr>
+          <w:hyperlink w:anchor="_Toc504675153">
+            <w:r>
+              <w:rPr>
+                <w:webHidden/>
+                <w:rStyle w:val="IndexLink"/>
+                <w:rFonts w:cs="Times New Roman" w:ascii="Times New Roman" w:hAnsi="Times New Roman"/>
+                <w:vanish w:val="false"/>
+              </w:rPr>
+              <w:t>1</w:t>
+            </w:r>
+            <w:r>
+              <w:rPr>
+                <w:rStyle w:val="IndexLink"/>
+                <w:rFonts w:cs="Times New Roman" w:ascii="Times New Roman" w:hAnsi="Times New Roman"/>
+                <w:vanish w:val="false"/>
+              </w:rPr>
+              <w:t>1</w:t>
+            </w:r>
+            <w:r>
+              <w:rPr>
+                <w:rStyle w:val="IndexLink"/>
+                <w:rFonts w:cs="Times New Roman" w:ascii="Times New Roman" w:hAnsi="Times New Roman"/>
+                <w:vanish w:val="false"/>
+              </w:rPr>
+              <w:t>.2 Availability</w:t>
+            </w:r>
+            <w:r>
+              <w:rPr>
+                <w:webHidden/>
+              </w:rPr>
+              <w:fldChar w:fldCharType="begin"/>
+            </w:r>
+            <w:r>
+              <w:rPr>
+                <w:webHidden/>
+              </w:rPr>
+              <w:instrText>PAGEREF _Toc504675153 \h</w:instrText>
+            </w:r>
+            <w:r>
+              <w:rPr>
+                <w:webHidden/>
+              </w:rPr>
+              <w:fldChar w:fldCharType="separate"/>
+            </w:r>
+            <w:r>
+              <w:rPr>
+                <w:rStyle w:val="IndexLink"/>
+                <w:vanish w:val="false"/>
+              </w:rPr>
+              <w:tab/>
+              <w:t>19</w:t>
+            </w:r>
+            <w:r>
+              <w:rPr>
+                <w:webHidden/>
+              </w:rPr>
+              <w:fldChar w:fldCharType="end"/>
+            </w:r>
+          </w:hyperlink>
+        </w:p>
+        <w:p>
+          <w:pPr>
+            <w:pStyle w:val="Contents3"/>
+            <w:tabs>
+              <w:tab w:val="right" w:pos="9350" w:leader="dot"/>
+            </w:tabs>
+            <w:rPr/>
+          </w:pPr>
+          <w:hyperlink w:anchor="_Toc504675154">
+            <w:r>
+              <w:rPr>
+                <w:webHidden/>
+                <w:rStyle w:val="IndexLink"/>
+                <w:rFonts w:cs="Times New Roman" w:ascii="Times New Roman" w:hAnsi="Times New Roman"/>
+                <w:vanish w:val="false"/>
+              </w:rPr>
+              <w:t>1</w:t>
+            </w:r>
+            <w:r>
+              <w:rPr>
+                <w:rStyle w:val="IndexLink"/>
+                <w:rFonts w:cs="Times New Roman" w:ascii="Times New Roman" w:hAnsi="Times New Roman"/>
+                <w:vanish w:val="false"/>
+              </w:rPr>
+              <w:t>1</w:t>
+            </w:r>
+            <w:r>
+              <w:rPr>
+                <w:rStyle w:val="IndexLink"/>
+                <w:rFonts w:cs="Times New Roman" w:ascii="Times New Roman" w:hAnsi="Times New Roman"/>
+                <w:vanish w:val="false"/>
+              </w:rPr>
+              <w:t>.2.1 Availability Requirement 1</w:t>
+            </w:r>
+            <w:r>
+              <w:rPr>
+                <w:webHidden/>
+              </w:rPr>
+              <w:fldChar w:fldCharType="begin"/>
+            </w:r>
+            <w:r>
+              <w:rPr>
+                <w:webHidden/>
+              </w:rPr>
+              <w:instrText>PAGEREF _Toc504675154 \h</w:instrText>
+            </w:r>
+            <w:r>
+              <w:rPr>
+                <w:webHidden/>
+              </w:rPr>
+              <w:fldChar w:fldCharType="separate"/>
+            </w:r>
+            <w:r>
+              <w:rPr>
+                <w:rStyle w:val="IndexLink"/>
+                <w:vanish w:val="false"/>
+              </w:rPr>
+              <w:tab/>
+              <w:t>19</w:t>
+            </w:r>
+            <w:r>
+              <w:rPr>
+                <w:webHidden/>
+              </w:rPr>
+              <w:fldChar w:fldCharType="end"/>
+            </w:r>
+          </w:hyperlink>
+        </w:p>
+        <w:p>
+          <w:pPr>
+            <w:pStyle w:val="Contents3"/>
+            <w:tabs>
+              <w:tab w:val="right" w:pos="9350" w:leader="dot"/>
+            </w:tabs>
+            <w:rPr/>
+          </w:pPr>
+          <w:hyperlink w:anchor="_Toc504675155">
+            <w:r>
+              <w:rPr>
+                <w:webHidden/>
+                <w:rStyle w:val="IndexLink"/>
+                <w:rFonts w:cs="Times New Roman" w:ascii="Times New Roman" w:hAnsi="Times New Roman"/>
+                <w:vanish w:val="false"/>
+              </w:rPr>
+              <w:t>1</w:t>
+            </w:r>
+            <w:r>
+              <w:rPr>
+                <w:rStyle w:val="IndexLink"/>
+                <w:rFonts w:cs="Times New Roman" w:ascii="Times New Roman" w:hAnsi="Times New Roman"/>
+                <w:vanish w:val="false"/>
+              </w:rPr>
+              <w:t>1</w:t>
+            </w:r>
+            <w:r>
+              <w:rPr>
+                <w:rStyle w:val="IndexLink"/>
+                <w:rFonts w:cs="Times New Roman" w:ascii="Times New Roman" w:hAnsi="Times New Roman"/>
+                <w:vanish w:val="false"/>
+              </w:rPr>
+              <w:t>.2.2 Availability Requirement 2</w:t>
+            </w:r>
+            <w:r>
+              <w:rPr>
+                <w:webHidden/>
+              </w:rPr>
+              <w:fldChar w:fldCharType="begin"/>
+            </w:r>
+            <w:r>
+              <w:rPr>
+                <w:webHidden/>
+              </w:rPr>
+              <w:instrText>PAGEREF _Toc504675155 \h</w:instrText>
+            </w:r>
+            <w:r>
+              <w:rPr>
+                <w:webHidden/>
+              </w:rPr>
+              <w:fldChar w:fldCharType="separate"/>
+            </w:r>
+            <w:r>
+              <w:rPr>
+                <w:rStyle w:val="IndexLink"/>
+                <w:vanish w:val="false"/>
+              </w:rPr>
+              <w:tab/>
+              <w:t>19</w:t>
+            </w:r>
+            <w:r>
+              <w:rPr>
+                <w:webHidden/>
+              </w:rPr>
+              <w:fldChar w:fldCharType="end"/>
+            </w:r>
+          </w:hyperlink>
+        </w:p>
+        <w:p>
+          <w:pPr>
+            <w:pStyle w:val="Contents2"/>
+            <w:tabs>
+              <w:tab w:val="right" w:pos="9350" w:leader="dot"/>
+            </w:tabs>
+            <w:rPr/>
+          </w:pPr>
+          <w:hyperlink w:anchor="_Toc504675156">
+            <w:r>
+              <w:rPr>
+                <w:webHidden/>
+                <w:rStyle w:val="IndexLink"/>
+                <w:rFonts w:cs="Times New Roman" w:ascii="Times New Roman" w:hAnsi="Times New Roman"/>
+                <w:vanish w:val="false"/>
+              </w:rPr>
+              <w:t>1</w:t>
+            </w:r>
+            <w:r>
+              <w:rPr>
+                <w:rStyle w:val="IndexLink"/>
+                <w:rFonts w:cs="Times New Roman" w:ascii="Times New Roman" w:hAnsi="Times New Roman"/>
+                <w:vanish w:val="false"/>
+              </w:rPr>
+              <w:t>1</w:t>
+            </w:r>
+            <w:r>
+              <w:rPr>
+                <w:rStyle w:val="IndexLink"/>
+                <w:rFonts w:cs="Times New Roman" w:ascii="Times New Roman" w:hAnsi="Times New Roman"/>
+                <w:vanish w:val="false"/>
+              </w:rPr>
+              <w:t>.3 Maintenance</w:t>
+            </w:r>
+            <w:r>
+              <w:rPr>
+                <w:webHidden/>
+              </w:rPr>
+              <w:fldChar w:fldCharType="begin"/>
+            </w:r>
+            <w:r>
+              <w:rPr>
+                <w:webHidden/>
+              </w:rPr>
+              <w:instrText>PAGEREF _Toc504675156 \h</w:instrText>
+            </w:r>
+            <w:r>
+              <w:rPr>
+                <w:webHidden/>
+              </w:rPr>
+              <w:fldChar w:fldCharType="separate"/>
+            </w:r>
+            <w:r>
+              <w:rPr>
+                <w:rStyle w:val="IndexLink"/>
+                <w:vanish w:val="false"/>
+              </w:rPr>
+              <w:tab/>
+              <w:t>19</w:t>
+            </w:r>
+            <w:r>
+              <w:rPr>
+                <w:webHidden/>
+              </w:rPr>
+              <w:fldChar w:fldCharType="end"/>
+            </w:r>
+          </w:hyperlink>
+        </w:p>
+        <w:p>
+          <w:pPr>
+            <w:pStyle w:val="Contents3"/>
+            <w:tabs>
+              <w:tab w:val="right" w:pos="9350" w:leader="dot"/>
+            </w:tabs>
+            <w:rPr/>
+          </w:pPr>
+          <w:hyperlink w:anchor="_Toc504675157">
+            <w:r>
+              <w:rPr>
+                <w:webHidden/>
+                <w:rStyle w:val="IndexLink"/>
+                <w:rFonts w:cs="Times New Roman" w:ascii="Times New Roman" w:hAnsi="Times New Roman"/>
+                <w:vanish w:val="false"/>
+              </w:rPr>
+              <w:t>1</w:t>
+            </w:r>
+            <w:r>
+              <w:rPr>
+                <w:rStyle w:val="IndexLink"/>
+                <w:rFonts w:cs="Times New Roman" w:ascii="Times New Roman" w:hAnsi="Times New Roman"/>
+                <w:vanish w:val="false"/>
+              </w:rPr>
+              <w:t>1</w:t>
+            </w:r>
+            <w:r>
+              <w:rPr>
+                <w:rStyle w:val="IndexLink"/>
+                <w:rFonts w:cs="Times New Roman" w:ascii="Times New Roman" w:hAnsi="Times New Roman"/>
+                <w:vanish w:val="false"/>
+              </w:rPr>
+              <w:t>.3.1 Maintenance Requirement 1</w:t>
+            </w:r>
+            <w:r>
+              <w:rPr>
+                <w:webHidden/>
+              </w:rPr>
+              <w:fldChar w:fldCharType="begin"/>
+            </w:r>
+            <w:r>
+              <w:rPr>
+                <w:webHidden/>
+              </w:rPr>
+              <w:instrText>PAGEREF _Toc504675157 \h</w:instrText>
+            </w:r>
+            <w:r>
+              <w:rPr>
+                <w:webHidden/>
+              </w:rPr>
+              <w:fldChar w:fldCharType="separate"/>
+            </w:r>
+            <w:r>
+              <w:rPr>
+                <w:rStyle w:val="IndexLink"/>
+                <w:vanish w:val="false"/>
+              </w:rPr>
+              <w:tab/>
+              <w:t>19</w:t>
+            </w:r>
+            <w:r>
+              <w:rPr>
+                <w:webHidden/>
+              </w:rPr>
+              <w:fldChar w:fldCharType="end"/>
+            </w:r>
+          </w:hyperlink>
+        </w:p>
+        <w:p>
+          <w:pPr>
+            <w:pStyle w:val="Contents2"/>
+            <w:tabs>
+              <w:tab w:val="right" w:pos="9350" w:leader="dot"/>
+            </w:tabs>
+            <w:rPr/>
+          </w:pPr>
+          <w:hyperlink w:anchor="_Toc504675158">
+            <w:r>
+              <w:rPr>
+                <w:webHidden/>
+                <w:rStyle w:val="IndexLink"/>
+                <w:rFonts w:cs="Times New Roman" w:ascii="Times New Roman" w:hAnsi="Times New Roman"/>
+                <w:vanish w:val="false"/>
+              </w:rPr>
+              <w:t>1</w:t>
+            </w:r>
+            <w:r>
+              <w:rPr>
+                <w:rStyle w:val="IndexLink"/>
+                <w:rFonts w:cs="Times New Roman" w:ascii="Times New Roman" w:hAnsi="Times New Roman"/>
+                <w:vanish w:val="false"/>
+              </w:rPr>
+              <w:t>1</w:t>
+            </w:r>
+            <w:r>
+              <w:rPr>
+                <w:rStyle w:val="IndexLink"/>
+                <w:rFonts w:cs="Times New Roman" w:ascii="Times New Roman" w:hAnsi="Times New Roman"/>
+                <w:vanish w:val="false"/>
+              </w:rPr>
+              <w:t>.4 Portability</w:t>
+            </w:r>
+            <w:r>
+              <w:rPr>
+                <w:webHidden/>
+              </w:rPr>
+              <w:fldChar w:fldCharType="begin"/>
+            </w:r>
+            <w:r>
+              <w:rPr>
+                <w:webHidden/>
+              </w:rPr>
+              <w:instrText>PAGEREF _Toc504675158 \h</w:instrText>
+            </w:r>
+            <w:r>
+              <w:rPr>
+                <w:webHidden/>
+              </w:rPr>
+              <w:fldChar w:fldCharType="separate"/>
+            </w:r>
+            <w:r>
+              <w:rPr>
+                <w:rStyle w:val="IndexLink"/>
+                <w:vanish w:val="false"/>
+              </w:rPr>
+              <w:tab/>
+              <w:t>20</w:t>
+            </w:r>
+            <w:r>
+              <w:rPr>
+                <w:webHidden/>
+              </w:rPr>
+              <w:fldChar w:fldCharType="end"/>
+            </w:r>
+          </w:hyperlink>
+        </w:p>
+        <w:p>
+          <w:pPr>
+            <w:pStyle w:val="Contents3"/>
+            <w:widowControl/>
+            <w:tabs>
+              <w:tab w:val="right" w:pos="9350" w:leader="dot"/>
+            </w:tabs>
+            <w:bidi w:val="0"/>
+            <w:spacing w:lineRule="auto" w:line="259" w:before="0" w:after="100"/>
+            <w:ind w:left="480" w:hanging="0"/>
             <w:rPr>
               <w:rFonts w:ascii="Calibri" w:hAnsi="Calibri" w:eastAsia="" w:cs="" w:asciiTheme="minorHAnsi" w:cstheme="minorBidi" w:eastAsiaTheme="minorEastAsia" w:hAnsiTheme="minorHAnsi"/>
               <w:color w:val="00000A"/>
@@ -3689,571 +4287,24 @@
               <w:lang w:eastAsia="en-US" w:bidi="ar-SA"/>
             </w:rPr>
           </w:pPr>
-          <w:hyperlink w:anchor="_Toc504675150">
-            <w:r>
-              <w:rPr>
-                <w:webHidden/>
-                <w:rStyle w:val="IndexLink"/>
-                <w:rFonts w:cs="Times New Roman" w:ascii="Times New Roman" w:hAnsi="Times New Roman"/>
-                <w:vanish w:val="false"/>
-              </w:rPr>
-              <w:t>15.1.3 Security Requirement 3</w:t>
-            </w:r>
-            <w:r>
-              <w:rPr>
-                <w:webHidden/>
-              </w:rPr>
-              <w:fldChar w:fldCharType="begin"/>
-            </w:r>
-            <w:r>
-              <w:rPr>
-                <w:webHidden/>
-              </w:rPr>
-              <w:instrText>PAGEREF _Toc504675150 \h</w:instrText>
-            </w:r>
-            <w:r>
-              <w:rPr>
-                <w:webHidden/>
-              </w:rPr>
-              <w:fldChar w:fldCharType="separate"/>
-            </w:r>
-            <w:r>
-              <w:rPr>
-                <w:rStyle w:val="IndexLink"/>
-                <w:vanish w:val="false"/>
-              </w:rPr>
-              <w:tab/>
-              <w:t>18</w:t>
-            </w:r>
-            <w:r>
-              <w:rPr>
-                <w:webHidden/>
-              </w:rPr>
-              <w:fldChar w:fldCharType="end"/>
-            </w:r>
-          </w:hyperlink>
-        </w:p>
-        <w:p>
-          <w:pPr>
-            <w:pStyle w:val="Contents3"/>
-            <w:tabs>
-              <w:tab w:val="right" w:pos="9350" w:leader="dot"/>
-            </w:tabs>
+          <w:r>
             <w:rPr>
-              <w:rFonts w:ascii="Calibri" w:hAnsi="Calibri" w:eastAsia="" w:cs="" w:asciiTheme="minorHAnsi" w:cstheme="minorBidi" w:eastAsiaTheme="minorEastAsia" w:hAnsiTheme="minorHAnsi"/>
+              <w:rFonts w:eastAsia="SimSun" w:cs="Times New Roman" w:ascii="Times New Roman" w:hAnsi="Times New Roman"/>
+              <w:vanish w:val="false"/>
               <w:color w:val="00000A"/>
-              <w:sz w:val="22"/>
-              <w:szCs w:val="22"/>
-              <w:lang w:eastAsia="en-US" w:bidi="ar-SA"/>
+              <w:kern w:val="0"/>
+              <w:sz w:val="24"/>
+              <w:szCs w:val="21"/>
+              <w:lang w:val="en-US" w:eastAsia="zh-CN" w:bidi="hi-IN"/>
             </w:rPr>
-          </w:pPr>
-          <w:hyperlink w:anchor="_Toc504675151">
-            <w:r>
-              <w:rPr>
-                <w:webHidden/>
-                <w:rStyle w:val="IndexLink"/>
-                <w:rFonts w:cs="Times New Roman" w:ascii="Times New Roman" w:hAnsi="Times New Roman"/>
-                <w:vanish w:val="false"/>
-              </w:rPr>
-              <w:t>15.1.4 Security Requirement 4</w:t>
-            </w:r>
-            <w:r>
-              <w:rPr>
-                <w:webHidden/>
-              </w:rPr>
-              <w:fldChar w:fldCharType="begin"/>
-            </w:r>
-            <w:r>
-              <w:rPr>
-                <w:webHidden/>
-              </w:rPr>
-              <w:instrText>PAGEREF _Toc504675151 \h</w:instrText>
-            </w:r>
-            <w:r>
-              <w:rPr>
-                <w:webHidden/>
-              </w:rPr>
-              <w:fldChar w:fldCharType="separate"/>
-            </w:r>
-            <w:r>
-              <w:rPr>
-                <w:rStyle w:val="IndexLink"/>
-                <w:vanish w:val="false"/>
-              </w:rPr>
-              <w:tab/>
-              <w:t>18</w:t>
-            </w:r>
-            <w:r>
-              <w:rPr>
-                <w:webHidden/>
-              </w:rPr>
-              <w:fldChar w:fldCharType="end"/>
-            </w:r>
-          </w:hyperlink>
-        </w:p>
-        <w:p>
-          <w:pPr>
-            <w:pStyle w:val="Contents3"/>
-            <w:tabs>
-              <w:tab w:val="right" w:pos="9350" w:leader="dot"/>
-            </w:tabs>
-            <w:rPr>
-              <w:rFonts w:ascii="Calibri" w:hAnsi="Calibri" w:eastAsia="" w:cs="" w:asciiTheme="minorHAnsi" w:cstheme="minorBidi" w:eastAsiaTheme="minorEastAsia" w:hAnsiTheme="minorHAnsi"/>
-              <w:color w:val="00000A"/>
-              <w:sz w:val="22"/>
-              <w:szCs w:val="22"/>
-              <w:lang w:eastAsia="en-US" w:bidi="ar-SA"/>
-            </w:rPr>
-          </w:pPr>
-          <w:hyperlink w:anchor="_Toc504675152">
-            <w:r>
-              <w:rPr>
-                <w:webHidden/>
-                <w:rStyle w:val="IndexLink"/>
-                <w:rFonts w:cs="Times New Roman" w:ascii="Times New Roman" w:hAnsi="Times New Roman"/>
-                <w:vanish w:val="false"/>
-              </w:rPr>
-              <w:t>15.1.5 Security Requirement 5</w:t>
-            </w:r>
-            <w:r>
-              <w:rPr>
-                <w:webHidden/>
-              </w:rPr>
-              <w:fldChar w:fldCharType="begin"/>
-            </w:r>
-            <w:r>
-              <w:rPr>
-                <w:webHidden/>
-              </w:rPr>
-              <w:instrText>PAGEREF _Toc504675152 \h</w:instrText>
-            </w:r>
-            <w:r>
-              <w:rPr>
-                <w:webHidden/>
-              </w:rPr>
-              <w:fldChar w:fldCharType="separate"/>
-            </w:r>
-            <w:r>
-              <w:rPr>
-                <w:rStyle w:val="IndexLink"/>
-                <w:vanish w:val="false"/>
-              </w:rPr>
-              <w:tab/>
-              <w:t>19</w:t>
-            </w:r>
-            <w:r>
-              <w:rPr>
-                <w:webHidden/>
-              </w:rPr>
-              <w:fldChar w:fldCharType="end"/>
-            </w:r>
-          </w:hyperlink>
-        </w:p>
-        <w:p>
-          <w:pPr>
-            <w:pStyle w:val="Contents2"/>
-            <w:tabs>
-              <w:tab w:val="right" w:pos="9350" w:leader="dot"/>
-            </w:tabs>
-            <w:rPr>
-              <w:rFonts w:ascii="Calibri" w:hAnsi="Calibri" w:eastAsia="" w:cs="" w:asciiTheme="minorHAnsi" w:cstheme="minorBidi" w:eastAsiaTheme="minorEastAsia" w:hAnsiTheme="minorHAnsi"/>
-              <w:color w:val="00000A"/>
-              <w:sz w:val="22"/>
-              <w:szCs w:val="22"/>
-              <w:lang w:eastAsia="en-US" w:bidi="ar-SA"/>
-            </w:rPr>
-          </w:pPr>
-          <w:hyperlink w:anchor="_Toc504675153">
-            <w:r>
-              <w:rPr>
-                <w:webHidden/>
-                <w:rStyle w:val="IndexLink"/>
-                <w:rFonts w:cs="Times New Roman" w:ascii="Times New Roman" w:hAnsi="Times New Roman"/>
-                <w:vanish w:val="false"/>
-              </w:rPr>
-              <w:t>15.2 Availability</w:t>
-            </w:r>
-            <w:r>
-              <w:rPr>
-                <w:webHidden/>
-              </w:rPr>
-              <w:fldChar w:fldCharType="begin"/>
-            </w:r>
-            <w:r>
-              <w:rPr>
-                <w:webHidden/>
-              </w:rPr>
-              <w:instrText>PAGEREF _Toc504675153 \h</w:instrText>
-            </w:r>
-            <w:r>
-              <w:rPr>
-                <w:webHidden/>
-              </w:rPr>
-              <w:fldChar w:fldCharType="separate"/>
-            </w:r>
-            <w:r>
-              <w:rPr>
-                <w:rStyle w:val="IndexLink"/>
-                <w:vanish w:val="false"/>
-              </w:rPr>
-              <w:tab/>
-              <w:t>19</w:t>
-            </w:r>
-            <w:r>
-              <w:rPr>
-                <w:webHidden/>
-              </w:rPr>
-              <w:fldChar w:fldCharType="end"/>
-            </w:r>
-          </w:hyperlink>
-        </w:p>
-        <w:p>
-          <w:pPr>
-            <w:pStyle w:val="Contents3"/>
-            <w:tabs>
-              <w:tab w:val="right" w:pos="9350" w:leader="dot"/>
-            </w:tabs>
-            <w:rPr>
-              <w:rFonts w:ascii="Calibri" w:hAnsi="Calibri" w:eastAsia="" w:cs="" w:asciiTheme="minorHAnsi" w:cstheme="minorBidi" w:eastAsiaTheme="minorEastAsia" w:hAnsiTheme="minorHAnsi"/>
-              <w:color w:val="00000A"/>
-              <w:sz w:val="22"/>
-              <w:szCs w:val="22"/>
-              <w:lang w:eastAsia="en-US" w:bidi="ar-SA"/>
-            </w:rPr>
-          </w:pPr>
-          <w:hyperlink w:anchor="_Toc504675154">
-            <w:r>
-              <w:rPr>
-                <w:webHidden/>
-                <w:rStyle w:val="IndexLink"/>
-                <w:rFonts w:cs="Times New Roman" w:ascii="Times New Roman" w:hAnsi="Times New Roman"/>
-                <w:vanish w:val="false"/>
-              </w:rPr>
-              <w:t>15.2.1 Availability Requirement 1</w:t>
-            </w:r>
-            <w:r>
-              <w:rPr>
-                <w:webHidden/>
-              </w:rPr>
-              <w:fldChar w:fldCharType="begin"/>
-            </w:r>
-            <w:r>
-              <w:rPr>
-                <w:webHidden/>
-              </w:rPr>
-              <w:instrText>PAGEREF _Toc504675154 \h</w:instrText>
-            </w:r>
-            <w:r>
-              <w:rPr>
-                <w:webHidden/>
-              </w:rPr>
-              <w:fldChar w:fldCharType="separate"/>
-            </w:r>
-            <w:r>
-              <w:rPr>
-                <w:rStyle w:val="IndexLink"/>
-                <w:vanish w:val="false"/>
-              </w:rPr>
-              <w:tab/>
-              <w:t>19</w:t>
-            </w:r>
-            <w:r>
-              <w:rPr>
-                <w:webHidden/>
-              </w:rPr>
-              <w:fldChar w:fldCharType="end"/>
-            </w:r>
-          </w:hyperlink>
-        </w:p>
-        <w:p>
-          <w:pPr>
-            <w:pStyle w:val="Contents3"/>
-            <w:tabs>
-              <w:tab w:val="right" w:pos="9350" w:leader="dot"/>
-            </w:tabs>
-            <w:rPr>
-              <w:rFonts w:ascii="Calibri" w:hAnsi="Calibri" w:eastAsia="" w:cs="" w:asciiTheme="minorHAnsi" w:cstheme="minorBidi" w:eastAsiaTheme="minorEastAsia" w:hAnsiTheme="minorHAnsi"/>
-              <w:color w:val="00000A"/>
-              <w:sz w:val="22"/>
-              <w:szCs w:val="22"/>
-              <w:lang w:eastAsia="en-US" w:bidi="ar-SA"/>
-            </w:rPr>
-          </w:pPr>
-          <w:hyperlink w:anchor="_Toc504675155">
-            <w:r>
-              <w:rPr>
-                <w:webHidden/>
-                <w:rStyle w:val="IndexLink"/>
-                <w:rFonts w:cs="Times New Roman" w:ascii="Times New Roman" w:hAnsi="Times New Roman"/>
-                <w:vanish w:val="false"/>
-              </w:rPr>
-              <w:t>15.2.2 Availability Requirement 2</w:t>
-            </w:r>
-            <w:r>
-              <w:rPr>
-                <w:webHidden/>
-              </w:rPr>
-              <w:fldChar w:fldCharType="begin"/>
-            </w:r>
-            <w:r>
-              <w:rPr>
-                <w:webHidden/>
-              </w:rPr>
-              <w:instrText>PAGEREF _Toc504675155 \h</w:instrText>
-            </w:r>
-            <w:r>
-              <w:rPr>
-                <w:webHidden/>
-              </w:rPr>
-              <w:fldChar w:fldCharType="separate"/>
-            </w:r>
-            <w:r>
-              <w:rPr>
-                <w:rStyle w:val="IndexLink"/>
-                <w:vanish w:val="false"/>
-              </w:rPr>
-              <w:tab/>
-              <w:t>19</w:t>
-            </w:r>
-            <w:r>
-              <w:rPr>
-                <w:webHidden/>
-              </w:rPr>
-              <w:fldChar w:fldCharType="end"/>
-            </w:r>
-          </w:hyperlink>
-        </w:p>
-        <w:p>
-          <w:pPr>
-            <w:pStyle w:val="Contents2"/>
-            <w:tabs>
-              <w:tab w:val="right" w:pos="9350" w:leader="dot"/>
-            </w:tabs>
-            <w:rPr>
-              <w:rFonts w:ascii="Calibri" w:hAnsi="Calibri" w:eastAsia="" w:cs="" w:asciiTheme="minorHAnsi" w:cstheme="minorBidi" w:eastAsiaTheme="minorEastAsia" w:hAnsiTheme="minorHAnsi"/>
-              <w:color w:val="00000A"/>
-              <w:sz w:val="22"/>
-              <w:szCs w:val="22"/>
-              <w:lang w:eastAsia="en-US" w:bidi="ar-SA"/>
-            </w:rPr>
-          </w:pPr>
-          <w:hyperlink w:anchor="_Toc504675156">
-            <w:r>
-              <w:rPr>
-                <w:webHidden/>
-                <w:rStyle w:val="IndexLink"/>
-                <w:rFonts w:cs="Times New Roman" w:ascii="Times New Roman" w:hAnsi="Times New Roman"/>
-                <w:vanish w:val="false"/>
-              </w:rPr>
-              <w:t>15.3 Maintenance</w:t>
-            </w:r>
-            <w:r>
-              <w:rPr>
-                <w:webHidden/>
-              </w:rPr>
-              <w:fldChar w:fldCharType="begin"/>
-            </w:r>
-            <w:r>
-              <w:rPr>
-                <w:webHidden/>
-              </w:rPr>
-              <w:instrText>PAGEREF _Toc504675156 \h</w:instrText>
-            </w:r>
-            <w:r>
-              <w:rPr>
-                <w:webHidden/>
-              </w:rPr>
-              <w:fldChar w:fldCharType="separate"/>
-            </w:r>
-            <w:r>
-              <w:rPr>
-                <w:rStyle w:val="IndexLink"/>
-                <w:vanish w:val="false"/>
-              </w:rPr>
-              <w:tab/>
-              <w:t>19</w:t>
-            </w:r>
-            <w:r>
-              <w:rPr>
-                <w:webHidden/>
-              </w:rPr>
-              <w:fldChar w:fldCharType="end"/>
-            </w:r>
-          </w:hyperlink>
-        </w:p>
-        <w:p>
-          <w:pPr>
-            <w:pStyle w:val="Contents3"/>
-            <w:tabs>
-              <w:tab w:val="right" w:pos="9350" w:leader="dot"/>
-            </w:tabs>
-            <w:rPr>
-              <w:rFonts w:ascii="Calibri" w:hAnsi="Calibri" w:eastAsia="" w:cs="" w:asciiTheme="minorHAnsi" w:cstheme="minorBidi" w:eastAsiaTheme="minorEastAsia" w:hAnsiTheme="minorHAnsi"/>
-              <w:color w:val="00000A"/>
-              <w:sz w:val="22"/>
-              <w:szCs w:val="22"/>
-              <w:lang w:eastAsia="en-US" w:bidi="ar-SA"/>
-            </w:rPr>
-          </w:pPr>
-          <w:hyperlink w:anchor="_Toc504675157">
-            <w:r>
-              <w:rPr>
-                <w:webHidden/>
-                <w:rStyle w:val="IndexLink"/>
-                <w:rFonts w:cs="Times New Roman" w:ascii="Times New Roman" w:hAnsi="Times New Roman"/>
-                <w:vanish w:val="false"/>
-              </w:rPr>
-              <w:t>15.3.1 Maintenance Requirement 1</w:t>
-            </w:r>
-            <w:r>
-              <w:rPr>
-                <w:webHidden/>
-              </w:rPr>
-              <w:fldChar w:fldCharType="begin"/>
-            </w:r>
-            <w:r>
-              <w:rPr>
-                <w:webHidden/>
-              </w:rPr>
-              <w:instrText>PAGEREF _Toc504675157 \h</w:instrText>
-            </w:r>
-            <w:r>
-              <w:rPr>
-                <w:webHidden/>
-              </w:rPr>
-              <w:fldChar w:fldCharType="separate"/>
-            </w:r>
-            <w:r>
-              <w:rPr>
-                <w:rStyle w:val="IndexLink"/>
-                <w:vanish w:val="false"/>
-              </w:rPr>
-              <w:tab/>
-              <w:t>19</w:t>
-            </w:r>
-            <w:r>
-              <w:rPr>
-                <w:webHidden/>
-              </w:rPr>
-              <w:fldChar w:fldCharType="end"/>
-            </w:r>
-          </w:hyperlink>
-        </w:p>
-        <w:p>
-          <w:pPr>
-            <w:pStyle w:val="Contents2"/>
-            <w:tabs>
-              <w:tab w:val="right" w:pos="9350" w:leader="dot"/>
-            </w:tabs>
-            <w:rPr>
-              <w:rFonts w:ascii="Calibri" w:hAnsi="Calibri" w:eastAsia="" w:cs="" w:asciiTheme="minorHAnsi" w:cstheme="minorBidi" w:eastAsiaTheme="minorEastAsia" w:hAnsiTheme="minorHAnsi"/>
-              <w:color w:val="00000A"/>
-              <w:sz w:val="22"/>
-              <w:szCs w:val="22"/>
-              <w:lang w:eastAsia="en-US" w:bidi="ar-SA"/>
-            </w:rPr>
-          </w:pPr>
-          <w:hyperlink w:anchor="_Toc504675158">
-            <w:r>
-              <w:rPr>
-                <w:webHidden/>
-                <w:rStyle w:val="IndexLink"/>
-                <w:rFonts w:cs="Times New Roman" w:ascii="Times New Roman" w:hAnsi="Times New Roman"/>
-                <w:vanish w:val="false"/>
-              </w:rPr>
-              <w:t>15.4 Portability</w:t>
-            </w:r>
-            <w:r>
-              <w:rPr>
-                <w:webHidden/>
-              </w:rPr>
-              <w:fldChar w:fldCharType="begin"/>
-            </w:r>
-            <w:r>
-              <w:rPr>
-                <w:webHidden/>
-              </w:rPr>
-              <w:instrText>PAGEREF _Toc504675158 \h</w:instrText>
-            </w:r>
-            <w:r>
-              <w:rPr>
-                <w:webHidden/>
-              </w:rPr>
-              <w:fldChar w:fldCharType="separate"/>
-            </w:r>
-            <w:r>
-              <w:rPr>
-                <w:rStyle w:val="IndexLink"/>
-                <w:vanish w:val="false"/>
-              </w:rPr>
-              <w:tab/>
-              <w:t>20</w:t>
-            </w:r>
-            <w:r>
-              <w:rPr>
-                <w:webHidden/>
-              </w:rPr>
-              <w:fldChar w:fldCharType="end"/>
-            </w:r>
-          </w:hyperlink>
-        </w:p>
-        <w:p>
-          <w:pPr>
-            <w:pStyle w:val="Contents3"/>
-            <w:tabs>
-              <w:tab w:val="right" w:pos="9350" w:leader="dot"/>
-            </w:tabs>
-            <w:rPr>
-              <w:rFonts w:ascii="Calibri" w:hAnsi="Calibri" w:eastAsia="" w:cs="" w:asciiTheme="minorHAnsi" w:cstheme="minorBidi" w:eastAsiaTheme="minorEastAsia" w:hAnsiTheme="minorHAnsi"/>
-              <w:color w:val="00000A"/>
-              <w:sz w:val="22"/>
-              <w:szCs w:val="22"/>
-              <w:lang w:eastAsia="en-US" w:bidi="ar-SA"/>
-            </w:rPr>
-          </w:pPr>
-          <w:hyperlink w:anchor="_Toc504675159">
-            <w:r>
-              <w:rPr>
-                <w:webHidden/>
-                <w:rStyle w:val="IndexLink"/>
-                <w:rFonts w:cs="Times New Roman" w:ascii="Times New Roman" w:hAnsi="Times New Roman"/>
-                <w:vanish w:val="false"/>
-              </w:rPr>
-              <w:t>15.4.1 Portability Requirement 1</w:t>
-            </w:r>
-            <w:r>
-              <w:rPr>
-                <w:webHidden/>
-              </w:rPr>
-              <w:fldChar w:fldCharType="begin"/>
-            </w:r>
-            <w:r>
-              <w:rPr>
-                <w:webHidden/>
-              </w:rPr>
-              <w:instrText>PAGEREF _Toc504675159 \h</w:instrText>
-            </w:r>
-            <w:r>
-              <w:rPr>
-                <w:webHidden/>
-              </w:rPr>
-              <w:fldChar w:fldCharType="separate"/>
-            </w:r>
-            <w:r>
-              <w:rPr>
-                <w:rStyle w:val="IndexLink"/>
-                <w:vanish w:val="false"/>
-              </w:rPr>
-              <w:tab/>
-              <w:t>20</w:t>
-            </w:r>
-            <w:r>
-              <w:rPr>
-                <w:webHidden/>
-              </w:rPr>
-              <w:fldChar w:fldCharType="end"/>
-            </w:r>
-          </w:hyperlink>
+            <w:t>11.4.1</w:t>
+          </w:r>
+          <w:r>
+            <w:rPr/>
+            <w:t xml:space="preserve"> Portability Requirement 1</w:t>
+            <w:tab/>
+            <w:t>20</w:t>
+          </w:r>
         </w:p>
         <w:p>
           <w:pPr>
@@ -4781,7 +4832,7 @@
           <w:rFonts w:cs="Times New Roman" w:ascii="Times New Roman" w:hAnsi="Times New Roman"/>
         </w:rPr>
         <w:drawing>
-          <wp:anchor behindDoc="0" distT="0" distB="0" distL="0" distR="0" simplePos="0" locked="0" layoutInCell="1" allowOverlap="1" relativeHeight="49">
+          <wp:anchor behindDoc="0" distT="0" distB="0" distL="0" distR="0" simplePos="0" locked="0" layoutInCell="1" allowOverlap="1" relativeHeight="47">
             <wp:simplePos x="0" y="0"/>
             <wp:positionH relativeFrom="column">
               <wp:align>center</wp:align>
@@ -5779,7 +5830,7 @@
       </w:pPr>
       <w:r>
         <w:drawing>
-          <wp:anchor behindDoc="0" distT="0" distB="1905" distL="114300" distR="123190" simplePos="0" locked="0" layoutInCell="1" allowOverlap="1" relativeHeight="48">
+          <wp:anchor behindDoc="0" distT="0" distB="1905" distL="114300" distR="123190" simplePos="0" locked="0" layoutInCell="1" allowOverlap="1" relativeHeight="46">
             <wp:simplePos x="0" y="0"/>
             <wp:positionH relativeFrom="column">
               <wp:posOffset>742950</wp:posOffset>
@@ -6232,9 +6283,17 @@
           <w:color w:val="C00000"/>
           <w:sz w:val="28"/>
         </w:rPr>
-        <w:t xml:space="preserve">8.2 User Class - </w:t>
+        <w:t>8.2 User Class</w:t>
       </w:r>
       <w:bookmarkEnd w:id="22"/>
+      <w:r>
+        <w:rPr>
+          <w:rFonts w:cs="Times New Roman" w:ascii="Times New Roman" w:hAnsi="Times New Roman"/>
+          <w:color w:val="C00000"/>
+          <w:sz w:val="28"/>
+        </w:rPr>
+        <w:t xml:space="preserve"> – </w:t>
+      </w:r>
       <w:r>
         <w:rPr>
           <w:rFonts w:cs="Times New Roman" w:ascii="Times New Roman" w:hAnsi="Times New Roman"/>
@@ -6450,7 +6509,7 @@
       </w:pPr>
       <w:r>
         <w:drawing>
-          <wp:anchor behindDoc="0" distT="0" distB="9525" distL="114300" distR="114300" simplePos="0" locked="0" layoutInCell="1" allowOverlap="1" relativeHeight="50">
+          <wp:anchor behindDoc="0" distT="0" distB="9525" distL="114300" distR="114300" simplePos="0" locked="0" layoutInCell="1" allowOverlap="1" relativeHeight="48">
             <wp:simplePos x="0" y="0"/>
             <wp:positionH relativeFrom="page">
               <wp:posOffset>5438140</wp:posOffset>
@@ -6463,9 +6522,9 @@
             <wp:wrapTight wrapText="bothSides">
               <wp:wrapPolygon edited="0">
                 <wp:start x="-68" y="0"/>
-                <wp:lineTo x="-68" y="21270"/>
-                <wp:lineTo x="21257" y="21270"/>
-                <wp:lineTo x="21257" y="0"/>
+                <wp:lineTo x="-68" y="20881"/>
+                <wp:lineTo x="21052" y="20881"/>
+                <wp:lineTo x="21052" y="0"/>
                 <wp:lineTo x="-68" y="0"/>
               </wp:wrapPolygon>
             </wp:wrapTight>
@@ -6670,7 +6729,7 @@
         <mc:AlternateContent>
           <mc:Choice Requires="wps">
             <w:drawing>
-              <wp:anchor behindDoc="1" distT="0" distB="0" distL="114300" distR="114300" simplePos="0" locked="0" layoutInCell="1" allowOverlap="1" relativeHeight="51" wp14:anchorId="6D280739">
+              <wp:anchor behindDoc="1" distT="0" distB="0" distL="114300" distR="114300" simplePos="0" locked="0" layoutInCell="1" allowOverlap="1" relativeHeight="49" wp14:anchorId="6D280739">
                 <wp:simplePos x="0" y="0"/>
                 <wp:positionH relativeFrom="page">
                   <wp:posOffset>5486400</wp:posOffset>
@@ -6678,7 +6737,7 @@
                 <wp:positionV relativeFrom="paragraph">
                   <wp:posOffset>8255</wp:posOffset>
                 </wp:positionV>
-                <wp:extent cx="2139950" cy="130810"/>
+                <wp:extent cx="2141855" cy="130810"/>
                 <wp:effectExtent l="0" t="0" r="0" b="8255"/>
                 <wp:wrapTight wrapText="bothSides">
                   <wp:wrapPolygon edited="0">
@@ -6697,7 +6756,7 @@
                       <wps:spPr>
                         <a:xfrm>
                           <a:off x="0" y="0"/>
-                          <a:ext cx="2139480" cy="130320"/>
+                          <a:ext cx="2141280" cy="130320"/>
                         </a:xfrm>
                         <a:prstGeom prst="rect">
                           <a:avLst/>
@@ -6743,7 +6802,7 @@
           </mc:Choice>
           <mc:Fallback>
             <w:pict>
-              <v:rect id="shape_0" ID="Text Box 9" fillcolor="white" stroked="f" style="position:absolute;margin-left:432pt;margin-top:0.65pt;width:168.4pt;height:10.2pt;mso-position-horizontal-relative:page" wp14:anchorId="6D280739">
+              <v:rect id="shape_0" ID="Text Box 9" fillcolor="white" stroked="f" style="position:absolute;margin-left:432pt;margin-top:0.65pt;width:168.55pt;height:10.2pt;mso-position-horizontal-relative:page" wp14:anchorId="6D280739">
                 <w10:wrap type="square"/>
                 <v:fill o:detectmouseclick="t" type="solid" color2="black"/>
                 <v:stroke color="#3465a4" joinstyle="round" endcap="flat"/>
@@ -6903,7 +6962,7 @@
         <mc:AlternateContent>
           <mc:Choice Requires="wps">
             <w:drawing>
-              <wp:anchor behindDoc="1" distT="0" distB="0" distL="114300" distR="114300" simplePos="0" locked="0" layoutInCell="1" allowOverlap="1" relativeHeight="54" wp14:anchorId="6D280739">
+              <wp:anchor behindDoc="1" distT="0" distB="0" distL="114300" distR="114300" simplePos="0" locked="0" layoutInCell="1" allowOverlap="1" relativeHeight="52" wp14:anchorId="6D280739">
                 <wp:simplePos x="0" y="0"/>
                 <wp:positionH relativeFrom="page">
                   <wp:posOffset>5486400</wp:posOffset>
@@ -6911,7 +6970,7 @@
                 <wp:positionV relativeFrom="paragraph">
                   <wp:posOffset>8255</wp:posOffset>
                 </wp:positionV>
-                <wp:extent cx="2139950" cy="131445"/>
+                <wp:extent cx="2141855" cy="133350"/>
                 <wp:effectExtent l="0" t="0" r="0" b="8255"/>
                 <wp:wrapTight wrapText="bothSides">
                   <wp:wrapPolygon edited="0">
@@ -6930,7 +6989,7 @@
                       <wps:spPr>
                         <a:xfrm>
                           <a:off x="0" y="0"/>
-                          <a:ext cx="2139480" cy="130680"/>
+                          <a:ext cx="2141280" cy="132840"/>
                         </a:xfrm>
                         <a:prstGeom prst="rect">
                           <a:avLst/>
@@ -6957,7 +7016,7 @@
           </mc:Choice>
           <mc:Fallback>
             <w:pict>
-              <v:rect id="shape_0" ID="Text Box 9" fillcolor="white" stroked="f" style="position:absolute;margin-left:432pt;margin-top:0.65pt;width:168.4pt;height:10.25pt;mso-position-horizontal-relative:page" wp14:anchorId="6D280739">
+              <v:rect id="shape_0" ID="Text Box 9" fillcolor="white" stroked="f" style="position:absolute;margin-left:432pt;margin-top:0.65pt;width:168.55pt;height:10.4pt;mso-position-horizontal-relative:page" wp14:anchorId="6D280739">
                 <w10:wrap type="none"/>
                 <v:fill o:detectmouseclick="t" type="solid" color2="black"/>
                 <v:stroke color="#3465a4" joinstyle="round" endcap="flat"/>
@@ -8708,7 +8767,7 @@
         <mc:AlternateContent>
           <mc:Choice Requires="wps">
             <w:drawing>
-              <wp:anchor behindDoc="0" distT="0" distB="0" distL="114300" distR="114300" simplePos="0" locked="0" layoutInCell="1" allowOverlap="1" relativeHeight="56" wp14:anchorId="1B574897">
+              <wp:anchor behindDoc="0" distT="0" distB="0" distL="114300" distR="114300" simplePos="0" locked="0" layoutInCell="1" allowOverlap="1" relativeHeight="54" wp14:anchorId="1B574897">
                 <wp:simplePos x="0" y="0"/>
                 <wp:positionH relativeFrom="column">
                   <wp:posOffset>733425</wp:posOffset>
@@ -8716,7 +8775,7 @@
                 <wp:positionV relativeFrom="paragraph">
                   <wp:posOffset>5485765</wp:posOffset>
                 </wp:positionV>
-                <wp:extent cx="4458970" cy="131445"/>
+                <wp:extent cx="4460875" cy="133350"/>
                 <wp:effectExtent l="0" t="0" r="0" b="0"/>
                 <wp:wrapTight wrapText="bothSides">
                   <wp:wrapPolygon edited="0">
@@ -8734,7 +8793,7 @@
                       <wps:spPr>
                         <a:xfrm>
                           <a:off x="0" y="0"/>
-                          <a:ext cx="4458240" cy="130680"/>
+                          <a:ext cx="4460400" cy="132840"/>
                         </a:xfrm>
                         <a:prstGeom prst="rect">
                           <a:avLst/>
@@ -8761,7 +8820,7 @@
           </mc:Choice>
           <mc:Fallback>
             <w:pict>
-              <v:rect id="shape_0" ID="Text Box 11" fillcolor="white" stroked="f" style="position:absolute;margin-left:57.75pt;margin-top:431.95pt;width:351pt;height:10.25pt" wp14:anchorId="1B574897">
+              <v:rect id="shape_0" ID="Text Box 11" fillcolor="white" stroked="f" style="position:absolute;margin-left:57.75pt;margin-top:431.95pt;width:351.15pt;height:10.4pt" wp14:anchorId="1B574897">
                 <w10:wrap type="none"/>
                 <v:fill o:detectmouseclick="t" type="solid" color2="black"/>
                 <v:stroke color="#3465a4" joinstyle="round" endcap="flat"/>
@@ -8925,7 +8984,7 @@
         <mc:AlternateContent>
           <mc:Choice Requires="wps">
             <w:drawing>
-              <wp:anchor behindDoc="0" distT="0" distB="0" distL="0" distR="0" simplePos="0" locked="0" layoutInCell="1" allowOverlap="1" relativeHeight="53">
+              <wp:anchor behindDoc="0" distT="0" distB="0" distL="0" distR="0" simplePos="0" locked="0" layoutInCell="1" allowOverlap="1" relativeHeight="51">
                 <wp:simplePos x="0" y="0"/>
                 <wp:positionH relativeFrom="column">
                   <wp:posOffset>-163195</wp:posOffset>
@@ -8933,7 +8992,7 @@
                 <wp:positionV relativeFrom="paragraph">
                   <wp:posOffset>-57785</wp:posOffset>
                 </wp:positionV>
-                <wp:extent cx="4458970" cy="130810"/>
+                <wp:extent cx="4460875" cy="130810"/>
                 <wp:effectExtent l="0" t="0" r="0" b="0"/>
                 <wp:wrapNone/>
                 <wp:docPr id="9" name="Frame2"/>
@@ -8944,7 +9003,7 @@
                       <wps:spPr>
                         <a:xfrm>
                           <a:off x="0" y="0"/>
-                          <a:ext cx="4458240" cy="130320"/>
+                          <a:ext cx="4460400" cy="130320"/>
                         </a:xfrm>
                         <a:prstGeom prst="rect">
                           <a:avLst/>
@@ -8987,7 +9046,7 @@
           </mc:Choice>
           <mc:Fallback>
             <w:pict>
-              <v:rect id="shape_0" ID="Frame2" stroked="f" style="position:absolute;margin-left:-12.85pt;margin-top:-4.55pt;width:351pt;height:10.2pt">
+              <v:rect id="shape_0" ID="Frame2" stroked="f" style="position:absolute;margin-left:-12.85pt;margin-top:-4.55pt;width:351.15pt;height:10.2pt">
                 <w10:wrap type="square"/>
                 <v:fill o:detectmouseclick="t" on="false"/>
                 <v:stroke color="#3465a4" joinstyle="round" endcap="flat"/>
@@ -9021,7 +9080,7 @@
       <w:r>
         <w:rPr/>
         <w:drawing>
-          <wp:anchor behindDoc="0" distT="0" distB="1905" distL="114300" distR="114300" simplePos="0" locked="0" layoutInCell="1" allowOverlap="1" relativeHeight="52">
+          <wp:anchor behindDoc="0" distT="0" distB="1905" distL="114300" distR="114300" simplePos="0" locked="0" layoutInCell="1" allowOverlap="1" relativeHeight="50">
             <wp:simplePos x="0" y="0"/>
             <wp:positionH relativeFrom="column">
               <wp:posOffset>-180340</wp:posOffset>
@@ -9034,9 +9093,9 @@
             <wp:wrapTight wrapText="bothSides">
               <wp:wrapPolygon edited="0">
                 <wp:start x="-26" y="0"/>
-                <wp:lineTo x="-26" y="21323"/>
-                <wp:lineTo x="21464" y="21323"/>
-                <wp:lineTo x="21464" y="0"/>
+                <wp:lineTo x="-26" y="21173"/>
+                <wp:lineTo x="21383" y="21173"/>
+                <wp:lineTo x="21383" y="0"/>
                 <wp:lineTo x="-26" y="0"/>
               </wp:wrapPolygon>
             </wp:wrapTight>
@@ -9940,11 +9999,7 @@
           <w:numId w:val="2"/>
         </w:numPr>
         <w:spacing w:lineRule="auto" w:line="240" w:before="0" w:after="0"/>
-        <w:rPr>
-          <w:rFonts w:ascii="Times New Roman" w:hAnsi="Times New Roman" w:cs="Times New Roman"/>
-          <w:sz w:val="22"/>
-          <w:szCs w:val="16"/>
-        </w:rPr>
+        <w:rPr/>
       </w:pPr>
       <w:r>
         <w:rPr>
@@ -9963,53 +10018,6 @@
         </w:rPr>
         <w:t xml:space="preserve"> relationLevel -  The Relationship level associated with this record number based on the answers to the question</w:t>
       </w:r>
-    </w:p>
-    <w:p>
-      <w:pPr>
-        <w:pStyle w:val="Normal"/>
-        <w:spacing w:lineRule="auto" w:line="240" w:before="0" w:after="0"/>
-        <w:rPr>
-          <w:rFonts w:ascii="Times New Roman" w:hAnsi="Times New Roman" w:eastAsia="Times New Roman" w:cs="Times New Roman"/>
-          <w:sz w:val="16"/>
-          <w:szCs w:val="16"/>
-        </w:rPr>
-      </w:pPr>
-      <w:r>
-        <w:rPr>
-          <w:rFonts w:eastAsia="Times New Roman" w:cs="Times New Roman" w:ascii="Times New Roman" w:hAnsi="Times New Roman"/>
-          <w:sz w:val="16"/>
-          <w:szCs w:val="16"/>
-        </w:rPr>
-      </w:r>
-    </w:p>
-    <w:p>
-      <w:pPr>
-        <w:pStyle w:val="Normal"/>
-        <w:spacing w:lineRule="auto" w:line="240" w:before="0" w:after="0"/>
-        <w:rPr>
-          <w:rFonts w:ascii="Times New Roman" w:hAnsi="Times New Roman" w:eastAsia="Times New Roman" w:cs="Times New Roman"/>
-        </w:rPr>
-      </w:pPr>
-      <w:r>
-        <w:rPr>
-          <w:rFonts w:eastAsia="Times New Roman" w:cs="Times New Roman" w:ascii="Times New Roman" w:hAnsi="Times New Roman"/>
-        </w:rPr>
-      </w:r>
-    </w:p>
-    <w:p>
-      <w:pPr>
-        <w:pStyle w:val="Heading1"/>
-        <w:rPr>
-          <w:rFonts w:ascii="Times New Roman" w:hAnsi="Times New Roman" w:cs="Times New Roman"/>
-          <w:color w:val="C00000"/>
-        </w:rPr>
-      </w:pPr>
-      <w:r>
-        <w:rPr>
-          <w:rFonts w:cs="Times New Roman" w:ascii="Times New Roman" w:hAnsi="Times New Roman"/>
-          <w:color w:val="C00000"/>
-        </w:rPr>
-      </w:r>
       <w:r>
         <w:br w:type="page"/>
       </w:r>
@@ -10245,14 +10253,12 @@
           <w:color w:val="C00000"/>
         </w:rPr>
       </w:pPr>
-      <w:bookmarkStart w:id="59" w:name="_Toc504675150"/>
-      <w:bookmarkEnd w:id="59"/>
-      <w:r>
-        <w:rPr>
-          <w:rFonts w:cs="Times New Roman" w:ascii="Times New Roman" w:hAnsi="Times New Roman"/>
-          <w:color w:val="C00000"/>
-        </w:rPr>
-        <w:t>15.1.3 Security Requirement 3</w:t>
+      <w:r>
+        <w:rPr>
+          <w:rFonts w:cs="Times New Roman" w:ascii="Times New Roman" w:hAnsi="Times New Roman"/>
+          <w:color w:val="C00000"/>
+        </w:rPr>
+        <w:t>11.1.3 Security Requirement 3</w:t>
       </w:r>
     </w:p>
     <w:p>
@@ -10334,14 +10340,12 @@
         <w:pStyle w:val="Heading3"/>
         <w:rPr/>
       </w:pPr>
-      <w:bookmarkStart w:id="60" w:name="_Toc504675151"/>
-      <w:bookmarkEnd w:id="60"/>
-      <w:r>
-        <w:rPr>
-          <w:rFonts w:cs="Times New Roman" w:ascii="Times New Roman" w:hAnsi="Times New Roman"/>
-          <w:color w:val="C00000"/>
-        </w:rPr>
-        <w:t>15.1.4 Security Requirement 4</w:t>
+      <w:r>
+        <w:rPr>
+          <w:rFonts w:cs="Times New Roman" w:ascii="Times New Roman" w:hAnsi="Times New Roman"/>
+          <w:color w:val="C00000"/>
+        </w:rPr>
+        <w:t>11.1.4 Security Requirement 4</w:t>
       </w:r>
     </w:p>
     <w:p>
@@ -10433,14 +10437,12 @@
         <w:pStyle w:val="Heading3"/>
         <w:rPr/>
       </w:pPr>
-      <w:bookmarkStart w:id="61" w:name="_Toc504675152"/>
-      <w:bookmarkEnd w:id="61"/>
-      <w:r>
-        <w:rPr>
-          <w:rFonts w:cs="Times New Roman" w:ascii="Times New Roman" w:hAnsi="Times New Roman"/>
-          <w:color w:val="C00000"/>
-        </w:rPr>
-        <w:t>15.1.5 Security Requirement 5</w:t>
+      <w:r>
+        <w:rPr>
+          <w:rFonts w:cs="Times New Roman" w:ascii="Times New Roman" w:hAnsi="Times New Roman"/>
+          <w:color w:val="C00000"/>
+        </w:rPr>
+        <w:t>11.1.5 Security Requirement 5</w:t>
       </w:r>
     </w:p>
     <w:p>
@@ -10532,14 +10534,12 @@
         <w:pStyle w:val="Heading2"/>
         <w:rPr/>
       </w:pPr>
-      <w:bookmarkStart w:id="62" w:name="_Toc504675153"/>
-      <w:bookmarkEnd w:id="62"/>
-      <w:r>
-        <w:rPr>
-          <w:rFonts w:cs="Times New Roman" w:ascii="Times New Roman" w:hAnsi="Times New Roman"/>
-          <w:color w:val="C00000"/>
-        </w:rPr>
-        <w:t>15.2 Availability</w:t>
+      <w:r>
+        <w:rPr>
+          <w:rFonts w:cs="Times New Roman" w:ascii="Times New Roman" w:hAnsi="Times New Roman"/>
+          <w:color w:val="C00000"/>
+        </w:rPr>
+        <w:t>11.2 Availability</w:t>
       </w:r>
     </w:p>
     <w:p>
@@ -10565,14 +10565,14 @@
           <w:color w:val="C00000"/>
         </w:rPr>
       </w:pPr>
-      <w:bookmarkStart w:id="63" w:name="_Toc504675154"/>
-      <w:bookmarkEnd w:id="63"/>
-      <w:r>
-        <w:rPr>
-          <w:rFonts w:cs="Times New Roman" w:ascii="Times New Roman" w:hAnsi="Times New Roman"/>
-          <w:color w:val="C00000"/>
-        </w:rPr>
-        <w:t>15.2.1 Availability Requirement 1</w:t>
+      <w:bookmarkStart w:id="59" w:name="__DdeLink__1261_4276932370"/>
+      <w:bookmarkEnd w:id="59"/>
+      <w:r>
+        <w:rPr>
+          <w:rFonts w:cs="Times New Roman" w:ascii="Times New Roman" w:hAnsi="Times New Roman"/>
+          <w:color w:val="C00000"/>
+        </w:rPr>
+        <w:t>11.2.1 Availability Requirement 1</w:t>
       </w:r>
     </w:p>
     <w:p>
@@ -10626,19 +10626,35 @@
       <w:pPr>
         <w:pStyle w:val="Heading3"/>
         <w:spacing w:lineRule="auto" w:line="240"/>
-        <w:rPr>
-          <w:rFonts w:ascii="Times New Roman" w:hAnsi="Times New Roman" w:cs="Times New Roman"/>
-          <w:color w:val="FF0000"/>
-        </w:rPr>
-      </w:pPr>
-      <w:bookmarkStart w:id="64" w:name="_Toc504675155"/>
-      <w:bookmarkEnd w:id="64"/>
-      <w:r>
-        <w:rPr>
-          <w:rFonts w:cs="Times New Roman" w:ascii="Times New Roman" w:hAnsi="Times New Roman"/>
-          <w:color w:val="FF0000"/>
-        </w:rPr>
-        <w:t>15.2.2 Availability Requirement 2</w:t>
+        <w:rPr/>
+      </w:pPr>
+      <w:r>
+        <w:rPr>
+          <w:rFonts w:cs="Times New Roman" w:ascii="Times New Roman" w:hAnsi="Times New Roman"/>
+          <w:color w:val="C00000"/>
+        </w:rPr>
+        <w:t>11.2.</w:t>
+      </w:r>
+      <w:r>
+        <w:rPr>
+          <w:rFonts w:cs="Times New Roman" w:ascii="Times New Roman" w:hAnsi="Times New Roman"/>
+          <w:color w:val="C00000"/>
+        </w:rPr>
+        <w:t>2</w:t>
+      </w:r>
+      <w:r>
+        <w:rPr>
+          <w:rFonts w:cs="Times New Roman" w:ascii="Times New Roman" w:hAnsi="Times New Roman"/>
+          <w:color w:val="C00000"/>
+        </w:rPr>
+        <w:t xml:space="preserve"> Availability Requirement </w:t>
+      </w:r>
+      <w:r>
+        <w:rPr>
+          <w:rFonts w:cs="Times New Roman" w:ascii="Times New Roman" w:hAnsi="Times New Roman"/>
+          <w:color w:val="C00000"/>
+        </w:rPr>
+        <w:t>2</w:t>
       </w:r>
     </w:p>
     <w:p>
@@ -10700,14 +10716,12 @@
           <w:color w:val="C00000"/>
         </w:rPr>
       </w:pPr>
-      <w:bookmarkStart w:id="65" w:name="_Toc504675156"/>
-      <w:bookmarkEnd w:id="65"/>
-      <w:r>
-        <w:rPr>
-          <w:rFonts w:cs="Times New Roman" w:ascii="Times New Roman" w:hAnsi="Times New Roman"/>
-          <w:color w:val="C00000"/>
-        </w:rPr>
-        <w:t>15.3 Maintenance</w:t>
+      <w:r>
+        <w:rPr>
+          <w:rFonts w:cs="Times New Roman" w:ascii="Times New Roman" w:hAnsi="Times New Roman"/>
+          <w:color w:val="C00000"/>
+        </w:rPr>
+        <w:t>11.3 Maintenance</w:t>
       </w:r>
     </w:p>
     <w:p>
@@ -10733,14 +10747,12 @@
           <w:color w:val="C00000"/>
         </w:rPr>
       </w:pPr>
-      <w:bookmarkStart w:id="66" w:name="_Toc504675157"/>
-      <w:bookmarkEnd w:id="66"/>
-      <w:r>
-        <w:rPr>
-          <w:rFonts w:cs="Times New Roman" w:ascii="Times New Roman" w:hAnsi="Times New Roman"/>
-          <w:color w:val="C00000"/>
-        </w:rPr>
-        <w:t>15.3.1 Maintenance Requirement 1</w:t>
+      <w:r>
+        <w:rPr>
+          <w:rFonts w:cs="Times New Roman" w:ascii="Times New Roman" w:hAnsi="Times New Roman"/>
+          <w:color w:val="C00000"/>
+        </w:rPr>
+        <w:t>11.3.1 Maintenance Requirement 1</w:t>
       </w:r>
     </w:p>
     <w:p>
@@ -10813,14 +10825,12 @@
           <w:color w:val="C00000"/>
         </w:rPr>
       </w:pPr>
-      <w:bookmarkStart w:id="67" w:name="_Toc504675158"/>
-      <w:bookmarkEnd w:id="67"/>
-      <w:r>
-        <w:rPr>
-          <w:rFonts w:cs="Times New Roman" w:ascii="Times New Roman" w:hAnsi="Times New Roman"/>
-          <w:color w:val="C00000"/>
-        </w:rPr>
-        <w:t>15.4 Portability</w:t>
+      <w:r>
+        <w:rPr>
+          <w:rFonts w:cs="Times New Roman" w:ascii="Times New Roman" w:hAnsi="Times New Roman"/>
+          <w:color w:val="C00000"/>
+        </w:rPr>
+        <w:t>11.4 Portability</w:t>
       </w:r>
     </w:p>
     <w:p>
@@ -10846,14 +10856,12 @@
           <w:color w:val="C00000"/>
         </w:rPr>
       </w:pPr>
-      <w:bookmarkStart w:id="68" w:name="_Toc504675159"/>
-      <w:bookmarkEnd w:id="68"/>
-      <w:r>
-        <w:rPr>
-          <w:rFonts w:cs="Times New Roman" w:ascii="Times New Roman" w:hAnsi="Times New Roman"/>
-          <w:color w:val="C00000"/>
-        </w:rPr>
-        <w:t>15.4.1 Portability Requirement 1</w:t>
+      <w:r>
+        <w:rPr>
+          <w:rFonts w:cs="Times New Roman" w:ascii="Times New Roman" w:hAnsi="Times New Roman"/>
+          <w:color w:val="C00000"/>
+        </w:rPr>
+        <w:t>11.4.1 Portability Requirement 1</w:t>
       </w:r>
     </w:p>
     <w:p>
@@ -10928,7 +10936,7 @@
           <w:color w:val="C00000"/>
         </w:rPr>
       </w:pPr>
-      <w:bookmarkStart w:id="69" w:name="_Toc504675160"/>
+      <w:bookmarkStart w:id="60" w:name="_Toc504675160"/>
       <w:r>
         <w:rPr>
           <w:rFonts w:cs="Times New Roman" w:ascii="Times New Roman" w:hAnsi="Times New Roman"/>
@@ -10936,7 +10944,7 @@
         </w:rPr>
         <w:t xml:space="preserve">Document </w:t>
       </w:r>
-      <w:bookmarkEnd w:id="69"/>
+      <w:bookmarkEnd w:id="60"/>
       <w:r>
         <w:rPr>
           <w:rFonts w:cs="Times New Roman" w:ascii="Times New Roman" w:hAnsi="Times New Roman"/>
@@ -10958,7 +10966,7 @@
           <w:rFonts w:eastAsia="Times New Roman" w:cs="Times New Roman" w:ascii="Times New Roman" w:hAnsi="Times New Roman"/>
         </w:rPr>
         <w:drawing>
-          <wp:anchor behindDoc="1" distT="0" distB="0" distL="0" distR="0" simplePos="0" locked="0" layoutInCell="1" allowOverlap="1" relativeHeight="46">
+          <wp:anchor behindDoc="1" distT="0" distB="0" distL="0" distR="0" simplePos="0" locked="0" layoutInCell="1" allowOverlap="1" relativeHeight="44">
             <wp:simplePos x="0" y="0"/>
             <wp:positionH relativeFrom="margin">
               <wp:align>left</wp:align>
@@ -11108,7 +11116,7 @@
           <w:rFonts w:eastAsia="Times New Roman" w:cs="Times New Roman" w:ascii="Times New Roman" w:hAnsi="Times New Roman"/>
         </w:rPr>
         <w:drawing>
-          <wp:anchor behindDoc="1" distT="0" distB="0" distL="0" distR="0" simplePos="0" locked="0" layoutInCell="1" allowOverlap="1" relativeHeight="47">
+          <wp:anchor behindDoc="1" distT="0" distB="0" distL="0" distR="0" simplePos="0" locked="0" layoutInCell="1" allowOverlap="1" relativeHeight="45">
             <wp:simplePos x="0" y="0"/>
             <wp:positionH relativeFrom="column">
               <wp:posOffset>635</wp:posOffset>
@@ -11280,7 +11288,7 @@
       <mc:AlternateContent>
         <mc:Choice Requires="wps">
           <w:drawing>
-            <wp:anchor behindDoc="1" distT="0" distB="0" distL="112395" distR="114300" simplePos="0" locked="0" layoutInCell="1" allowOverlap="1" relativeHeight="23">
+            <wp:anchor behindDoc="1" distT="0" distB="0" distL="112395" distR="114300" simplePos="0" locked="0" layoutInCell="1" allowOverlap="1" relativeHeight="22">
               <wp:simplePos x="0" y="0"/>
               <wp:positionH relativeFrom="margin">
                 <wp:align>center</wp:align>
@@ -11288,7 +11296,7 @@
               <wp:positionV relativeFrom="paragraph">
                 <wp:posOffset>-490855</wp:posOffset>
               </wp:positionV>
-              <wp:extent cx="5520690" cy="1905"/>
+              <wp:extent cx="5522595" cy="3810"/>
               <wp:effectExtent l="0" t="0" r="0" b="0"/>
               <wp:wrapNone/>
               <wp:docPr id="14" name="Straight Arrow Connector 4"/>
@@ -11299,7 +11307,7 @@
                     <wps:spPr>
                       <a:xfrm>
                         <a:off x="0" y="0"/>
-                        <a:ext cx="5519880" cy="1440"/>
+                        <a:ext cx="5522040" cy="3240"/>
                       </a:xfrm>
                       <a:custGeom>
                         <a:avLst/>
@@ -11345,7 +11353,7 @@
       <mc:AlternateContent>
         <mc:Choice Requires="wps">
           <w:drawing>
-            <wp:anchor behindDoc="1" distT="0" distB="0" distL="114300" distR="114300" simplePos="0" locked="0" layoutInCell="1" allowOverlap="1" relativeHeight="45">
+            <wp:anchor behindDoc="1" distT="0" distB="0" distL="114300" distR="114300" simplePos="0" locked="0" layoutInCell="1" allowOverlap="1" relativeHeight="43">
               <wp:simplePos x="0" y="0"/>
               <wp:positionH relativeFrom="margin">
                 <wp:align>center</wp:align>
@@ -11353,7 +11361,7 @@
               <wp:positionV relativeFrom="paragraph">
                 <wp:posOffset>-608330</wp:posOffset>
               </wp:positionV>
-              <wp:extent cx="565785" cy="241300"/>
+              <wp:extent cx="567690" cy="243205"/>
               <wp:effectExtent l="0" t="0" r="15240" b="26670"/>
               <wp:wrapNone/>
               <wp:docPr id="15" name="Double Bracket 5"/>
@@ -11364,7 +11372,7 @@
                     <wps:spPr>
                       <a:xfrm>
                         <a:off x="0" y="0"/>
-                        <a:ext cx="565200" cy="240840"/>
+                        <a:ext cx="567000" cy="242640"/>
                       </a:xfrm>
                       <a:prstGeom prst="bracketPair">
                         <a:avLst>
@@ -11395,7 +11403,7 @@
                               <w:docPartGallery w:val="Page Numbers (Bottom of Page)"/>
                               <w:docPartUnique w:val="true"/>
                             </w:docPartObj>
-                            <w:id w:val="1002546649"/>
+                            <w:id w:val="1792036934"/>
                           </w:sdtPr>
                           <w:sdtContent>
                             <w:p>
@@ -11420,7 +11428,7 @@
                                 <w:fldChar w:fldCharType="separate"/>
                               </w:r>
                               <w:r>
-                                <w:t>22</w:t>
+                                <w:t>21</w:t>
                               </w:r>
                               <w:r>
                                 <w:fldChar w:fldCharType="end"/>
@@ -11461,7 +11469,7 @@
                 <v:h position="0,@0"/>
               </v:handles>
             </v:shapetype>
-            <v:shape id="shape_0" ID="Double Bracket 5" fillcolor="white" stroked="t" style="position:absolute;margin-left:211.75pt;margin-top:-47.9pt;width:44.45pt;height:18.9pt;mso-position-horizontal:center;mso-position-horizontal-relative:margin" type="shapetype_185">
+            <v:shape id="shape_0" ID="Double Bracket 5" fillcolor="white" stroked="t" style="position:absolute;margin-left:211.65pt;margin-top:-47.9pt;width:44.6pt;height:19.05pt;mso-position-horizontal:center;mso-position-horizontal-relative:margin" type="shapetype_185">
               <w10:wrap type="square"/>
               <v:fill o:detectmouseclick="t" type="solid" color2="black"/>
               <v:stroke color="gray" weight="28440" joinstyle="round" endcap="flat"/>
@@ -11473,7 +11481,7 @@
                         <w:docPartGallery w:val="Page Numbers (Bottom of Page)"/>
                         <w:docPartUnique w:val="true"/>
                       </w:docPartObj>
-                      <w:id w:val="1861947802"/>
+                      <w:id w:val="688281158"/>
                     </w:sdtPr>
                     <w:sdtContent>
                       <w:p>
@@ -11498,7 +11506,7 @@
                           <w:fldChar w:fldCharType="separate"/>
                         </w:r>
                         <w:r>
-                          <w:t>22</w:t>
+                          <w:t>21</w:t>
                         </w:r>
                         <w:r>
                           <w:fldChar w:fldCharType="end"/>
@@ -12699,6 +12707,201 @@
       <w:rFonts w:cs="Wingdings"/>
     </w:rPr>
   </w:style>
+  <w:style w:type="character" w:styleId="ListLabel35">
+    <w:name w:val="ListLabel 35"/>
+    <w:qFormat/>
+    <w:rPr>
+      <w:rFonts w:cs="Symbol"/>
+      <w:sz w:val="24"/>
+    </w:rPr>
+  </w:style>
+  <w:style w:type="character" w:styleId="ListLabel36">
+    <w:name w:val="ListLabel 36"/>
+    <w:qFormat/>
+    <w:rPr>
+      <w:rFonts w:ascii="Times New Roman" w:hAnsi="Times New Roman" w:cs="Courier New"/>
+      <w:sz w:val="22"/>
+    </w:rPr>
+  </w:style>
+  <w:style w:type="character" w:styleId="ListLabel37">
+    <w:name w:val="ListLabel 37"/>
+    <w:qFormat/>
+    <w:rPr>
+      <w:rFonts w:cs="Wingdings"/>
+    </w:rPr>
+  </w:style>
+  <w:style w:type="character" w:styleId="ListLabel38">
+    <w:name w:val="ListLabel 38"/>
+    <w:qFormat/>
+    <w:rPr>
+      <w:rFonts w:cs="Symbol"/>
+    </w:rPr>
+  </w:style>
+  <w:style w:type="character" w:styleId="ListLabel39">
+    <w:name w:val="ListLabel 39"/>
+    <w:qFormat/>
+    <w:rPr>
+      <w:rFonts w:cs="Courier New"/>
+    </w:rPr>
+  </w:style>
+  <w:style w:type="character" w:styleId="ListLabel40">
+    <w:name w:val="ListLabel 40"/>
+    <w:qFormat/>
+    <w:rPr>
+      <w:rFonts w:cs="Wingdings"/>
+    </w:rPr>
+  </w:style>
+  <w:style w:type="character" w:styleId="ListLabel41">
+    <w:name w:val="ListLabel 41"/>
+    <w:qFormat/>
+    <w:rPr>
+      <w:rFonts w:cs="Symbol"/>
+    </w:rPr>
+  </w:style>
+  <w:style w:type="character" w:styleId="ListLabel42">
+    <w:name w:val="ListLabel 42"/>
+    <w:qFormat/>
+    <w:rPr>
+      <w:rFonts w:cs="Courier New"/>
+    </w:rPr>
+  </w:style>
+  <w:style w:type="character" w:styleId="ListLabel43">
+    <w:name w:val="ListLabel 43"/>
+    <w:qFormat/>
+    <w:rPr>
+      <w:rFonts w:cs="Wingdings"/>
+    </w:rPr>
+  </w:style>
+  <w:style w:type="character" w:styleId="ListLabel44">
+    <w:name w:val="ListLabel 44"/>
+    <w:qFormat/>
+    <w:rPr>
+      <w:rFonts w:cs="Symbol"/>
+      <w:sz w:val="24"/>
+    </w:rPr>
+  </w:style>
+  <w:style w:type="character" w:styleId="ListLabel45">
+    <w:name w:val="ListLabel 45"/>
+    <w:qFormat/>
+    <w:rPr>
+      <w:rFonts w:ascii="Times New Roman" w:hAnsi="Times New Roman" w:cs="Courier New"/>
+      <w:sz w:val="22"/>
+    </w:rPr>
+  </w:style>
+  <w:style w:type="character" w:styleId="ListLabel46">
+    <w:name w:val="ListLabel 46"/>
+    <w:qFormat/>
+    <w:rPr>
+      <w:rFonts w:cs="Wingdings"/>
+    </w:rPr>
+  </w:style>
+  <w:style w:type="character" w:styleId="ListLabel47">
+    <w:name w:val="ListLabel 47"/>
+    <w:qFormat/>
+    <w:rPr>
+      <w:rFonts w:cs="Symbol"/>
+    </w:rPr>
+  </w:style>
+  <w:style w:type="character" w:styleId="ListLabel48">
+    <w:name w:val="ListLabel 48"/>
+    <w:qFormat/>
+    <w:rPr>
+      <w:rFonts w:cs="Courier New"/>
+    </w:rPr>
+  </w:style>
+  <w:style w:type="character" w:styleId="ListLabel49">
+    <w:name w:val="ListLabel 49"/>
+    <w:qFormat/>
+    <w:rPr>
+      <w:rFonts w:cs="Wingdings"/>
+    </w:rPr>
+  </w:style>
+  <w:style w:type="character" w:styleId="ListLabel50">
+    <w:name w:val="ListLabel 50"/>
+    <w:qFormat/>
+    <w:rPr>
+      <w:rFonts w:cs="Symbol"/>
+    </w:rPr>
+  </w:style>
+  <w:style w:type="character" w:styleId="ListLabel51">
+    <w:name w:val="ListLabel 51"/>
+    <w:qFormat/>
+    <w:rPr>
+      <w:rFonts w:cs="Courier New"/>
+    </w:rPr>
+  </w:style>
+  <w:style w:type="character" w:styleId="ListLabel52">
+    <w:name w:val="ListLabel 52"/>
+    <w:qFormat/>
+    <w:rPr>
+      <w:rFonts w:cs="Wingdings"/>
+    </w:rPr>
+  </w:style>
+  <w:style w:type="character" w:styleId="ListLabel53">
+    <w:name w:val="ListLabel 53"/>
+    <w:qFormat/>
+    <w:rPr>
+      <w:rFonts w:cs="Symbol"/>
+      <w:sz w:val="24"/>
+    </w:rPr>
+  </w:style>
+  <w:style w:type="character" w:styleId="ListLabel54">
+    <w:name w:val="ListLabel 54"/>
+    <w:qFormat/>
+    <w:rPr>
+      <w:rFonts w:ascii="Times New Roman" w:hAnsi="Times New Roman" w:cs="Courier New"/>
+      <w:sz w:val="22"/>
+    </w:rPr>
+  </w:style>
+  <w:style w:type="character" w:styleId="ListLabel55">
+    <w:name w:val="ListLabel 55"/>
+    <w:qFormat/>
+    <w:rPr>
+      <w:rFonts w:cs="Wingdings"/>
+    </w:rPr>
+  </w:style>
+  <w:style w:type="character" w:styleId="ListLabel56">
+    <w:name w:val="ListLabel 56"/>
+    <w:qFormat/>
+    <w:rPr>
+      <w:rFonts w:cs="Symbol"/>
+    </w:rPr>
+  </w:style>
+  <w:style w:type="character" w:styleId="ListLabel57">
+    <w:name w:val="ListLabel 57"/>
+    <w:qFormat/>
+    <w:rPr>
+      <w:rFonts w:cs="Courier New"/>
+    </w:rPr>
+  </w:style>
+  <w:style w:type="character" w:styleId="ListLabel58">
+    <w:name w:val="ListLabel 58"/>
+    <w:qFormat/>
+    <w:rPr>
+      <w:rFonts w:cs="Wingdings"/>
+    </w:rPr>
+  </w:style>
+  <w:style w:type="character" w:styleId="ListLabel59">
+    <w:name w:val="ListLabel 59"/>
+    <w:qFormat/>
+    <w:rPr>
+      <w:rFonts w:cs="Symbol"/>
+    </w:rPr>
+  </w:style>
+  <w:style w:type="character" w:styleId="ListLabel60">
+    <w:name w:val="ListLabel 60"/>
+    <w:qFormat/>
+    <w:rPr>
+      <w:rFonts w:cs="Courier New"/>
+    </w:rPr>
+  </w:style>
+  <w:style w:type="character" w:styleId="ListLabel61">
+    <w:name w:val="ListLabel 61"/>
+    <w:qFormat/>
+    <w:rPr>
+      <w:rFonts w:cs="Wingdings"/>
+    </w:rPr>
+  </w:style>
   <w:style w:type="paragraph" w:styleId="Heading" w:customStyle="1">
     <w:name w:val="Heading"/>
     <w:basedOn w:val="Normal"/>

</xml_diff>

<commit_message>
Updated 10. Logical Database Requirements
</commit_message>
<xml_diff>
--- a/SRS.docx
+++ b/SRS.docx
@@ -55,7 +55,7 @@
     <w:sdt>
       <w:sdtPr>
         <w:text/>
-        <w:id w:val="1882373521"/>
+        <w:id w:val="124758094"/>
         <w:dataBinding w:prefixMappings="xmlns:ns0='http://purl.org/dc/elements/1.1/' xmlns:ns1='http://schemas.openxmlformats.org/package/2006/metadata/core-properties' " w:xpath="/ns1:coreProperties[1]/ns0:title[1]" w:storeItemID="{6C3C8BC8-F283-45AE-878A-BAB7291924A1}"/>
         <w:alias w:val="Title"/>
       </w:sdtPr>
@@ -208,7 +208,7 @@
     <w:sdt>
       <w:sdtPr>
         <w:text/>
-        <w:id w:val="1638319522"/>
+        <w:id w:val="2069243221"/>
         <w:dataBinding w:prefixMappings="xmlns:ns0='http://purl.org/dc/elements/1.1/' xmlns:ns1='http://schemas.openxmlformats.org/package/2006/metadata/core-properties' " w:xpath="/ns1:coreProperties[1]/ns0:subject[1]" w:storeItemID="{6C3C8BC8-F283-45AE-878A-BAB7291924A1}"/>
         <w:alias w:val="Subtitle"/>
       </w:sdtPr>
@@ -487,7 +487,7 @@
           <w:docPartGallery w:val="Table of Contents"/>
           <w:docPartUnique w:val="true"/>
         </w:docPartObj>
-        <w:id w:val="300445379"/>
+        <w:id w:val="511834102"/>
       </w:sdtPr>
       <w:sdtContent>
         <w:p>
@@ -3257,13 +3257,7 @@
             <w:tabs>
               <w:tab w:val="right" w:pos="9350" w:leader="dot"/>
             </w:tabs>
-            <w:rPr>
-              <w:rFonts w:ascii="Calibri" w:hAnsi="Calibri" w:eastAsia="" w:cs="" w:asciiTheme="minorHAnsi" w:cstheme="minorBidi" w:eastAsiaTheme="minorEastAsia" w:hAnsiTheme="minorHAnsi"/>
-              <w:color w:val="00000A"/>
-              <w:sz w:val="22"/>
-              <w:szCs w:val="22"/>
-              <w:lang w:eastAsia="en-US" w:bidi="ar-SA"/>
-            </w:rPr>
+            <w:rPr/>
           </w:pPr>
           <w:hyperlink w:anchor="_Toc504675143">
             <w:r>
@@ -3273,7 +3267,23 @@
                 <w:rFonts w:cs="Times New Roman" w:ascii="Times New Roman" w:hAnsi="Times New Roman"/>
                 <w:vanish w:val="false"/>
               </w:rPr>
-              <w:t>Pin/Dept. Name Table:</w:t>
+              <w:t>Pin/</w:t>
+            </w:r>
+            <w:r>
+              <w:rPr>
+                <w:rStyle w:val="IndexLink"/>
+                <w:rFonts w:cs="Times New Roman" w:ascii="Times New Roman" w:hAnsi="Times New Roman"/>
+                <w:vanish w:val="false"/>
+              </w:rPr>
+              <w:t>Survey</w:t>
+            </w:r>
+            <w:r>
+              <w:rPr>
+                <w:rStyle w:val="IndexLink"/>
+                <w:rFonts w:cs="Times New Roman" w:ascii="Times New Roman" w:hAnsi="Times New Roman"/>
+                <w:vanish w:val="false"/>
+              </w:rPr>
+              <w:t xml:space="preserve"> Name Table:</w:t>
             </w:r>
             <w:r>
               <w:rPr>
@@ -3373,13 +3383,7 @@
             <w:tabs>
               <w:tab w:val="right" w:pos="9350" w:leader="dot"/>
             </w:tabs>
-            <w:rPr>
-              <w:rFonts w:ascii="Calibri" w:hAnsi="Calibri" w:eastAsia="" w:cs="" w:asciiTheme="minorHAnsi" w:cstheme="minorBidi" w:eastAsiaTheme="minorEastAsia" w:hAnsiTheme="minorHAnsi"/>
-              <w:color w:val="00000A"/>
-              <w:sz w:val="22"/>
-              <w:szCs w:val="22"/>
-              <w:lang w:eastAsia="en-US" w:bidi="ar-SA"/>
-            </w:rPr>
+            <w:rPr/>
           </w:pPr>
           <w:hyperlink w:anchor="_Toc504675145">
             <w:r>
@@ -3388,6 +3392,8 @@
                 <w:rStyle w:val="IndexLink"/>
                 <w:rFonts w:cs="Times New Roman" w:ascii="Times New Roman" w:hAnsi="Times New Roman"/>
                 <w:vanish w:val="false"/>
+                <w:sz w:val="24"/>
+                <w:szCs w:val="24"/>
               </w:rPr>
               <w:t>Results Table:</w:t>
             </w:r>
@@ -3413,6 +3419,81 @@
               <w:rPr>
                 <w:rStyle w:val="IndexLink"/>
                 <w:vanish w:val="false"/>
+                <w:sz w:val="24"/>
+                <w:szCs w:val="24"/>
+              </w:rPr>
+              <w:tab/>
+              <w:t>17</w:t>
+            </w:r>
+            <w:r>
+              <w:rPr>
+                <w:webHidden/>
+              </w:rPr>
+              <w:fldChar w:fldCharType="end"/>
+            </w:r>
+          </w:hyperlink>
+        </w:p>
+        <w:p>
+          <w:pPr>
+            <w:pStyle w:val="Contents3"/>
+            <w:tabs>
+              <w:tab w:val="right" w:pos="9350" w:leader="dot"/>
+            </w:tabs>
+            <w:rPr/>
+          </w:pPr>
+          <w:r>
+            <w:rPr>
+              <w:rStyle w:val="IndexLink"/>
+              <w:rFonts w:eastAsia="" w:cs="Times New Roman" w:ascii="Times New Roman" w:hAnsi="Times New Roman" w:eastAsiaTheme="minorEastAsia"/>
+              <w:vanish w:val="false"/>
+              <w:color w:val="00000A"/>
+              <w:sz w:val="24"/>
+              <w:szCs w:val="24"/>
+              <w:lang w:eastAsia="en-US" w:bidi="ar-SA"/>
+            </w:rPr>
+            <w:t>Pollster Account</w:t>
+          </w:r>
+          <w:hyperlink w:anchor="_Toc504675145">
+            <w:r>
+              <w:rPr>
+                <w:webHidden/>
+                <w:rStyle w:val="IndexLink"/>
+                <w:rFonts w:eastAsia="" w:cs="Times New Roman" w:ascii="Times New Roman" w:hAnsi="Times New Roman" w:eastAsiaTheme="minorEastAsia"/>
+                <w:vanish w:val="false"/>
+                <w:color w:val="00000A"/>
+                <w:sz w:val="24"/>
+                <w:szCs w:val="24"/>
+                <w:lang w:eastAsia="en-US" w:bidi="ar-SA"/>
+              </w:rPr>
+              <w:t xml:space="preserve"> Table:</w:t>
+            </w:r>
+            <w:r>
+              <w:rPr>
+                <w:webHidden/>
+              </w:rPr>
+              <w:fldChar w:fldCharType="begin"/>
+            </w:r>
+            <w:r>
+              <w:rPr>
+                <w:webHidden/>
+              </w:rPr>
+              <w:instrText>PAGEREF _Toc504675145 \h</w:instrText>
+            </w:r>
+            <w:r>
+              <w:rPr>
+                <w:webHidden/>
+              </w:rPr>
+              <w:fldChar w:fldCharType="separate"/>
+            </w:r>
+            <w:r>
+              <w:rPr>
+                <w:rStyle w:val="IndexLink"/>
+                <w:rFonts w:eastAsia="" w:cs="" w:ascii="Calibri" w:hAnsi="Calibri" w:asciiTheme="minorHAnsi" w:cstheme="minorBidi" w:eastAsiaTheme="minorEastAsia" w:hAnsiTheme="minorHAnsi"/>
+                <w:vanish w:val="false"/>
+                <w:color w:val="00000A"/>
+                <w:sz w:val="24"/>
+                <w:szCs w:val="24"/>
+                <w:lang w:eastAsia="en-US" w:bidi="ar-SA"/>
               </w:rPr>
               <w:tab/>
               <w:t>17</w:t>
@@ -3673,23 +3754,7 @@
                 <w:rFonts w:cs="Times New Roman" w:ascii="Times New Roman" w:hAnsi="Times New Roman"/>
                 <w:vanish w:val="false"/>
               </w:rPr>
-              <w:t>1</w:t>
-            </w:r>
-            <w:r>
-              <w:rPr>
-                <w:rStyle w:val="IndexLink"/>
-                <w:rFonts w:cs="Times New Roman" w:ascii="Times New Roman" w:hAnsi="Times New Roman"/>
-                <w:vanish w:val="false"/>
-              </w:rPr>
-              <w:t>1</w:t>
-            </w:r>
-            <w:r>
-              <w:rPr>
-                <w:rStyle w:val="IndexLink"/>
-                <w:rFonts w:cs="Times New Roman" w:ascii="Times New Roman" w:hAnsi="Times New Roman"/>
-                <w:vanish w:val="false"/>
-              </w:rPr>
-              <w:t>.1.3 Security Requirement 3</w:t>
+              <w:t>11.1.3 Security Requirement 3</w:t>
             </w:r>
             <w:r>
               <w:rPr>
@@ -3741,23 +3806,7 @@
                 <w:rFonts w:cs="Times New Roman" w:ascii="Times New Roman" w:hAnsi="Times New Roman"/>
                 <w:vanish w:val="false"/>
               </w:rPr>
-              <w:t>1</w:t>
-            </w:r>
-            <w:r>
-              <w:rPr>
-                <w:rStyle w:val="IndexLink"/>
-                <w:rFonts w:cs="Times New Roman" w:ascii="Times New Roman" w:hAnsi="Times New Roman"/>
-                <w:vanish w:val="false"/>
-              </w:rPr>
-              <w:t>1</w:t>
-            </w:r>
-            <w:r>
-              <w:rPr>
-                <w:rStyle w:val="IndexLink"/>
-                <w:rFonts w:cs="Times New Roman" w:ascii="Times New Roman" w:hAnsi="Times New Roman"/>
-                <w:vanish w:val="false"/>
-              </w:rPr>
-              <w:t>.1.4 Security Requirement 4</w:t>
+              <w:t>11.1.4 Security Requirement 4</w:t>
             </w:r>
             <w:r>
               <w:rPr>
@@ -3809,23 +3858,7 @@
                 <w:rFonts w:cs="Times New Roman" w:ascii="Times New Roman" w:hAnsi="Times New Roman"/>
                 <w:vanish w:val="false"/>
               </w:rPr>
-              <w:t>1</w:t>
-            </w:r>
-            <w:r>
-              <w:rPr>
-                <w:rStyle w:val="IndexLink"/>
-                <w:rFonts w:cs="Times New Roman" w:ascii="Times New Roman" w:hAnsi="Times New Roman"/>
-                <w:vanish w:val="false"/>
-              </w:rPr>
-              <w:t>1</w:t>
-            </w:r>
-            <w:r>
-              <w:rPr>
-                <w:rStyle w:val="IndexLink"/>
-                <w:rFonts w:cs="Times New Roman" w:ascii="Times New Roman" w:hAnsi="Times New Roman"/>
-                <w:vanish w:val="false"/>
-              </w:rPr>
-              <w:t>.1.5 Security Requirement 5</w:t>
+              <w:t>11.1.5 Security Requirement 5</w:t>
             </w:r>
             <w:r>
               <w:rPr>
@@ -3877,23 +3910,7 @@
                 <w:rFonts w:cs="Times New Roman" w:ascii="Times New Roman" w:hAnsi="Times New Roman"/>
                 <w:vanish w:val="false"/>
               </w:rPr>
-              <w:t>1</w:t>
-            </w:r>
-            <w:r>
-              <w:rPr>
-                <w:rStyle w:val="IndexLink"/>
-                <w:rFonts w:cs="Times New Roman" w:ascii="Times New Roman" w:hAnsi="Times New Roman"/>
-                <w:vanish w:val="false"/>
-              </w:rPr>
-              <w:t>1</w:t>
-            </w:r>
-            <w:r>
-              <w:rPr>
-                <w:rStyle w:val="IndexLink"/>
-                <w:rFonts w:cs="Times New Roman" w:ascii="Times New Roman" w:hAnsi="Times New Roman"/>
-                <w:vanish w:val="false"/>
-              </w:rPr>
-              <w:t>.2 Availability</w:t>
+              <w:t>11.2 Availability</w:t>
             </w:r>
             <w:r>
               <w:rPr>
@@ -3945,23 +3962,7 @@
                 <w:rFonts w:cs="Times New Roman" w:ascii="Times New Roman" w:hAnsi="Times New Roman"/>
                 <w:vanish w:val="false"/>
               </w:rPr>
-              <w:t>1</w:t>
-            </w:r>
-            <w:r>
-              <w:rPr>
-                <w:rStyle w:val="IndexLink"/>
-                <w:rFonts w:cs="Times New Roman" w:ascii="Times New Roman" w:hAnsi="Times New Roman"/>
-                <w:vanish w:val="false"/>
-              </w:rPr>
-              <w:t>1</w:t>
-            </w:r>
-            <w:r>
-              <w:rPr>
-                <w:rStyle w:val="IndexLink"/>
-                <w:rFonts w:cs="Times New Roman" w:ascii="Times New Roman" w:hAnsi="Times New Roman"/>
-                <w:vanish w:val="false"/>
-              </w:rPr>
-              <w:t>.2.1 Availability Requirement 1</w:t>
+              <w:t>11.2.1 Availability Requirement 1</w:t>
             </w:r>
             <w:r>
               <w:rPr>
@@ -4013,23 +4014,7 @@
                 <w:rFonts w:cs="Times New Roman" w:ascii="Times New Roman" w:hAnsi="Times New Roman"/>
                 <w:vanish w:val="false"/>
               </w:rPr>
-              <w:t>1</w:t>
-            </w:r>
-            <w:r>
-              <w:rPr>
-                <w:rStyle w:val="IndexLink"/>
-                <w:rFonts w:cs="Times New Roman" w:ascii="Times New Roman" w:hAnsi="Times New Roman"/>
-                <w:vanish w:val="false"/>
-              </w:rPr>
-              <w:t>1</w:t>
-            </w:r>
-            <w:r>
-              <w:rPr>
-                <w:rStyle w:val="IndexLink"/>
-                <w:rFonts w:cs="Times New Roman" w:ascii="Times New Roman" w:hAnsi="Times New Roman"/>
-                <w:vanish w:val="false"/>
-              </w:rPr>
-              <w:t>.2.2 Availability Requirement 2</w:t>
+              <w:t>11.2.2 Availability Requirement 2</w:t>
             </w:r>
             <w:r>
               <w:rPr>
@@ -4081,23 +4066,7 @@
                 <w:rFonts w:cs="Times New Roman" w:ascii="Times New Roman" w:hAnsi="Times New Roman"/>
                 <w:vanish w:val="false"/>
               </w:rPr>
-              <w:t>1</w:t>
-            </w:r>
-            <w:r>
-              <w:rPr>
-                <w:rStyle w:val="IndexLink"/>
-                <w:rFonts w:cs="Times New Roman" w:ascii="Times New Roman" w:hAnsi="Times New Roman"/>
-                <w:vanish w:val="false"/>
-              </w:rPr>
-              <w:t>1</w:t>
-            </w:r>
-            <w:r>
-              <w:rPr>
-                <w:rStyle w:val="IndexLink"/>
-                <w:rFonts w:cs="Times New Roman" w:ascii="Times New Roman" w:hAnsi="Times New Roman"/>
-                <w:vanish w:val="false"/>
-              </w:rPr>
-              <w:t>.3 Maintenance</w:t>
+              <w:t>11.3 Maintenance</w:t>
             </w:r>
             <w:r>
               <w:rPr>
@@ -4149,23 +4118,7 @@
                 <w:rFonts w:cs="Times New Roman" w:ascii="Times New Roman" w:hAnsi="Times New Roman"/>
                 <w:vanish w:val="false"/>
               </w:rPr>
-              <w:t>1</w:t>
-            </w:r>
-            <w:r>
-              <w:rPr>
-                <w:rStyle w:val="IndexLink"/>
-                <w:rFonts w:cs="Times New Roman" w:ascii="Times New Roman" w:hAnsi="Times New Roman"/>
-                <w:vanish w:val="false"/>
-              </w:rPr>
-              <w:t>1</w:t>
-            </w:r>
-            <w:r>
-              <w:rPr>
-                <w:rStyle w:val="IndexLink"/>
-                <w:rFonts w:cs="Times New Roman" w:ascii="Times New Roman" w:hAnsi="Times New Roman"/>
-                <w:vanish w:val="false"/>
-              </w:rPr>
-              <w:t>.3.1 Maintenance Requirement 1</w:t>
+              <w:t>11.3.1 Maintenance Requirement 1</w:t>
             </w:r>
             <w:r>
               <w:rPr>
@@ -4217,23 +4170,7 @@
                 <w:rFonts w:cs="Times New Roman" w:ascii="Times New Roman" w:hAnsi="Times New Roman"/>
                 <w:vanish w:val="false"/>
               </w:rPr>
-              <w:t>1</w:t>
-            </w:r>
-            <w:r>
-              <w:rPr>
-                <w:rStyle w:val="IndexLink"/>
-                <w:rFonts w:cs="Times New Roman" w:ascii="Times New Roman" w:hAnsi="Times New Roman"/>
-                <w:vanish w:val="false"/>
-              </w:rPr>
-              <w:t>1</w:t>
-            </w:r>
-            <w:r>
-              <w:rPr>
-                <w:rStyle w:val="IndexLink"/>
-                <w:rFonts w:cs="Times New Roman" w:ascii="Times New Roman" w:hAnsi="Times New Roman"/>
-                <w:vanish w:val="false"/>
-              </w:rPr>
-              <w:t>.4 Portability</w:t>
+              <w:t>11.4 Portability</w:t>
             </w:r>
             <w:r>
               <w:rPr>
@@ -4279,6 +4216,7 @@
             <w:bidi w:val="0"/>
             <w:spacing w:lineRule="auto" w:line="259" w:before="0" w:after="100"/>
             <w:ind w:left="480" w:hanging="0"/>
+            <w:jc w:val="left"/>
             <w:rPr>
               <w:rFonts w:ascii="Calibri" w:hAnsi="Calibri" w:eastAsia="" w:cs="" w:asciiTheme="minorHAnsi" w:cstheme="minorBidi" w:eastAsiaTheme="minorEastAsia" w:hAnsiTheme="minorHAnsi"/>
               <w:color w:val="00000A"/>
@@ -6292,15 +6230,7 @@
           <w:color w:val="C00000"/>
           <w:sz w:val="28"/>
         </w:rPr>
-        <w:t xml:space="preserve"> – </w:t>
-      </w:r>
-      <w:r>
-        <w:rPr>
-          <w:rFonts w:cs="Times New Roman" w:ascii="Times New Roman" w:hAnsi="Times New Roman"/>
-          <w:color w:val="C00000"/>
-          <w:sz w:val="28"/>
-        </w:rPr>
-        <w:t>Pollster</w:t>
+        <w:t xml:space="preserve"> – Pollster</w:t>
       </w:r>
     </w:p>
     <w:p>
@@ -6522,9 +6452,9 @@
             <wp:wrapTight wrapText="bothSides">
               <wp:wrapPolygon edited="0">
                 <wp:start x="-68" y="0"/>
-                <wp:lineTo x="-68" y="20881"/>
-                <wp:lineTo x="21052" y="20881"/>
-                <wp:lineTo x="21052" y="0"/>
+                <wp:lineTo x="-68" y="20750"/>
+                <wp:lineTo x="20984" y="20750"/>
+                <wp:lineTo x="20984" y="0"/>
                 <wp:lineTo x="-68" y="0"/>
               </wp:wrapPolygon>
             </wp:wrapTight>
@@ -6737,7 +6667,7 @@
                 <wp:positionV relativeFrom="paragraph">
                   <wp:posOffset>8255</wp:posOffset>
                 </wp:positionV>
-                <wp:extent cx="2141855" cy="130810"/>
+                <wp:extent cx="2142490" cy="130810"/>
                 <wp:effectExtent l="0" t="0" r="0" b="8255"/>
                 <wp:wrapTight wrapText="bothSides">
                   <wp:wrapPolygon edited="0">
@@ -6756,7 +6686,7 @@
                       <wps:spPr>
                         <a:xfrm>
                           <a:off x="0" y="0"/>
-                          <a:ext cx="2141280" cy="130320"/>
+                          <a:ext cx="2142000" cy="130320"/>
                         </a:xfrm>
                         <a:prstGeom prst="rect">
                           <a:avLst/>
@@ -6802,7 +6732,7 @@
           </mc:Choice>
           <mc:Fallback>
             <w:pict>
-              <v:rect id="shape_0" ID="Text Box 9" fillcolor="white" stroked="f" style="position:absolute;margin-left:432pt;margin-top:0.65pt;width:168.55pt;height:10.2pt;mso-position-horizontal-relative:page" wp14:anchorId="6D280739">
+              <v:rect id="shape_0" ID="Text Box 9" fillcolor="white" stroked="f" style="position:absolute;margin-left:432pt;margin-top:0.65pt;width:168.6pt;height:10.2pt;mso-position-horizontal-relative:page" wp14:anchorId="6D280739">
                 <w10:wrap type="square"/>
                 <v:fill o:detectmouseclick="t" type="solid" color2="black"/>
                 <v:stroke color="#3465a4" joinstyle="round" endcap="flat"/>
@@ -6970,7 +6900,7 @@
                 <wp:positionV relativeFrom="paragraph">
                   <wp:posOffset>8255</wp:posOffset>
                 </wp:positionV>
-                <wp:extent cx="2141855" cy="133350"/>
+                <wp:extent cx="2142490" cy="133985"/>
                 <wp:effectExtent l="0" t="0" r="0" b="8255"/>
                 <wp:wrapTight wrapText="bothSides">
                   <wp:wrapPolygon edited="0">
@@ -6989,7 +6919,7 @@
                       <wps:spPr>
                         <a:xfrm>
                           <a:off x="0" y="0"/>
-                          <a:ext cx="2141280" cy="132840"/>
+                          <a:ext cx="2142000" cy="133200"/>
                         </a:xfrm>
                         <a:prstGeom prst="rect">
                           <a:avLst/>
@@ -7016,7 +6946,7 @@
           </mc:Choice>
           <mc:Fallback>
             <w:pict>
-              <v:rect id="shape_0" ID="Text Box 9" fillcolor="white" stroked="f" style="position:absolute;margin-left:432pt;margin-top:0.65pt;width:168.55pt;height:10.4pt;mso-position-horizontal-relative:page" wp14:anchorId="6D280739">
+              <v:rect id="shape_0" ID="Text Box 9" fillcolor="white" stroked="f" style="position:absolute;margin-left:432pt;margin-top:0.65pt;width:168.6pt;height:10.45pt;mso-position-horizontal-relative:page" wp14:anchorId="6D280739">
                 <w10:wrap type="none"/>
                 <v:fill o:detectmouseclick="t" type="solid" color2="black"/>
                 <v:stroke color="#3465a4" joinstyle="round" endcap="flat"/>
@@ -8775,7 +8705,7 @@
                 <wp:positionV relativeFrom="paragraph">
                   <wp:posOffset>5485765</wp:posOffset>
                 </wp:positionV>
-                <wp:extent cx="4460875" cy="133350"/>
+                <wp:extent cx="4461510" cy="133985"/>
                 <wp:effectExtent l="0" t="0" r="0" b="0"/>
                 <wp:wrapTight wrapText="bothSides">
                   <wp:wrapPolygon edited="0">
@@ -8793,7 +8723,7 @@
                       <wps:spPr>
                         <a:xfrm>
                           <a:off x="0" y="0"/>
-                          <a:ext cx="4460400" cy="132840"/>
+                          <a:ext cx="4460760" cy="133200"/>
                         </a:xfrm>
                         <a:prstGeom prst="rect">
                           <a:avLst/>
@@ -8820,7 +8750,7 @@
           </mc:Choice>
           <mc:Fallback>
             <w:pict>
-              <v:rect id="shape_0" ID="Text Box 11" fillcolor="white" stroked="f" style="position:absolute;margin-left:57.75pt;margin-top:431.95pt;width:351.15pt;height:10.4pt" wp14:anchorId="1B574897">
+              <v:rect id="shape_0" ID="Text Box 11" fillcolor="white" stroked="f" style="position:absolute;margin-left:57.75pt;margin-top:431.95pt;width:351.2pt;height:10.45pt" wp14:anchorId="1B574897">
                 <w10:wrap type="none"/>
                 <v:fill o:detectmouseclick="t" type="solid" color2="black"/>
                 <v:stroke color="#3465a4" joinstyle="round" endcap="flat"/>
@@ -8992,7 +8922,7 @@
                 <wp:positionV relativeFrom="paragraph">
                   <wp:posOffset>-57785</wp:posOffset>
                 </wp:positionV>
-                <wp:extent cx="4460875" cy="130810"/>
+                <wp:extent cx="4461510" cy="130810"/>
                 <wp:effectExtent l="0" t="0" r="0" b="0"/>
                 <wp:wrapNone/>
                 <wp:docPr id="9" name="Frame2"/>
@@ -9003,7 +8933,7 @@
                       <wps:spPr>
                         <a:xfrm>
                           <a:off x="0" y="0"/>
-                          <a:ext cx="4460400" cy="130320"/>
+                          <a:ext cx="4460760" cy="130320"/>
                         </a:xfrm>
                         <a:prstGeom prst="rect">
                           <a:avLst/>
@@ -9046,7 +8976,7 @@
           </mc:Choice>
           <mc:Fallback>
             <w:pict>
-              <v:rect id="shape_0" ID="Frame2" stroked="f" style="position:absolute;margin-left:-12.85pt;margin-top:-4.55pt;width:351.15pt;height:10.2pt">
+              <v:rect id="shape_0" ID="Frame2" stroked="f" style="position:absolute;margin-left:-12.85pt;margin-top:-4.55pt;width:351.2pt;height:10.2pt">
                 <w10:wrap type="square"/>
                 <v:fill o:detectmouseclick="t" on="false"/>
                 <v:stroke color="#3465a4" joinstyle="round" endcap="flat"/>
@@ -9093,9 +9023,9 @@
             <wp:wrapTight wrapText="bothSides">
               <wp:wrapPolygon edited="0">
                 <wp:start x="-26" y="0"/>
-                <wp:lineTo x="-26" y="21173"/>
-                <wp:lineTo x="21383" y="21173"/>
-                <wp:lineTo x="21383" y="0"/>
+                <wp:lineTo x="-26" y="21122"/>
+                <wp:lineTo x="21356" y="21122"/>
+                <wp:lineTo x="21356" y="0"/>
                 <wp:lineTo x="-26" y="0"/>
               </wp:wrapPolygon>
             </wp:wrapTight>
@@ -9258,6 +9188,55 @@
       <w:pPr>
         <w:pStyle w:val="Normal"/>
         <w:spacing w:lineRule="auto" w:line="240" w:before="0" w:after="0"/>
+        <w:rPr/>
+      </w:pPr>
+      <w:r>
+        <w:rPr>
+          <w:rFonts w:eastAsia="Times New Roman" w:cs="Times New Roman" w:ascii="Times New Roman" w:hAnsi="Times New Roman"/>
+        </w:rPr>
+        <w:t xml:space="preserve">The system must store all current pin/department number pairs, the current set of database questions as well as all results that are returned by surveys. All data shall be stored in mySQL format files administered via phpMyAdmin. The database will have </w:t>
+      </w:r>
+      <w:r>
+        <w:rPr>
+          <w:rFonts w:eastAsia="Times New Roman" w:cs="Times New Roman" w:ascii="Times New Roman" w:hAnsi="Times New Roman"/>
+        </w:rPr>
+        <w:t>4</w:t>
+      </w:r>
+      <w:r>
+        <w:rPr>
+          <w:rFonts w:eastAsia="Times New Roman" w:cs="Times New Roman" w:ascii="Times New Roman" w:hAnsi="Times New Roman"/>
+        </w:rPr>
+        <w:t xml:space="preserve"> tables: one for pin/</w:t>
+      </w:r>
+      <w:r>
+        <w:rPr>
+          <w:rFonts w:eastAsia="Times New Roman" w:cs="Times New Roman" w:ascii="Times New Roman" w:hAnsi="Times New Roman"/>
+        </w:rPr>
+        <w:t>survey</w:t>
+      </w:r>
+      <w:r>
+        <w:rPr>
+          <w:rFonts w:eastAsia="Times New Roman" w:cs="Times New Roman" w:ascii="Times New Roman" w:hAnsi="Times New Roman"/>
+        </w:rPr>
+        <w:t xml:space="preserve"> pairs, one for question data, one for results </w:t>
+      </w:r>
+      <w:r>
+        <w:rPr>
+          <w:rFonts w:eastAsia="Times New Roman" w:cs="Times New Roman" w:ascii="Times New Roman" w:hAnsi="Times New Roman"/>
+        </w:rPr>
+        <w:t>and one for pollster login information</w:t>
+      </w:r>
+      <w:r>
+        <w:rPr>
+          <w:rFonts w:eastAsia="Times New Roman" w:cs="Times New Roman" w:ascii="Times New Roman" w:hAnsi="Times New Roman"/>
+        </w:rPr>
+        <w:t xml:space="preserve">. </w:t>
+      </w:r>
+    </w:p>
+    <w:p>
+      <w:pPr>
+        <w:pStyle w:val="Normal"/>
+        <w:spacing w:lineRule="auto" w:line="240" w:before="0" w:after="0"/>
         <w:rPr>
           <w:rFonts w:ascii="Times New Roman" w:hAnsi="Times New Roman" w:eastAsia="Times New Roman" w:cs="Times New Roman"/>
         </w:rPr>
@@ -9266,59 +9245,84 @@
         <w:rPr>
           <w:rFonts w:eastAsia="Times New Roman" w:cs="Times New Roman" w:ascii="Times New Roman" w:hAnsi="Times New Roman"/>
         </w:rPr>
-        <w:t xml:space="preserve">The system must store all current pin/department number pairs, the current set of database questions as well as all results that are returned by surveys. All data shall be stored in mySQL format files administered via phpMyAdmin. The database will have 3 tables: one for pin/dept. pairs, one for question data and one for results. </w:t>
-      </w:r>
-    </w:p>
-    <w:p>
-      <w:pPr>
-        <w:pStyle w:val="Normal"/>
-        <w:spacing w:lineRule="auto" w:line="240" w:before="0" w:after="0"/>
-        <w:rPr>
-          <w:rFonts w:ascii="Times New Roman" w:hAnsi="Times New Roman" w:eastAsia="Times New Roman" w:cs="Times New Roman"/>
-        </w:rPr>
+      </w:r>
+    </w:p>
+    <w:p>
+      <w:pPr>
+        <w:pStyle w:val="Normal"/>
+        <w:rPr/>
       </w:pPr>
       <w:r>
         <w:rPr>
           <w:rFonts w:eastAsia="Times New Roman" w:cs="Times New Roman" w:ascii="Times New Roman" w:hAnsi="Times New Roman"/>
         </w:rPr>
-      </w:r>
-    </w:p>
-    <w:p>
-      <w:pPr>
-        <w:pStyle w:val="Normal"/>
-        <w:rPr>
-          <w:rFonts w:ascii="Times New Roman" w:hAnsi="Times New Roman" w:cs="Times New Roman"/>
-          <w:sz w:val="16"/>
-          <w:szCs w:val="16"/>
-        </w:rPr>
-      </w:pPr>
+        <w:t xml:space="preserve">Additionally </w:t>
+      </w:r>
       <w:r>
         <w:rPr>
           <w:rFonts w:eastAsia="Times New Roman" w:cs="Times New Roman" w:ascii="Times New Roman" w:hAnsi="Times New Roman"/>
         </w:rPr>
-        <w:t>Additionally two accounts will be created in order to access the various databases, an admin level account with full general access and a user level account with only read access to the questions and pin/dept. name table.</w:t>
-      </w:r>
-    </w:p>
-    <w:p>
-      <w:pPr>
-        <w:pStyle w:val="Normal"/>
-        <w:spacing w:lineRule="auto" w:line="240" w:before="0" w:after="0"/>
-        <w:rPr>
-          <w:rFonts w:ascii="Times New Roman" w:hAnsi="Times New Roman" w:eastAsia="Times New Roman" w:cs="Times New Roman"/>
-        </w:rPr>
-      </w:pPr>
+        <w:t xml:space="preserve">three </w:t>
+      </w:r>
       <w:r>
         <w:rPr>
           <w:rFonts w:eastAsia="Times New Roman" w:cs="Times New Roman" w:ascii="Times New Roman" w:hAnsi="Times New Roman"/>
         </w:rPr>
+        <w:t xml:space="preserve">account </w:t>
+      </w:r>
+      <w:r>
+        <w:rPr>
+          <w:rFonts w:eastAsia="Times New Roman" w:cs="Times New Roman" w:ascii="Times New Roman" w:hAnsi="Times New Roman"/>
+        </w:rPr>
+        <w:t>types</w:t>
+      </w:r>
+      <w:r>
+        <w:rPr>
+          <w:rFonts w:eastAsia="Times New Roman" w:cs="Times New Roman" w:ascii="Times New Roman" w:hAnsi="Times New Roman"/>
+        </w:rPr>
+        <w:t xml:space="preserve"> will be created in order to access the various databases, an admin level with full general access, </w:t>
+      </w:r>
+      <w:r>
+        <w:rPr>
+          <w:rFonts w:eastAsia="Times New Roman" w:cs="Times New Roman" w:ascii="Times New Roman" w:hAnsi="Times New Roman"/>
+        </w:rPr>
+        <w:t xml:space="preserve">a pollster level with the ability to create surveys/view results </w:t>
+      </w:r>
+      <w:r>
+        <w:rPr>
+          <w:rFonts w:eastAsia="Times New Roman" w:cs="Times New Roman" w:ascii="Times New Roman" w:hAnsi="Times New Roman"/>
+        </w:rPr>
+        <w:t>and a user level account with read-</w:t>
+      </w:r>
+      <w:r>
+        <w:rPr>
+          <w:rFonts w:eastAsia="Times New Roman" w:cs="Times New Roman" w:ascii="Times New Roman" w:hAnsi="Times New Roman"/>
+        </w:rPr>
+        <w:t>only</w:t>
+      </w:r>
+      <w:r>
+        <w:rPr>
+          <w:rFonts w:eastAsia="Times New Roman" w:cs="Times New Roman" w:ascii="Times New Roman" w:hAnsi="Times New Roman"/>
+        </w:rPr>
+        <w:t xml:space="preserve"> access to the questions and pin/</w:t>
+      </w:r>
+      <w:r>
+        <w:rPr>
+          <w:rFonts w:eastAsia="Times New Roman" w:cs="Times New Roman" w:ascii="Times New Roman" w:hAnsi="Times New Roman"/>
+        </w:rPr>
+        <w:t>survey</w:t>
+      </w:r>
+      <w:r>
+        <w:rPr>
+          <w:rFonts w:eastAsia="Times New Roman" w:cs="Times New Roman" w:ascii="Times New Roman" w:hAnsi="Times New Roman"/>
+        </w:rPr>
+        <w:t xml:space="preserve"> table.</w:t>
       </w:r>
     </w:p>
     <w:p>
       <w:pPr>
         <w:pStyle w:val="Heading2"/>
-        <w:rPr>
-          <w:rFonts w:ascii="Times New Roman" w:hAnsi="Times New Roman" w:cs="Times New Roman"/>
-        </w:rPr>
+        <w:rPr/>
       </w:pPr>
       <w:bookmarkStart w:id="51" w:name="_Toc504675142"/>
       <w:r>
@@ -9354,11 +9358,7 @@
       <w:pPr>
         <w:pStyle w:val="Heading3"/>
         <w:ind w:firstLine="709"/>
-        <w:rPr>
-          <w:rFonts w:ascii="Times New Roman" w:hAnsi="Times New Roman" w:eastAsia="SimSun" w:cs="Times New Roman"/>
-          <w:color w:val="C00000"/>
-          <w:sz w:val="40"/>
-        </w:rPr>
+        <w:rPr/>
       </w:pPr>
       <w:bookmarkStart w:id="52" w:name="_Toc504675143"/>
       <w:r>
@@ -9366,7 +9366,21 @@
           <w:rFonts w:cs="Times New Roman" w:ascii="Times New Roman" w:hAnsi="Times New Roman"/>
           <w:color w:val="C00000"/>
         </w:rPr>
-        <w:t>Pin/Dept. Name Table:</w:t>
+        <w:t>Pin/</w:t>
+      </w:r>
+      <w:r>
+        <w:rPr>
+          <w:rFonts w:cs="Times New Roman" w:ascii="Times New Roman" w:hAnsi="Times New Roman"/>
+          <w:color w:val="C00000"/>
+        </w:rPr>
+        <w:t>Survey</w:t>
+      </w:r>
+      <w:r>
+        <w:rPr>
+          <w:rFonts w:cs="Times New Roman" w:ascii="Times New Roman" w:hAnsi="Times New Roman"/>
+          <w:color w:val="C00000"/>
+        </w:rPr>
+        <w:t xml:space="preserve"> Table:</w:t>
       </w:r>
       <w:bookmarkEnd w:id="52"/>
       <w:r>
@@ -9385,35 +9399,37 @@
           <w:numId w:val="2"/>
         </w:numPr>
         <w:spacing w:lineRule="auto" w:line="240" w:before="0" w:after="0"/>
-        <w:rPr>
-          <w:rFonts w:ascii="Times New Roman" w:hAnsi="Times New Roman" w:cs="Times New Roman"/>
-          <w:sz w:val="36"/>
-        </w:rPr>
+        <w:rPr/>
       </w:pPr>
       <w:r>
         <w:rPr>
           <w:rFonts w:eastAsia="Times New Roman" w:cs="Times New Roman" w:ascii="Times New Roman" w:hAnsi="Times New Roman"/>
+          <w:b w:val="false"/>
+          <w:bCs w:val="false"/>
           <w:sz w:val="22"/>
           <w:szCs w:val="16"/>
         </w:rPr>
-        <w:t>(Primary Key)</w:t>
+        <w:t xml:space="preserve">(Primary Key) </w:t>
       </w:r>
       <w:r>
         <w:rPr>
           <w:rFonts w:eastAsia="Times New Roman" w:cs="Times New Roman" w:ascii="Times New Roman" w:hAnsi="Times New Roman"/>
           <w:b/>
+          <w:bCs/>
           <w:sz w:val="22"/>
           <w:szCs w:val="16"/>
         </w:rPr>
-        <w:t xml:space="preserve"> INTEGER</w:t>
+        <w:t xml:space="preserve">INTEGER </w:t>
       </w:r>
       <w:r>
         <w:rPr>
           <w:rFonts w:eastAsia="Times New Roman" w:cs="Times New Roman" w:ascii="Times New Roman" w:hAnsi="Times New Roman"/>
+          <w:b w:val="false"/>
+          <w:bCs w:val="false"/>
           <w:sz w:val="22"/>
           <w:szCs w:val="16"/>
         </w:rPr>
-        <w:t xml:space="preserve"> PIN – The Personal Identification number for use in login</w:t>
+        <w:t>PIN – The Personal Identification number for use in login</w:t>
       </w:r>
     </w:p>
     <w:p>
@@ -9424,10 +9440,7 @@
           <w:numId w:val="2"/>
         </w:numPr>
         <w:spacing w:lineRule="auto" w:line="240" w:before="0" w:after="0"/>
-        <w:rPr>
-          <w:rFonts w:ascii="Times New Roman" w:hAnsi="Times New Roman" w:cs="Times New Roman"/>
-          <w:sz w:val="36"/>
-        </w:rPr>
+        <w:rPr/>
       </w:pPr>
       <w:r>
         <w:rPr>
@@ -9436,7 +9449,16 @@
           <w:sz w:val="22"/>
           <w:szCs w:val="16"/>
         </w:rPr>
-        <w:t>TEXT</w:t>
+        <w:t>T</w:t>
+      </w:r>
+      <w:r>
+        <w:rPr>
+          <w:rFonts w:eastAsia="Times New Roman" w:cs="Times New Roman" w:ascii="Times New Roman" w:hAnsi="Times New Roman"/>
+          <w:b/>
+          <w:sz w:val="22"/>
+          <w:szCs w:val="16"/>
+        </w:rPr>
+        <w:t>EXT</w:t>
       </w:r>
       <w:r>
         <w:rPr>
@@ -9444,7 +9466,78 @@
           <w:sz w:val="22"/>
           <w:szCs w:val="16"/>
         </w:rPr>
-        <w:t xml:space="preserve"> DeptName – The name of the academic department associated with this PIN</w:t>
+        <w:t xml:space="preserve"> </w:t>
+      </w:r>
+      <w:r>
+        <w:rPr>
+          <w:rFonts w:eastAsia="Times New Roman" w:cs="Times New Roman" w:ascii="Times New Roman" w:hAnsi="Times New Roman"/>
+          <w:sz w:val="22"/>
+          <w:szCs w:val="16"/>
+        </w:rPr>
+        <w:t>Survey</w:t>
+      </w:r>
+      <w:r>
+        <w:rPr>
+          <w:rFonts w:eastAsia="Times New Roman" w:cs="Times New Roman" w:ascii="Times New Roman" w:hAnsi="Times New Roman"/>
+          <w:sz w:val="22"/>
+          <w:szCs w:val="16"/>
+        </w:rPr>
+        <w:t xml:space="preserve">Name – The name of the </w:t>
+      </w:r>
+      <w:r>
+        <w:rPr>
+          <w:rFonts w:eastAsia="Times New Roman" w:cs="Times New Roman" w:ascii="Times New Roman" w:hAnsi="Times New Roman"/>
+          <w:sz w:val="22"/>
+          <w:szCs w:val="16"/>
+        </w:rPr>
+        <w:t>survey</w:t>
+      </w:r>
+      <w:r>
+        <w:rPr>
+          <w:rFonts w:eastAsia="Times New Roman" w:cs="Times New Roman" w:ascii="Times New Roman" w:hAnsi="Times New Roman"/>
+          <w:sz w:val="22"/>
+          <w:szCs w:val="16"/>
+        </w:rPr>
+        <w:t xml:space="preserve"> associated with this PIN</w:t>
+      </w:r>
+    </w:p>
+    <w:p>
+      <w:pPr>
+        <w:pStyle w:val="Heading3"/>
+        <w:ind w:firstLine="709"/>
+        <w:rPr>
+          <w:rFonts w:ascii="Times New Roman" w:hAnsi="Times New Roman" w:cs="Times New Roman"/>
+          <w:color w:val="C00000"/>
+        </w:rPr>
+      </w:pPr>
+      <w:r>
+        <w:rPr/>
+      </w:r>
+    </w:p>
+    <w:p>
+      <w:pPr>
+        <w:pStyle w:val="Heading3"/>
+        <w:ind w:firstLine="709"/>
+        <w:rPr>
+          <w:rFonts w:ascii="Times New Roman" w:hAnsi="Times New Roman" w:eastAsia="SimSun" w:cs="Times New Roman"/>
+          <w:color w:val="C00000"/>
+        </w:rPr>
+      </w:pPr>
+      <w:bookmarkStart w:id="53" w:name="_Toc504675144"/>
+      <w:r>
+        <w:rPr>
+          <w:rFonts w:cs="Times New Roman" w:ascii="Times New Roman" w:hAnsi="Times New Roman"/>
+          <w:color w:val="C00000"/>
+        </w:rPr>
+        <w:t>Question Table:</w:t>
+      </w:r>
+      <w:bookmarkEnd w:id="53"/>
+      <w:r>
+        <w:rPr>
+          <w:rFonts w:cs="Times New Roman" w:ascii="Times New Roman" w:hAnsi="Times New Roman"/>
+          <w:color w:val="C00000"/>
+        </w:rPr>
+        <w:t xml:space="preserve"> </w:t>
       </w:r>
     </w:p>
     <w:p>
@@ -9457,68 +9550,34 @@
         <w:spacing w:lineRule="auto" w:line="240" w:before="0" w:after="0"/>
         <w:rPr>
           <w:rFonts w:ascii="Times New Roman" w:hAnsi="Times New Roman" w:cs="Times New Roman"/>
-          <w:sz w:val="36"/>
-        </w:rPr>
-      </w:pPr>
-      <w:r>
-        <w:rPr>
-          <w:rFonts w:eastAsia="Times New Roman" w:cs="Times New Roman" w:ascii="Times New Roman" w:hAnsi="Times New Roman"/>
-          <w:b/>
           <w:sz w:val="22"/>
           <w:szCs w:val="16"/>
         </w:rPr>
-        <w:t xml:space="preserve">TEXT </w:t>
-      </w:r>
+      </w:pPr>
       <w:r>
         <w:rPr>
           <w:rFonts w:eastAsia="Times New Roman" w:cs="Times New Roman" w:ascii="Times New Roman" w:hAnsi="Times New Roman"/>
           <w:sz w:val="22"/>
           <w:szCs w:val="16"/>
         </w:rPr>
-        <w:t>AdvisorName – The name of the Career Advisor for this department</w:t>
-      </w:r>
-    </w:p>
-    <w:p>
-      <w:pPr>
-        <w:pStyle w:val="ListParagraph"/>
-        <w:spacing w:lineRule="auto" w:line="240" w:before="0" w:after="0"/>
-        <w:ind w:left="1440" w:hanging="0"/>
-        <w:rPr>
-          <w:rFonts w:ascii="Times New Roman" w:hAnsi="Times New Roman" w:cs="Times New Roman"/>
-          <w:sz w:val="36"/>
-        </w:rPr>
-      </w:pPr>
-      <w:r>
-        <w:rPr>
-          <w:rFonts w:cs="Times New Roman" w:ascii="Times New Roman" w:hAnsi="Times New Roman"/>
-          <w:sz w:val="36"/>
-        </w:rPr>
-      </w:r>
-    </w:p>
-    <w:p>
-      <w:pPr>
-        <w:pStyle w:val="Heading3"/>
-        <w:ind w:firstLine="709"/>
-        <w:rPr>
-          <w:rFonts w:ascii="Times New Roman" w:hAnsi="Times New Roman" w:eastAsia="SimSun" w:cs="Times New Roman"/>
-          <w:color w:val="C00000"/>
-        </w:rPr>
-      </w:pPr>
-      <w:bookmarkStart w:id="53" w:name="_Toc504675144"/>
-      <w:r>
-        <w:rPr>
-          <w:rFonts w:cs="Times New Roman" w:ascii="Times New Roman" w:hAnsi="Times New Roman"/>
-          <w:color w:val="C00000"/>
-        </w:rPr>
-        <w:t>Question Table:</w:t>
-      </w:r>
-      <w:bookmarkEnd w:id="53"/>
-      <w:r>
-        <w:rPr>
-          <w:rFonts w:cs="Times New Roman" w:ascii="Times New Roman" w:hAnsi="Times New Roman"/>
-          <w:color w:val="C00000"/>
-        </w:rPr>
-        <w:t xml:space="preserve"> </w:t>
+        <w:t xml:space="preserve">(Primary Key) </w:t>
+      </w:r>
+      <w:r>
+        <w:rPr>
+          <w:rFonts w:eastAsia="Times New Roman" w:cs="Times New Roman" w:ascii="Times New Roman" w:hAnsi="Times New Roman"/>
+          <w:b/>
+          <w:sz w:val="22"/>
+          <w:szCs w:val="16"/>
+        </w:rPr>
+        <w:t xml:space="preserve">INTEGER </w:t>
+      </w:r>
+      <w:r>
+        <w:rPr>
+          <w:rFonts w:eastAsia="Times New Roman" w:cs="Times New Roman" w:ascii="Times New Roman" w:hAnsi="Times New Roman"/>
+          <w:sz w:val="22"/>
+          <w:szCs w:val="16"/>
+        </w:rPr>
+        <w:t>QuestNum – The Question Number</w:t>
       </w:r>
     </w:p>
     <w:p>
@@ -9538,19 +9597,11 @@
       <w:r>
         <w:rPr>
           <w:rFonts w:eastAsia="Times New Roman" w:cs="Times New Roman" w:ascii="Times New Roman" w:hAnsi="Times New Roman"/>
+          <w:b/>
           <w:sz w:val="22"/>
           <w:szCs w:val="16"/>
         </w:rPr>
-        <w:t xml:space="preserve">(Primary Key) </w:t>
-      </w:r>
-      <w:r>
-        <w:rPr>
-          <w:rFonts w:eastAsia="Times New Roman" w:cs="Times New Roman" w:ascii="Times New Roman" w:hAnsi="Times New Roman"/>
-          <w:b/>
-          <w:sz w:val="22"/>
-          <w:szCs w:val="16"/>
-        </w:rPr>
-        <w:t xml:space="preserve">INTEGER </w:t>
+        <w:t>TEXT</w:t>
       </w:r>
       <w:r>
         <w:rPr>
@@ -9558,7 +9609,7 @@
           <w:sz w:val="22"/>
           <w:szCs w:val="16"/>
         </w:rPr>
-        <w:t>QuestNum – The Question Number</w:t>
+        <w:t xml:space="preserve"> QuestionType – The type of question it is (i.e. True-False, Multiple Choice, Opinion-Based out of 4)</w:t>
       </w:r>
     </w:p>
     <w:p>
@@ -9590,7 +9641,7 @@
           <w:sz w:val="22"/>
           <w:szCs w:val="16"/>
         </w:rPr>
-        <w:t xml:space="preserve"> QuestionType – The type of question it is (i.e. True-False, Multiple Choice, Opinion-Based out of 4)</w:t>
+        <w:t xml:space="preserve"> Question -  The actual question</w:t>
       </w:r>
     </w:p>
     <w:p>
@@ -9622,7 +9673,7 @@
           <w:sz w:val="22"/>
           <w:szCs w:val="16"/>
         </w:rPr>
-        <w:t xml:space="preserve"> Question -  The actual question</w:t>
+        <w:t xml:space="preserve"> AnsA – First Answer to the question</w:t>
       </w:r>
     </w:p>
     <w:p>
@@ -9654,7 +9705,7 @@
           <w:sz w:val="22"/>
           <w:szCs w:val="16"/>
         </w:rPr>
-        <w:t xml:space="preserve"> AnsA – First Answer to the question</w:t>
+        <w:t xml:space="preserve"> AnsB – Second Answer to the Question</w:t>
       </w:r>
     </w:p>
     <w:p>
@@ -9686,7 +9737,7 @@
           <w:sz w:val="22"/>
           <w:szCs w:val="16"/>
         </w:rPr>
-        <w:t xml:space="preserve"> AnsB – Second Answer to the Question</w:t>
+        <w:t xml:space="preserve"> AnsC – Third Answer to the Question</w:t>
       </w:r>
     </w:p>
     <w:p>
@@ -9718,7 +9769,7 @@
           <w:sz w:val="22"/>
           <w:szCs w:val="16"/>
         </w:rPr>
-        <w:t xml:space="preserve"> AnsC – Third Answer to the Question</w:t>
+        <w:t xml:space="preserve"> AnsD – Fourth Answer to the Question</w:t>
       </w:r>
     </w:p>
     <w:p>
@@ -9742,7 +9793,7 @@
           <w:sz w:val="22"/>
           <w:szCs w:val="16"/>
         </w:rPr>
-        <w:t>TEXT</w:t>
+        <w:t xml:space="preserve">INTEGER </w:t>
       </w:r>
       <w:r>
         <w:rPr>
@@ -9750,7 +9801,7 @@
           <w:sz w:val="22"/>
           <w:szCs w:val="16"/>
         </w:rPr>
-        <w:t xml:space="preserve"> AnsD – Fourth Answer to the Question</w:t>
+        <w:t>QuestionAnswer – Correct answer to the question (if applicable)</w:t>
       </w:r>
     </w:p>
     <w:p>
@@ -9782,7 +9833,77 @@
           <w:sz w:val="22"/>
           <w:szCs w:val="16"/>
         </w:rPr>
-        <w:t>QuestionAnswer – Correct answer to the question (if applicable)</w:t>
+        <w:t>QuestionWeight – The weight of the question (or how important it is)</w:t>
+      </w:r>
+    </w:p>
+    <w:p>
+      <w:pPr>
+        <w:pStyle w:val="ListParagraph"/>
+        <w:spacing w:lineRule="auto" w:line="240" w:before="0" w:after="0"/>
+        <w:rPr>
+          <w:rFonts w:ascii="Times New Roman" w:hAnsi="Times New Roman" w:eastAsia="Times New Roman" w:cs="Times New Roman"/>
+          <w:i/>
+          <w:i/>
+          <w:sz w:val="22"/>
+          <w:szCs w:val="16"/>
+        </w:rPr>
+      </w:pPr>
+      <w:r>
+        <w:rPr>
+          <w:rFonts w:eastAsia="Times New Roman" w:cs="Times New Roman" w:ascii="Times New Roman" w:hAnsi="Times New Roman"/>
+          <w:i/>
+          <w:sz w:val="22"/>
+          <w:szCs w:val="16"/>
+        </w:rPr>
+        <w:t>(note: Answer variables can be null or blank depending on Question Type).</w:t>
+      </w:r>
+    </w:p>
+    <w:p>
+      <w:pPr>
+        <w:pStyle w:val="ListParagraph"/>
+        <w:spacing w:lineRule="auto" w:line="240" w:before="0" w:after="0"/>
+        <w:rPr>
+          <w:rFonts w:ascii="Times New Roman" w:hAnsi="Times New Roman" w:eastAsia="Times New Roman" w:cs="Times New Roman"/>
+          <w:i/>
+          <w:i/>
+          <w:sz w:val="22"/>
+          <w:szCs w:val="16"/>
+        </w:rPr>
+      </w:pPr>
+      <w:r>
+        <w:rPr>
+          <w:rFonts w:eastAsia="Times New Roman" w:cs="Times New Roman" w:ascii="Times New Roman" w:hAnsi="Times New Roman"/>
+          <w:i/>
+          <w:sz w:val="22"/>
+          <w:szCs w:val="16"/>
+        </w:rPr>
+      </w:r>
+    </w:p>
+    <w:p>
+      <w:pPr>
+        <w:pStyle w:val="Heading3"/>
+        <w:ind w:firstLine="709"/>
+        <w:rPr>
+          <w:rFonts w:ascii="Times New Roman" w:hAnsi="Times New Roman" w:eastAsia="SimSun" w:cs="Times New Roman"/>
+          <w:color w:val="C00000"/>
+          <w:sz w:val="22"/>
+        </w:rPr>
+      </w:pPr>
+      <w:bookmarkStart w:id="54" w:name="_Toc504675145"/>
+      <w:r>
+        <w:rPr>
+          <w:rFonts w:cs="Times New Roman" w:ascii="Times New Roman" w:hAnsi="Times New Roman"/>
+          <w:color w:val="C00000"/>
+        </w:rPr>
+        <w:t>Results Table:</w:t>
+      </w:r>
+      <w:bookmarkEnd w:id="54"/>
+      <w:r>
+        <w:rPr>
+          <w:rFonts w:cs="Times New Roman" w:ascii="Times New Roman" w:hAnsi="Times New Roman"/>
+          <w:color w:val="C00000"/>
+        </w:rPr>
+        <w:t xml:space="preserve"> </w:t>
       </w:r>
     </w:p>
     <w:p>
@@ -9802,11 +9923,19 @@
       <w:r>
         <w:rPr>
           <w:rFonts w:eastAsia="Times New Roman" w:cs="Times New Roman" w:ascii="Times New Roman" w:hAnsi="Times New Roman"/>
-          <w:b/>
           <w:sz w:val="22"/>
           <w:szCs w:val="16"/>
         </w:rPr>
-        <w:t xml:space="preserve">INTEGER </w:t>
+        <w:t xml:space="preserve">(Primary Key) </w:t>
+      </w:r>
+      <w:r>
+        <w:rPr>
+          <w:rFonts w:eastAsia="Times New Roman" w:cs="Times New Roman" w:ascii="Times New Roman" w:hAnsi="Times New Roman"/>
+          <w:b/>
+          <w:sz w:val="22"/>
+          <w:szCs w:val="16"/>
+        </w:rPr>
+        <w:t>INTEGER</w:t>
       </w:r>
       <w:r>
         <w:rPr>
@@ -9814,77 +9943,7 @@
           <w:sz w:val="22"/>
           <w:szCs w:val="16"/>
         </w:rPr>
-        <w:t>QuestionWeight – The weight of the question (or how important it is)</w:t>
-      </w:r>
-    </w:p>
-    <w:p>
-      <w:pPr>
-        <w:pStyle w:val="ListParagraph"/>
-        <w:spacing w:lineRule="auto" w:line="240" w:before="0" w:after="0"/>
-        <w:rPr>
-          <w:rFonts w:ascii="Times New Roman" w:hAnsi="Times New Roman" w:eastAsia="Times New Roman" w:cs="Times New Roman"/>
-          <w:i/>
-          <w:i/>
-          <w:sz w:val="22"/>
-          <w:szCs w:val="16"/>
-        </w:rPr>
-      </w:pPr>
-      <w:r>
-        <w:rPr>
-          <w:rFonts w:eastAsia="Times New Roman" w:cs="Times New Roman" w:ascii="Times New Roman" w:hAnsi="Times New Roman"/>
-          <w:i/>
-          <w:sz w:val="22"/>
-          <w:szCs w:val="16"/>
-        </w:rPr>
-        <w:t>(note: Answer variables can be null or blank depending on Question Type).</w:t>
-      </w:r>
-    </w:p>
-    <w:p>
-      <w:pPr>
-        <w:pStyle w:val="ListParagraph"/>
-        <w:spacing w:lineRule="auto" w:line="240" w:before="0" w:after="0"/>
-        <w:rPr>
-          <w:rFonts w:ascii="Times New Roman" w:hAnsi="Times New Roman" w:eastAsia="Times New Roman" w:cs="Times New Roman"/>
-          <w:i/>
-          <w:i/>
-          <w:sz w:val="22"/>
-          <w:szCs w:val="16"/>
-        </w:rPr>
-      </w:pPr>
-      <w:r>
-        <w:rPr>
-          <w:rFonts w:eastAsia="Times New Roman" w:cs="Times New Roman" w:ascii="Times New Roman" w:hAnsi="Times New Roman"/>
-          <w:i/>
-          <w:sz w:val="22"/>
-          <w:szCs w:val="16"/>
-        </w:rPr>
-      </w:r>
-    </w:p>
-    <w:p>
-      <w:pPr>
-        <w:pStyle w:val="Heading3"/>
-        <w:ind w:firstLine="709"/>
-        <w:rPr>
-          <w:rFonts w:ascii="Times New Roman" w:hAnsi="Times New Roman" w:eastAsia="SimSun" w:cs="Times New Roman"/>
-          <w:color w:val="C00000"/>
-          <w:sz w:val="22"/>
-        </w:rPr>
-      </w:pPr>
-      <w:bookmarkStart w:id="54" w:name="_Toc504675145"/>
-      <w:r>
-        <w:rPr>
-          <w:rFonts w:cs="Times New Roman" w:ascii="Times New Roman" w:hAnsi="Times New Roman"/>
-          <w:color w:val="C00000"/>
-        </w:rPr>
-        <w:t>Results Table:</w:t>
-      </w:r>
-      <w:bookmarkEnd w:id="54"/>
-      <w:r>
-        <w:rPr>
-          <w:rFonts w:cs="Times New Roman" w:ascii="Times New Roman" w:hAnsi="Times New Roman"/>
-          <w:color w:val="C00000"/>
-        </w:rPr>
-        <w:t xml:space="preserve"> </w:t>
+        <w:t xml:space="preserve"> SurveyNumber -  The record number </w:t>
       </w:r>
     </w:p>
     <w:p>
@@ -9904,19 +9963,11 @@
       <w:r>
         <w:rPr>
           <w:rFonts w:eastAsia="Times New Roman" w:cs="Times New Roman" w:ascii="Times New Roman" w:hAnsi="Times New Roman"/>
+          <w:b/>
           <w:sz w:val="22"/>
           <w:szCs w:val="16"/>
         </w:rPr>
-        <w:t xml:space="preserve">(Primary Key) </w:t>
-      </w:r>
-      <w:r>
-        <w:rPr>
-          <w:rFonts w:eastAsia="Times New Roman" w:cs="Times New Roman" w:ascii="Times New Roman" w:hAnsi="Times New Roman"/>
-          <w:b/>
-          <w:sz w:val="22"/>
-          <w:szCs w:val="16"/>
-        </w:rPr>
-        <w:t>INTEGER</w:t>
+        <w:t>TEXT</w:t>
       </w:r>
       <w:r>
         <w:rPr>
@@ -9924,7 +9975,7 @@
           <w:sz w:val="22"/>
           <w:szCs w:val="16"/>
         </w:rPr>
-        <w:t xml:space="preserve"> SurveyNumber -  The record number </w:t>
+        <w:t xml:space="preserve"> DeptName – Name of the department associated with the number</w:t>
       </w:r>
     </w:p>
     <w:p>
@@ -9948,7 +9999,7 @@
           <w:sz w:val="22"/>
           <w:szCs w:val="16"/>
         </w:rPr>
-        <w:t>TEXT</w:t>
+        <w:t xml:space="preserve">TEXT </w:t>
       </w:r>
       <w:r>
         <w:rPr>
@@ -9956,7 +10007,7 @@
           <w:sz w:val="22"/>
           <w:szCs w:val="16"/>
         </w:rPr>
-        <w:t xml:space="preserve"> DeptName – Name of the department associated with the number</w:t>
+        <w:t>surveyAnswers – The answers selected by the person</w:t>
       </w:r>
     </w:p>
     <w:p>
@@ -9967,20 +10018,16 @@
           <w:numId w:val="2"/>
         </w:numPr>
         <w:spacing w:lineRule="auto" w:line="240" w:before="0" w:after="0"/>
-        <w:rPr>
-          <w:rFonts w:ascii="Times New Roman" w:hAnsi="Times New Roman" w:cs="Times New Roman"/>
+        <w:rPr/>
+      </w:pPr>
+      <w:r>
+        <w:rPr>
+          <w:rFonts w:eastAsia="Times New Roman" w:cs="Times New Roman" w:ascii="Times New Roman" w:hAnsi="Times New Roman"/>
+          <w:b/>
           <w:sz w:val="22"/>
           <w:szCs w:val="16"/>
         </w:rPr>
-      </w:pPr>
-      <w:r>
-        <w:rPr>
-          <w:rFonts w:eastAsia="Times New Roman" w:cs="Times New Roman" w:ascii="Times New Roman" w:hAnsi="Times New Roman"/>
-          <w:b/>
-          <w:sz w:val="22"/>
-          <w:szCs w:val="16"/>
-        </w:rPr>
-        <w:t xml:space="preserve">TEXT </w:t>
+        <w:t>TEXT</w:t>
       </w:r>
       <w:r>
         <w:rPr>
@@ -9988,7 +10035,65 @@
           <w:sz w:val="22"/>
           <w:szCs w:val="16"/>
         </w:rPr>
-        <w:t>surveyAnswers – The answers selected by the person</w:t>
+        <w:t xml:space="preserve"> relationLevel -  The Relationship level associated with this record number based on the answers to the question</w:t>
+      </w:r>
+    </w:p>
+    <w:p>
+      <w:pPr>
+        <w:pStyle w:val="ListParagraph"/>
+        <w:spacing w:lineRule="auto" w:line="240" w:before="0" w:after="0"/>
+        <w:rPr>
+          <w:rFonts w:ascii="Times New Roman" w:hAnsi="Times New Roman" w:eastAsia="Times New Roman" w:cs="Times New Roman"/>
+          <w:i/>
+          <w:i/>
+          <w:sz w:val="22"/>
+          <w:szCs w:val="16"/>
+        </w:rPr>
+      </w:pPr>
+      <w:r>
+        <w:rPr>
+          <w:rFonts w:eastAsia="Times New Roman" w:cs="Times New Roman" w:ascii="Times New Roman" w:hAnsi="Times New Roman"/>
+          <w:i/>
+          <w:sz w:val="22"/>
+          <w:szCs w:val="16"/>
+        </w:rPr>
+      </w:r>
+    </w:p>
+    <w:p>
+      <w:pPr>
+        <w:pStyle w:val="Heading3"/>
+        <w:keepNext w:val="true"/>
+        <w:keepLines/>
+        <w:widowControl/>
+        <w:bidi w:val="0"/>
+        <w:spacing w:lineRule="auto" w:line="259" w:before="40" w:after="0"/>
+        <w:ind w:firstLine="709"/>
+        <w:jc w:val="left"/>
+        <w:outlineLvl w:val="2"/>
+        <w:rPr/>
+      </w:pPr>
+      <w:r>
+        <w:rPr>
+          <w:rFonts w:cs="Times New Roman" w:ascii="Times New Roman" w:hAnsi="Times New Roman"/>
+          <w:color w:val="C00000"/>
+        </w:rPr>
+        <w:t>Pollster Account</w:t>
+      </w:r>
+      <w:bookmarkStart w:id="55" w:name="_Toc5046751452"/>
+      <w:r>
+        <w:rPr>
+          <w:rFonts w:cs="Times New Roman" w:ascii="Times New Roman" w:hAnsi="Times New Roman"/>
+          <w:color w:val="C00000"/>
+        </w:rPr>
+        <w:t xml:space="preserve"> Table:</w:t>
+      </w:r>
+      <w:bookmarkEnd w:id="55"/>
+      <w:r>
+        <w:rPr>
+          <w:rFonts w:cs="Times New Roman" w:ascii="Times New Roman" w:hAnsi="Times New Roman"/>
+          <w:color w:val="C00000"/>
+        </w:rPr>
+        <w:t xml:space="preserve"> </w:t>
       </w:r>
     </w:p>
     <w:p>
@@ -10004,11 +10109,19 @@
       <w:r>
         <w:rPr>
           <w:rFonts w:eastAsia="Times New Roman" w:cs="Times New Roman" w:ascii="Times New Roman" w:hAnsi="Times New Roman"/>
-          <w:b/>
           <w:sz w:val="22"/>
           <w:szCs w:val="16"/>
         </w:rPr>
-        <w:t>TEXT</w:t>
+        <w:t xml:space="preserve">(Primary Key) </w:t>
+      </w:r>
+      <w:r>
+        <w:rPr>
+          <w:rFonts w:eastAsia="Times New Roman" w:cs="Times New Roman" w:ascii="Times New Roman" w:hAnsi="Times New Roman"/>
+          <w:b/>
+          <w:sz w:val="22"/>
+          <w:szCs w:val="16"/>
+        </w:rPr>
+        <w:t>INTEGER</w:t>
       </w:r>
       <w:r>
         <w:rPr>
@@ -10016,7 +10129,83 @@
           <w:sz w:val="22"/>
           <w:szCs w:val="16"/>
         </w:rPr>
-        <w:t xml:space="preserve"> relationLevel -  The Relationship level associated with this record number based on the answers to the question</w:t>
+        <w:t xml:space="preserve"> </w:t>
+      </w:r>
+      <w:r>
+        <w:rPr>
+          <w:rFonts w:eastAsia="Times New Roman" w:cs="Times New Roman" w:ascii="Times New Roman" w:hAnsi="Times New Roman"/>
+          <w:sz w:val="22"/>
+          <w:szCs w:val="16"/>
+        </w:rPr>
+        <w:t>Login</w:t>
+      </w:r>
+      <w:r>
+        <w:rPr>
+          <w:rFonts w:eastAsia="Times New Roman" w:cs="Times New Roman" w:ascii="Times New Roman" w:hAnsi="Times New Roman"/>
+          <w:sz w:val="22"/>
+          <w:szCs w:val="16"/>
+        </w:rPr>
+        <w:t xml:space="preserve"> -  The </w:t>
+      </w:r>
+      <w:r>
+        <w:rPr>
+          <w:rFonts w:eastAsia="Times New Roman" w:cs="Times New Roman" w:ascii="Times New Roman" w:hAnsi="Times New Roman"/>
+          <w:sz w:val="22"/>
+          <w:szCs w:val="16"/>
+        </w:rPr>
+        <w:t>login name of the account</w:t>
+      </w:r>
+    </w:p>
+    <w:p>
+      <w:pPr>
+        <w:pStyle w:val="ListParagraph"/>
+        <w:numPr>
+          <w:ilvl w:val="1"/>
+          <w:numId w:val="2"/>
+        </w:numPr>
+        <w:spacing w:lineRule="auto" w:line="240" w:before="0" w:after="0"/>
+        <w:rPr/>
+      </w:pPr>
+      <w:r>
+        <w:rPr>
+          <w:rFonts w:eastAsia="Times New Roman" w:cs="Times New Roman" w:ascii="Times New Roman" w:hAnsi="Times New Roman"/>
+          <w:b/>
+          <w:sz w:val="22"/>
+          <w:szCs w:val="16"/>
+        </w:rPr>
+        <w:t>TEXT</w:t>
+      </w:r>
+      <w:r>
+        <w:rPr>
+          <w:rFonts w:eastAsia="Times New Roman" w:cs="Times New Roman" w:ascii="Times New Roman" w:hAnsi="Times New Roman"/>
+          <w:sz w:val="22"/>
+          <w:szCs w:val="16"/>
+        </w:rPr>
+        <w:t xml:space="preserve"> </w:t>
+      </w:r>
+      <w:r>
+        <w:rPr>
+          <w:rFonts w:eastAsia="Times New Roman" w:cs="Times New Roman" w:ascii="Times New Roman" w:hAnsi="Times New Roman"/>
+          <w:sz w:val="22"/>
+          <w:szCs w:val="16"/>
+        </w:rPr>
+        <w:t>pass</w:t>
+      </w:r>
+      <w:r>
+        <w:rPr>
+          <w:rFonts w:eastAsia="Times New Roman" w:cs="Times New Roman" w:ascii="Times New Roman" w:hAnsi="Times New Roman"/>
+          <w:sz w:val="22"/>
+          <w:szCs w:val="16"/>
+        </w:rPr>
+        <w:t xml:space="preserve"> – </w:t>
+      </w:r>
+      <w:r>
+        <w:rPr>
+          <w:rFonts w:eastAsia="Times New Roman" w:cs="Times New Roman" w:ascii="Times New Roman" w:hAnsi="Times New Roman"/>
+          <w:sz w:val="22"/>
+          <w:szCs w:val="16"/>
+        </w:rPr>
+        <w:t>Hash of the password associated with the account</w:t>
       </w:r>
       <w:r>
         <w:br w:type="page"/>
@@ -10027,8 +10216,8 @@
         <w:pStyle w:val="Heading1"/>
         <w:rPr/>
       </w:pPr>
-      <w:bookmarkStart w:id="55" w:name="_Toc504675146"/>
-      <w:bookmarkEnd w:id="55"/>
+      <w:bookmarkStart w:id="56" w:name="_Toc504675146"/>
+      <w:bookmarkEnd w:id="56"/>
       <w:r>
         <w:rPr>
           <w:rFonts w:cs="Times New Roman" w:ascii="Times New Roman" w:hAnsi="Times New Roman"/>
@@ -10042,8 +10231,8 @@
         <w:pStyle w:val="Heading2"/>
         <w:rPr/>
       </w:pPr>
-      <w:bookmarkStart w:id="56" w:name="_Toc504675147"/>
-      <w:bookmarkEnd w:id="56"/>
+      <w:bookmarkStart w:id="57" w:name="_Toc504675147"/>
+      <w:bookmarkEnd w:id="57"/>
       <w:r>
         <w:rPr>
           <w:rFonts w:cs="Times New Roman" w:ascii="Times New Roman" w:hAnsi="Times New Roman"/>
@@ -10070,8 +10259,8 @@
         <w:pStyle w:val="Heading3"/>
         <w:rPr/>
       </w:pPr>
-      <w:bookmarkStart w:id="57" w:name="_Toc504675148"/>
-      <w:bookmarkEnd w:id="57"/>
+      <w:bookmarkStart w:id="58" w:name="_Toc504675148"/>
+      <w:bookmarkEnd w:id="58"/>
       <w:r>
         <w:rPr>
           <w:rFonts w:cs="Times New Roman" w:ascii="Times New Roman" w:hAnsi="Times New Roman"/>
@@ -10161,8 +10350,8 @@
         <w:pStyle w:val="Heading3"/>
         <w:rPr/>
       </w:pPr>
-      <w:bookmarkStart w:id="58" w:name="_Toc504675149"/>
-      <w:bookmarkEnd w:id="58"/>
+      <w:bookmarkStart w:id="59" w:name="_Toc504675149"/>
+      <w:bookmarkEnd w:id="59"/>
       <w:r>
         <w:rPr>
           <w:rFonts w:cs="Times New Roman" w:ascii="Times New Roman" w:hAnsi="Times New Roman"/>
@@ -10565,8 +10754,8 @@
           <w:color w:val="C00000"/>
         </w:rPr>
       </w:pPr>
-      <w:bookmarkStart w:id="59" w:name="__DdeLink__1261_4276932370"/>
-      <w:bookmarkEnd w:id="59"/>
+      <w:bookmarkStart w:id="60" w:name="__DdeLink__1261_4276932370"/>
+      <w:bookmarkEnd w:id="60"/>
       <w:r>
         <w:rPr>
           <w:rFonts w:cs="Times New Roman" w:ascii="Times New Roman" w:hAnsi="Times New Roman"/>
@@ -10633,28 +10822,7 @@
           <w:rFonts w:cs="Times New Roman" w:ascii="Times New Roman" w:hAnsi="Times New Roman"/>
           <w:color w:val="C00000"/>
         </w:rPr>
-        <w:t>11.2.</w:t>
-      </w:r>
-      <w:r>
-        <w:rPr>
-          <w:rFonts w:cs="Times New Roman" w:ascii="Times New Roman" w:hAnsi="Times New Roman"/>
-          <w:color w:val="C00000"/>
-        </w:rPr>
-        <w:t>2</w:t>
-      </w:r>
-      <w:r>
-        <w:rPr>
-          <w:rFonts w:cs="Times New Roman" w:ascii="Times New Roman" w:hAnsi="Times New Roman"/>
-          <w:color w:val="C00000"/>
-        </w:rPr>
-        <w:t xml:space="preserve"> Availability Requirement </w:t>
-      </w:r>
-      <w:r>
-        <w:rPr>
-          <w:rFonts w:cs="Times New Roman" w:ascii="Times New Roman" w:hAnsi="Times New Roman"/>
-          <w:color w:val="C00000"/>
-        </w:rPr>
-        <w:t>2</w:t>
+        <w:t>11.2.2 Availability Requirement 2</w:t>
       </w:r>
     </w:p>
     <w:p>
@@ -10936,7 +11104,7 @@
           <w:color w:val="C00000"/>
         </w:rPr>
       </w:pPr>
-      <w:bookmarkStart w:id="60" w:name="_Toc504675160"/>
+      <w:bookmarkStart w:id="61" w:name="_Toc504675160"/>
       <w:r>
         <w:rPr>
           <w:rFonts w:cs="Times New Roman" w:ascii="Times New Roman" w:hAnsi="Times New Roman"/>
@@ -10944,7 +11112,7 @@
         </w:rPr>
         <w:t xml:space="preserve">Document </w:t>
       </w:r>
-      <w:bookmarkEnd w:id="60"/>
+      <w:bookmarkEnd w:id="61"/>
       <w:r>
         <w:rPr>
           <w:rFonts w:cs="Times New Roman" w:ascii="Times New Roman" w:hAnsi="Times New Roman"/>
@@ -11296,7 +11464,7 @@
               <wp:positionV relativeFrom="paragraph">
                 <wp:posOffset>-490855</wp:posOffset>
               </wp:positionV>
-              <wp:extent cx="5522595" cy="3810"/>
+              <wp:extent cx="5523230" cy="4445"/>
               <wp:effectExtent l="0" t="0" r="0" b="0"/>
               <wp:wrapNone/>
               <wp:docPr id="14" name="Straight Arrow Connector 4"/>
@@ -11307,7 +11475,7 @@
                     <wps:spPr>
                       <a:xfrm>
                         <a:off x="0" y="0"/>
-                        <a:ext cx="5522040" cy="3240"/>
+                        <a:ext cx="5522760" cy="3960"/>
                       </a:xfrm>
                       <a:custGeom>
                         <a:avLst/>
@@ -11361,7 +11529,7 @@
               <wp:positionV relativeFrom="paragraph">
                 <wp:posOffset>-608330</wp:posOffset>
               </wp:positionV>
-              <wp:extent cx="567690" cy="243205"/>
+              <wp:extent cx="568325" cy="243840"/>
               <wp:effectExtent l="0" t="0" r="15240" b="26670"/>
               <wp:wrapNone/>
               <wp:docPr id="15" name="Double Bracket 5"/>
@@ -11372,7 +11540,7 @@
                     <wps:spPr>
                       <a:xfrm>
                         <a:off x="0" y="0"/>
-                        <a:ext cx="567000" cy="242640"/>
+                        <a:ext cx="567720" cy="243360"/>
                       </a:xfrm>
                       <a:prstGeom prst="bracketPair">
                         <a:avLst>
@@ -11403,7 +11571,7 @@
                               <w:docPartGallery w:val="Page Numbers (Bottom of Page)"/>
                               <w:docPartUnique w:val="true"/>
                             </w:docPartObj>
-                            <w:id w:val="1792036934"/>
+                            <w:id w:val="528364664"/>
                           </w:sdtPr>
                           <w:sdtContent>
                             <w:p>
@@ -11469,7 +11637,7 @@
                 <v:h position="0,@0"/>
               </v:handles>
             </v:shapetype>
-            <v:shape id="shape_0" ID="Double Bracket 5" fillcolor="white" stroked="t" style="position:absolute;margin-left:211.65pt;margin-top:-47.9pt;width:44.6pt;height:19.05pt;mso-position-horizontal:center;mso-position-horizontal-relative:margin" type="shapetype_185">
+            <v:shape id="shape_0" ID="Double Bracket 5" fillcolor="white" stroked="t" style="position:absolute;margin-left:211.65pt;margin-top:-47.9pt;width:44.65pt;height:19.1pt;mso-position-horizontal:center;mso-position-horizontal-relative:margin" type="shapetype_185">
               <w10:wrap type="square"/>
               <v:fill o:detectmouseclick="t" type="solid" color2="black"/>
               <v:stroke color="gray" weight="28440" joinstyle="round" endcap="flat"/>
@@ -11481,7 +11649,7 @@
                         <w:docPartGallery w:val="Page Numbers (Bottom of Page)"/>
                         <w:docPartUnique w:val="true"/>
                       </w:docPartObj>
-                      <w:id w:val="688281158"/>
+                      <w:id w:val="1264111166"/>
                     </w:sdtPr>
                     <w:sdtContent>
                       <w:p>
@@ -12902,6 +13070,78 @@
       <w:rFonts w:cs="Wingdings"/>
     </w:rPr>
   </w:style>
+  <w:style w:type="character" w:styleId="ListLabel62">
+    <w:name w:val="ListLabel 62"/>
+    <w:qFormat/>
+    <w:rPr>
+      <w:rFonts w:cs="Symbol"/>
+      <w:sz w:val="24"/>
+    </w:rPr>
+  </w:style>
+  <w:style w:type="character" w:styleId="ListLabel63">
+    <w:name w:val="ListLabel 63"/>
+    <w:qFormat/>
+    <w:rPr>
+      <w:rFonts w:ascii="Times New Roman" w:hAnsi="Times New Roman" w:cs="Courier New"/>
+      <w:sz w:val="22"/>
+    </w:rPr>
+  </w:style>
+  <w:style w:type="character" w:styleId="ListLabel64">
+    <w:name w:val="ListLabel 64"/>
+    <w:qFormat/>
+    <w:rPr>
+      <w:rFonts w:cs="Wingdings"/>
+    </w:rPr>
+  </w:style>
+  <w:style w:type="character" w:styleId="ListLabel65">
+    <w:name w:val="ListLabel 65"/>
+    <w:qFormat/>
+    <w:rPr>
+      <w:rFonts w:cs="Symbol"/>
+    </w:rPr>
+  </w:style>
+  <w:style w:type="character" w:styleId="ListLabel66">
+    <w:name w:val="ListLabel 66"/>
+    <w:qFormat/>
+    <w:rPr>
+      <w:rFonts w:cs="Courier New"/>
+    </w:rPr>
+  </w:style>
+  <w:style w:type="character" w:styleId="ListLabel67">
+    <w:name w:val="ListLabel 67"/>
+    <w:qFormat/>
+    <w:rPr>
+      <w:rFonts w:cs="Wingdings"/>
+    </w:rPr>
+  </w:style>
+  <w:style w:type="character" w:styleId="ListLabel68">
+    <w:name w:val="ListLabel 68"/>
+    <w:qFormat/>
+    <w:rPr>
+      <w:rFonts w:cs="Symbol"/>
+    </w:rPr>
+  </w:style>
+  <w:style w:type="character" w:styleId="ListLabel69">
+    <w:name w:val="ListLabel 69"/>
+    <w:qFormat/>
+    <w:rPr>
+      <w:rFonts w:cs="Courier New"/>
+    </w:rPr>
+  </w:style>
+  <w:style w:type="character" w:styleId="ListLabel70">
+    <w:name w:val="ListLabel 70"/>
+    <w:qFormat/>
+    <w:rPr>
+      <w:rFonts w:cs="Wingdings"/>
+    </w:rPr>
+  </w:style>
+  <w:style w:type="character" w:styleId="Bullets">
+    <w:name w:val="Bullets"/>
+    <w:qFormat/>
+    <w:rPr>
+      <w:rFonts w:ascii="OpenSymbol" w:hAnsi="OpenSymbol" w:eastAsia="OpenSymbol" w:cs="OpenSymbol"/>
+    </w:rPr>
+  </w:style>
   <w:style w:type="paragraph" w:styleId="Heading" w:customStyle="1">
     <w:name w:val="Heading"/>
     <w:basedOn w:val="Normal"/>

</xml_diff>

<commit_message>
standardized and made consistent the use of the words 'admin' and 'pollster'. Added some definitions
</commit_message>
<xml_diff>
--- a/SRS.docx
+++ b/SRS.docx
@@ -7,9 +7,7 @@
         <w:pStyle w:val="NoSpacing"/>
         <w:spacing w:before="1540" w:after="240"/>
         <w:jc w:val="center"/>
-        <w:rPr>
-          <w:color w:val="4472C4" w:themeColor="accent1"/>
-        </w:rPr>
+        <w:rPr/>
       </w:pPr>
       <w:r>
         <w:rPr/>
@@ -55,7 +53,7 @@
     <w:sdt>
       <w:sdtPr>
         <w:text/>
-        <w:id w:val="2117563966"/>
+        <w:id w:val="1745755369"/>
         <w:dataBinding w:prefixMappings="xmlns:ns0='http://purl.org/dc/elements/1.1/' xmlns:ns1='http://schemas.openxmlformats.org/package/2006/metadata/core-properties' " w:xpath="/ns1:coreProperties[1]/ns0:title[1]" w:storeItemID="{6C3C8BC8-F283-45AE-878A-BAB7291924A1}"/>
         <w:alias w:val="Title"/>
       </w:sdtPr>
@@ -208,7 +206,7 @@
     <w:sdt>
       <w:sdtPr>
         <w:text/>
-        <w:id w:val="1156193002"/>
+        <w:id w:val="1635729990"/>
         <w:dataBinding w:prefixMappings="xmlns:ns0='http://purl.org/dc/elements/1.1/' xmlns:ns1='http://schemas.openxmlformats.org/package/2006/metadata/core-properties' " w:xpath="/ns1:coreProperties[1]/ns0:subject[1]" w:storeItemID="{6C3C8BC8-F283-45AE-878A-BAB7291924A1}"/>
         <w:alias w:val="Subtitle"/>
       </w:sdtPr>
@@ -487,7 +485,7 @@
           <w:docPartGallery w:val="Table of Contents"/>
           <w:docPartUnique w:val="true"/>
         </w:docPartObj>
-        <w:id w:val="2066459676"/>
+        <w:id w:val="835667090"/>
       </w:sdtPr>
       <w:sdtContent>
         <w:p>
@@ -1028,7 +1026,6 @@
             <w:rPr>
               <w:rFonts w:eastAsia="" w:cs="" w:cstheme="minorBidi" w:eastAsiaTheme="minorEastAsia"/>
               <w:color w:val="00000A"/>
-              <w:kern w:val="0"/>
               <w:sz w:val="24"/>
               <w:szCs w:val="24"/>
               <w:lang w:val="en-US" w:eastAsia="en-US" w:bidi="ar-SA"/>
@@ -1038,7 +1035,6 @@
             <w:rPr>
               <w:rFonts w:eastAsia="" w:cs="" w:ascii="Times New Roman" w:hAnsi="Times New Roman" w:cstheme="minorBidi" w:eastAsiaTheme="minorEastAsia"/>
               <w:color w:val="00000A"/>
-              <w:kern w:val="0"/>
               <w:sz w:val="24"/>
               <w:szCs w:val="24"/>
               <w:lang w:val="en-US" w:eastAsia="en-US" w:bidi="ar-SA"/>
@@ -1049,7 +1045,6 @@
             <w:rPr>
               <w:rFonts w:eastAsia="" w:cs="" w:cstheme="minorBidi" w:eastAsiaTheme="minorEastAsia"/>
               <w:color w:val="00000A"/>
-              <w:kern w:val="0"/>
               <w:sz w:val="24"/>
               <w:szCs w:val="24"/>
               <w:lang w:val="en-US" w:eastAsia="en-US" w:bidi="ar-SA"/>
@@ -1060,7 +1055,6 @@
             <w:rPr>
               <w:rFonts w:eastAsia="" w:cs="" w:ascii="Calibri" w:hAnsi="Calibri" w:cstheme="minorBidi" w:eastAsiaTheme="minorEastAsia"/>
               <w:color w:val="00000A"/>
-              <w:kern w:val="0"/>
               <w:sz w:val="24"/>
               <w:szCs w:val="24"/>
               <w:lang w:val="en-US" w:eastAsia="en-US" w:bidi="ar-SA"/>
@@ -4743,6 +4737,51 @@
       <w:pPr>
         <w:pStyle w:val="Normal"/>
         <w:spacing w:lineRule="auto" w:line="240" w:beforeAutospacing="1" w:afterAutospacing="1"/>
+        <w:rPr/>
+      </w:pPr>
+      <w:r>
+        <w:rPr>
+          <w:rFonts w:eastAsia="Times New Roman" w:cs="Times New Roman" w:ascii="Times New Roman" w:hAnsi="Times New Roman"/>
+        </w:rPr>
+        <w:t>Admin – The user account with direct access to the phpMyAdmin database and root permissions to the entire system</w:t>
+      </w:r>
+    </w:p>
+    <w:p>
+      <w:pPr>
+        <w:pStyle w:val="Normal"/>
+        <w:spacing w:lineRule="auto" w:line="240" w:beforeAutospacing="1" w:afterAutospacing="1"/>
+        <w:rPr/>
+      </w:pPr>
+      <w:r>
+        <w:rPr>
+          <w:rFonts w:eastAsia="Times New Roman" w:cs="Times New Roman" w:ascii="Times New Roman" w:hAnsi="Times New Roman"/>
+        </w:rPr>
+        <w:t>Pollster – A person who uses the system to create and deploy surveys</w:t>
+      </w:r>
+    </w:p>
+    <w:p>
+      <w:pPr>
+        <w:pStyle w:val="Normal"/>
+        <w:spacing w:lineRule="auto" w:line="240" w:beforeAutospacing="1" w:afterAutospacing="1"/>
+        <w:rPr/>
+      </w:pPr>
+      <w:r>
+        <w:rPr>
+          <w:rFonts w:eastAsia="Times New Roman" w:cs="Times New Roman" w:ascii="Times New Roman" w:hAnsi="Times New Roman"/>
+        </w:rPr>
+        <w:t xml:space="preserve">User – A person who uses this application </w:t>
+      </w:r>
+      <w:r>
+        <w:rPr>
+          <w:rFonts w:eastAsia="Times New Roman" w:cs="Times New Roman" w:ascii="Times New Roman" w:hAnsi="Times New Roman"/>
+        </w:rPr>
+        <w:t>to take surveys created by a Pollster</w:t>
+      </w:r>
+    </w:p>
+    <w:p>
+      <w:pPr>
+        <w:pStyle w:val="Normal"/>
+        <w:spacing w:lineRule="auto" w:line="240" w:beforeAutospacing="1" w:afterAutospacing="1"/>
         <w:rPr>
           <w:rFonts w:ascii="Times New Roman" w:hAnsi="Times New Roman" w:eastAsia="Times New Roman" w:cs="Times New Roman"/>
         </w:rPr>
@@ -4751,7 +4790,7 @@
         <w:rPr>
           <w:rFonts w:eastAsia="Times New Roman" w:cs="Times New Roman" w:ascii="Times New Roman" w:hAnsi="Times New Roman"/>
         </w:rPr>
-        <w:t>Admin – Administrative User, in this case a member of Career Services</w:t>
+        <w:t>Database – A collection of information monitored by this system</w:t>
       </w:r>
     </w:p>
     <w:p>
@@ -4759,6 +4798,75 @@
         <w:pStyle w:val="Normal"/>
         <w:spacing w:lineRule="auto" w:line="240" w:beforeAutospacing="1" w:afterAutospacing="1"/>
         <w:rPr>
+          <w:rFonts w:ascii="Times New Roman" w:hAnsi="Times New Roman" w:cs="Times New Roman"/>
+        </w:rPr>
+      </w:pPr>
+      <w:r>
+        <w:rPr>
+          <w:rFonts w:eastAsia="Times New Roman" w:cs="Times New Roman" w:ascii="Times New Roman" w:hAnsi="Times New Roman"/>
+        </w:rPr>
+        <w:t>CSDSS – Career Services Department Survey System</w:t>
+      </w:r>
+    </w:p>
+    <w:p>
+      <w:pPr>
+        <w:pStyle w:val="Normal"/>
+        <w:spacing w:lineRule="auto" w:line="240" w:beforeAutospacing="1" w:afterAutospacing="1"/>
+        <w:rPr>
+          <w:rFonts w:ascii="Times New Roman" w:hAnsi="Times New Roman" w:cs="Times New Roman"/>
+        </w:rPr>
+      </w:pPr>
+      <w:r>
+        <w:rPr>
+          <w:rFonts w:eastAsia="Times New Roman" w:cs="Times New Roman" w:ascii="Times New Roman" w:hAnsi="Times New Roman"/>
+        </w:rPr>
+        <w:t>EWU – Eastern Washington University</w:t>
+      </w:r>
+    </w:p>
+    <w:p>
+      <w:pPr>
+        <w:pStyle w:val="Normal"/>
+        <w:spacing w:lineRule="auto" w:line="240" w:beforeAutospacing="1" w:afterAutospacing="1"/>
+        <w:rPr/>
+      </w:pPr>
+      <w:r>
+        <w:rPr>
+          <w:rFonts w:eastAsia="Times New Roman" w:cs="Times New Roman" w:ascii="Times New Roman" w:hAnsi="Times New Roman"/>
+        </w:rPr>
+        <w:t>MySQL – My Structured Query Language, a programming language used to create and interact with databases</w:t>
+      </w:r>
+    </w:p>
+    <w:p>
+      <w:pPr>
+        <w:pStyle w:val="Normal"/>
+        <w:spacing w:lineRule="auto" w:line="240" w:beforeAutospacing="1" w:afterAutospacing="1"/>
+        <w:rPr/>
+      </w:pPr>
+      <w:r>
+        <w:rPr>
+          <w:rFonts w:eastAsia="Times New Roman" w:cs="Times New Roman" w:ascii="Times New Roman" w:hAnsi="Times New Roman"/>
+        </w:rPr>
+        <w:t xml:space="preserve">Webform – A collection of user interface components on a website designed to solicit information from a user </w:t>
+      </w:r>
+    </w:p>
+    <w:p>
+      <w:pPr>
+        <w:pStyle w:val="Normal"/>
+        <w:spacing w:lineRule="auto" w:line="240" w:beforeAutospacing="1" w:afterAutospacing="1"/>
+        <w:rPr/>
+      </w:pPr>
+      <w:r>
+        <w:rPr>
+          <w:rFonts w:eastAsia="Times New Roman" w:cs="Times New Roman" w:ascii="Times New Roman" w:hAnsi="Times New Roman"/>
+        </w:rPr>
+        <w:t>HTML – Hyper Text Markup Language, a language for content creation and formatting in the creation of a website</w:t>
+      </w:r>
+    </w:p>
+    <w:p>
+      <w:pPr>
+        <w:pStyle w:val="Normal"/>
+        <w:spacing w:lineRule="auto" w:line="240" w:beforeAutospacing="1" w:afterAutospacing="1"/>
+        <w:rPr>
           <w:rFonts w:ascii="Times New Roman" w:hAnsi="Times New Roman" w:eastAsia="Times New Roman" w:cs="Times New Roman"/>
         </w:rPr>
       </w:pPr>
@@ -4766,7 +4874,7 @@
         <w:rPr>
           <w:rFonts w:eastAsia="Times New Roman" w:cs="Times New Roman" w:ascii="Times New Roman" w:hAnsi="Times New Roman"/>
         </w:rPr>
-        <w:t>User – A person who uses this application in either a survey-taking or administrative capacity</w:t>
+        <w:t xml:space="preserve">CSS – Cascading Style Sheets, a programming language to define appearance and animation of web elements. </w:t>
       </w:r>
     </w:p>
     <w:p>
@@ -4774,128 +4882,40 @@
         <w:pStyle w:val="Normal"/>
         <w:spacing w:lineRule="auto" w:line="240" w:beforeAutospacing="1" w:afterAutospacing="1"/>
         <w:rPr>
-          <w:rFonts w:ascii="Times New Roman" w:hAnsi="Times New Roman" w:eastAsia="Times New Roman" w:cs="Times New Roman"/>
+          <w:rFonts w:ascii="Times New Roman" w:hAnsi="Times New Roman" w:cs="Times New Roman"/>
         </w:rPr>
       </w:pPr>
       <w:r>
         <w:rPr>
           <w:rFonts w:eastAsia="Times New Roman" w:cs="Times New Roman" w:ascii="Times New Roman" w:hAnsi="Times New Roman"/>
         </w:rPr>
-        <w:t>Database – A collection of information monitored by this system</w:t>
+        <w:t>SRS – Software Requirements Specifications, a written document that describes all the functions of a proposed system and the constraints under which it must operate.  For example, this document.</w:t>
       </w:r>
     </w:p>
     <w:p>
       <w:pPr>
         <w:pStyle w:val="Normal"/>
         <w:spacing w:lineRule="auto" w:line="240" w:beforeAutospacing="1" w:afterAutospacing="1"/>
-        <w:rPr>
-          <w:rFonts w:ascii="Times New Roman" w:hAnsi="Times New Roman" w:cs="Times New Roman"/>
-        </w:rPr>
+        <w:rPr/>
       </w:pPr>
       <w:r>
         <w:rPr>
           <w:rFonts w:eastAsia="Times New Roman" w:cs="Times New Roman" w:ascii="Times New Roman" w:hAnsi="Times New Roman"/>
         </w:rPr>
-        <w:t>CSDSS – Career Services Department Survey System</w:t>
+        <w:t>Bootstrap – A robust CSS and Javascript Library full of functions to allow for easy use of deployment to multiple web browsers</w:t>
       </w:r>
     </w:p>
     <w:p>
       <w:pPr>
         <w:pStyle w:val="Normal"/>
         <w:spacing w:lineRule="auto" w:line="240" w:beforeAutospacing="1" w:afterAutospacing="1"/>
-        <w:rPr>
-          <w:rFonts w:ascii="Times New Roman" w:hAnsi="Times New Roman" w:cs="Times New Roman"/>
-        </w:rPr>
+        <w:rPr/>
       </w:pPr>
       <w:r>
         <w:rPr>
           <w:rFonts w:eastAsia="Times New Roman" w:cs="Times New Roman" w:ascii="Times New Roman" w:hAnsi="Times New Roman"/>
         </w:rPr>
-        <w:t>EWU – Eastern Washington University</w:t>
-      </w:r>
-    </w:p>
-    <w:p>
-      <w:pPr>
-        <w:pStyle w:val="Normal"/>
-        <w:spacing w:lineRule="auto" w:line="240" w:beforeAutospacing="1" w:afterAutospacing="1"/>
-        <w:rPr/>
-      </w:pPr>
-      <w:r>
-        <w:rPr>
-          <w:rFonts w:eastAsia="Times New Roman" w:cs="Times New Roman" w:ascii="Times New Roman" w:hAnsi="Times New Roman"/>
-        </w:rPr>
-        <w:t>MySQL – My Structured Query Language, a programming language used to create and interact with databases</w:t>
-      </w:r>
-    </w:p>
-    <w:p>
-      <w:pPr>
-        <w:pStyle w:val="Normal"/>
-        <w:spacing w:lineRule="auto" w:line="240" w:beforeAutospacing="1" w:afterAutospacing="1"/>
-        <w:rPr/>
-      </w:pPr>
-      <w:r>
-        <w:rPr>
-          <w:rFonts w:eastAsia="Times New Roman" w:cs="Times New Roman" w:ascii="Times New Roman" w:hAnsi="Times New Roman"/>
-        </w:rPr>
-        <w:t xml:space="preserve">Webform – A collection of user interface components on a website designed to solicit information from a user </w:t>
-      </w:r>
-    </w:p>
-    <w:p>
-      <w:pPr>
-        <w:pStyle w:val="Normal"/>
-        <w:spacing w:lineRule="auto" w:line="240" w:beforeAutospacing="1" w:afterAutospacing="1"/>
-        <w:rPr/>
-      </w:pPr>
-      <w:r>
-        <w:rPr>
-          <w:rFonts w:eastAsia="Times New Roman" w:cs="Times New Roman" w:ascii="Times New Roman" w:hAnsi="Times New Roman"/>
-        </w:rPr>
-        <w:t>HTML – Hyper Text Markup Language, a language for content creation and formatting in the creation of a website</w:t>
-      </w:r>
-    </w:p>
-    <w:p>
-      <w:pPr>
-        <w:pStyle w:val="Normal"/>
-        <w:spacing w:lineRule="auto" w:line="240" w:beforeAutospacing="1" w:afterAutospacing="1"/>
-        <w:rPr>
-          <w:rFonts w:ascii="Times New Roman" w:hAnsi="Times New Roman" w:eastAsia="Times New Roman" w:cs="Times New Roman"/>
-        </w:rPr>
-      </w:pPr>
-      <w:r>
-        <w:rPr>
-          <w:rFonts w:eastAsia="Times New Roman" w:cs="Times New Roman" w:ascii="Times New Roman" w:hAnsi="Times New Roman"/>
-        </w:rPr>
-        <w:t xml:space="preserve">CSS – Cascading Style Sheets, a programming language to define appearance and animation of web elements. </w:t>
-      </w:r>
-    </w:p>
-    <w:p>
-      <w:pPr>
-        <w:pStyle w:val="Normal"/>
-        <w:spacing w:lineRule="auto" w:line="240" w:beforeAutospacing="1" w:afterAutospacing="1"/>
-        <w:rPr>
-          <w:rFonts w:ascii="Times New Roman" w:hAnsi="Times New Roman" w:cs="Times New Roman"/>
-        </w:rPr>
-      </w:pPr>
-      <w:r>
-        <w:rPr>
-          <w:rFonts w:eastAsia="Times New Roman" w:cs="Times New Roman" w:ascii="Times New Roman" w:hAnsi="Times New Roman"/>
-        </w:rPr>
-        <w:t>SRS – Software Requirements Specifications, a written document that describes all the functions of a proposed system and the constraints under which it must operate.  For example, this document.</w:t>
-      </w:r>
-    </w:p>
-    <w:p>
-      <w:pPr>
-        <w:pStyle w:val="Normal"/>
-        <w:spacing w:lineRule="auto" w:line="240" w:beforeAutospacing="1" w:afterAutospacing="1"/>
-        <w:rPr>
-          <w:rFonts w:ascii="Times New Roman" w:hAnsi="Times New Roman" w:cs="Times New Roman"/>
-        </w:rPr>
-      </w:pPr>
-      <w:r>
-        <w:rPr>
-          <w:rFonts w:eastAsia="Times New Roman" w:cs="Times New Roman" w:ascii="Times New Roman" w:hAnsi="Times New Roman"/>
-        </w:rPr>
-        <w:t>Bootstrap – A robust CSS and Javascript Library full of functions to allow for easy use of deployment to multiple web browsers</w:t>
+        <w:t>phpMyAdmin – A secure database management system</w:t>
       </w:r>
     </w:p>
     <w:p>
@@ -5194,7 +5214,15 @@
       </w:pPr>
       <w:r>
         <w:rPr/>
-        <w:t>Hardware requirements are minimal. Internet access is required for users and administrators. For the administrator, the ability to collect and/or disseminate information will require text and/or spreadsheet editing software.</w:t>
+        <w:t xml:space="preserve">Hardware requirements are minimal. Internet access is required for users and administrators. For the </w:t>
+      </w:r>
+      <w:r>
+        <w:rPr/>
+        <w:t>pollsters</w:t>
+      </w:r>
+      <w:r>
+        <w:rPr/>
+        <w:t>, the ability to collect and/or disseminate information will require text and/or spreadsheet editing software.</w:t>
       </w:r>
     </w:p>
     <w:p>
@@ -5205,7 +5233,15 @@
       </w:pPr>
       <w:r>
         <w:rPr/>
-        <w:t xml:space="preserve">Space requirements are dependent on the size of the finished software product plus the size of the database created. The size of the table containing questions is determined by the administrator of the survey. The size of the table containing answers will be relative to that, multiplied by the number of people who take the survey. </w:t>
+        <w:t xml:space="preserve">Space requirements are dependent on the size of the finished software product plus the size of the database created. The size of the table containing questions is determined by the </w:t>
+      </w:r>
+      <w:r>
+        <w:rPr/>
+        <w:t>pollster</w:t>
+      </w:r>
+      <w:r>
+        <w:rPr/>
+        <w:t xml:space="preserve">. The size of the table containing answers will be relative to that, multiplied by the number of people who take the survey. </w:t>
       </w:r>
     </w:p>
     <w:p>
@@ -5216,7 +5252,87 @@
       </w:pPr>
       <w:r>
         <w:rPr/>
-        <w:t>Communication between users and administrators of this software will be, initially, in the form of an invitation sent by the administrator to a department chair, faculty member, or other person with whom Career Services collaborates. Invitations may be compartmentalized: Each invitation sent can include a department-specific PIN number that can be further distributed among faculty, who may then access and complete the survey on behalf of the department they work in. PIN numbers may also be generated for individual survey-takers. The PIN number will expire one week from the time it is created. The interaction between the survey-taker and the system will consist of multiple questions in the form of true/false, multiple choice, and rating/ranking scales. There will also be at least one text box for the user to provide feedback explaining answers and/or to offer suggestions or questions. This will not be a required field. Results from this field will be separate from the rest of the survey, so that anonymity is preserved, and so that the administrator can receive and view them without the possibility of survey results being unintentionally skewed by their content. No personal information will be collected from survey recipients, keeping the results completely anonymous, except in terms of department. Information collected will be fully accessible to the administrator in any form they choose, and may also be removed or deleted at their discretion. Administrators of surveys will only have access to the data obtained by their own survey. The database administrator will be the only person with access to the entire database.</w:t>
+        <w:t xml:space="preserve">Communication between users and </w:t>
+      </w:r>
+      <w:r>
+        <w:rPr/>
+        <w:t>pollsters</w:t>
+      </w:r>
+      <w:r>
+        <w:rPr/>
+        <w:t xml:space="preserve"> of this software will be, initially, in the form of an invitation sent by the </w:t>
+      </w:r>
+      <w:r>
+        <w:rPr/>
+        <w:t>pollster</w:t>
+      </w:r>
+      <w:r>
+        <w:rPr/>
+        <w:t xml:space="preserve"> to a department chair, faculty member, or other person with whom Career Services collaborates. Invitations may be compartmentalized: Each invitation sent can include a </w:t>
+      </w:r>
+      <w:r>
+        <w:rPr/>
+        <w:t>group</w:t>
+      </w:r>
+      <w:r>
+        <w:rPr/>
+        <w:t xml:space="preserve">-specific PIN number that can be further distributed among faculty, who may then access and complete the survey on behalf of the </w:t>
+      </w:r>
+      <w:r>
+        <w:rPr/>
+        <w:t>group</w:t>
+      </w:r>
+      <w:r>
+        <w:rPr/>
+        <w:t xml:space="preserve"> they work in. </w:t>
+      </w:r>
+      <w:r>
+        <w:rPr/>
+        <w:t xml:space="preserve">For example, a person may send a specific PIN to a department chair, who then distributes it to his/her faculty so that that particular PIN identifies people from that particular department. </w:t>
+      </w:r>
+      <w:r>
+        <w:rPr/>
+        <w:t xml:space="preserve">PIN numbers may also be generated for individual survey-takers. The PIN number will expire one week from the time it is created. The interaction between the survey-taker and the system will consist of multiple questions in the form of true/false, multiple choice, and rating/ranking scales. There will also be at least one text box for the user to provide feedback explaining answers and/or to offer suggestions or questions. This will not be a required field. Results from this field will be separate from the rest of the survey, so that anonymity is preserved, and so that the </w:t>
+      </w:r>
+      <w:r>
+        <w:rPr/>
+        <w:t>pollster</w:t>
+      </w:r>
+      <w:r>
+        <w:rPr/>
+        <w:t xml:space="preserve"> can receive and view them without the possibility of survey results being unintentionally skewed by their content. No personal information will be collected from survey recipients, keeping the results completely anonymous, except in terms of department. Information collected will be fully accessible to the </w:t>
+      </w:r>
+      <w:r>
+        <w:rPr/>
+        <w:t>pollster</w:t>
+      </w:r>
+      <w:r>
+        <w:rPr/>
+        <w:t xml:space="preserve"> in any form they choose, and may also be removed or deleted at their discretion. </w:t>
+      </w:r>
+      <w:r>
+        <w:rPr/>
+        <w:t>Pollsters</w:t>
+      </w:r>
+      <w:r>
+        <w:rPr/>
+        <w:t xml:space="preserve"> will only have access to the data obtained by their own survey. The database </w:t>
+      </w:r>
+      <w:r>
+        <w:rPr/>
+        <w:t>Admin</w:t>
+      </w:r>
+      <w:r>
+        <w:rPr/>
+        <w:t xml:space="preserve"> will be the only </w:t>
+      </w:r>
+      <w:r>
+        <w:rPr/>
+        <w:t>account</w:t>
+      </w:r>
+      <w:r>
+        <w:rPr/>
+        <w:t xml:space="preserve"> with access to the entire database.</w:t>
       </w:r>
     </w:p>
     <w:p>
@@ -5259,11 +5375,7 @@
           <w:numId w:val="2"/>
         </w:numPr>
         <w:spacing w:lineRule="auto" w:line="240" w:beforeAutospacing="1" w:after="0"/>
-        <w:rPr>
-          <w:rFonts w:ascii="Times New Roman" w:hAnsi="Times New Roman" w:eastAsia="Times New Roman" w:cs="Times New Roman"/>
-          <w:color w:val="00000A"/>
-          <w:lang w:eastAsia="en-US" w:bidi="ar-SA"/>
-        </w:rPr>
+        <w:rPr/>
       </w:pPr>
       <w:r>
         <w:rPr>
@@ -5271,7 +5383,71 @@
           <w:color w:val="00000A"/>
           <w:lang w:eastAsia="en-US" w:bidi="ar-SA"/>
         </w:rPr>
-        <w:t>Invitation page/function: Survey administrator enters departments and then email addresses by department, or emails recipients individually, without regard to department. When submitted, software generates a PIN number for each department/faculty member entered, and sends an invitation with the appropriate PIN to each recipient. All pages will be responsive, and so, will be functional on any size device.</w:t>
+        <w:t xml:space="preserve">Invitation page/function: </w:t>
+      </w:r>
+      <w:r>
+        <w:rPr>
+          <w:rFonts w:eastAsia="Times New Roman" w:cs="Times New Roman" w:ascii="Times New Roman" w:hAnsi="Times New Roman"/>
+          <w:color w:val="00000A"/>
+          <w:lang w:eastAsia="en-US" w:bidi="ar-SA"/>
+        </w:rPr>
+        <w:t>Pollster</w:t>
+      </w:r>
+      <w:r>
+        <w:rPr>
+          <w:rFonts w:eastAsia="Times New Roman" w:cs="Times New Roman" w:ascii="Times New Roman" w:hAnsi="Times New Roman"/>
+          <w:color w:val="00000A"/>
+          <w:lang w:eastAsia="en-US" w:bidi="ar-SA"/>
+        </w:rPr>
+        <w:t xml:space="preserve"> enters </w:t>
+      </w:r>
+      <w:r>
+        <w:rPr>
+          <w:rFonts w:eastAsia="Times New Roman" w:cs="Times New Roman" w:ascii="Times New Roman" w:hAnsi="Times New Roman"/>
+          <w:color w:val="00000A"/>
+          <w:lang w:eastAsia="en-US" w:bidi="ar-SA"/>
+        </w:rPr>
+        <w:t>a group name</w:t>
+      </w:r>
+      <w:r>
+        <w:rPr>
+          <w:rFonts w:eastAsia="Times New Roman" w:cs="Times New Roman" w:ascii="Times New Roman" w:hAnsi="Times New Roman"/>
+          <w:color w:val="00000A"/>
+          <w:lang w:eastAsia="en-US" w:bidi="ar-SA"/>
+        </w:rPr>
+        <w:t xml:space="preserve"> and then email addresses by </w:t>
+      </w:r>
+      <w:r>
+        <w:rPr>
+          <w:rFonts w:eastAsia="Times New Roman" w:cs="Times New Roman" w:ascii="Times New Roman" w:hAnsi="Times New Roman"/>
+          <w:color w:val="00000A"/>
+          <w:lang w:eastAsia="en-US" w:bidi="ar-SA"/>
+        </w:rPr>
+        <w:t>group</w:t>
+      </w:r>
+      <w:r>
+        <w:rPr>
+          <w:rFonts w:eastAsia="Times New Roman" w:cs="Times New Roman" w:ascii="Times New Roman" w:hAnsi="Times New Roman"/>
+          <w:color w:val="00000A"/>
+          <w:lang w:eastAsia="en-US" w:bidi="ar-SA"/>
+        </w:rPr>
+        <w:t xml:space="preserve">, or emails recipients individually, without regard to </w:t>
+      </w:r>
+      <w:r>
+        <w:rPr>
+          <w:rFonts w:eastAsia="Times New Roman" w:cs="Times New Roman" w:ascii="Times New Roman" w:hAnsi="Times New Roman"/>
+          <w:color w:val="00000A"/>
+          <w:lang w:eastAsia="en-US" w:bidi="ar-SA"/>
+        </w:rPr>
+        <w:t>group</w:t>
+      </w:r>
+      <w:r>
+        <w:rPr>
+          <w:rFonts w:eastAsia="Times New Roman" w:cs="Times New Roman" w:ascii="Times New Roman" w:hAnsi="Times New Roman"/>
+          <w:color w:val="00000A"/>
+          <w:lang w:eastAsia="en-US" w:bidi="ar-SA"/>
+        </w:rPr>
+        <w:t>. When submitted, software generates a PIN number for each member entered, and sends an invitation with the appropriate PIN to each recipient. All pages will be responsive, and so, will be functional on any size device.</w:t>
       </w:r>
     </w:p>
     <w:p>
@@ -5376,11 +5552,7 @@
           <w:numId w:val="2"/>
         </w:numPr>
         <w:spacing w:lineRule="auto" w:line="240" w:before="0" w:after="0"/>
-        <w:rPr>
-          <w:rFonts w:ascii="Times New Roman" w:hAnsi="Times New Roman" w:eastAsia="Times New Roman" w:cs="Times New Roman"/>
-          <w:color w:val="00000A"/>
-          <w:lang w:eastAsia="en-US" w:bidi="ar-SA"/>
-        </w:rPr>
+        <w:rPr/>
       </w:pPr>
       <w:r>
         <w:rPr>
@@ -5388,7 +5560,23 @@
           <w:color w:val="00000A"/>
           <w:lang w:eastAsia="en-US" w:bidi="ar-SA"/>
         </w:rPr>
-        <w:t xml:space="preserve">The results of the survey will be stored in a database. Size permitting, this database (detailed further in the Product Perspective section of this document) can be stored indefinitely. Any entries in the text box will be stored separately and/or emailed to the administrator of the survey for review. </w:t>
+        <w:t xml:space="preserve">The results of the survey will be stored in a database. Size permitting, this database (detailed further in the Product Perspective section of this document) can be stored indefinitely. Any entries in the text box will be stored separately and/or emailed to the </w:t>
+      </w:r>
+      <w:r>
+        <w:rPr>
+          <w:rFonts w:eastAsia="Times New Roman" w:cs="Times New Roman" w:ascii="Times New Roman" w:hAnsi="Times New Roman"/>
+          <w:color w:val="00000A"/>
+          <w:lang w:eastAsia="en-US" w:bidi="ar-SA"/>
+        </w:rPr>
+        <w:t>pollster</w:t>
+      </w:r>
+      <w:r>
+        <w:rPr>
+          <w:rFonts w:eastAsia="Times New Roman" w:cs="Times New Roman" w:ascii="Times New Roman" w:hAnsi="Times New Roman"/>
+          <w:color w:val="00000A"/>
+          <w:lang w:eastAsia="en-US" w:bidi="ar-SA"/>
+        </w:rPr>
+        <w:t xml:space="preserve"> for review. </w:t>
       </w:r>
     </w:p>
     <w:p>
@@ -5399,6 +5587,54 @@
           <w:numId w:val="2"/>
         </w:numPr>
         <w:spacing w:lineRule="auto" w:line="240" w:before="0" w:after="0"/>
+        <w:rPr/>
+      </w:pPr>
+      <w:r>
+        <w:rPr>
+          <w:rFonts w:eastAsia="Times New Roman" w:cs="Times New Roman" w:ascii="Times New Roman" w:hAnsi="Times New Roman"/>
+          <w:color w:val="00000A"/>
+          <w:lang w:eastAsia="en-US" w:bidi="ar-SA"/>
+        </w:rPr>
+        <w:t xml:space="preserve">Another web page, accessible </w:t>
+      </w:r>
+      <w:r>
+        <w:rPr>
+          <w:rFonts w:eastAsia="Times New Roman" w:cs="Times New Roman" w:ascii="Times New Roman" w:hAnsi="Times New Roman"/>
+          <w:color w:val="00000A"/>
+          <w:lang w:eastAsia="en-US" w:bidi="ar-SA"/>
+        </w:rPr>
+        <w:t xml:space="preserve">only </w:t>
+      </w:r>
+      <w:r>
+        <w:rPr>
+          <w:rFonts w:eastAsia="Times New Roman" w:cs="Times New Roman" w:ascii="Times New Roman" w:hAnsi="Times New Roman"/>
+          <w:color w:val="00000A"/>
+          <w:lang w:eastAsia="en-US" w:bidi="ar-SA"/>
+        </w:rPr>
+        <w:t xml:space="preserve">to the </w:t>
+      </w:r>
+      <w:r>
+        <w:rPr>
+          <w:rFonts w:eastAsia="Times New Roman" w:cs="Times New Roman" w:ascii="Times New Roman" w:hAnsi="Times New Roman"/>
+          <w:color w:val="00000A"/>
+          <w:lang w:eastAsia="en-US" w:bidi="ar-SA"/>
+        </w:rPr>
+        <w:t>pollster</w:t>
+      </w:r>
+      <w:r>
+        <w:rPr>
+          <w:rFonts w:eastAsia="Times New Roman" w:cs="Times New Roman" w:ascii="Times New Roman" w:hAnsi="Times New Roman"/>
+          <w:color w:val="00000A"/>
+          <w:lang w:eastAsia="en-US" w:bidi="ar-SA"/>
+        </w:rPr>
+        <w:t>, will provide functionality to:</w:t>
+      </w:r>
+    </w:p>
+    <w:p>
+      <w:pPr>
+        <w:pStyle w:val="Normal"/>
+        <w:spacing w:lineRule="auto" w:line="240" w:beforeAutospacing="1" w:after="0"/>
+        <w:ind w:left="709" w:hanging="0"/>
         <w:rPr>
           <w:rFonts w:ascii="Times New Roman" w:hAnsi="Times New Roman" w:eastAsia="Times New Roman" w:cs="Times New Roman"/>
           <w:color w:val="00000A"/>
@@ -5411,7 +5647,7 @@
           <w:color w:val="00000A"/>
           <w:lang w:eastAsia="en-US" w:bidi="ar-SA"/>
         </w:rPr>
-        <w:t>Another web page, accessible to only the survey administrator, will provide functionality to:</w:t>
+        <w:t>-Retrieve survey results by individual, by department, by groups of departments, or by attributes (relationship level or individual question) in a way that can be saved or printed. Probably an Excel spreadsheet.</w:t>
       </w:r>
     </w:p>
     <w:p>
@@ -5431,7 +5667,7 @@
           <w:color w:val="00000A"/>
           <w:lang w:eastAsia="en-US" w:bidi="ar-SA"/>
         </w:rPr>
-        <w:t>-Retrieve survey results by individual, by department, by groups of departments, or by attributes (relationship level or individual question) in a way that can be saved or printed. Probably an Excel spreadsheet.</w:t>
+        <w:t>-Aggregate results: Mean, median, and mode for survey scores by user, department, or attribute (other functionality may be added later, time permitting).</w:t>
       </w:r>
     </w:p>
     <w:p>
@@ -5451,7 +5687,7 @@
           <w:color w:val="00000A"/>
           <w:lang w:eastAsia="en-US" w:bidi="ar-SA"/>
         </w:rPr>
-        <w:t>-Aggregate results: Mean, median, and mode for survey scores by user, department, or attribute (other functionality may be added later, time permitting).</w:t>
+        <w:t>- Change questions in the survey</w:t>
       </w:r>
     </w:p>
     <w:p>
@@ -5471,7 +5707,7 @@
           <w:color w:val="00000A"/>
           <w:lang w:eastAsia="en-US" w:bidi="ar-SA"/>
         </w:rPr>
-        <w:t>- Change questions in the survey</w:t>
+        <w:t>- Change information and links to resources provided to users after the survey is completed</w:t>
       </w:r>
     </w:p>
     <w:p>
@@ -5491,7 +5727,7 @@
           <w:color w:val="00000A"/>
           <w:lang w:eastAsia="en-US" w:bidi="ar-SA"/>
         </w:rPr>
-        <w:t>- Change information and links to resources provided to users after the survey is completed</w:t>
+        <w:t>- Change the weight of each question, and whether a given question is used to determine the relationship level or success/failure of a department or individual.</w:t>
       </w:r>
     </w:p>
     <w:p>
@@ -5499,11 +5735,7 @@
         <w:pStyle w:val="Normal"/>
         <w:spacing w:lineRule="auto" w:line="240" w:beforeAutospacing="1" w:after="0"/>
         <w:ind w:left="709" w:hanging="0"/>
-        <w:rPr>
-          <w:rFonts w:ascii="Times New Roman" w:hAnsi="Times New Roman" w:eastAsia="Times New Roman" w:cs="Times New Roman"/>
-          <w:color w:val="00000A"/>
-          <w:lang w:eastAsia="en-US" w:bidi="ar-SA"/>
-        </w:rPr>
+        <w:rPr/>
       </w:pPr>
       <w:r>
         <w:rPr>
@@ -5511,27 +5743,23 @@
           <w:color w:val="00000A"/>
           <w:lang w:eastAsia="en-US" w:bidi="ar-SA"/>
         </w:rPr>
-        <w:t>- Change the weight of each question, and whether a given question is used to determine the relationship level or success/failure of a department or individual.</w:t>
-      </w:r>
-    </w:p>
-    <w:p>
-      <w:pPr>
-        <w:pStyle w:val="Normal"/>
-        <w:spacing w:lineRule="auto" w:line="240" w:beforeAutospacing="1" w:after="0"/>
-        <w:ind w:left="709" w:hanging="0"/>
-        <w:rPr>
-          <w:rFonts w:ascii="Times New Roman" w:hAnsi="Times New Roman" w:eastAsia="Times New Roman" w:cs="Times New Roman"/>
-          <w:color w:val="00000A"/>
-          <w:lang w:eastAsia="en-US" w:bidi="ar-SA"/>
-        </w:rPr>
-      </w:pPr>
+        <w:t xml:space="preserve">- Change </w:t>
+      </w:r>
       <w:r>
         <w:rPr>
           <w:rFonts w:eastAsia="Times New Roman" w:cs="Times New Roman" w:ascii="Times New Roman" w:hAnsi="Times New Roman"/>
           <w:color w:val="00000A"/>
           <w:lang w:eastAsia="en-US" w:bidi="ar-SA"/>
         </w:rPr>
-        <w:t>- Change survey administrator and/or password</w:t>
+        <w:t>username</w:t>
+      </w:r>
+      <w:r>
+        <w:rPr>
+          <w:rFonts w:eastAsia="Times New Roman" w:cs="Times New Roman" w:ascii="Times New Roman" w:hAnsi="Times New Roman"/>
+          <w:color w:val="00000A"/>
+          <w:lang w:eastAsia="en-US" w:bidi="ar-SA"/>
+        </w:rPr>
+        <w:t xml:space="preserve"> and/or password</w:t>
       </w:r>
     </w:p>
     <w:p>
@@ -5672,7 +5900,31 @@
         <w:rPr>
           <w:rFonts w:cs="Times New Roman" w:ascii="Times New Roman" w:hAnsi="Times New Roman"/>
         </w:rPr>
-        <w:t>Another constraint will be the sizes of the database of the system. Since the database is shared among all users, even if the level of access is the same, there may be need for a queue of incoming requests. This could involve, for example, preventing read access to the results database while data is being written to it by users taking the survey. This will increase the time to fetch and process data, but it should be a negligible amount.</w:t>
+        <w:t xml:space="preserve">Another constraint will be the sizes of the database of the system. Since the database is shared among all </w:t>
+      </w:r>
+      <w:r>
+        <w:rPr>
+          <w:rFonts w:cs="Times New Roman" w:ascii="Times New Roman" w:hAnsi="Times New Roman"/>
+        </w:rPr>
+        <w:t>users</w:t>
+      </w:r>
+      <w:r>
+        <w:rPr>
+          <w:rFonts w:cs="Times New Roman" w:ascii="Times New Roman" w:hAnsi="Times New Roman"/>
+        </w:rPr>
+        <w:t xml:space="preserve">, even if the level of access is the same, there may be need for a queue of incoming requests. This could involve, for example, preventing read access to the results database while data is being written to it by users taking the survey. This will increase the time to fetch and process data, but it should be a negligible amount </w:t>
+      </w:r>
+      <w:r>
+        <w:rPr>
+          <w:rFonts w:cs="Times New Roman" w:ascii="Times New Roman" w:hAnsi="Times New Roman"/>
+        </w:rPr>
+        <w:t>and a rare occurrence</w:t>
+      </w:r>
+      <w:r>
+        <w:rPr>
+          <w:rFonts w:cs="Times New Roman" w:ascii="Times New Roman" w:hAnsi="Times New Roman"/>
+        </w:rPr>
+        <w:t>.</w:t>
       </w:r>
     </w:p>
     <w:p>
@@ -5685,27 +5937,6 @@
           <w:rFonts w:cs="Times New Roman" w:ascii="Times New Roman" w:hAnsi="Times New Roman"/>
         </w:rPr>
         <w:t>The final constraint is that the user must be in some way connected to EWU servers either by signing in to campus wifi, using a wired connection on campus, or by using a VPN to connect to campus networks while off-campus. This does limit the portability of the application, but will provide better security from possible outside attacks.</w:t>
-        <w:br/>
-      </w:r>
-    </w:p>
-    <w:p>
-      <w:pPr>
-        <w:pStyle w:val="Normal"/>
-        <w:spacing w:lineRule="auto" w:line="240" w:before="0" w:after="0"/>
-        <w:rPr>
-          <w:rFonts w:ascii="Times New Roman" w:hAnsi="Times New Roman" w:eastAsia="" w:cs="Times New Roman" w:eastAsiaTheme="majorEastAsia"/>
-          <w:color w:val="C00000"/>
-          <w:sz w:val="32"/>
-          <w:szCs w:val="32"/>
-        </w:rPr>
-      </w:pPr>
-      <w:r>
-        <w:rPr>
-          <w:rFonts w:eastAsia="" w:cs="Times New Roman" w:eastAsiaTheme="majorEastAsia" w:ascii="Times New Roman" w:hAnsi="Times New Roman"/>
-          <w:color w:val="C00000"/>
-          <w:sz w:val="32"/>
-          <w:szCs w:val="32"/>
-        </w:rPr>
       </w:r>
       <w:r>
         <w:br w:type="page"/>
@@ -6752,9 +6983,9 @@
             <wp:wrapTight wrapText="bothSides">
               <wp:wrapPolygon edited="0">
                 <wp:start x="-68" y="0"/>
-                <wp:lineTo x="-68" y="20490"/>
-                <wp:lineTo x="20847" y="20490"/>
-                <wp:lineTo x="20847" y="0"/>
+                <wp:lineTo x="-68" y="20360"/>
+                <wp:lineTo x="20779" y="20360"/>
+                <wp:lineTo x="20779" y="0"/>
                 <wp:lineTo x="-68" y="0"/>
               </wp:wrapPolygon>
             </wp:wrapTight>
@@ -6967,7 +7198,7 @@
                 <wp:positionV relativeFrom="paragraph">
                   <wp:posOffset>8255</wp:posOffset>
                 </wp:positionV>
-                <wp:extent cx="2143760" cy="130810"/>
+                <wp:extent cx="2144395" cy="130810"/>
                 <wp:effectExtent l="0" t="0" r="0" b="8255"/>
                 <wp:wrapTight wrapText="bothSides">
                   <wp:wrapPolygon edited="0">
@@ -6986,7 +7217,7 @@
                       <wps:spPr>
                         <a:xfrm>
                           <a:off x="0" y="0"/>
-                          <a:ext cx="2143080" cy="130320"/>
+                          <a:ext cx="2143800" cy="130320"/>
                         </a:xfrm>
                         <a:prstGeom prst="rect">
                           <a:avLst/>
@@ -7032,7 +7263,7 @@
           </mc:Choice>
           <mc:Fallback>
             <w:pict>
-              <v:rect id="shape_0" ID="Text Box 9" fillcolor="white" stroked="f" style="position:absolute;margin-left:432pt;margin-top:0.65pt;width:168.7pt;height:10.2pt;mso-position-horizontal-relative:page" wp14:anchorId="2B27D633">
+              <v:rect id="shape_0" ID="Text Box 9" fillcolor="white" stroked="f" style="position:absolute;margin-left:432pt;margin-top:0.65pt;width:168.75pt;height:10.2pt;mso-position-horizontal-relative:page" wp14:anchorId="2B27D633">
                 <w10:wrap type="square"/>
                 <v:fill o:detectmouseclick="t" type="solid" color2="black"/>
                 <v:stroke color="#3465a4" joinstyle="round" endcap="flat"/>
@@ -7090,8 +7321,8 @@
         <w:pStyle w:val="Heading3"/>
         <w:rPr/>
       </w:pPr>
-      <w:bookmarkStart w:id="26" w:name="_Toc505535274"/>
-      <w:bookmarkStart w:id="27" w:name="_Toc5046751221"/>
+      <w:bookmarkStart w:id="26" w:name="_Toc5046751221"/>
+      <w:bookmarkStart w:id="27" w:name="_Toc505535274"/>
       <w:r>
         <w:rPr>
           <w:rFonts w:cs="Times New Roman" w:ascii="Times New Roman" w:hAnsi="Times New Roman"/>
@@ -7201,7 +7432,7 @@
                 <wp:positionV relativeFrom="paragraph">
                   <wp:posOffset>8255</wp:posOffset>
                 </wp:positionV>
-                <wp:extent cx="2143760" cy="135255"/>
+                <wp:extent cx="2144395" cy="135890"/>
                 <wp:effectExtent l="0" t="0" r="0" b="8255"/>
                 <wp:wrapTight wrapText="bothSides">
                   <wp:wrapPolygon edited="0">
@@ -7220,7 +7451,7 @@
                       <wps:spPr>
                         <a:xfrm>
                           <a:off x="0" y="0"/>
-                          <a:ext cx="2143080" cy="134640"/>
+                          <a:ext cx="2143800" cy="135360"/>
                         </a:xfrm>
                         <a:prstGeom prst="rect">
                           <a:avLst/>
@@ -7247,7 +7478,7 @@
           </mc:Choice>
           <mc:Fallback>
             <w:pict>
-              <v:rect id="shape_0" ID="Text Box 9" fillcolor="white" stroked="f" style="position:absolute;margin-left:432pt;margin-top:0.65pt;width:168.7pt;height:10.55pt;mso-position-horizontal-relative:page" wp14:anchorId="6DE25DB8">
+              <v:rect id="shape_0" ID="Text Box 9" fillcolor="white" stroked="f" style="position:absolute;margin-left:432pt;margin-top:0.65pt;width:168.75pt;height:10.6pt;mso-position-horizontal-relative:page" wp14:anchorId="6DE25DB8">
                 <w10:wrap type="none"/>
                 <v:fill o:detectmouseclick="t" type="solid" color2="black"/>
                 <v:stroke color="#3465a4" joinstyle="round" endcap="flat"/>
@@ -7424,7 +7655,19 @@
         <w:rPr>
           <w:rFonts w:cs="Times New Roman" w:ascii="Times New Roman" w:hAnsi="Times New Roman"/>
         </w:rPr>
-        <w:t>: Admin will be able to access survey results page</w:t>
+        <w:t xml:space="preserve">: </w:t>
+      </w:r>
+      <w:r>
+        <w:rPr>
+          <w:rFonts w:cs="Times New Roman" w:ascii="Times New Roman" w:hAnsi="Times New Roman"/>
+        </w:rPr>
+        <w:t>Pollster</w:t>
+      </w:r>
+      <w:r>
+        <w:rPr>
+          <w:rFonts w:cs="Times New Roman" w:ascii="Times New Roman" w:hAnsi="Times New Roman"/>
+        </w:rPr>
+        <w:t xml:space="preserve"> will be able to access survey results page</w:t>
       </w:r>
     </w:p>
     <w:p>
@@ -8687,8 +8930,8 @@
           <w:color w:val="CE181E"/>
         </w:rPr>
       </w:pPr>
-      <w:bookmarkStart w:id="43" w:name="_Toc505535290"/>
-      <w:bookmarkStart w:id="44" w:name="_Toc5046751381"/>
+      <w:bookmarkStart w:id="43" w:name="_Toc5046751381"/>
+      <w:bookmarkStart w:id="44" w:name="_Toc505535290"/>
       <w:bookmarkEnd w:id="43"/>
       <w:bookmarkEnd w:id="44"/>
       <w:r>
@@ -8896,9 +9139,9 @@
             <wp:wrapTight wrapText="bothSides">
               <wp:wrapPolygon edited="0">
                 <wp:start x="-26" y="0"/>
-                <wp:lineTo x="-26" y="21022"/>
-                <wp:lineTo x="21302" y="21022"/>
-                <wp:lineTo x="21302" y="0"/>
+                <wp:lineTo x="-26" y="20972"/>
+                <wp:lineTo x="21275" y="20972"/>
+                <wp:lineTo x="21275" y="0"/>
                 <wp:lineTo x="-26" y="0"/>
               </wp:wrapPolygon>
             </wp:wrapTight>
@@ -9018,7 +9261,7 @@
                 <wp:positionV relativeFrom="paragraph">
                   <wp:posOffset>122555</wp:posOffset>
                 </wp:positionV>
-                <wp:extent cx="4462780" cy="130810"/>
+                <wp:extent cx="4463415" cy="130810"/>
                 <wp:effectExtent l="0" t="0" r="0" b="0"/>
                 <wp:wrapNone/>
                 <wp:docPr id="9" name="Frame2"/>
@@ -9029,7 +9272,7 @@
                       <wps:spPr>
                         <a:xfrm>
                           <a:off x="0" y="0"/>
-                          <a:ext cx="4462200" cy="130320"/>
+                          <a:ext cx="4462920" cy="130320"/>
                         </a:xfrm>
                         <a:prstGeom prst="rect">
                           <a:avLst/>
@@ -9072,7 +9315,7 @@
           </mc:Choice>
           <mc:Fallback>
             <w:pict>
-              <v:rect id="shape_0" ID="Frame2" stroked="f" style="position:absolute;margin-left:58.5pt;margin-top:9.65pt;width:351.3pt;height:10.2pt" wp14:anchorId="4DA39C3B">
+              <v:rect id="shape_0" ID="Frame2" stroked="f" style="position:absolute;margin-left:58.5pt;margin-top:9.65pt;width:351.35pt;height:10.2pt" wp14:anchorId="4DA39C3B">
                 <w10:wrap type="square"/>
                 <v:fill o:detectmouseclick="t" on="false"/>
                 <v:stroke color="#3465a4" joinstyle="round" endcap="flat"/>
@@ -10039,7 +10282,19 @@
         <w:rPr>
           <w:rFonts w:cs="Times New Roman" w:ascii="Times New Roman" w:hAnsi="Times New Roman"/>
         </w:rPr>
-        <w:t>:  Admin Login Security</w:t>
+        <w:t xml:space="preserve">:  </w:t>
+      </w:r>
+      <w:r>
+        <w:rPr>
+          <w:rFonts w:cs="Times New Roman" w:ascii="Times New Roman" w:hAnsi="Times New Roman"/>
+        </w:rPr>
+        <w:t>Pollster</w:t>
+      </w:r>
+      <w:r>
+        <w:rPr>
+          <w:rFonts w:cs="Times New Roman" w:ascii="Times New Roman" w:hAnsi="Times New Roman"/>
+        </w:rPr>
+        <w:t xml:space="preserve"> Login Security</w:t>
         <w:br/>
       </w:r>
       <w:r>
@@ -10053,7 +10308,19 @@
         <w:rPr>
           <w:rFonts w:cs="Times New Roman" w:ascii="Times New Roman" w:hAnsi="Times New Roman"/>
         </w:rPr>
-        <w:t>If a person tries to login to the admin page with a non-existing account then the person will not be logged in and will be notified of the login failure with the message “Login Failure:  Username and/or Password is incorrect”</w:t>
+        <w:t xml:space="preserve">If a person tries to login to the </w:t>
+      </w:r>
+      <w:r>
+        <w:rPr>
+          <w:rFonts w:cs="Times New Roman" w:ascii="Times New Roman" w:hAnsi="Times New Roman"/>
+        </w:rPr>
+        <w:t>pollster</w:t>
+      </w:r>
+      <w:r>
+        <w:rPr>
+          <w:rFonts w:cs="Times New Roman" w:ascii="Times New Roman" w:hAnsi="Times New Roman"/>
+        </w:rPr>
+        <w:t xml:space="preserve"> page with a non-existing account then the person will not be logged in and will be notified of the login failure with the message “Login Failure:  Username and/or Password is incorrect”</w:t>
         <w:br/>
       </w:r>
       <w:r>
@@ -10067,7 +10334,31 @@
         <w:rPr>
           <w:rFonts w:cs="Times New Roman" w:ascii="Times New Roman" w:hAnsi="Times New Roman"/>
         </w:rPr>
-        <w:t>:  To ensure that non-admin users will not be able to access the admin page</w:t>
+        <w:t>:  To ensure that non-</w:t>
+      </w:r>
+      <w:r>
+        <w:rPr>
+          <w:rFonts w:cs="Times New Roman" w:ascii="Times New Roman" w:hAnsi="Times New Roman"/>
+        </w:rPr>
+        <w:t>pollster</w:t>
+      </w:r>
+      <w:r>
+        <w:rPr>
+          <w:rFonts w:cs="Times New Roman" w:ascii="Times New Roman" w:hAnsi="Times New Roman"/>
+        </w:rPr>
+        <w:t xml:space="preserve"> users will not be able to access the </w:t>
+      </w:r>
+      <w:r>
+        <w:rPr>
+          <w:rFonts w:cs="Times New Roman" w:ascii="Times New Roman" w:hAnsi="Times New Roman"/>
+        </w:rPr>
+        <w:t>pollster</w:t>
+      </w:r>
+      <w:r>
+        <w:rPr>
+          <w:rFonts w:cs="Times New Roman" w:ascii="Times New Roman" w:hAnsi="Times New Roman"/>
+        </w:rPr>
+        <w:t xml:space="preserve"> page</w:t>
         <w:br/>
       </w:r>
       <w:r>
@@ -10081,7 +10372,31 @@
         <w:rPr>
           <w:rFonts w:cs="Times New Roman" w:ascii="Times New Roman" w:hAnsi="Times New Roman"/>
         </w:rPr>
-        <w:t>:  A test admin account will be created, and attempts will be made with incorrect information to ensure the admin account cannot be accessed without the correct information</w:t>
+        <w:t xml:space="preserve">:  A test </w:t>
+      </w:r>
+      <w:r>
+        <w:rPr>
+          <w:rFonts w:cs="Times New Roman" w:ascii="Times New Roman" w:hAnsi="Times New Roman"/>
+        </w:rPr>
+        <w:t>pollster</w:t>
+      </w:r>
+      <w:r>
+        <w:rPr>
+          <w:rFonts w:cs="Times New Roman" w:ascii="Times New Roman" w:hAnsi="Times New Roman"/>
+        </w:rPr>
+        <w:t xml:space="preserve"> account will be created, and attempts will be made with incorrect information to ensure the </w:t>
+      </w:r>
+      <w:r>
+        <w:rPr>
+          <w:rFonts w:cs="Times New Roman" w:ascii="Times New Roman" w:hAnsi="Times New Roman"/>
+        </w:rPr>
+        <w:t>pollster</w:t>
+      </w:r>
+      <w:r>
+        <w:rPr>
+          <w:rFonts w:cs="Times New Roman" w:ascii="Times New Roman" w:hAnsi="Times New Roman"/>
+        </w:rPr>
+        <w:t xml:space="preserve"> account cannot be accessed without the correct information</w:t>
       </w:r>
     </w:p>
     <w:p>
@@ -10129,8 +10444,16 @@
       <w:r>
         <w:rPr>
           <w:rFonts w:cs="Times New Roman" w:ascii="Times New Roman" w:hAnsi="Times New Roman"/>
-        </w:rPr>
-        <w:t>Admin Account Security</w:t>
+          <w:b w:val="false"/>
+          <w:bCs w:val="false"/>
+        </w:rPr>
+        <w:t>Pollster</w:t>
+      </w:r>
+      <w:r>
+        <w:rPr>
+          <w:rFonts w:cs="Times New Roman" w:ascii="Times New Roman" w:hAnsi="Times New Roman"/>
+        </w:rPr>
+        <w:t xml:space="preserve"> Account Security</w:t>
         <w:br/>
       </w:r>
       <w:r>
@@ -10144,7 +10467,19 @@
         <w:rPr>
           <w:rFonts w:cs="Times New Roman" w:ascii="Times New Roman" w:hAnsi="Times New Roman"/>
         </w:rPr>
-        <w:t>:  An admin and IP address will not be able to login for a certain time period after three failed login attempts.  Locking period will be approximately five minutes, during which time no further login attempts can be made until the time is over</w:t>
+        <w:t xml:space="preserve">:  An </w:t>
+      </w:r>
+      <w:r>
+        <w:rPr>
+          <w:rFonts w:cs="Times New Roman" w:ascii="Times New Roman" w:hAnsi="Times New Roman"/>
+        </w:rPr>
+        <w:t>pollster</w:t>
+      </w:r>
+      <w:r>
+        <w:rPr>
+          <w:rFonts w:cs="Times New Roman" w:ascii="Times New Roman" w:hAnsi="Times New Roman"/>
+        </w:rPr>
+        <w:t xml:space="preserve"> and IP address will not be able to login for a certain time period after three failed login attempts.  Locking period will be approximately five minutes, during which time no further login attempts can be made until the time is over</w:t>
         <w:br/>
       </w:r>
       <w:r>
@@ -10236,7 +10571,13 @@
         <w:rPr>
           <w:rFonts w:cs="Times New Roman" w:ascii="Times New Roman" w:hAnsi="Times New Roman"/>
         </w:rPr>
-        <w:t>:  A non-admin user must use a valid PIN number in order to login to the survey page.  If an improper PIN is used, the user will not be logged in and will receive the message “Login Failure: Invalid PIN Entered”</w:t>
+        <w:t xml:space="preserve">:  A </w:t>
+      </w:r>
+      <w:r>
+        <w:rPr>
+          <w:rFonts w:cs="Times New Roman" w:ascii="Times New Roman" w:hAnsi="Times New Roman"/>
+        </w:rPr>
+        <w:t xml:space="preserve"> user must use a valid PIN number in order to login to the survey page.  If an improper PIN is used, the user will not be logged in and will receive the message “Login Failure: Invalid PIN Entered”</w:t>
         <w:br/>
       </w:r>
       <w:r>
@@ -10516,8 +10857,8 @@
           <w:color w:val="C00000"/>
         </w:rPr>
       </w:pPr>
-      <w:bookmarkStart w:id="62" w:name="_Toc505535309"/>
-      <w:bookmarkStart w:id="63" w:name="__DdeLink__1261_4276932370"/>
+      <w:bookmarkStart w:id="62" w:name="__DdeLink__1261_4276932370"/>
+      <w:bookmarkStart w:id="63" w:name="_Toc505535309"/>
       <w:bookmarkEnd w:id="62"/>
       <w:bookmarkEnd w:id="63"/>
       <w:r>
@@ -10696,9 +11037,7 @@
     <w:p>
       <w:pPr>
         <w:pStyle w:val="Normal"/>
-        <w:rPr>
-          <w:rFonts w:ascii="Times New Roman" w:hAnsi="Times New Roman" w:cs="Times New Roman"/>
-        </w:rPr>
+        <w:rPr/>
       </w:pPr>
       <w:r>
         <w:rPr>
@@ -10739,7 +11078,19 @@
         <w:rPr>
           <w:rFonts w:cs="Times New Roman" w:ascii="Times New Roman" w:hAnsi="Times New Roman"/>
         </w:rPr>
-        <w:t>:  To allow the admin to make sure there are no errors in the survey and that all questions are answerable and correct</w:t>
+        <w:t xml:space="preserve">:  To allow the </w:t>
+      </w:r>
+      <w:r>
+        <w:rPr>
+          <w:rFonts w:cs="Times New Roman" w:ascii="Times New Roman" w:hAnsi="Times New Roman"/>
+        </w:rPr>
+        <w:t>pollster</w:t>
+      </w:r>
+      <w:r>
+        <w:rPr>
+          <w:rFonts w:cs="Times New Roman" w:ascii="Times New Roman" w:hAnsi="Times New Roman"/>
+        </w:rPr>
+        <w:t xml:space="preserve"> to make sure there are no errors in the survey and that all questions are answerable and correct</w:t>
       </w:r>
     </w:p>
     <w:p>
@@ -10940,7 +11291,43 @@
         <w:rPr>
           <w:rFonts w:cs="Times New Roman" w:ascii="Times New Roman" w:hAnsi="Times New Roman"/>
         </w:rPr>
-        <w:t>:  Both the admin and survey webpages will be accessible from mobile browsers as long as the user or admin is connected to campus Wi-Fi or can connect via VPN into the campus network</w:t>
+        <w:t xml:space="preserve">:  Both the </w:t>
+      </w:r>
+      <w:r>
+        <w:rPr>
+          <w:rFonts w:cs="Times New Roman" w:ascii="Times New Roman" w:hAnsi="Times New Roman"/>
+        </w:rPr>
+        <w:t>pollster</w:t>
+      </w:r>
+      <w:r>
+        <w:rPr>
+          <w:rFonts w:cs="Times New Roman" w:ascii="Times New Roman" w:hAnsi="Times New Roman"/>
+        </w:rPr>
+        <w:t xml:space="preserve"> and </w:t>
+      </w:r>
+      <w:r>
+        <w:rPr>
+          <w:rFonts w:cs="Times New Roman" w:ascii="Times New Roman" w:hAnsi="Times New Roman"/>
+        </w:rPr>
+        <w:t>user (survey-making and survey-taking)</w:t>
+      </w:r>
+      <w:r>
+        <w:rPr>
+          <w:rFonts w:cs="Times New Roman" w:ascii="Times New Roman" w:hAnsi="Times New Roman"/>
+        </w:rPr>
+        <w:t xml:space="preserve"> webpages will be accessible from mobile browsers as long as the user or </w:t>
+      </w:r>
+      <w:r>
+        <w:rPr>
+          <w:rFonts w:cs="Times New Roman" w:ascii="Times New Roman" w:hAnsi="Times New Roman"/>
+        </w:rPr>
+        <w:t>pollster</w:t>
+      </w:r>
+      <w:r>
+        <w:rPr>
+          <w:rFonts w:cs="Times New Roman" w:ascii="Times New Roman" w:hAnsi="Times New Roman"/>
+        </w:rPr>
+        <w:t xml:space="preserve"> is connected to campus Wi-Fi or can connect via VPN into the campus network</w:t>
         <w:br/>
       </w:r>
       <w:r>
@@ -11318,7 +11705,7 @@
       <w:pgNumType w:fmt="decimal"/>
       <w:formProt w:val="false"/>
       <w:textDirection w:val="lrTb"/>
-      <w:docGrid w:type="default" w:linePitch="360" w:charSpace="0"/>
+      <w:docGrid w:type="default" w:linePitch="360" w:charSpace="4294961151"/>
     </w:sectPr>
   </w:body>
 </w:document>
@@ -11344,7 +11731,7 @@
               <wp:positionV relativeFrom="paragraph">
                 <wp:posOffset>-490855</wp:posOffset>
               </wp:positionV>
-              <wp:extent cx="5524500" cy="5715"/>
+              <wp:extent cx="5525135" cy="6350"/>
               <wp:effectExtent l="0" t="0" r="0" b="0"/>
               <wp:wrapNone/>
               <wp:docPr id="13" name="Straight Arrow Connector 4"/>
@@ -11355,7 +11742,7 @@
                     <wps:spPr>
                       <a:xfrm>
                         <a:off x="0" y="0"/>
-                        <a:ext cx="5523840" cy="5040"/>
+                        <a:ext cx="5524560" cy="5760"/>
                       </a:xfrm>
                       <a:custGeom>
                         <a:avLst/>
@@ -11409,7 +11796,7 @@
               <wp:positionV relativeFrom="paragraph">
                 <wp:posOffset>-608330</wp:posOffset>
               </wp:positionV>
-              <wp:extent cx="569595" cy="245110"/>
+              <wp:extent cx="570230" cy="245745"/>
               <wp:effectExtent l="0" t="0" r="15240" b="26670"/>
               <wp:wrapNone/>
               <wp:docPr id="14" name="Double Bracket 5"/>
@@ -11420,7 +11807,7 @@
                     <wps:spPr>
                       <a:xfrm>
                         <a:off x="0" y="0"/>
-                        <a:ext cx="568800" cy="244440"/>
+                        <a:ext cx="569520" cy="245160"/>
                       </a:xfrm>
                       <a:prstGeom prst="bracketPair">
                         <a:avLst>
@@ -11451,7 +11838,7 @@
                               <w:docPartGallery w:val="Page Numbers (Bottom of Page)"/>
                               <w:docPartUnique w:val="true"/>
                             </w:docPartObj>
-                            <w:id w:val="1271757109"/>
+                            <w:id w:val="470974014"/>
                           </w:sdtPr>
                           <w:sdtContent>
                             <w:p>
@@ -11476,7 +11863,7 @@
                                 <w:fldChar w:fldCharType="separate"/>
                               </w:r>
                               <w:r>
-                                <w:t>16</w:t>
+                                <w:t>21</w:t>
                               </w:r>
                               <w:r>
                                 <w:fldChar w:fldCharType="end"/>
@@ -11517,7 +11904,7 @@
                 <v:h position="0,@0"/>
               </v:handles>
             </v:shapetype>
-            <v:shape id="shape_0" ID="Double Bracket 5" fillcolor="white" stroked="t" style="position:absolute;margin-left:211.6pt;margin-top:-47.9pt;width:44.75pt;height:19.2pt;mso-position-horizontal:center;mso-position-horizontal-relative:margin" type="shapetype_185">
+            <v:shape id="shape_0" ID="Double Bracket 5" fillcolor="white" stroked="t" style="position:absolute;margin-left:211.55pt;margin-top:-47.9pt;width:44.8pt;height:19.25pt;mso-position-horizontal:center;mso-position-horizontal-relative:margin" type="shapetype_185">
               <w10:wrap type="square"/>
               <v:fill o:detectmouseclick="t" type="solid" color2="black"/>
               <v:stroke color="gray" weight="28440" joinstyle="round" endcap="flat"/>
@@ -11529,7 +11916,7 @@
                         <w:docPartGallery w:val="Page Numbers (Bottom of Page)"/>
                         <w:docPartUnique w:val="true"/>
                       </w:docPartObj>
-                      <w:id w:val="648197748"/>
+                      <w:id w:val="2004954846"/>
                     </w:sdtPr>
                     <w:sdtContent>
                       <w:p>
@@ -11554,7 +11941,7 @@
                           <w:fldChar w:fldCharType="separate"/>
                         </w:r>
                         <w:r>
-                          <w:t>16</w:t>
+                          <w:t>21</w:t>
                         </w:r>
                         <w:r>
                           <w:fldChar w:fldCharType="end"/>
@@ -11814,7 +12201,10 @@
       <w:lvlText w:val=""/>
       <w:lvlJc w:val="left"/>
       <w:pPr>
-        <w:ind w:left="0" w:hanging="0"/>
+        <w:tabs>
+          <w:tab w:val="num" w:pos="432"/>
+        </w:tabs>
+        <w:ind w:left="432" w:hanging="432"/>
       </w:pPr>
     </w:lvl>
     <w:lvl w:ilvl="1">
@@ -11824,7 +12214,10 @@
       <w:lvlText w:val=""/>
       <w:lvlJc w:val="left"/>
       <w:pPr>
-        <w:ind w:left="0" w:hanging="0"/>
+        <w:tabs>
+          <w:tab w:val="num" w:pos="576"/>
+        </w:tabs>
+        <w:ind w:left="576" w:hanging="576"/>
       </w:pPr>
     </w:lvl>
     <w:lvl w:ilvl="2">
@@ -11834,7 +12227,10 @@
       <w:lvlText w:val=""/>
       <w:lvlJc w:val="left"/>
       <w:pPr>
-        <w:ind w:left="0" w:hanging="0"/>
+        <w:tabs>
+          <w:tab w:val="num" w:pos="720"/>
+        </w:tabs>
+        <w:ind w:left="720" w:hanging="720"/>
       </w:pPr>
     </w:lvl>
     <w:lvl w:ilvl="3">
@@ -11844,7 +12240,10 @@
       <w:lvlText w:val=""/>
       <w:lvlJc w:val="left"/>
       <w:pPr>
-        <w:ind w:left="0" w:hanging="0"/>
+        <w:tabs>
+          <w:tab w:val="num" w:pos="864"/>
+        </w:tabs>
+        <w:ind w:left="864" w:hanging="864"/>
       </w:pPr>
     </w:lvl>
     <w:lvl w:ilvl="4">
@@ -11854,7 +12253,10 @@
       <w:lvlText w:val=""/>
       <w:lvlJc w:val="left"/>
       <w:pPr>
-        <w:ind w:left="0" w:hanging="0"/>
+        <w:tabs>
+          <w:tab w:val="num" w:pos="1008"/>
+        </w:tabs>
+        <w:ind w:left="1008" w:hanging="1008"/>
       </w:pPr>
     </w:lvl>
     <w:lvl w:ilvl="5">
@@ -11864,7 +12266,10 @@
       <w:lvlText w:val=""/>
       <w:lvlJc w:val="left"/>
       <w:pPr>
-        <w:ind w:left="0" w:hanging="0"/>
+        <w:tabs>
+          <w:tab w:val="num" w:pos="1152"/>
+        </w:tabs>
+        <w:ind w:left="1152" w:hanging="1152"/>
       </w:pPr>
     </w:lvl>
     <w:lvl w:ilvl="6">
@@ -11874,7 +12279,10 @@
       <w:lvlText w:val=""/>
       <w:lvlJc w:val="left"/>
       <w:pPr>
-        <w:ind w:left="0" w:hanging="0"/>
+        <w:tabs>
+          <w:tab w:val="num" w:pos="1296"/>
+        </w:tabs>
+        <w:ind w:left="1296" w:hanging="1296"/>
       </w:pPr>
     </w:lvl>
     <w:lvl w:ilvl="7">
@@ -11884,7 +12292,10 @@
       <w:lvlText w:val=""/>
       <w:lvlJc w:val="left"/>
       <w:pPr>
-        <w:ind w:left="0" w:hanging="0"/>
+        <w:tabs>
+          <w:tab w:val="num" w:pos="1440"/>
+        </w:tabs>
+        <w:ind w:left="1440" w:hanging="1440"/>
       </w:pPr>
     </w:lvl>
     <w:lvl w:ilvl="8">
@@ -11894,7 +12305,10 @@
       <w:lvlText w:val=""/>
       <w:lvlJc w:val="left"/>
       <w:pPr>
-        <w:ind w:left="0" w:hanging="0"/>
+        <w:tabs>
+          <w:tab w:val="num" w:pos="1584"/>
+        </w:tabs>
+        <w:ind w:left="1584" w:hanging="1584"/>
       </w:pPr>
     </w:lvl>
   </w:abstractNum>
@@ -12310,7 +12724,6 @@
     <w:rPr>
       <w:rFonts w:ascii="Liberation Serif" w:hAnsi="Liberation Serif" w:eastAsia="SimSun" w:cs="Arial"/>
       <w:color w:val="00000A"/>
-      <w:kern w:val="0"/>
       <w:sz w:val="24"/>
       <w:szCs w:val="24"/>
       <w:lang w:val="en-US" w:eastAsia="zh-CN" w:bidi="hi-IN"/>
@@ -12325,7 +12738,7 @@
     <w:qFormat/>
     <w:rsid w:val="00d564d4"/>
     <w:pPr>
-      <w:keepNext w:val="true"/>
+      <w:keepNext/>
       <w:keepLines/>
       <w:spacing w:before="240" w:after="0"/>
       <w:outlineLvl w:val="0"/>
@@ -12347,7 +12760,7 @@
     <w:qFormat/>
     <w:rsid w:val="00d564d4"/>
     <w:pPr>
-      <w:keepNext w:val="true"/>
+      <w:keepNext/>
       <w:keepLines/>
       <w:spacing w:before="40" w:after="0"/>
       <w:outlineLvl w:val="1"/>
@@ -12369,7 +12782,7 @@
     <w:qFormat/>
     <w:rsid w:val="002d474d"/>
     <w:pPr>
-      <w:keepNext w:val="true"/>
+      <w:keepNext/>
       <w:keepLines/>
       <w:spacing w:before="40" w:after="0"/>
       <w:outlineLvl w:val="2"/>
@@ -13152,13 +13565,78 @@
       <w:rFonts w:cs="Wingdings"/>
     </w:rPr>
   </w:style>
+  <w:style w:type="character" w:styleId="ListLabel89">
+    <w:name w:val="ListLabel 89"/>
+    <w:qFormat/>
+    <w:rPr>
+      <w:rFonts w:cs="Symbol"/>
+      <w:sz w:val="24"/>
+    </w:rPr>
+  </w:style>
+  <w:style w:type="character" w:styleId="ListLabel90">
+    <w:name w:val="ListLabel 90"/>
+    <w:qFormat/>
+    <w:rPr>
+      <w:rFonts w:ascii="Times New Roman" w:hAnsi="Times New Roman" w:cs="Courier New"/>
+      <w:sz w:val="22"/>
+    </w:rPr>
+  </w:style>
+  <w:style w:type="character" w:styleId="ListLabel91">
+    <w:name w:val="ListLabel 91"/>
+    <w:qFormat/>
+    <w:rPr>
+      <w:rFonts w:cs="Wingdings"/>
+    </w:rPr>
+  </w:style>
+  <w:style w:type="character" w:styleId="ListLabel92">
+    <w:name w:val="ListLabel 92"/>
+    <w:qFormat/>
+    <w:rPr>
+      <w:rFonts w:cs="Symbol"/>
+    </w:rPr>
+  </w:style>
+  <w:style w:type="character" w:styleId="ListLabel93">
+    <w:name w:val="ListLabel 93"/>
+    <w:qFormat/>
+    <w:rPr>
+      <w:rFonts w:cs="Courier New"/>
+    </w:rPr>
+  </w:style>
+  <w:style w:type="character" w:styleId="ListLabel94">
+    <w:name w:val="ListLabel 94"/>
+    <w:qFormat/>
+    <w:rPr>
+      <w:rFonts w:cs="Wingdings"/>
+    </w:rPr>
+  </w:style>
+  <w:style w:type="character" w:styleId="ListLabel95">
+    <w:name w:val="ListLabel 95"/>
+    <w:qFormat/>
+    <w:rPr>
+      <w:rFonts w:cs="Symbol"/>
+    </w:rPr>
+  </w:style>
+  <w:style w:type="character" w:styleId="ListLabel96">
+    <w:name w:val="ListLabel 96"/>
+    <w:qFormat/>
+    <w:rPr>
+      <w:rFonts w:cs="Courier New"/>
+    </w:rPr>
+  </w:style>
+  <w:style w:type="character" w:styleId="ListLabel97">
+    <w:name w:val="ListLabel 97"/>
+    <w:qFormat/>
+    <w:rPr>
+      <w:rFonts w:cs="Wingdings"/>
+    </w:rPr>
+  </w:style>
   <w:style w:type="paragraph" w:styleId="Heading" w:customStyle="1">
     <w:name w:val="Heading"/>
     <w:basedOn w:val="Normal"/>
     <w:next w:val="TextBody"/>
     <w:qFormat/>
     <w:pPr>
-      <w:keepNext w:val="true"/>
+      <w:keepNext/>
       <w:spacing w:before="240" w:after="120"/>
     </w:pPr>
     <w:rPr>
@@ -13270,7 +13748,6 @@
     <w:rPr>
       <w:rFonts w:ascii="Calibri" w:hAnsi="Calibri" w:eastAsia="" w:cs="Arial" w:eastAsiaTheme="minorEastAsia"/>
       <w:color w:val="00000A"/>
-      <w:kern w:val="0"/>
       <w:sz w:val="24"/>
       <w:szCs w:val="24"/>
       <w:lang w:val="en-US" w:eastAsia="zh-CN" w:bidi="hi-IN"/>

</xml_diff>

<commit_message>
Renamed "description" in ban table to "reason"
</commit_message>
<xml_diff>
--- a/SRS.docx
+++ b/SRS.docx
@@ -11338,8 +11338,6 @@
         </w:rPr>
         <w:t>Ban</w:t>
       </w:r>
-      <w:bookmarkStart w:id="57" w:name="_GoBack"/>
-      <w:bookmarkEnd w:id="57"/>
       <w:r>
         <w:rPr>
           <w:rFonts w:ascii="Times New Roman" w:hAnsi="Times New Roman" w:cs="Times New Roman"/>
@@ -11417,7 +11415,25 @@
           <w:sz w:val="22"/>
           <w:szCs w:val="22"/>
         </w:rPr>
-        <w:t xml:space="preserve"> description– Basic description of the reason for the ban</w:t>
+        <w:t xml:space="preserve"> </w:t>
+      </w:r>
+      <w:r>
+        <w:rPr>
+          <w:rFonts w:ascii="Times New Roman" w:eastAsia="Times New Roman" w:hAnsi="Times New Roman" w:cs="Times New Roman"/>
+          <w:sz w:val="22"/>
+          <w:szCs w:val="22"/>
+        </w:rPr>
+        <w:t>reason</w:t>
+      </w:r>
+      <w:bookmarkStart w:id="57" w:name="_GoBack"/>
+      <w:bookmarkEnd w:id="57"/>
+      <w:r>
+        <w:rPr>
+          <w:rFonts w:ascii="Times New Roman" w:eastAsia="Times New Roman" w:hAnsi="Times New Roman" w:cs="Times New Roman"/>
+          <w:sz w:val="22"/>
+          <w:szCs w:val="22"/>
+        </w:rPr>
+        <w:t>– Basic description of the reason for the ban</w:t>
       </w:r>
       <w:r>
         <w:br w:type="page"/>
@@ -12996,7 +13012,7 @@
                                   <w:rFonts w:hint="eastAsia"/>
                                   <w:noProof/>
                                 </w:rPr>
-                                <w:t>22</w:t>
+                                <w:t>19</w:t>
                               </w:r>
                               <w:r>
                                 <w:fldChar w:fldCharType="end"/>
@@ -13073,7 +13089,7 @@
                             <w:rFonts w:hint="eastAsia"/>
                             <w:noProof/>
                           </w:rPr>
-                          <w:t>22</w:t>
+                          <w:t>19</w:t>
                         </w:r>
                         <w:r>
                           <w:fldChar w:fldCharType="end"/>
@@ -15989,7 +16005,7 @@
 </file>
 
 <file path=customXml/itemProps1.xml><?xml version="1.0" encoding="utf-8"?>
-<ds:datastoreItem xmlns:ds="http://schemas.openxmlformats.org/officeDocument/2006/customXml" ds:itemID="{7BF8376A-47C9-4D6A-8F62-C0CDDAE3CC7A}">
+<ds:datastoreItem xmlns:ds="http://schemas.openxmlformats.org/officeDocument/2006/customXml" ds:itemID="{FC55FFB5-DE77-4661-A448-D26B5F82AEE9}">
   <ds:schemaRefs>
     <ds:schemaRef ds:uri="http://schemas.openxmlformats.org/officeDocument/2006/bibliography"/>
   </ds:schemaRefs>

</xml_diff>

<commit_message>
Removed 8.2.4 as outside scope of project
</commit_message>
<xml_diff>
--- a/SRS.docx
+++ b/SRS.docx
@@ -1,6 +1,6 @@
 
 <file path=word/document.xml><?xml version="1.0" encoding="utf-8"?>
-<w:document xmlns:wpc="http://schemas.microsoft.com/office/word/2010/wordprocessingCanvas" xmlns:mc="http://schemas.openxmlformats.org/markup-compatibility/2006" xmlns:o="urn:schemas-microsoft-com:office:office" xmlns:r="http://schemas.openxmlformats.org/officeDocument/2006/relationships" xmlns:m="http://schemas.openxmlformats.org/officeDocument/2006/math" xmlns:v="urn:schemas-microsoft-com:vml" xmlns:wp14="http://schemas.microsoft.com/office/word/2010/wordprocessingDrawing" xmlns:wp="http://schemas.openxmlformats.org/drawingml/2006/wordprocessingDrawing" xmlns:w10="urn:schemas-microsoft-com:office:word" xmlns:w="http://schemas.openxmlformats.org/wordprocessingml/2006/main" xmlns:w14="http://schemas.microsoft.com/office/word/2010/wordml" xmlns:w15="http://schemas.microsoft.com/office/word/2012/wordml" xmlns:wpg="http://schemas.microsoft.com/office/word/2010/wordprocessingGroup" xmlns:wpi="http://schemas.microsoft.com/office/word/2010/wordprocessingInk" xmlns:wne="http://schemas.microsoft.com/office/word/2006/wordml" xmlns:wps="http://schemas.microsoft.com/office/word/2010/wordprocessingShape" mc:Ignorable="w14 w15 wp14">
+<w:document xmlns:wpc="http://schemas.microsoft.com/office/word/2010/wordprocessingCanvas" xmlns:cx="http://schemas.microsoft.com/office/drawing/2014/chartex" xmlns:cx1="http://schemas.microsoft.com/office/drawing/2015/9/8/chartex" xmlns:cx2="http://schemas.microsoft.com/office/drawing/2015/10/21/chartex" xmlns:cx3="http://schemas.microsoft.com/office/drawing/2016/5/9/chartex" xmlns:cx4="http://schemas.microsoft.com/office/drawing/2016/5/10/chartex" xmlns:cx5="http://schemas.microsoft.com/office/drawing/2016/5/11/chartex" xmlns:cx6="http://schemas.microsoft.com/office/drawing/2016/5/12/chartex" xmlns:cx7="http://schemas.microsoft.com/office/drawing/2016/5/13/chartex" xmlns:cx8="http://schemas.microsoft.com/office/drawing/2016/5/14/chartex" xmlns:mc="http://schemas.openxmlformats.org/markup-compatibility/2006" xmlns:aink="http://schemas.microsoft.com/office/drawing/2016/ink" xmlns:am3d="http://schemas.microsoft.com/office/drawing/2017/model3d" xmlns:o="urn:schemas-microsoft-com:office:office" xmlns:r="http://schemas.openxmlformats.org/officeDocument/2006/relationships" xmlns:m="http://schemas.openxmlformats.org/officeDocument/2006/math" xmlns:v="urn:schemas-microsoft-com:vml" xmlns:wp14="http://schemas.microsoft.com/office/word/2010/wordprocessingDrawing" xmlns:wp="http://schemas.openxmlformats.org/drawingml/2006/wordprocessingDrawing" xmlns:w10="urn:schemas-microsoft-com:office:word" xmlns:w="http://schemas.openxmlformats.org/wordprocessingml/2006/main" xmlns:w14="http://schemas.microsoft.com/office/word/2010/wordml" xmlns:w15="http://schemas.microsoft.com/office/word/2012/wordml" xmlns:w16cid="http://schemas.microsoft.com/office/word/2016/wordml/cid" xmlns:w16se="http://schemas.microsoft.com/office/word/2015/wordml/symex" xmlns:wpg="http://schemas.microsoft.com/office/word/2010/wordprocessingGroup" xmlns:wpi="http://schemas.microsoft.com/office/word/2010/wordprocessingInk" xmlns:wne="http://schemas.microsoft.com/office/word/2006/wordml" xmlns:wps="http://schemas.microsoft.com/office/word/2010/wordprocessingShape" mc:Ignorable="w14 w15 w16se w16cid wp14">
   <w:body>
     <w:p>
       <w:pPr>
@@ -475,7 +475,6 @@
             </w:r>
             <w:r>
               <w:rPr>
-                <w:rFonts w:hint="eastAsia"/>
                 <w:noProof/>
                 <w:webHidden/>
               </w:rPr>
@@ -551,7 +550,6 @@
             </w:r>
             <w:r>
               <w:rPr>
-                <w:rFonts w:hint="eastAsia"/>
                 <w:noProof/>
                 <w:webHidden/>
               </w:rPr>
@@ -627,7 +625,6 @@
             </w:r>
             <w:r>
               <w:rPr>
-                <w:rFonts w:hint="eastAsia"/>
                 <w:noProof/>
                 <w:webHidden/>
               </w:rPr>
@@ -703,7 +700,6 @@
             </w:r>
             <w:r>
               <w:rPr>
-                <w:rFonts w:hint="eastAsia"/>
                 <w:noProof/>
                 <w:webHidden/>
               </w:rPr>
@@ -779,7 +775,6 @@
             </w:r>
             <w:r>
               <w:rPr>
-                <w:rFonts w:hint="eastAsia"/>
                 <w:noProof/>
                 <w:webHidden/>
               </w:rPr>
@@ -855,7 +850,6 @@
             </w:r>
             <w:r>
               <w:rPr>
-                <w:rFonts w:hint="eastAsia"/>
                 <w:noProof/>
                 <w:webHidden/>
               </w:rPr>
@@ -931,7 +925,6 @@
             </w:r>
             <w:r>
               <w:rPr>
-                <w:rFonts w:hint="eastAsia"/>
                 <w:noProof/>
                 <w:webHidden/>
               </w:rPr>
@@ -1007,7 +1000,6 @@
             </w:r>
             <w:r>
               <w:rPr>
-                <w:rFonts w:hint="eastAsia"/>
                 <w:noProof/>
                 <w:webHidden/>
               </w:rPr>
@@ -1083,7 +1075,6 @@
             </w:r>
             <w:r>
               <w:rPr>
-                <w:rFonts w:hint="eastAsia"/>
                 <w:noProof/>
                 <w:webHidden/>
               </w:rPr>
@@ -1159,7 +1150,6 @@
             </w:r>
             <w:r>
               <w:rPr>
-                <w:rFonts w:hint="eastAsia"/>
                 <w:noProof/>
                 <w:webHidden/>
               </w:rPr>
@@ -1235,7 +1225,6 @@
             </w:r>
             <w:r>
               <w:rPr>
-                <w:rFonts w:hint="eastAsia"/>
                 <w:noProof/>
                 <w:webHidden/>
               </w:rPr>
@@ -1311,7 +1300,6 @@
             </w:r>
             <w:r>
               <w:rPr>
-                <w:rFonts w:hint="eastAsia"/>
                 <w:noProof/>
                 <w:webHidden/>
               </w:rPr>
@@ -1387,7 +1375,6 @@
             </w:r>
             <w:r>
               <w:rPr>
-                <w:rFonts w:hint="eastAsia"/>
                 <w:noProof/>
                 <w:webHidden/>
               </w:rPr>
@@ -1463,7 +1450,6 @@
             </w:r>
             <w:r>
               <w:rPr>
-                <w:rFonts w:hint="eastAsia"/>
                 <w:noProof/>
                 <w:webHidden/>
               </w:rPr>
@@ -1539,7 +1525,6 @@
             </w:r>
             <w:r>
               <w:rPr>
-                <w:rFonts w:hint="eastAsia"/>
                 <w:noProof/>
                 <w:webHidden/>
               </w:rPr>
@@ -1615,7 +1600,6 @@
             </w:r>
             <w:r>
               <w:rPr>
-                <w:rFonts w:hint="eastAsia"/>
                 <w:noProof/>
                 <w:webHidden/>
               </w:rPr>
@@ -1691,7 +1675,6 @@
             </w:r>
             <w:r>
               <w:rPr>
-                <w:rFonts w:hint="eastAsia"/>
                 <w:noProof/>
                 <w:webHidden/>
               </w:rPr>
@@ -1767,7 +1750,6 @@
             </w:r>
             <w:r>
               <w:rPr>
-                <w:rFonts w:hint="eastAsia"/>
                 <w:noProof/>
                 <w:webHidden/>
               </w:rPr>
@@ -1843,7 +1825,6 @@
             </w:r>
             <w:r>
               <w:rPr>
-                <w:rFonts w:hint="eastAsia"/>
                 <w:noProof/>
                 <w:webHidden/>
               </w:rPr>
@@ -1919,7 +1900,6 @@
             </w:r>
             <w:r>
               <w:rPr>
-                <w:rFonts w:hint="eastAsia"/>
                 <w:noProof/>
                 <w:webHidden/>
               </w:rPr>
@@ -1995,7 +1975,6 @@
             </w:r>
             <w:r>
               <w:rPr>
-                <w:rFonts w:hint="eastAsia"/>
                 <w:noProof/>
                 <w:webHidden/>
               </w:rPr>
@@ -2071,7 +2050,6 @@
             </w:r>
             <w:r>
               <w:rPr>
-                <w:rFonts w:hint="eastAsia"/>
                 <w:noProof/>
                 <w:webHidden/>
               </w:rPr>
@@ -2147,7 +2125,6 @@
             </w:r>
             <w:r>
               <w:rPr>
-                <w:rFonts w:hint="eastAsia"/>
                 <w:noProof/>
                 <w:webHidden/>
               </w:rPr>
@@ -2223,7 +2200,6 @@
             </w:r>
             <w:r>
               <w:rPr>
-                <w:rFonts w:hint="eastAsia"/>
                 <w:noProof/>
                 <w:webHidden/>
               </w:rPr>
@@ -2299,7 +2275,6 @@
             </w:r>
             <w:r>
               <w:rPr>
-                <w:rFonts w:hint="eastAsia"/>
                 <w:noProof/>
                 <w:webHidden/>
               </w:rPr>
@@ -2375,7 +2350,6 @@
             </w:r>
             <w:r>
               <w:rPr>
-                <w:rFonts w:hint="eastAsia"/>
                 <w:noProof/>
                 <w:webHidden/>
               </w:rPr>
@@ -2451,7 +2425,6 @@
             </w:r>
             <w:r>
               <w:rPr>
-                <w:rFonts w:hint="eastAsia"/>
                 <w:noProof/>
                 <w:webHidden/>
               </w:rPr>
@@ -2527,7 +2500,6 @@
             </w:r>
             <w:r>
               <w:rPr>
-                <w:rFonts w:hint="eastAsia"/>
                 <w:noProof/>
                 <w:webHidden/>
               </w:rPr>
@@ -2603,7 +2575,6 @@
             </w:r>
             <w:r>
               <w:rPr>
-                <w:rFonts w:hint="eastAsia"/>
                 <w:noProof/>
                 <w:webHidden/>
               </w:rPr>
@@ -2679,7 +2650,6 @@
             </w:r>
             <w:r>
               <w:rPr>
-                <w:rFonts w:hint="eastAsia"/>
                 <w:noProof/>
                 <w:webHidden/>
               </w:rPr>
@@ -2755,7 +2725,6 @@
             </w:r>
             <w:r>
               <w:rPr>
-                <w:rFonts w:hint="eastAsia"/>
                 <w:noProof/>
                 <w:webHidden/>
               </w:rPr>
@@ -2831,7 +2800,6 @@
             </w:r>
             <w:r>
               <w:rPr>
-                <w:rFonts w:hint="eastAsia"/>
                 <w:noProof/>
                 <w:webHidden/>
               </w:rPr>
@@ -2907,7 +2875,6 @@
             </w:r>
             <w:r>
               <w:rPr>
-                <w:rFonts w:hint="eastAsia"/>
                 <w:noProof/>
                 <w:webHidden/>
               </w:rPr>
@@ -2983,7 +2950,6 @@
             </w:r>
             <w:r>
               <w:rPr>
-                <w:rFonts w:hint="eastAsia"/>
                 <w:noProof/>
                 <w:webHidden/>
               </w:rPr>
@@ -3059,7 +3025,6 @@
             </w:r>
             <w:r>
               <w:rPr>
-                <w:rFonts w:hint="eastAsia"/>
                 <w:noProof/>
                 <w:webHidden/>
               </w:rPr>
@@ -3135,7 +3100,6 @@
             </w:r>
             <w:r>
               <w:rPr>
-                <w:rFonts w:hint="eastAsia"/>
                 <w:noProof/>
                 <w:webHidden/>
               </w:rPr>
@@ -3211,7 +3175,6 @@
             </w:r>
             <w:r>
               <w:rPr>
-                <w:rFonts w:hint="eastAsia"/>
                 <w:noProof/>
                 <w:webHidden/>
               </w:rPr>
@@ -3287,7 +3250,6 @@
             </w:r>
             <w:r>
               <w:rPr>
-                <w:rFonts w:hint="eastAsia"/>
                 <w:noProof/>
                 <w:webHidden/>
               </w:rPr>
@@ -3363,7 +3325,6 @@
             </w:r>
             <w:r>
               <w:rPr>
-                <w:rFonts w:hint="eastAsia"/>
                 <w:noProof/>
                 <w:webHidden/>
               </w:rPr>
@@ -3439,7 +3400,6 @@
             </w:r>
             <w:r>
               <w:rPr>
-                <w:rFonts w:hint="eastAsia"/>
                 <w:noProof/>
                 <w:webHidden/>
               </w:rPr>
@@ -3515,7 +3475,6 @@
             </w:r>
             <w:r>
               <w:rPr>
-                <w:rFonts w:hint="eastAsia"/>
                 <w:noProof/>
                 <w:webHidden/>
               </w:rPr>
@@ -3591,7 +3550,6 @@
             </w:r>
             <w:r>
               <w:rPr>
-                <w:rFonts w:hint="eastAsia"/>
                 <w:noProof/>
                 <w:webHidden/>
               </w:rPr>
@@ -3667,7 +3625,6 @@
             </w:r>
             <w:r>
               <w:rPr>
-                <w:rFonts w:hint="eastAsia"/>
                 <w:noProof/>
                 <w:webHidden/>
               </w:rPr>
@@ -3743,7 +3700,6 @@
             </w:r>
             <w:r>
               <w:rPr>
-                <w:rFonts w:hint="eastAsia"/>
                 <w:noProof/>
                 <w:webHidden/>
               </w:rPr>
@@ -3819,7 +3775,6 @@
             </w:r>
             <w:r>
               <w:rPr>
-                <w:rFonts w:hint="eastAsia"/>
                 <w:noProof/>
                 <w:webHidden/>
               </w:rPr>
@@ -3895,7 +3850,6 @@
             </w:r>
             <w:r>
               <w:rPr>
-                <w:rFonts w:hint="eastAsia"/>
                 <w:noProof/>
                 <w:webHidden/>
               </w:rPr>
@@ -3971,7 +3925,6 @@
             </w:r>
             <w:r>
               <w:rPr>
-                <w:rFonts w:hint="eastAsia"/>
                 <w:noProof/>
                 <w:webHidden/>
               </w:rPr>
@@ -4047,7 +4000,6 @@
             </w:r>
             <w:r>
               <w:rPr>
-                <w:rFonts w:hint="eastAsia"/>
                 <w:noProof/>
                 <w:webHidden/>
               </w:rPr>
@@ -4123,7 +4075,6 @@
             </w:r>
             <w:r>
               <w:rPr>
-                <w:rFonts w:hint="eastAsia"/>
                 <w:noProof/>
                 <w:webHidden/>
               </w:rPr>
@@ -4199,7 +4150,6 @@
             </w:r>
             <w:r>
               <w:rPr>
-                <w:rFonts w:hint="eastAsia"/>
                 <w:noProof/>
                 <w:webHidden/>
               </w:rPr>
@@ -4275,7 +4225,6 @@
             </w:r>
             <w:r>
               <w:rPr>
-                <w:rFonts w:hint="eastAsia"/>
                 <w:noProof/>
                 <w:webHidden/>
               </w:rPr>
@@ -4351,7 +4300,6 @@
             </w:r>
             <w:r>
               <w:rPr>
-                <w:rFonts w:hint="eastAsia"/>
                 <w:noProof/>
                 <w:webHidden/>
               </w:rPr>
@@ -4427,7 +4375,6 @@
             </w:r>
             <w:r>
               <w:rPr>
-                <w:rFonts w:hint="eastAsia"/>
                 <w:noProof/>
                 <w:webHidden/>
               </w:rPr>
@@ -4503,7 +4450,6 @@
             </w:r>
             <w:r>
               <w:rPr>
-                <w:rFonts w:hint="eastAsia"/>
                 <w:noProof/>
                 <w:webHidden/>
               </w:rPr>
@@ -4579,7 +4525,6 @@
             </w:r>
             <w:r>
               <w:rPr>
-                <w:rFonts w:hint="eastAsia"/>
                 <w:noProof/>
                 <w:webHidden/>
               </w:rPr>
@@ -4655,7 +4600,6 @@
             </w:r>
             <w:r>
               <w:rPr>
-                <w:rFonts w:hint="eastAsia"/>
                 <w:noProof/>
                 <w:webHidden/>
               </w:rPr>
@@ -4731,7 +4675,6 @@
             </w:r>
             <w:r>
               <w:rPr>
-                <w:rFonts w:hint="eastAsia"/>
                 <w:noProof/>
                 <w:webHidden/>
               </w:rPr>
@@ -4807,7 +4750,6 @@
             </w:r>
             <w:r>
               <w:rPr>
-                <w:rFonts w:hint="eastAsia"/>
                 <w:noProof/>
                 <w:webHidden/>
               </w:rPr>
@@ -4883,7 +4825,6 @@
             </w:r>
             <w:r>
               <w:rPr>
-                <w:rFonts w:hint="eastAsia"/>
                 <w:noProof/>
                 <w:webHidden/>
               </w:rPr>
@@ -4959,7 +4900,6 @@
             </w:r>
             <w:r>
               <w:rPr>
-                <w:rFonts w:hint="eastAsia"/>
                 <w:noProof/>
                 <w:webHidden/>
               </w:rPr>
@@ -5035,7 +4975,6 @@
             </w:r>
             <w:r>
               <w:rPr>
-                <w:rFonts w:hint="eastAsia"/>
                 <w:noProof/>
                 <w:webHidden/>
               </w:rPr>
@@ -5111,7 +5050,6 @@
             </w:r>
             <w:r>
               <w:rPr>
-                <w:rFonts w:hint="eastAsia"/>
                 <w:noProof/>
                 <w:webHidden/>
               </w:rPr>
@@ -5187,7 +5125,6 @@
             </w:r>
             <w:r>
               <w:rPr>
-                <w:rFonts w:hint="eastAsia"/>
                 <w:noProof/>
                 <w:webHidden/>
               </w:rPr>
@@ -5263,7 +5200,6 @@
             </w:r>
             <w:r>
               <w:rPr>
-                <w:rFonts w:hint="eastAsia"/>
                 <w:noProof/>
                 <w:webHidden/>
               </w:rPr>
@@ -5339,7 +5275,6 @@
             </w:r>
             <w:r>
               <w:rPr>
-                <w:rFonts w:hint="eastAsia"/>
                 <w:noProof/>
                 <w:webHidden/>
               </w:rPr>
@@ -5415,7 +5350,6 @@
             </w:r>
             <w:r>
               <w:rPr>
-                <w:rFonts w:hint="eastAsia"/>
                 <w:noProof/>
                 <w:webHidden/>
               </w:rPr>
@@ -5512,77 +5446,246 @@
         <w:rPr>
           <w:rFonts w:ascii="Times New Roman" w:eastAsia="Times New Roman" w:hAnsi="Times New Roman" w:cs="Times New Roman"/>
         </w:rPr>
-        <w:t xml:space="preserve"> database, and responsive </w:t>
+        <w:t xml:space="preserve"> database, and responsive webforms. It will be operating system independent and accessible with any standard compliant browser.</w:t>
+      </w:r>
+    </w:p>
+    <w:p>
+      <w:pPr>
+        <w:pStyle w:val="Heading2"/>
+        <w:rPr>
+          <w:rFonts w:ascii="Times New Roman" w:hAnsi="Times New Roman" w:cs="Times New Roman"/>
+          <w:color w:val="C00000"/>
+        </w:rPr>
+      </w:pPr>
+      <w:bookmarkStart w:id="3" w:name="_Toc506398815"/>
+      <w:r>
+        <w:rPr>
+          <w:rFonts w:ascii="Times New Roman" w:hAnsi="Times New Roman" w:cs="Times New Roman"/>
+          <w:color w:val="C00000"/>
+        </w:rPr>
+        <w:t>1.2 Scope of the Development Project:</w:t>
+      </w:r>
+      <w:bookmarkEnd w:id="3"/>
+    </w:p>
+    <w:p>
+      <w:pPr>
+        <w:spacing w:beforeAutospacing="1" w:afterAutospacing="1" w:line="240" w:lineRule="auto"/>
+        <w:rPr>
+          <w:rFonts w:ascii="Times New Roman" w:hAnsi="Times New Roman" w:cs="Times New Roman"/>
+        </w:rPr>
+      </w:pPr>
+      <w:r>
+        <w:rPr>
+          <w:rFonts w:ascii="Times New Roman" w:eastAsia="Times New Roman" w:hAnsi="Times New Roman" w:cs="Times New Roman"/>
+        </w:rPr>
+        <w:t>The Career Services Department Survey System (CSDSS) will be a web platform managing the surveying of various departments at Eastern Washington University to assess awareness and investment in the Career Services program.</w:t>
+      </w:r>
+    </w:p>
+    <w:p>
+      <w:pPr>
+        <w:pStyle w:val="Heading2"/>
+        <w:rPr>
+          <w:rFonts w:ascii="Times New Roman" w:hAnsi="Times New Roman" w:cs="Times New Roman"/>
+          <w:color w:val="C00000"/>
+        </w:rPr>
+      </w:pPr>
+      <w:bookmarkStart w:id="4" w:name="_Toc506398816"/>
+      <w:r>
+        <w:rPr>
+          <w:rFonts w:ascii="Times New Roman" w:hAnsi="Times New Roman" w:cs="Times New Roman"/>
+          <w:color w:val="C00000"/>
+        </w:rPr>
+        <w:t>1.3 Definitions, Acronyms, and Abbreviations:</w:t>
+      </w:r>
+      <w:bookmarkEnd w:id="4"/>
+    </w:p>
+    <w:p>
+      <w:pPr>
+        <w:spacing w:beforeAutospacing="1" w:afterAutospacing="1" w:line="240" w:lineRule="auto"/>
+        <w:rPr>
+          <w:rFonts w:hint="eastAsia"/>
+        </w:rPr>
+      </w:pPr>
+      <w:r>
+        <w:rPr>
+          <w:rFonts w:ascii="Times New Roman" w:eastAsia="Times New Roman" w:hAnsi="Times New Roman" w:cs="Times New Roman"/>
+        </w:rPr>
+        <w:t>Admin – The user account with direct access to the phpMyAdmin database and root permissions to the entire system</w:t>
+      </w:r>
+    </w:p>
+    <w:p>
+      <w:pPr>
+        <w:spacing w:beforeAutospacing="1" w:afterAutospacing="1" w:line="240" w:lineRule="auto"/>
+        <w:rPr>
+          <w:rFonts w:hint="eastAsia"/>
+        </w:rPr>
+      </w:pPr>
+      <w:r>
+        <w:rPr>
+          <w:rFonts w:ascii="Times New Roman" w:eastAsia="Times New Roman" w:hAnsi="Times New Roman" w:cs="Times New Roman"/>
+        </w:rPr>
+        <w:t>Pollster – A person who uses the system to create and deploy surveys</w:t>
+      </w:r>
+    </w:p>
+    <w:p>
+      <w:pPr>
+        <w:spacing w:beforeAutospacing="1" w:afterAutospacing="1" w:line="240" w:lineRule="auto"/>
+        <w:rPr>
+          <w:rFonts w:hint="eastAsia"/>
+        </w:rPr>
+      </w:pPr>
+      <w:r>
+        <w:rPr>
+          <w:rFonts w:ascii="Times New Roman" w:eastAsia="Times New Roman" w:hAnsi="Times New Roman" w:cs="Times New Roman"/>
+        </w:rPr>
+        <w:t>User – A person who uses this application to take surveys created by a Pollster</w:t>
+      </w:r>
+    </w:p>
+    <w:p>
+      <w:pPr>
+        <w:spacing w:beforeAutospacing="1" w:afterAutospacing="1" w:line="240" w:lineRule="auto"/>
+        <w:rPr>
+          <w:rFonts w:ascii="Times New Roman" w:eastAsia="Times New Roman" w:hAnsi="Times New Roman" w:cs="Times New Roman"/>
+        </w:rPr>
+      </w:pPr>
+      <w:r>
+        <w:rPr>
+          <w:rFonts w:ascii="Times New Roman" w:eastAsia="Times New Roman" w:hAnsi="Times New Roman" w:cs="Times New Roman"/>
+        </w:rPr>
+        <w:t>Database – A collection of information monitored by this system</w:t>
+      </w:r>
+    </w:p>
+    <w:p>
+      <w:pPr>
+        <w:spacing w:beforeAutospacing="1" w:afterAutospacing="1" w:line="240" w:lineRule="auto"/>
+        <w:rPr>
+          <w:rFonts w:ascii="Times New Roman" w:hAnsi="Times New Roman" w:cs="Times New Roman"/>
+        </w:rPr>
+      </w:pPr>
+      <w:r>
+        <w:rPr>
+          <w:rFonts w:ascii="Times New Roman" w:eastAsia="Times New Roman" w:hAnsi="Times New Roman" w:cs="Times New Roman"/>
+        </w:rPr>
+        <w:t>CSDSS – Career Services Department Survey System</w:t>
+      </w:r>
+    </w:p>
+    <w:p>
+      <w:pPr>
+        <w:spacing w:beforeAutospacing="1" w:afterAutospacing="1" w:line="240" w:lineRule="auto"/>
+        <w:rPr>
+          <w:rFonts w:ascii="Times New Roman" w:hAnsi="Times New Roman" w:cs="Times New Roman"/>
+        </w:rPr>
+      </w:pPr>
+      <w:r>
+        <w:rPr>
+          <w:rFonts w:ascii="Times New Roman" w:eastAsia="Times New Roman" w:hAnsi="Times New Roman" w:cs="Times New Roman"/>
+        </w:rPr>
+        <w:t>EWU – Eastern Washington University</w:t>
+      </w:r>
+    </w:p>
+    <w:p>
+      <w:pPr>
+        <w:spacing w:beforeAutospacing="1" w:afterAutospacing="1" w:line="240" w:lineRule="auto"/>
+        <w:rPr>
+          <w:rFonts w:hint="eastAsia"/>
+        </w:rPr>
+      </w:pPr>
+      <w:r>
+        <w:rPr>
+          <w:rFonts w:ascii="Times New Roman" w:eastAsia="Times New Roman" w:hAnsi="Times New Roman" w:cs="Times New Roman"/>
+        </w:rPr>
+        <w:t>MySQL – My Structured Query Language, a programming language used to create and interact with databases</w:t>
+      </w:r>
+    </w:p>
+    <w:p>
+      <w:pPr>
+        <w:spacing w:beforeAutospacing="1" w:afterAutospacing="1" w:line="240" w:lineRule="auto"/>
+        <w:rPr>
+          <w:rFonts w:hint="eastAsia"/>
+        </w:rPr>
+      </w:pPr>
+      <w:r>
+        <w:rPr>
+          <w:rFonts w:ascii="Times New Roman" w:eastAsia="Times New Roman" w:hAnsi="Times New Roman" w:cs="Times New Roman"/>
+        </w:rPr>
+        <w:t xml:space="preserve">Webform – A collection of user interface components on a website designed to solicit information from a user </w:t>
+      </w:r>
+    </w:p>
+    <w:p>
+      <w:pPr>
+        <w:spacing w:beforeAutospacing="1" w:afterAutospacing="1" w:line="240" w:lineRule="auto"/>
+        <w:rPr>
+          <w:rFonts w:hint="eastAsia"/>
+        </w:rPr>
+      </w:pPr>
+      <w:r>
+        <w:rPr>
+          <w:rFonts w:ascii="Times New Roman" w:eastAsia="Times New Roman" w:hAnsi="Times New Roman" w:cs="Times New Roman"/>
+        </w:rPr>
+        <w:t>HTML – Hyper Text Markup Language, a language for content creation and formatting in the creation of a website</w:t>
+      </w:r>
+    </w:p>
+    <w:p>
+      <w:pPr>
+        <w:spacing w:beforeAutospacing="1" w:afterAutospacing="1" w:line="240" w:lineRule="auto"/>
+        <w:rPr>
+          <w:rFonts w:ascii="Times New Roman" w:eastAsia="Times New Roman" w:hAnsi="Times New Roman" w:cs="Times New Roman"/>
+        </w:rPr>
+      </w:pPr>
+      <w:r>
+        <w:rPr>
+          <w:rFonts w:ascii="Times New Roman" w:eastAsia="Times New Roman" w:hAnsi="Times New Roman" w:cs="Times New Roman"/>
+        </w:rPr>
+        <w:t xml:space="preserve">CSS – Cascading Style Sheets, a programming language to define appearance and animation of web elements. </w:t>
+      </w:r>
+    </w:p>
+    <w:p>
+      <w:pPr>
+        <w:spacing w:beforeAutospacing="1" w:afterAutospacing="1" w:line="240" w:lineRule="auto"/>
+        <w:rPr>
+          <w:rFonts w:ascii="Times New Roman" w:hAnsi="Times New Roman" w:cs="Times New Roman"/>
+        </w:rPr>
+      </w:pPr>
+      <w:r>
+        <w:rPr>
+          <w:rFonts w:ascii="Times New Roman" w:eastAsia="Times New Roman" w:hAnsi="Times New Roman" w:cs="Times New Roman"/>
+        </w:rPr>
+        <w:lastRenderedPageBreak/>
+        <w:t>SRS – Software Requirements Specifications, a written document that describes all the functions of a proposed system and the constraints under which it must operate.  For example, this document.</w:t>
+      </w:r>
+    </w:p>
+    <w:p>
+      <w:pPr>
+        <w:spacing w:beforeAutospacing="1" w:afterAutospacing="1" w:line="240" w:lineRule="auto"/>
+        <w:rPr>
+          <w:rFonts w:hint="eastAsia"/>
+        </w:rPr>
+      </w:pPr>
+      <w:r>
+        <w:rPr>
+          <w:rFonts w:ascii="Times New Roman" w:eastAsia="Times New Roman" w:hAnsi="Times New Roman" w:cs="Times New Roman"/>
+        </w:rPr>
+        <w:t xml:space="preserve">Bootstrap – A robust CSS and </w:t>
       </w:r>
       <w:proofErr w:type="spellStart"/>
       <w:r>
         <w:rPr>
           <w:rFonts w:ascii="Times New Roman" w:eastAsia="Times New Roman" w:hAnsi="Times New Roman" w:cs="Times New Roman"/>
         </w:rPr>
-        <w:t>webforms</w:t>
+        <w:t>Javascript</w:t>
       </w:r>
       <w:proofErr w:type="spellEnd"/>
       <w:r>
         <w:rPr>
           <w:rFonts w:ascii="Times New Roman" w:eastAsia="Times New Roman" w:hAnsi="Times New Roman" w:cs="Times New Roman"/>
         </w:rPr>
-        <w:t>. It will be operating system independent and accessible with any standard compliant browser.</w:t>
-      </w:r>
-    </w:p>
-    <w:p>
-      <w:pPr>
-        <w:pStyle w:val="Heading2"/>
-        <w:rPr>
-          <w:rFonts w:ascii="Times New Roman" w:hAnsi="Times New Roman" w:cs="Times New Roman"/>
-          <w:color w:val="C00000"/>
-        </w:rPr>
-      </w:pPr>
-      <w:bookmarkStart w:id="3" w:name="_Toc506398815"/>
-      <w:r>
-        <w:rPr>
-          <w:rFonts w:ascii="Times New Roman" w:hAnsi="Times New Roman" w:cs="Times New Roman"/>
-          <w:color w:val="C00000"/>
-        </w:rPr>
-        <w:t>1.2 Scope of the Development Project:</w:t>
-      </w:r>
-      <w:bookmarkEnd w:id="3"/>
+        <w:t xml:space="preserve"> Library full of functions to allow for easy use of deployment to multiple web browsers</w:t>
+      </w:r>
     </w:p>
     <w:p>
       <w:pPr>
         <w:spacing w:beforeAutospacing="1" w:afterAutospacing="1" w:line="240" w:lineRule="auto"/>
         <w:rPr>
-          <w:rFonts w:ascii="Times New Roman" w:hAnsi="Times New Roman" w:cs="Times New Roman"/>
-        </w:rPr>
-      </w:pPr>
-      <w:r>
-        <w:rPr>
-          <w:rFonts w:ascii="Times New Roman" w:eastAsia="Times New Roman" w:hAnsi="Times New Roman" w:cs="Times New Roman"/>
-        </w:rPr>
-        <w:t>The Career Services Department Survey System (CSDSS) will be a web platform managing the surveying of various departments at Eastern Washington University to assess awareness and investment in the Career Services program.</w:t>
-      </w:r>
-    </w:p>
-    <w:p>
-      <w:pPr>
-        <w:pStyle w:val="Heading2"/>
-        <w:rPr>
-          <w:rFonts w:ascii="Times New Roman" w:hAnsi="Times New Roman" w:cs="Times New Roman"/>
-          <w:color w:val="C00000"/>
-        </w:rPr>
-      </w:pPr>
-      <w:bookmarkStart w:id="4" w:name="_Toc506398816"/>
-      <w:r>
-        <w:rPr>
-          <w:rFonts w:ascii="Times New Roman" w:hAnsi="Times New Roman" w:cs="Times New Roman"/>
-          <w:color w:val="C00000"/>
-        </w:rPr>
-        <w:t>1.3 Definitions, Acronyms, and Abbreviations:</w:t>
-      </w:r>
-      <w:bookmarkEnd w:id="4"/>
-    </w:p>
-    <w:p>
-      <w:pPr>
-        <w:spacing w:beforeAutospacing="1" w:afterAutospacing="1" w:line="240" w:lineRule="auto"/>
-        <w:rPr>
           <w:rFonts w:hint="eastAsia"/>
         </w:rPr>
       </w:pPr>
@@ -5590,222 +5693,7 @@
         <w:rPr>
           <w:rFonts w:ascii="Times New Roman" w:eastAsia="Times New Roman" w:hAnsi="Times New Roman" w:cs="Times New Roman"/>
         </w:rPr>
-        <w:t xml:space="preserve">Admin – The user account with direct access to the </w:t>
-      </w:r>
-      <w:proofErr w:type="spellStart"/>
-      <w:r>
-        <w:rPr>
-          <w:rFonts w:ascii="Times New Roman" w:eastAsia="Times New Roman" w:hAnsi="Times New Roman" w:cs="Times New Roman"/>
-        </w:rPr>
-        <w:t>phpMyAdmin</w:t>
-      </w:r>
-      <w:proofErr w:type="spellEnd"/>
-      <w:r>
-        <w:rPr>
-          <w:rFonts w:ascii="Times New Roman" w:eastAsia="Times New Roman" w:hAnsi="Times New Roman" w:cs="Times New Roman"/>
-        </w:rPr>
-        <w:t xml:space="preserve"> database and root permissions to the entire system</w:t>
-      </w:r>
-    </w:p>
-    <w:p>
-      <w:pPr>
-        <w:spacing w:beforeAutospacing="1" w:afterAutospacing="1" w:line="240" w:lineRule="auto"/>
-        <w:rPr>
-          <w:rFonts w:hint="eastAsia"/>
-        </w:rPr>
-      </w:pPr>
-      <w:r>
-        <w:rPr>
-          <w:rFonts w:ascii="Times New Roman" w:eastAsia="Times New Roman" w:hAnsi="Times New Roman" w:cs="Times New Roman"/>
-        </w:rPr>
-        <w:t>Pollster – A person who uses the system to create and deploy surveys</w:t>
-      </w:r>
-    </w:p>
-    <w:p>
-      <w:pPr>
-        <w:spacing w:beforeAutospacing="1" w:afterAutospacing="1" w:line="240" w:lineRule="auto"/>
-        <w:rPr>
-          <w:rFonts w:hint="eastAsia"/>
-        </w:rPr>
-      </w:pPr>
-      <w:r>
-        <w:rPr>
-          <w:rFonts w:ascii="Times New Roman" w:eastAsia="Times New Roman" w:hAnsi="Times New Roman" w:cs="Times New Roman"/>
-        </w:rPr>
-        <w:t>User – A person who uses this application to take surveys created by a Pollster</w:t>
-      </w:r>
-    </w:p>
-    <w:p>
-      <w:pPr>
-        <w:spacing w:beforeAutospacing="1" w:afterAutospacing="1" w:line="240" w:lineRule="auto"/>
-        <w:rPr>
-          <w:rFonts w:ascii="Times New Roman" w:eastAsia="Times New Roman" w:hAnsi="Times New Roman" w:cs="Times New Roman"/>
-        </w:rPr>
-      </w:pPr>
-      <w:r>
-        <w:rPr>
-          <w:rFonts w:ascii="Times New Roman" w:eastAsia="Times New Roman" w:hAnsi="Times New Roman" w:cs="Times New Roman"/>
-        </w:rPr>
-        <w:t>Database – A collection of information monitored by this system</w:t>
-      </w:r>
-    </w:p>
-    <w:p>
-      <w:pPr>
-        <w:spacing w:beforeAutospacing="1" w:afterAutospacing="1" w:line="240" w:lineRule="auto"/>
-        <w:rPr>
-          <w:rFonts w:ascii="Times New Roman" w:hAnsi="Times New Roman" w:cs="Times New Roman"/>
-        </w:rPr>
-      </w:pPr>
-      <w:r>
-        <w:rPr>
-          <w:rFonts w:ascii="Times New Roman" w:eastAsia="Times New Roman" w:hAnsi="Times New Roman" w:cs="Times New Roman"/>
-        </w:rPr>
-        <w:t>CSDSS – Career Services Department Survey System</w:t>
-      </w:r>
-    </w:p>
-    <w:p>
-      <w:pPr>
-        <w:spacing w:beforeAutospacing="1" w:afterAutospacing="1" w:line="240" w:lineRule="auto"/>
-        <w:rPr>
-          <w:rFonts w:ascii="Times New Roman" w:hAnsi="Times New Roman" w:cs="Times New Roman"/>
-        </w:rPr>
-      </w:pPr>
-      <w:r>
-        <w:rPr>
-          <w:rFonts w:ascii="Times New Roman" w:eastAsia="Times New Roman" w:hAnsi="Times New Roman" w:cs="Times New Roman"/>
-        </w:rPr>
-        <w:t>EWU – Eastern Washington University</w:t>
-      </w:r>
-    </w:p>
-    <w:p>
-      <w:pPr>
-        <w:spacing w:beforeAutospacing="1" w:afterAutospacing="1" w:line="240" w:lineRule="auto"/>
-        <w:rPr>
-          <w:rFonts w:hint="eastAsia"/>
-        </w:rPr>
-      </w:pPr>
-      <w:r>
-        <w:rPr>
-          <w:rFonts w:ascii="Times New Roman" w:eastAsia="Times New Roman" w:hAnsi="Times New Roman" w:cs="Times New Roman"/>
-        </w:rPr>
-        <w:t>MySQL – My Structured Query Language, a programming language used to create and interact with databases</w:t>
-      </w:r>
-    </w:p>
-    <w:p>
-      <w:pPr>
-        <w:spacing w:beforeAutospacing="1" w:afterAutospacing="1" w:line="240" w:lineRule="auto"/>
-        <w:rPr>
-          <w:rFonts w:hint="eastAsia"/>
-        </w:rPr>
-      </w:pPr>
-      <w:proofErr w:type="spellStart"/>
-      <w:r>
-        <w:rPr>
-          <w:rFonts w:ascii="Times New Roman" w:eastAsia="Times New Roman" w:hAnsi="Times New Roman" w:cs="Times New Roman"/>
-        </w:rPr>
-        <w:t>Webform</w:t>
-      </w:r>
-      <w:proofErr w:type="spellEnd"/>
-      <w:r>
-        <w:rPr>
-          <w:rFonts w:ascii="Times New Roman" w:eastAsia="Times New Roman" w:hAnsi="Times New Roman" w:cs="Times New Roman"/>
-        </w:rPr>
-        <w:t xml:space="preserve"> – A collection of user interface components on a website designed to solicit information from a user </w:t>
-      </w:r>
-    </w:p>
-    <w:p>
-      <w:pPr>
-        <w:spacing w:beforeAutospacing="1" w:afterAutospacing="1" w:line="240" w:lineRule="auto"/>
-        <w:rPr>
-          <w:rFonts w:hint="eastAsia"/>
-        </w:rPr>
-      </w:pPr>
-      <w:r>
-        <w:rPr>
-          <w:rFonts w:ascii="Times New Roman" w:eastAsia="Times New Roman" w:hAnsi="Times New Roman" w:cs="Times New Roman"/>
-        </w:rPr>
-        <w:t>HTML – Hyper Text Markup Language, a language for content creation and formatting in the creation of a website</w:t>
-      </w:r>
-    </w:p>
-    <w:p>
-      <w:pPr>
-        <w:spacing w:beforeAutospacing="1" w:afterAutospacing="1" w:line="240" w:lineRule="auto"/>
-        <w:rPr>
-          <w:rFonts w:ascii="Times New Roman" w:eastAsia="Times New Roman" w:hAnsi="Times New Roman" w:cs="Times New Roman"/>
-        </w:rPr>
-      </w:pPr>
-      <w:r>
-        <w:rPr>
-          <w:rFonts w:ascii="Times New Roman" w:eastAsia="Times New Roman" w:hAnsi="Times New Roman" w:cs="Times New Roman"/>
-        </w:rPr>
-        <w:lastRenderedPageBreak/>
-        <w:t xml:space="preserve">CSS – Cascading Style Sheets, a programming language to define appearance and animation of web elements. </w:t>
-      </w:r>
-    </w:p>
-    <w:p>
-      <w:pPr>
-        <w:spacing w:beforeAutospacing="1" w:afterAutospacing="1" w:line="240" w:lineRule="auto"/>
-        <w:rPr>
-          <w:rFonts w:ascii="Times New Roman" w:hAnsi="Times New Roman" w:cs="Times New Roman"/>
-        </w:rPr>
-      </w:pPr>
-      <w:r>
-        <w:rPr>
-          <w:rFonts w:ascii="Times New Roman" w:eastAsia="Times New Roman" w:hAnsi="Times New Roman" w:cs="Times New Roman"/>
-        </w:rPr>
-        <w:t>SRS – Software Requirements Specifications, a written document that describes all the functions of a proposed system and the constraints under which it must operate.  For example, this document.</w:t>
-      </w:r>
-    </w:p>
-    <w:p>
-      <w:pPr>
-        <w:spacing w:beforeAutospacing="1" w:afterAutospacing="1" w:line="240" w:lineRule="auto"/>
-        <w:rPr>
-          <w:rFonts w:hint="eastAsia"/>
-        </w:rPr>
-      </w:pPr>
-      <w:r>
-        <w:rPr>
-          <w:rFonts w:ascii="Times New Roman" w:eastAsia="Times New Roman" w:hAnsi="Times New Roman" w:cs="Times New Roman"/>
-        </w:rPr>
-        <w:t xml:space="preserve">Bootstrap – A robust CSS and </w:t>
-      </w:r>
-      <w:proofErr w:type="spellStart"/>
-      <w:r>
-        <w:rPr>
-          <w:rFonts w:ascii="Times New Roman" w:eastAsia="Times New Roman" w:hAnsi="Times New Roman" w:cs="Times New Roman"/>
-        </w:rPr>
-        <w:t>Javascript</w:t>
-      </w:r>
-      <w:proofErr w:type="spellEnd"/>
-      <w:r>
-        <w:rPr>
-          <w:rFonts w:ascii="Times New Roman" w:eastAsia="Times New Roman" w:hAnsi="Times New Roman" w:cs="Times New Roman"/>
-        </w:rPr>
-        <w:t xml:space="preserve"> Library full of functions to allow for easy use of deployment to multiple web browsers</w:t>
-      </w:r>
-    </w:p>
-    <w:p>
-      <w:pPr>
-        <w:spacing w:beforeAutospacing="1" w:afterAutospacing="1" w:line="240" w:lineRule="auto"/>
-        <w:rPr>
-          <w:rFonts w:hint="eastAsia"/>
-        </w:rPr>
-      </w:pPr>
-      <w:proofErr w:type="spellStart"/>
-      <w:proofErr w:type="gramStart"/>
-      <w:r>
-        <w:rPr>
-          <w:rFonts w:ascii="Times New Roman" w:eastAsia="Times New Roman" w:hAnsi="Times New Roman" w:cs="Times New Roman"/>
-        </w:rPr>
-        <w:t>phpMyAdmin</w:t>
-      </w:r>
-      <w:proofErr w:type="spellEnd"/>
-      <w:proofErr w:type="gramEnd"/>
-      <w:r>
-        <w:rPr>
-          <w:rFonts w:ascii="Times New Roman" w:eastAsia="Times New Roman" w:hAnsi="Times New Roman" w:cs="Times New Roman"/>
-        </w:rPr>
-        <w:t xml:space="preserve"> – A secure database management system</w:t>
+        <w:t>phpMyAdmin – A secure database management system</w:t>
       </w:r>
     </w:p>
     <w:p>
@@ -7936,72 +7824,31 @@
           <w:b/>
           <w:bCs/>
         </w:rPr>
-        <w:t>USE CASE</w:t>
-      </w:r>
-      <w:r>
-        <w:rPr>
-          <w:rFonts w:ascii="Times New Roman" w:hAnsi="Times New Roman" w:cs="Times New Roman"/>
-        </w:rPr>
-        <w:t xml:space="preserve">: </w:t>
-      </w:r>
-      <w:r>
-        <w:rPr>
-          <w:rFonts w:ascii="Times New Roman" w:hAnsi="Times New Roman" w:cs="Times New Roman"/>
-          <w:u w:val="single"/>
-        </w:rPr>
-        <w:t>Pollster registration page:</w:t>
-      </w:r>
-      <w:r>
-        <w:rPr>
-          <w:rFonts w:ascii="Times New Roman" w:hAnsi="Times New Roman" w:cs="Times New Roman"/>
-        </w:rPr>
-        <w:t xml:space="preserve"> Pollster Registration</w:t>
-      </w:r>
-    </w:p>
-    <w:p>
-      <w:pPr>
-        <w:pStyle w:val="ListParagraph"/>
-        <w:ind w:left="0"/>
-        <w:rPr>
-          <w:rFonts w:hint="eastAsia"/>
-        </w:rPr>
-      </w:pPr>
-      <w:r>
-        <w:rPr>
-          <w:rFonts w:ascii="Times New Roman" w:hAnsi="Times New Roman" w:cs="Times New Roman"/>
-          <w:b/>
-          <w:bCs/>
-        </w:rPr>
-        <w:t>DESCRIPTION</w:t>
-      </w:r>
-      <w:r>
-        <w:rPr>
-          <w:rFonts w:ascii="Times New Roman" w:hAnsi="Times New Roman" w:cs="Times New Roman"/>
-        </w:rPr>
-        <w:t xml:space="preserve">: A potential pollster may enter in necessary information to register for pollster privileges. </w:t>
-      </w:r>
-    </w:p>
-    <w:p>
-      <w:pPr>
-        <w:pStyle w:val="ListParagraph"/>
-        <w:ind w:left="0"/>
-        <w:rPr>
-          <w:rFonts w:hint="eastAsia"/>
-        </w:rPr>
-      </w:pPr>
-      <w:r>
-        <w:rPr>
-          <w:rFonts w:ascii="Times New Roman" w:hAnsi="Times New Roman" w:cs="Times New Roman"/>
-          <w:b/>
-          <w:bCs/>
-        </w:rPr>
-        <w:t>WHY</w:t>
-      </w:r>
-      <w:r>
-        <w:rPr>
-          <w:rFonts w:ascii="Times New Roman" w:hAnsi="Times New Roman" w:cs="Times New Roman"/>
-        </w:rPr>
-        <w:t>: To allow the site administrator to approve and instantiate pollster accounts, giving them access to the system.</w:t>
+        <w:t>D</w:t>
+      </w:r>
+      <w:r>
+        <w:rPr>
+          <w:rFonts w:ascii="Times New Roman" w:hAnsi="Times New Roman" w:cs="Times New Roman"/>
+          <w:b/>
+          <w:bCs/>
+        </w:rPr>
+        <w:t>ELETED</w:t>
+      </w:r>
+      <w:bookmarkStart w:id="31" w:name="_GoBack"/>
+      <w:bookmarkEnd w:id="31"/>
+      <w:r>
+        <w:rPr>
+          <w:rFonts w:ascii="Times New Roman" w:hAnsi="Times New Roman" w:cs="Times New Roman"/>
+          <w:bCs/>
+        </w:rPr>
+        <w:t xml:space="preserve"> as </w:t>
+      </w:r>
+      <w:r>
+        <w:rPr>
+          <w:rFonts w:ascii="Times New Roman" w:hAnsi="Times New Roman" w:cs="Times New Roman"/>
+          <w:bCs/>
+        </w:rPr>
+        <w:t>being outside the scope of this project.</w:t>
       </w:r>
     </w:p>
     <w:p>
@@ -8095,7 +7942,7 @@
       <w:pPr>
         <w:pStyle w:val="Heading3"/>
       </w:pPr>
-      <w:bookmarkStart w:id="31" w:name="_Toc506398838"/>
+      <w:bookmarkStart w:id="32" w:name="_Toc506398838"/>
       <w:r>
         <w:rPr>
           <w:rFonts w:ascii="Times New Roman" w:hAnsi="Times New Roman" w:cs="Times New Roman"/>
@@ -8103,7 +7950,7 @@
         </w:rPr>
         <w:t>8.2.5 Functional Requirement 2.5</w:t>
       </w:r>
-      <w:bookmarkEnd w:id="31"/>
+      <w:bookmarkEnd w:id="32"/>
     </w:p>
     <w:p>
       <w:pPr>
@@ -8200,7 +8047,7 @@
       <w:pPr>
         <w:pStyle w:val="Heading3"/>
       </w:pPr>
-      <w:bookmarkStart w:id="32" w:name="_Toc506398839"/>
+      <w:bookmarkStart w:id="33" w:name="_Toc506398839"/>
       <w:r>
         <w:rPr>
           <w:rFonts w:ascii="Times New Roman" w:hAnsi="Times New Roman" w:cs="Times New Roman"/>
@@ -8208,7 +8055,7 @@
         </w:rPr>
         <w:t>8.2.6 Functional Requirement 2.6</w:t>
       </w:r>
-      <w:bookmarkEnd w:id="32"/>
+      <w:bookmarkEnd w:id="33"/>
     </w:p>
     <w:p>
       <w:pPr>
@@ -8305,7 +8152,7 @@
       <w:pPr>
         <w:pStyle w:val="Heading3"/>
       </w:pPr>
-      <w:bookmarkStart w:id="33" w:name="_Toc506398840"/>
+      <w:bookmarkStart w:id="34" w:name="_Toc506398840"/>
       <w:r>
         <w:rPr>
           <w:rFonts w:ascii="Times New Roman" w:hAnsi="Times New Roman" w:cs="Times New Roman"/>
@@ -8313,7 +8160,7 @@
         </w:rPr>
         <w:t>8.2.7 Functional Requirement 2.7</w:t>
       </w:r>
-      <w:bookmarkEnd w:id="33"/>
+      <w:bookmarkEnd w:id="34"/>
     </w:p>
     <w:p>
       <w:pPr>
@@ -8388,7 +8235,6 @@
           <w:b/>
           <w:bCs/>
         </w:rPr>
-        <w:lastRenderedPageBreak/>
         <w:t>WHY</w:t>
       </w:r>
       <w:r>
@@ -8421,15 +8267,16 @@
       <w:pPr>
         <w:pStyle w:val="Heading3"/>
       </w:pPr>
-      <w:bookmarkStart w:id="34" w:name="_Toc506398841"/>
+      <w:bookmarkStart w:id="35" w:name="_Toc506398841"/>
       <w:r>
         <w:rPr>
           <w:rFonts w:ascii="Times New Roman" w:hAnsi="Times New Roman" w:cs="Times New Roman"/>
           <w:color w:val="C00000"/>
         </w:rPr>
+        <w:lastRenderedPageBreak/>
         <w:t>8.2.8 Functional Requirement 2.8</w:t>
       </w:r>
-      <w:bookmarkEnd w:id="34"/>
+      <w:bookmarkEnd w:id="35"/>
     </w:p>
     <w:p>
       <w:pPr>
@@ -8526,7 +8373,7 @@
       <w:pPr>
         <w:pStyle w:val="Heading3"/>
       </w:pPr>
-      <w:bookmarkStart w:id="35" w:name="_Toc506398842"/>
+      <w:bookmarkStart w:id="36" w:name="_Toc506398842"/>
       <w:r>
         <w:rPr>
           <w:rFonts w:ascii="Times New Roman" w:hAnsi="Times New Roman" w:cs="Times New Roman"/>
@@ -8534,7 +8381,7 @@
         </w:rPr>
         <w:t>8.2.9 Functional Requirement 2.9</w:t>
       </w:r>
-      <w:bookmarkEnd w:id="35"/>
+      <w:bookmarkEnd w:id="36"/>
     </w:p>
     <w:p>
       <w:pPr>
@@ -8627,7 +8474,7 @@
       <w:pPr>
         <w:pStyle w:val="Heading3"/>
       </w:pPr>
-      <w:bookmarkStart w:id="36" w:name="_Toc506398843"/>
+      <w:bookmarkStart w:id="37" w:name="_Toc506398843"/>
       <w:r>
         <w:rPr>
           <w:rFonts w:ascii="Times New Roman" w:hAnsi="Times New Roman" w:cs="Times New Roman"/>
@@ -8635,7 +8482,7 @@
         </w:rPr>
         <w:t>8.2.10 Functional Requirement 2.10</w:t>
       </w:r>
-      <w:bookmarkEnd w:id="36"/>
+      <w:bookmarkEnd w:id="37"/>
     </w:p>
     <w:p>
       <w:pPr>
@@ -8715,7 +8562,7 @@
       <w:pPr>
         <w:pStyle w:val="Heading3"/>
       </w:pPr>
-      <w:bookmarkStart w:id="37" w:name="_Toc506398844"/>
+      <w:bookmarkStart w:id="38" w:name="_Toc506398844"/>
       <w:r>
         <w:rPr>
           <w:rFonts w:ascii="Times New Roman" w:hAnsi="Times New Roman" w:cs="Times New Roman"/>
@@ -8723,7 +8570,7 @@
         </w:rPr>
         <w:t>8.2.11 Functional Requirement 2.11</w:t>
       </w:r>
-      <w:bookmarkEnd w:id="37"/>
+      <w:bookmarkEnd w:id="38"/>
     </w:p>
     <w:p>
       <w:pPr>
@@ -8803,7 +8650,7 @@
       <w:pPr>
         <w:pStyle w:val="Heading3"/>
       </w:pPr>
-      <w:bookmarkStart w:id="38" w:name="_Toc506398845"/>
+      <w:bookmarkStart w:id="39" w:name="_Toc506398845"/>
       <w:r>
         <w:rPr>
           <w:rFonts w:ascii="Times New Roman" w:hAnsi="Times New Roman" w:cs="Times New Roman"/>
@@ -8811,7 +8658,7 @@
         </w:rPr>
         <w:t>8.2.12 Functional Requirement 2.12</w:t>
       </w:r>
-      <w:bookmarkEnd w:id="38"/>
+      <w:bookmarkEnd w:id="39"/>
     </w:p>
     <w:p>
       <w:pPr>
@@ -8891,7 +8738,7 @@
       <w:pPr>
         <w:pStyle w:val="Heading3"/>
       </w:pPr>
-      <w:bookmarkStart w:id="39" w:name="_Toc506398846"/>
+      <w:bookmarkStart w:id="40" w:name="_Toc506398846"/>
       <w:r>
         <w:rPr>
           <w:rFonts w:ascii="Times New Roman" w:hAnsi="Times New Roman" w:cs="Times New Roman"/>
@@ -8899,7 +8746,7 @@
         </w:rPr>
         <w:t>8.2.13 Functional Requirement 2.13</w:t>
       </w:r>
-      <w:bookmarkEnd w:id="39"/>
+      <w:bookmarkEnd w:id="40"/>
     </w:p>
     <w:p>
       <w:pPr>
@@ -8979,7 +8826,7 @@
       <w:pPr>
         <w:pStyle w:val="Heading3"/>
       </w:pPr>
-      <w:bookmarkStart w:id="40" w:name="_Toc506398847"/>
+      <w:bookmarkStart w:id="41" w:name="_Toc506398847"/>
       <w:r>
         <w:rPr>
           <w:rFonts w:ascii="Times New Roman" w:hAnsi="Times New Roman" w:cs="Times New Roman"/>
@@ -8987,7 +8834,7 @@
         </w:rPr>
         <w:t>8.2.14 Functional Requirement 2.14</w:t>
       </w:r>
-      <w:bookmarkEnd w:id="40"/>
+      <w:bookmarkEnd w:id="41"/>
     </w:p>
     <w:p>
       <w:pPr>
@@ -9068,7 +8915,7 @@
       <w:pPr>
         <w:pStyle w:val="Heading3"/>
       </w:pPr>
-      <w:bookmarkStart w:id="41" w:name="_Toc506398848"/>
+      <w:bookmarkStart w:id="42" w:name="_Toc506398848"/>
       <w:r>
         <w:rPr>
           <w:rFonts w:ascii="Times New Roman" w:hAnsi="Times New Roman" w:cs="Times New Roman"/>
@@ -9076,7 +8923,7 @@
         </w:rPr>
         <w:t>8.2.15 Functional Requirement 2.15</w:t>
       </w:r>
-      <w:bookmarkEnd w:id="41"/>
+      <w:bookmarkEnd w:id="42"/>
     </w:p>
     <w:p>
       <w:pPr>
@@ -9113,7 +8960,6 @@
           <w:b/>
           <w:bCs/>
         </w:rPr>
-        <w:lastRenderedPageBreak/>
         <w:t>DESCRIPTION</w:t>
       </w:r>
       <w:r>
@@ -9157,7 +9003,7 @@
       <w:pPr>
         <w:pStyle w:val="Heading3"/>
       </w:pPr>
-      <w:bookmarkStart w:id="42" w:name="_Toc506398849"/>
+      <w:bookmarkStart w:id="43" w:name="_Toc506398849"/>
       <w:r>
         <w:rPr>
           <w:rFonts w:ascii="Times New Roman" w:hAnsi="Times New Roman" w:cs="Times New Roman"/>
@@ -9165,7 +9011,7 @@
         </w:rPr>
         <w:t>8.2.16 Functional Requirement 2.16</w:t>
       </w:r>
-      <w:bookmarkEnd w:id="42"/>
+      <w:bookmarkEnd w:id="43"/>
     </w:p>
     <w:p>
       <w:pPr>
@@ -9245,7 +9091,7 @@
       <w:pPr>
         <w:pStyle w:val="Heading3"/>
       </w:pPr>
-      <w:bookmarkStart w:id="43" w:name="_Toc506398850"/>
+      <w:bookmarkStart w:id="44" w:name="_Toc506398850"/>
       <w:r>
         <w:rPr>
           <w:rFonts w:ascii="Times New Roman" w:hAnsi="Times New Roman" w:cs="Times New Roman"/>
@@ -9253,7 +9099,7 @@
         </w:rPr>
         <w:t>8.2.17 Functional Requirement 2.17</w:t>
       </w:r>
-      <w:bookmarkEnd w:id="43"/>
+      <w:bookmarkEnd w:id="44"/>
     </w:p>
     <w:p>
       <w:pPr>
@@ -9333,7 +9179,7 @@
       <w:pPr>
         <w:pStyle w:val="Heading3"/>
       </w:pPr>
-      <w:bookmarkStart w:id="44" w:name="_Toc506398851"/>
+      <w:bookmarkStart w:id="45" w:name="_Toc506398851"/>
       <w:r>
         <w:rPr>
           <w:rFonts w:ascii="Times New Roman" w:hAnsi="Times New Roman" w:cs="Times New Roman"/>
@@ -9341,7 +9187,7 @@
         </w:rPr>
         <w:t>8.2.18 Functional Requirement 2.18</w:t>
       </w:r>
-      <w:bookmarkEnd w:id="44"/>
+      <w:bookmarkEnd w:id="45"/>
     </w:p>
     <w:p>
       <w:pPr>
@@ -9421,7 +9267,7 @@
       <w:pPr>
         <w:pStyle w:val="Heading3"/>
       </w:pPr>
-      <w:bookmarkStart w:id="45" w:name="_Toc506398852"/>
+      <w:bookmarkStart w:id="46" w:name="_Toc506398852"/>
       <w:r>
         <w:rPr>
           <w:rFonts w:ascii="Times New Roman" w:hAnsi="Times New Roman" w:cs="Times New Roman"/>
@@ -9429,7 +9275,7 @@
         </w:rPr>
         <w:t>8.2.19 Functional Requirement 2.19</w:t>
       </w:r>
-      <w:bookmarkEnd w:id="45"/>
+      <w:bookmarkEnd w:id="46"/>
     </w:p>
     <w:p>
       <w:pPr>
@@ -9513,9 +9359,9 @@
           <w:color w:val="CE181E"/>
         </w:rPr>
       </w:pPr>
-      <w:bookmarkStart w:id="46" w:name="_Toc5046751381"/>
-      <w:bookmarkStart w:id="47" w:name="_Toc506398853"/>
-      <w:bookmarkEnd w:id="46"/>
+      <w:bookmarkStart w:id="47" w:name="_Toc5046751381"/>
+      <w:bookmarkStart w:id="48" w:name="_Toc506398853"/>
+      <w:bookmarkEnd w:id="47"/>
       <w:r>
         <w:rPr>
           <w:rFonts w:ascii="Times New Roman" w:hAnsi="Times New Roman" w:cs="Times New Roman"/>
@@ -9523,7 +9369,7 @@
         </w:rPr>
         <w:t>8.2.20 Functional Requirement 2.20</w:t>
       </w:r>
-      <w:bookmarkEnd w:id="47"/>
+      <w:bookmarkEnd w:id="48"/>
     </w:p>
     <w:p>
       <w:pPr>
@@ -9592,7 +9438,7 @@
         <w:pStyle w:val="Heading3"/>
         <w:spacing w:before="0" w:after="160"/>
       </w:pPr>
-      <w:bookmarkStart w:id="48" w:name="_Toc506398854"/>
+      <w:bookmarkStart w:id="49" w:name="_Toc506398854"/>
       <w:r>
         <w:rPr>
           <w:rFonts w:ascii="Times New Roman" w:hAnsi="Times New Roman" w:cs="Times New Roman"/>
@@ -9600,7 +9446,7 @@
         </w:rPr>
         <w:t>8.2.21 Functional Requirement 2.21</w:t>
       </w:r>
-      <w:bookmarkEnd w:id="48"/>
+      <w:bookmarkEnd w:id="49"/>
     </w:p>
     <w:p>
       <w:pPr>
@@ -9702,6 +9548,7 @@
           <w:noProof/>
           <w:lang w:eastAsia="en-US" w:bidi="ar-SA"/>
         </w:rPr>
+        <w:lastRenderedPageBreak/>
         <w:drawing>
           <wp:anchor distT="0" distB="1905" distL="114300" distR="114300" simplePos="0" relativeHeight="51" behindDoc="0" locked="0" layoutInCell="1" allowOverlap="1">
             <wp:simplePos x="0" y="0"/>
@@ -9919,7 +9766,7 @@
       <w:pPr>
         <w:pStyle w:val="Heading1"/>
       </w:pPr>
-      <w:bookmarkStart w:id="49" w:name="_Toc506398855"/>
+      <w:bookmarkStart w:id="50" w:name="_Toc506398855"/>
       <w:r>
         <w:rPr>
           <w:rFonts w:ascii="Times New Roman" w:hAnsi="Times New Roman" w:cs="Times New Roman"/>
@@ -9928,7 +9775,7 @@
         <w:lastRenderedPageBreak/>
         <w:t>9. Performance Requirements</w:t>
       </w:r>
-      <w:bookmarkEnd w:id="49"/>
+      <w:bookmarkEnd w:id="50"/>
     </w:p>
     <w:p>
       <w:pPr>
@@ -9947,7 +9794,7 @@
       <w:pPr>
         <w:pStyle w:val="Heading1"/>
       </w:pPr>
-      <w:bookmarkStart w:id="50" w:name="_Toc506398856"/>
+      <w:bookmarkStart w:id="51" w:name="_Toc506398856"/>
       <w:r>
         <w:rPr>
           <w:rFonts w:ascii="Times New Roman" w:hAnsi="Times New Roman" w:cs="Times New Roman"/>
@@ -9955,7 +9802,7 @@
         </w:rPr>
         <w:t>10. Logical Database Requirements</w:t>
       </w:r>
-      <w:bookmarkEnd w:id="50"/>
+      <w:bookmarkEnd w:id="51"/>
     </w:p>
     <w:p>
       <w:pPr>
@@ -9982,21 +9829,7 @@
         <w:rPr>
           <w:rFonts w:ascii="Times New Roman" w:eastAsia="Times New Roman" w:hAnsi="Times New Roman" w:cs="Times New Roman"/>
         </w:rPr>
-        <w:t xml:space="preserve"> format files administered via </w:t>
-      </w:r>
-      <w:proofErr w:type="spellStart"/>
-      <w:r>
-        <w:rPr>
-          <w:rFonts w:ascii="Times New Roman" w:eastAsia="Times New Roman" w:hAnsi="Times New Roman" w:cs="Times New Roman"/>
-        </w:rPr>
-        <w:t>phpMyAdmin</w:t>
-      </w:r>
-      <w:proofErr w:type="spellEnd"/>
-      <w:r>
-        <w:rPr>
-          <w:rFonts w:ascii="Times New Roman" w:eastAsia="Times New Roman" w:hAnsi="Times New Roman" w:cs="Times New Roman"/>
-        </w:rPr>
-        <w:t xml:space="preserve">. The database will have 5 tables: one for pin/survey pairs, one for question data, one for results, one for pollster login information and one for banned accounts. </w:t>
+        <w:t xml:space="preserve"> format files administered via phpMyAdmin. The database will have 5 tables: one for pin/survey pairs, one for question data, one for results, one for pollster login information and one for banned accounts. </w:t>
       </w:r>
     </w:p>
     <w:p>
@@ -10024,7 +9857,7 @@
       <w:pPr>
         <w:pStyle w:val="Heading2"/>
       </w:pPr>
-      <w:bookmarkStart w:id="51" w:name="_Toc506398857"/>
+      <w:bookmarkStart w:id="52" w:name="_Toc506398857"/>
       <w:r>
         <w:rPr>
           <w:rFonts w:ascii="Times New Roman" w:hAnsi="Times New Roman" w:cs="Times New Roman"/>
@@ -10038,7 +9871,7 @@
         </w:rPr>
         <w:t>:</w:t>
       </w:r>
-      <w:bookmarkEnd w:id="51"/>
+      <w:bookmarkEnd w:id="52"/>
     </w:p>
     <w:p>
       <w:pPr>
@@ -10053,7 +9886,7 @@
         <w:pStyle w:val="Heading3"/>
         <w:ind w:firstLine="709"/>
       </w:pPr>
-      <w:bookmarkStart w:id="52" w:name="_Toc506398858"/>
+      <w:bookmarkStart w:id="53" w:name="_Toc506398858"/>
       <w:r>
         <w:rPr>
           <w:rFonts w:ascii="Times New Roman" w:hAnsi="Times New Roman" w:cs="Times New Roman"/>
@@ -10061,7 +9894,7 @@
         </w:rPr>
         <w:t>Pin/Survey Table:</w:t>
       </w:r>
-      <w:bookmarkEnd w:id="52"/>
+      <w:bookmarkEnd w:id="53"/>
       <w:r>
         <w:rPr>
           <w:rFonts w:ascii="Times New Roman" w:hAnsi="Times New Roman" w:cs="Times New Roman"/>
@@ -10177,7 +10010,7 @@
           <w:color w:val="C00000"/>
         </w:rPr>
       </w:pPr>
-      <w:bookmarkStart w:id="53" w:name="_Toc506398859"/>
+      <w:bookmarkStart w:id="54" w:name="_Toc506398859"/>
       <w:r>
         <w:rPr>
           <w:rFonts w:ascii="Times New Roman" w:hAnsi="Times New Roman" w:cs="Times New Roman"/>
@@ -10185,7 +10018,7 @@
         </w:rPr>
         <w:t>Question Table:</w:t>
       </w:r>
-      <w:bookmarkEnd w:id="53"/>
+      <w:bookmarkEnd w:id="54"/>
       <w:r>
         <w:rPr>
           <w:rFonts w:ascii="Times New Roman" w:hAnsi="Times New Roman" w:cs="Times New Roman"/>
@@ -10851,29 +10684,7 @@
           <w:sz w:val="22"/>
           <w:szCs w:val="22"/>
         </w:rPr>
-        <w:t>(</w:t>
-      </w:r>
-      <w:proofErr w:type="gramStart"/>
-      <w:r>
-        <w:rPr>
-          <w:rFonts w:ascii="Times New Roman" w:eastAsia="Times New Roman" w:hAnsi="Times New Roman" w:cs="Times New Roman"/>
-          <w:i/>
-          <w:iCs/>
-          <w:sz w:val="22"/>
-          <w:szCs w:val="22"/>
-        </w:rPr>
-        <w:t>note</w:t>
-      </w:r>
-      <w:proofErr w:type="gramEnd"/>
-      <w:r>
-        <w:rPr>
-          <w:rFonts w:ascii="Times New Roman" w:eastAsia="Times New Roman" w:hAnsi="Times New Roman" w:cs="Times New Roman"/>
-          <w:i/>
-          <w:iCs/>
-          <w:sz w:val="22"/>
-          <w:szCs w:val="22"/>
-        </w:rPr>
-        <w:t>: Answer variables can be null or blank depending on Question Type).</w:t>
+        <w:t>(note: Answer variables can be null or blank depending on Question Type).</w:t>
       </w:r>
     </w:p>
     <w:p>
@@ -10899,7 +10710,7 @@
           <w:szCs w:val="22"/>
         </w:rPr>
       </w:pPr>
-      <w:bookmarkStart w:id="54" w:name="_Toc506398860"/>
+      <w:bookmarkStart w:id="55" w:name="_Toc506398860"/>
       <w:r>
         <w:rPr>
           <w:rFonts w:ascii="Times New Roman" w:hAnsi="Times New Roman" w:cs="Times New Roman"/>
@@ -10907,7 +10718,7 @@
         </w:rPr>
         <w:t>Results Table:</w:t>
       </w:r>
-      <w:bookmarkEnd w:id="54"/>
+      <w:bookmarkEnd w:id="55"/>
       <w:r>
         <w:rPr>
           <w:rFonts w:ascii="Times New Roman" w:hAnsi="Times New Roman" w:cs="Times New Roman"/>
@@ -11173,9 +10984,9 @@
         <w:pStyle w:val="Heading3"/>
         <w:ind w:firstLine="709"/>
       </w:pPr>
-      <w:bookmarkStart w:id="55" w:name="_Toc5046751452"/>
-      <w:bookmarkStart w:id="56" w:name="_Toc506398861"/>
-      <w:bookmarkEnd w:id="55"/>
+      <w:bookmarkStart w:id="56" w:name="_Toc5046751452"/>
+      <w:bookmarkStart w:id="57" w:name="_Toc506398861"/>
+      <w:bookmarkEnd w:id="56"/>
       <w:r>
         <w:rPr>
           <w:rFonts w:ascii="Times New Roman" w:hAnsi="Times New Roman" w:cs="Times New Roman"/>
@@ -11183,7 +10994,7 @@
         </w:rPr>
         <w:t>Pollster Account Table:</w:t>
       </w:r>
-      <w:bookmarkEnd w:id="56"/>
+      <w:bookmarkEnd w:id="57"/>
       <w:r>
         <w:rPr>
           <w:rFonts w:ascii="Times New Roman" w:hAnsi="Times New Roman" w:cs="Times New Roman"/>
@@ -11425,8 +11236,6 @@
         </w:rPr>
         <w:t>reason</w:t>
       </w:r>
-      <w:bookmarkStart w:id="57" w:name="_GoBack"/>
-      <w:bookmarkEnd w:id="57"/>
       <w:r>
         <w:rPr>
           <w:rFonts w:ascii="Times New Roman" w:eastAsia="Times New Roman" w:hAnsi="Times New Roman" w:cs="Times New Roman"/>
@@ -12800,7 +12609,7 @@
 </file>
 
 <file path=word/endnotes.xml><?xml version="1.0" encoding="utf-8"?>
-<w:endnotes xmlns:wpc="http://schemas.microsoft.com/office/word/2010/wordprocessingCanvas" xmlns:mc="http://schemas.openxmlformats.org/markup-compatibility/2006" xmlns:o="urn:schemas-microsoft-com:office:office" xmlns:r="http://schemas.openxmlformats.org/officeDocument/2006/relationships" xmlns:m="http://schemas.openxmlformats.org/officeDocument/2006/math" xmlns:v="urn:schemas-microsoft-com:vml" xmlns:wp14="http://schemas.microsoft.com/office/word/2010/wordprocessingDrawing" xmlns:wp="http://schemas.openxmlformats.org/drawingml/2006/wordprocessingDrawing" xmlns:w10="urn:schemas-microsoft-com:office:word" xmlns:w="http://schemas.openxmlformats.org/wordprocessingml/2006/main" xmlns:w14="http://schemas.microsoft.com/office/word/2010/wordml" xmlns:w15="http://schemas.microsoft.com/office/word/2012/wordml" xmlns:wpg="http://schemas.microsoft.com/office/word/2010/wordprocessingGroup" xmlns:wpi="http://schemas.microsoft.com/office/word/2010/wordprocessingInk" xmlns:wne="http://schemas.microsoft.com/office/word/2006/wordml" xmlns:wps="http://schemas.microsoft.com/office/word/2010/wordprocessingShape" mc:Ignorable="w14 w15 wp14">
+<w:endnotes xmlns:wpc="http://schemas.microsoft.com/office/word/2010/wordprocessingCanvas" xmlns:cx="http://schemas.microsoft.com/office/drawing/2014/chartex" xmlns:cx1="http://schemas.microsoft.com/office/drawing/2015/9/8/chartex" xmlns:cx2="http://schemas.microsoft.com/office/drawing/2015/10/21/chartex" xmlns:cx3="http://schemas.microsoft.com/office/drawing/2016/5/9/chartex" xmlns:cx4="http://schemas.microsoft.com/office/drawing/2016/5/10/chartex" xmlns:cx5="http://schemas.microsoft.com/office/drawing/2016/5/11/chartex" xmlns:cx6="http://schemas.microsoft.com/office/drawing/2016/5/12/chartex" xmlns:cx7="http://schemas.microsoft.com/office/drawing/2016/5/13/chartex" xmlns:cx8="http://schemas.microsoft.com/office/drawing/2016/5/14/chartex" xmlns:mc="http://schemas.openxmlformats.org/markup-compatibility/2006" xmlns:aink="http://schemas.microsoft.com/office/drawing/2016/ink" xmlns:am3d="http://schemas.microsoft.com/office/drawing/2017/model3d" xmlns:o="urn:schemas-microsoft-com:office:office" xmlns:r="http://schemas.openxmlformats.org/officeDocument/2006/relationships" xmlns:m="http://schemas.openxmlformats.org/officeDocument/2006/math" xmlns:v="urn:schemas-microsoft-com:vml" xmlns:wp14="http://schemas.microsoft.com/office/word/2010/wordprocessingDrawing" xmlns:wp="http://schemas.openxmlformats.org/drawingml/2006/wordprocessingDrawing" xmlns:w10="urn:schemas-microsoft-com:office:word" xmlns:w="http://schemas.openxmlformats.org/wordprocessingml/2006/main" xmlns:w14="http://schemas.microsoft.com/office/word/2010/wordml" xmlns:w15="http://schemas.microsoft.com/office/word/2012/wordml" xmlns:w16cid="http://schemas.microsoft.com/office/word/2016/wordml/cid" xmlns:w16se="http://schemas.microsoft.com/office/word/2015/wordml/symex" xmlns:wpg="http://schemas.microsoft.com/office/word/2010/wordprocessingGroup" xmlns:wpi="http://schemas.microsoft.com/office/word/2010/wordprocessingInk" xmlns:wne="http://schemas.microsoft.com/office/word/2006/wordml" xmlns:wps="http://schemas.microsoft.com/office/word/2010/wordprocessingShape" mc:Ignorable="w14 w15 w16se w16cid wp14">
   <w:endnote w:type="separator" w:id="-1">
     <w:p>
       <w:pPr>
@@ -12831,7 +12640,7 @@
 </file>
 
 <file path=word/footer1.xml><?xml version="1.0" encoding="utf-8"?>
-<w:ftr xmlns:wpc="http://schemas.microsoft.com/office/word/2010/wordprocessingCanvas" xmlns:mc="http://schemas.openxmlformats.org/markup-compatibility/2006" xmlns:o="urn:schemas-microsoft-com:office:office" xmlns:r="http://schemas.openxmlformats.org/officeDocument/2006/relationships" xmlns:m="http://schemas.openxmlformats.org/officeDocument/2006/math" xmlns:v="urn:schemas-microsoft-com:vml" xmlns:wp14="http://schemas.microsoft.com/office/word/2010/wordprocessingDrawing" xmlns:wp="http://schemas.openxmlformats.org/drawingml/2006/wordprocessingDrawing" xmlns:w10="urn:schemas-microsoft-com:office:word" xmlns:w="http://schemas.openxmlformats.org/wordprocessingml/2006/main" xmlns:w14="http://schemas.microsoft.com/office/word/2010/wordml" xmlns:w15="http://schemas.microsoft.com/office/word/2012/wordml" xmlns:wpg="http://schemas.microsoft.com/office/word/2010/wordprocessingGroup" xmlns:wpi="http://schemas.microsoft.com/office/word/2010/wordprocessingInk" xmlns:wne="http://schemas.microsoft.com/office/word/2006/wordml" xmlns:wps="http://schemas.microsoft.com/office/word/2010/wordprocessingShape" mc:Ignorable="w14 w15 wp14">
+<w:ftr xmlns:wpc="http://schemas.microsoft.com/office/word/2010/wordprocessingCanvas" xmlns:cx="http://schemas.microsoft.com/office/drawing/2014/chartex" xmlns:cx1="http://schemas.microsoft.com/office/drawing/2015/9/8/chartex" xmlns:cx2="http://schemas.microsoft.com/office/drawing/2015/10/21/chartex" xmlns:cx3="http://schemas.microsoft.com/office/drawing/2016/5/9/chartex" xmlns:cx4="http://schemas.microsoft.com/office/drawing/2016/5/10/chartex" xmlns:cx5="http://schemas.microsoft.com/office/drawing/2016/5/11/chartex" xmlns:cx6="http://schemas.microsoft.com/office/drawing/2016/5/12/chartex" xmlns:cx7="http://schemas.microsoft.com/office/drawing/2016/5/13/chartex" xmlns:cx8="http://schemas.microsoft.com/office/drawing/2016/5/14/chartex" xmlns:mc="http://schemas.openxmlformats.org/markup-compatibility/2006" xmlns:aink="http://schemas.microsoft.com/office/drawing/2016/ink" xmlns:am3d="http://schemas.microsoft.com/office/drawing/2017/model3d" xmlns:o="urn:schemas-microsoft-com:office:office" xmlns:r="http://schemas.openxmlformats.org/officeDocument/2006/relationships" xmlns:m="http://schemas.openxmlformats.org/officeDocument/2006/math" xmlns:v="urn:schemas-microsoft-com:vml" xmlns:wp14="http://schemas.microsoft.com/office/word/2010/wordprocessingDrawing" xmlns:wp="http://schemas.openxmlformats.org/drawingml/2006/wordprocessingDrawing" xmlns:w10="urn:schemas-microsoft-com:office:word" xmlns:w="http://schemas.openxmlformats.org/wordprocessingml/2006/main" xmlns:w14="http://schemas.microsoft.com/office/word/2010/wordml" xmlns:w15="http://schemas.microsoft.com/office/word/2012/wordml" xmlns:w16cid="http://schemas.microsoft.com/office/word/2016/wordml/cid" xmlns:w16se="http://schemas.microsoft.com/office/word/2015/wordml/symex" xmlns:wpg="http://schemas.microsoft.com/office/word/2010/wordprocessingGroup" xmlns:wpi="http://schemas.microsoft.com/office/word/2010/wordprocessingInk" xmlns:wne="http://schemas.microsoft.com/office/word/2006/wordml" xmlns:wps="http://schemas.microsoft.com/office/word/2010/wordprocessingShape" mc:Ignorable="w14 w15 w16se w16cid wp14">
   <w:p>
     <w:pPr>
       <w:pStyle w:val="Footer"/>
@@ -13012,7 +12821,7 @@
                                   <w:rFonts w:hint="eastAsia"/>
                                   <w:noProof/>
                                 </w:rPr>
-                                <w:t>19</w:t>
+                                <w:t>21</w:t>
                               </w:r>
                               <w:r>
                                 <w:fldChar w:fldCharType="end"/>
@@ -13089,7 +12898,7 @@
                             <w:rFonts w:hint="eastAsia"/>
                             <w:noProof/>
                           </w:rPr>
-                          <w:t>19</w:t>
+                          <w:t>21</w:t>
                         </w:r>
                         <w:r>
                           <w:fldChar w:fldCharType="end"/>
@@ -13110,7 +12919,7 @@
 </file>
 
 <file path=word/footnotes.xml><?xml version="1.0" encoding="utf-8"?>
-<w:footnotes xmlns:wpc="http://schemas.microsoft.com/office/word/2010/wordprocessingCanvas" xmlns:mc="http://schemas.openxmlformats.org/markup-compatibility/2006" xmlns:o="urn:schemas-microsoft-com:office:office" xmlns:r="http://schemas.openxmlformats.org/officeDocument/2006/relationships" xmlns:m="http://schemas.openxmlformats.org/officeDocument/2006/math" xmlns:v="urn:schemas-microsoft-com:vml" xmlns:wp14="http://schemas.microsoft.com/office/word/2010/wordprocessingDrawing" xmlns:wp="http://schemas.openxmlformats.org/drawingml/2006/wordprocessingDrawing" xmlns:w10="urn:schemas-microsoft-com:office:word" xmlns:w="http://schemas.openxmlformats.org/wordprocessingml/2006/main" xmlns:w14="http://schemas.microsoft.com/office/word/2010/wordml" xmlns:w15="http://schemas.microsoft.com/office/word/2012/wordml" xmlns:wpg="http://schemas.microsoft.com/office/word/2010/wordprocessingGroup" xmlns:wpi="http://schemas.microsoft.com/office/word/2010/wordprocessingInk" xmlns:wne="http://schemas.microsoft.com/office/word/2006/wordml" xmlns:wps="http://schemas.microsoft.com/office/word/2010/wordprocessingShape" mc:Ignorable="w14 w15 wp14">
+<w:footnotes xmlns:wpc="http://schemas.microsoft.com/office/word/2010/wordprocessingCanvas" xmlns:cx="http://schemas.microsoft.com/office/drawing/2014/chartex" xmlns:cx1="http://schemas.microsoft.com/office/drawing/2015/9/8/chartex" xmlns:cx2="http://schemas.microsoft.com/office/drawing/2015/10/21/chartex" xmlns:cx3="http://schemas.microsoft.com/office/drawing/2016/5/9/chartex" xmlns:cx4="http://schemas.microsoft.com/office/drawing/2016/5/10/chartex" xmlns:cx5="http://schemas.microsoft.com/office/drawing/2016/5/11/chartex" xmlns:cx6="http://schemas.microsoft.com/office/drawing/2016/5/12/chartex" xmlns:cx7="http://schemas.microsoft.com/office/drawing/2016/5/13/chartex" xmlns:cx8="http://schemas.microsoft.com/office/drawing/2016/5/14/chartex" xmlns:mc="http://schemas.openxmlformats.org/markup-compatibility/2006" xmlns:aink="http://schemas.microsoft.com/office/drawing/2016/ink" xmlns:am3d="http://schemas.microsoft.com/office/drawing/2017/model3d" xmlns:o="urn:schemas-microsoft-com:office:office" xmlns:r="http://schemas.openxmlformats.org/officeDocument/2006/relationships" xmlns:m="http://schemas.openxmlformats.org/officeDocument/2006/math" xmlns:v="urn:schemas-microsoft-com:vml" xmlns:wp14="http://schemas.microsoft.com/office/word/2010/wordprocessingDrawing" xmlns:wp="http://schemas.openxmlformats.org/drawingml/2006/wordprocessingDrawing" xmlns:w10="urn:schemas-microsoft-com:office:word" xmlns:w="http://schemas.openxmlformats.org/wordprocessingml/2006/main" xmlns:w14="http://schemas.microsoft.com/office/word/2010/wordml" xmlns:w15="http://schemas.microsoft.com/office/word/2012/wordml" xmlns:w16cid="http://schemas.microsoft.com/office/word/2016/wordml/cid" xmlns:w16se="http://schemas.microsoft.com/office/word/2015/wordml/symex" xmlns:wpg="http://schemas.microsoft.com/office/word/2010/wordprocessingGroup" xmlns:wpi="http://schemas.microsoft.com/office/word/2010/wordprocessingInk" xmlns:wne="http://schemas.microsoft.com/office/word/2006/wordml" xmlns:wps="http://schemas.microsoft.com/office/word/2010/wordprocessingShape" mc:Ignorable="w14 w15 w16se w16cid wp14">
   <w:footnote w:type="separator" w:id="-1">
     <w:p>
       <w:pPr>
@@ -13141,7 +12950,7 @@
 </file>
 
 <file path=word/numbering.xml><?xml version="1.0" encoding="utf-8"?>
-<w:numbering xmlns:wpc="http://schemas.microsoft.com/office/word/2010/wordprocessingCanvas" xmlns:mc="http://schemas.openxmlformats.org/markup-compatibility/2006" xmlns:o="urn:schemas-microsoft-com:office:office" xmlns:r="http://schemas.openxmlformats.org/officeDocument/2006/relationships" xmlns:m="http://schemas.openxmlformats.org/officeDocument/2006/math" xmlns:v="urn:schemas-microsoft-com:vml" xmlns:wp14="http://schemas.microsoft.com/office/word/2010/wordprocessingDrawing" xmlns:wp="http://schemas.openxmlformats.org/drawingml/2006/wordprocessingDrawing" xmlns:w10="urn:schemas-microsoft-com:office:word" xmlns:w="http://schemas.openxmlformats.org/wordprocessingml/2006/main" xmlns:w14="http://schemas.microsoft.com/office/word/2010/wordml" xmlns:w15="http://schemas.microsoft.com/office/word/2012/wordml" xmlns:wpg="http://schemas.microsoft.com/office/word/2010/wordprocessingGroup" xmlns:wpi="http://schemas.microsoft.com/office/word/2010/wordprocessingInk" xmlns:wne="http://schemas.microsoft.com/office/word/2006/wordml" xmlns:wps="http://schemas.microsoft.com/office/word/2010/wordprocessingShape" mc:Ignorable="w14 w15 wp14">
+<w:numbering xmlns:wpc="http://schemas.microsoft.com/office/word/2010/wordprocessingCanvas" xmlns:cx="http://schemas.microsoft.com/office/drawing/2014/chartex" xmlns:cx1="http://schemas.microsoft.com/office/drawing/2015/9/8/chartex" xmlns:cx2="http://schemas.microsoft.com/office/drawing/2015/10/21/chartex" xmlns:cx3="http://schemas.microsoft.com/office/drawing/2016/5/9/chartex" xmlns:cx4="http://schemas.microsoft.com/office/drawing/2016/5/10/chartex" xmlns:cx5="http://schemas.microsoft.com/office/drawing/2016/5/11/chartex" xmlns:cx6="http://schemas.microsoft.com/office/drawing/2016/5/12/chartex" xmlns:cx7="http://schemas.microsoft.com/office/drawing/2016/5/13/chartex" xmlns:cx8="http://schemas.microsoft.com/office/drawing/2016/5/14/chartex" xmlns:mc="http://schemas.openxmlformats.org/markup-compatibility/2006" xmlns:aink="http://schemas.microsoft.com/office/drawing/2016/ink" xmlns:am3d="http://schemas.microsoft.com/office/drawing/2017/model3d" xmlns:o="urn:schemas-microsoft-com:office:office" xmlns:r="http://schemas.openxmlformats.org/officeDocument/2006/relationships" xmlns:m="http://schemas.openxmlformats.org/officeDocument/2006/math" xmlns:v="urn:schemas-microsoft-com:vml" xmlns:wp14="http://schemas.microsoft.com/office/word/2010/wordprocessingDrawing" xmlns:wp="http://schemas.openxmlformats.org/drawingml/2006/wordprocessingDrawing" xmlns:w10="urn:schemas-microsoft-com:office:word" xmlns:w="http://schemas.openxmlformats.org/wordprocessingml/2006/main" xmlns:w14="http://schemas.microsoft.com/office/word/2010/wordml" xmlns:w15="http://schemas.microsoft.com/office/word/2012/wordml" xmlns:w16cid="http://schemas.microsoft.com/office/word/2016/wordml/cid" xmlns:w16se="http://schemas.microsoft.com/office/word/2015/wordml/symex" xmlns:wpg="http://schemas.microsoft.com/office/word/2010/wordprocessingGroup" xmlns:wpi="http://schemas.microsoft.com/office/word/2010/wordprocessingInk" xmlns:wne="http://schemas.microsoft.com/office/word/2006/wordml" xmlns:wps="http://schemas.microsoft.com/office/word/2010/wordprocessingShape" mc:Ignorable="w14 w15 w16se w16cid wp14">
   <w:abstractNum w:abstractNumId="0" w15:restartNumberingAfterBreak="0">
     <w:nsid w:val="2B410694"/>
     <w:multiLevelType w:val="multilevel"/>
@@ -13506,7 +13315,7 @@
 </file>
 
 <file path=word/styles.xml><?xml version="1.0" encoding="utf-8"?>
-<w:styles xmlns:mc="http://schemas.openxmlformats.org/markup-compatibility/2006" xmlns:r="http://schemas.openxmlformats.org/officeDocument/2006/relationships" xmlns:w="http://schemas.openxmlformats.org/wordprocessingml/2006/main" xmlns:w14="http://schemas.microsoft.com/office/word/2010/wordml" xmlns:w15="http://schemas.microsoft.com/office/word/2012/wordml" mc:Ignorable="w14 w15">
+<w:styles xmlns:mc="http://schemas.openxmlformats.org/markup-compatibility/2006" xmlns:r="http://schemas.openxmlformats.org/officeDocument/2006/relationships" xmlns:w="http://schemas.openxmlformats.org/wordprocessingml/2006/main" xmlns:w14="http://schemas.microsoft.com/office/word/2010/wordml" xmlns:w15="http://schemas.microsoft.com/office/word/2012/wordml" xmlns:w16cid="http://schemas.microsoft.com/office/word/2016/wordml/cid" xmlns:w16se="http://schemas.microsoft.com/office/word/2015/wordml/symex" mc:Ignorable="w14 w15 w16se w16cid">
   <w:docDefaults>
     <w:rPrDefault>
       <w:rPr>
@@ -13517,7 +13326,7 @@
     </w:rPrDefault>
     <w:pPrDefault/>
   </w:docDefaults>
-  <w:latentStyles w:defLockedState="0" w:defUIPriority="99" w:defSemiHidden="0" w:defUnhideWhenUsed="0" w:defQFormat="0" w:count="371">
+  <w:latentStyles w:defLockedState="0" w:defUIPriority="99" w:defSemiHidden="0" w:defUnhideWhenUsed="0" w:defQFormat="0" w:count="375">
     <w:lsdException w:name="Normal" w:uiPriority="0" w:qFormat="1"/>
     <w:lsdException w:name="heading 1" w:uiPriority="9" w:qFormat="1"/>
     <w:lsdException w:name="heading 2" w:semiHidden="1" w:uiPriority="9" w:unhideWhenUsed="1" w:qFormat="1"/>
@@ -13623,7 +13432,6 @@
     <w:lsdException w:name="HTML Sample" w:semiHidden="1" w:unhideWhenUsed="1"/>
     <w:lsdException w:name="HTML Typewriter" w:semiHidden="1" w:unhideWhenUsed="1"/>
     <w:lsdException w:name="HTML Variable" w:semiHidden="1" w:unhideWhenUsed="1"/>
-    <w:lsdException w:name="Normal Table" w:semiHidden="1" w:unhideWhenUsed="1"/>
     <w:lsdException w:name="annotation subject" w:semiHidden="1" w:unhideWhenUsed="1"/>
     <w:lsdException w:name="No List" w:semiHidden="1" w:unhideWhenUsed="1"/>
     <w:lsdException w:name="Outline List 1" w:semiHidden="1" w:unhideWhenUsed="1"/>
@@ -13667,10 +13475,8 @@
     <w:lsdException w:name="Table Elegant" w:semiHidden="1" w:unhideWhenUsed="1"/>
     <w:lsdException w:name="Table Professional" w:semiHidden="1" w:unhideWhenUsed="1"/>
     <w:lsdException w:name="Table Subtle 1" w:semiHidden="1" w:unhideWhenUsed="1"/>
-    <w:lsdException w:name="Table Subtle 2" w:semiHidden="1" w:unhideWhenUsed="1"/>
     <w:lsdException w:name="Table Web 1" w:semiHidden="1" w:unhideWhenUsed="1"/>
     <w:lsdException w:name="Table Web 2" w:semiHidden="1" w:unhideWhenUsed="1"/>
-    <w:lsdException w:name="Table Web 3" w:semiHidden="1" w:unhideWhenUsed="1"/>
     <w:lsdException w:name="Balloon Text" w:semiHidden="1" w:unhideWhenUsed="1" w:qFormat="1"/>
     <w:lsdException w:name="Table Grid" w:uiPriority="39"/>
     <w:lsdException w:name="Table Theme" w:semiHidden="1" w:unhideWhenUsed="1"/>
@@ -13889,6 +13695,10 @@
     <w:lsdException w:name="List Table 5 Dark Accent 6" w:uiPriority="50"/>
     <w:lsdException w:name="List Table 6 Colorful Accent 6" w:uiPriority="51"/>
     <w:lsdException w:name="List Table 7 Colorful Accent 6" w:uiPriority="52"/>
+    <w:lsdException w:name="Mention" w:semiHidden="1" w:unhideWhenUsed="1"/>
+    <w:lsdException w:name="Smart Hyperlink" w:semiHidden="1" w:unhideWhenUsed="1"/>
+    <w:lsdException w:name="Hashtag" w:semiHidden="1" w:unhideWhenUsed="1"/>
+    <w:lsdException w:name="Unresolved Mention" w:semiHidden="1" w:unhideWhenUsed="1"/>
   </w:latentStyles>
   <w:style w:type="paragraph" w:default="1" w:styleId="Normal">
     <w:name w:val="Normal"/>
@@ -15140,571 +14950,6 @@
 </w:styles>
 </file>
 
-<file path=word/glossary/document.xml><?xml version="1.0" encoding="utf-8"?>
-<w:glossaryDocument xmlns:wpc="http://schemas.microsoft.com/office/word/2010/wordprocessingCanvas" xmlns:mc="http://schemas.openxmlformats.org/markup-compatibility/2006" xmlns:o="urn:schemas-microsoft-com:office:office" xmlns:r="http://schemas.openxmlformats.org/officeDocument/2006/relationships" xmlns:m="http://schemas.openxmlformats.org/officeDocument/2006/math" xmlns:v="urn:schemas-microsoft-com:vml" xmlns:wp14="http://schemas.microsoft.com/office/word/2010/wordprocessingDrawing" xmlns:wp="http://schemas.openxmlformats.org/drawingml/2006/wordprocessingDrawing" xmlns:w10="urn:schemas-microsoft-com:office:word" xmlns:w="http://schemas.openxmlformats.org/wordprocessingml/2006/main" xmlns:w14="http://schemas.microsoft.com/office/word/2010/wordml" xmlns:w15="http://schemas.microsoft.com/office/word/2012/wordml" xmlns:wpg="http://schemas.microsoft.com/office/word/2010/wordprocessingGroup" xmlns:wpi="http://schemas.microsoft.com/office/word/2010/wordprocessingInk" xmlns:wne="http://schemas.microsoft.com/office/word/2006/wordml" xmlns:wps="http://schemas.microsoft.com/office/word/2010/wordprocessingShape" mc:Ignorable="w14 w15 wp14"/>
-</file>
-
-<file path=word/glossary/fontTable.xml><?xml version="1.0" encoding="utf-8"?>
-<w:fonts xmlns:mc="http://schemas.openxmlformats.org/markup-compatibility/2006" xmlns:r="http://schemas.openxmlformats.org/officeDocument/2006/relationships" xmlns:w="http://schemas.openxmlformats.org/wordprocessingml/2006/main" xmlns:w14="http://schemas.microsoft.com/office/word/2010/wordml" xmlns:w15="http://schemas.microsoft.com/office/word/2012/wordml" mc:Ignorable="w14 w15">
-  <w:font w:name="Symbol">
-    <w:panose1 w:val="05050102010706020507"/>
-    <w:charset w:val="02"/>
-    <w:family w:val="roman"/>
-    <w:pitch w:val="variable"/>
-    <w:sig w:usb0="00000000" w:usb1="10000000" w:usb2="00000000" w:usb3="00000000" w:csb0="80000000" w:csb1="00000000"/>
-  </w:font>
-  <w:font w:name="Times New Roman">
-    <w:panose1 w:val="02020603050405020304"/>
-    <w:charset w:val="00"/>
-    <w:family w:val="roman"/>
-    <w:pitch w:val="variable"/>
-    <w:sig w:usb0="E0002EFF" w:usb1="C0007843" w:usb2="00000009" w:usb3="00000000" w:csb0="000001FF" w:csb1="00000000"/>
-  </w:font>
-  <w:font w:name="Courier New">
-    <w:panose1 w:val="02070309020205020404"/>
-    <w:charset w:val="00"/>
-    <w:family w:val="modern"/>
-    <w:pitch w:val="fixed"/>
-    <w:sig w:usb0="E0002AFF" w:usb1="C0007843" w:usb2="00000009" w:usb3="00000000" w:csb0="000001FF" w:csb1="00000000"/>
-  </w:font>
-  <w:font w:name="Wingdings">
-    <w:panose1 w:val="05000000000000000000"/>
-    <w:charset w:val="02"/>
-    <w:family w:val="auto"/>
-    <w:pitch w:val="variable"/>
-    <w:sig w:usb0="00000000" w:usb1="10000000" w:usb2="00000000" w:usb3="00000000" w:csb0="80000000" w:csb1="00000000"/>
-  </w:font>
-  <w:font w:name="Liberation Serif">
-    <w:altName w:val="Times New Roman"/>
-    <w:charset w:val="01"/>
-    <w:family w:val="roman"/>
-    <w:pitch w:val="variable"/>
-  </w:font>
-  <w:font w:name="SimSun">
-    <w:altName w:val="宋体"/>
-    <w:panose1 w:val="02010600030101010101"/>
-    <w:charset w:val="86"/>
-    <w:family w:val="auto"/>
-    <w:pitch w:val="variable"/>
-    <w:sig w:usb0="00000003" w:usb1="288F0000" w:usb2="00000016" w:usb3="00000000" w:csb0="00040001" w:csb1="00000000"/>
-  </w:font>
-  <w:font w:name="Arial">
-    <w:panose1 w:val="020B0604020202020204"/>
-    <w:charset w:val="00"/>
-    <w:family w:val="swiss"/>
-    <w:pitch w:val="variable"/>
-    <w:sig w:usb0="E0002AFF" w:usb1="C0007843" w:usb2="00000009" w:usb3="00000000" w:csb0="000001FF" w:csb1="00000000"/>
-  </w:font>
-  <w:font w:name="Calibri Light">
-    <w:panose1 w:val="020F0302020204030204"/>
-    <w:charset w:val="00"/>
-    <w:family w:val="swiss"/>
-    <w:pitch w:val="variable"/>
-    <w:sig w:usb0="A00002EF" w:usb1="4000207B" w:usb2="00000000" w:usb3="00000000" w:csb0="0000019F" w:csb1="00000000"/>
-  </w:font>
-  <w:font w:name="Segoe UI">
-    <w:panose1 w:val="020B0502040204020203"/>
-    <w:charset w:val="00"/>
-    <w:family w:val="swiss"/>
-    <w:pitch w:val="variable"/>
-    <w:sig w:usb0="E4002EFF" w:usb1="C000E47F" w:usb2="00000009" w:usb3="00000000" w:csb0="000001FF" w:csb1="00000000"/>
-  </w:font>
-  <w:font w:name="Calibri">
-    <w:panose1 w:val="020F0502020204030204"/>
-    <w:charset w:val="00"/>
-    <w:family w:val="swiss"/>
-    <w:pitch w:val="variable"/>
-    <w:sig w:usb0="E00002FF" w:usb1="4000ACFF" w:usb2="00000001" w:usb3="00000000" w:csb0="0000019F" w:csb1="00000000"/>
-  </w:font>
-  <w:font w:name="Mangal">
-    <w:panose1 w:val="02040503050203030202"/>
-    <w:charset w:val="00"/>
-    <w:family w:val="roman"/>
-    <w:pitch w:val="variable"/>
-    <w:sig w:usb0="00008003" w:usb1="00000000" w:usb2="00000000" w:usb3="00000000" w:csb0="00000001" w:csb1="00000000"/>
-  </w:font>
-  <w:font w:name="OpenSymbol">
-    <w:altName w:val="Arial Unicode MS"/>
-    <w:charset w:val="01"/>
-    <w:family w:val="roman"/>
-    <w:pitch w:val="variable"/>
-  </w:font>
-  <w:font w:name="Liberation Sans">
-    <w:altName w:val="Arial"/>
-    <w:charset w:val="01"/>
-    <w:family w:val="roman"/>
-    <w:pitch w:val="variable"/>
-  </w:font>
-  <w:font w:name="Microsoft YaHei">
-    <w:panose1 w:val="020B0503020204020204"/>
-    <w:charset w:val="86"/>
-    <w:family w:val="swiss"/>
-    <w:pitch w:val="variable"/>
-    <w:sig w:usb0="A0000287" w:usb1="28CF3C52" w:usb2="00000016" w:usb3="00000000" w:csb0="0004001F" w:csb1="00000000"/>
-  </w:font>
-</w:fonts>
-</file>
-
-<file path=word/glossary/settings.xml><?xml version="1.0" encoding="utf-8"?>
-<w:settings xmlns:mc="http://schemas.openxmlformats.org/markup-compatibility/2006" xmlns:o="urn:schemas-microsoft-com:office:office" xmlns:r="http://schemas.openxmlformats.org/officeDocument/2006/relationships" xmlns:m="http://schemas.openxmlformats.org/officeDocument/2006/math" xmlns:v="urn:schemas-microsoft-com:vml" xmlns:w10="urn:schemas-microsoft-com:office:word" xmlns:w="http://schemas.openxmlformats.org/wordprocessingml/2006/main" xmlns:w14="http://schemas.microsoft.com/office/word/2010/wordml" xmlns:w15="http://schemas.microsoft.com/office/word/2012/wordml" xmlns:sl="http://schemas.openxmlformats.org/schemaLibrary/2006/main" mc:Ignorable="w14 w15">
-  <w:defaultTabStop w:val="720"/>
-  <w:characterSpacingControl w:val="doNotCompress"/>
-  <w:compat>
-    <w:useFELayout/>
-    <w:compatSetting w:name="compatibilityMode" w:uri="http://schemas.microsoft.com/office/word" w:val="12"/>
-  </w:compat>
-  <w:rsids>
-    <w:rsidRoot w:val="00591560"/>
-    <w:rsid w:val="00591560"/>
-  </w:rsids>
-  <m:mathPr>
-    <m:mathFont m:val="Cambria Math"/>
-    <m:brkBin m:val="before"/>
-    <m:brkBinSub m:val="--"/>
-    <m:smallFrac m:val="0"/>
-    <m:dispDef/>
-    <m:lMargin m:val="0"/>
-    <m:rMargin m:val="0"/>
-    <m:defJc m:val="centerGroup"/>
-    <m:wrapIndent m:val="1440"/>
-    <m:intLim m:val="subSup"/>
-    <m:naryLim m:val="undOvr"/>
-  </m:mathPr>
-  <w:themeFontLang w:val="en-US"/>
-  <w:clrSchemeMapping w:bg1="light1" w:t1="dark1" w:bg2="light2" w:t2="dark2" w:accent1="accent1" w:accent2="accent2" w:accent3="accent3" w:accent4="accent4" w:accent5="accent5" w:accent6="accent6" w:hyperlink="hyperlink" w:followedHyperlink="followedHyperlink"/>
-  <w:decimalSymbol w:val="."/>
-  <w:listSeparator w:val=","/>
-</w:settings>
-</file>
-
-<file path=word/glossary/styles.xml><?xml version="1.0" encoding="utf-8"?>
-<w:styles xmlns:mc="http://schemas.openxmlformats.org/markup-compatibility/2006" xmlns:r="http://schemas.openxmlformats.org/officeDocument/2006/relationships" xmlns:w="http://schemas.openxmlformats.org/wordprocessingml/2006/main" xmlns:w14="http://schemas.microsoft.com/office/word/2010/wordml" xmlns:w15="http://schemas.microsoft.com/office/word/2012/wordml" mc:Ignorable="w14 w15">
-  <w:docDefaults>
-    <w:rPrDefault>
-      <w:rPr>
-        <w:rFonts w:asciiTheme="minorHAnsi" w:eastAsiaTheme="minorEastAsia" w:hAnsiTheme="minorHAnsi" w:cstheme="minorBidi"/>
-        <w:sz w:val="22"/>
-        <w:szCs w:val="22"/>
-        <w:lang w:val="en-US" w:eastAsia="en-US" w:bidi="ar-SA"/>
-      </w:rPr>
-    </w:rPrDefault>
-    <w:pPrDefault>
-      <w:pPr>
-        <w:spacing w:after="160" w:line="259" w:lineRule="auto"/>
-      </w:pPr>
-    </w:pPrDefault>
-  </w:docDefaults>
-  <w:latentStyles w:defLockedState="0" w:defUIPriority="99" w:defSemiHidden="0" w:defUnhideWhenUsed="0" w:defQFormat="0" w:count="371">
-    <w:lsdException w:name="Normal" w:uiPriority="0" w:qFormat="1"/>
-    <w:lsdException w:name="heading 1" w:uiPriority="9" w:qFormat="1"/>
-    <w:lsdException w:name="heading 2" w:semiHidden="1" w:uiPriority="9" w:unhideWhenUsed="1" w:qFormat="1"/>
-    <w:lsdException w:name="heading 3" w:semiHidden="1" w:uiPriority="9" w:unhideWhenUsed="1" w:qFormat="1"/>
-    <w:lsdException w:name="heading 4" w:semiHidden="1" w:uiPriority="9" w:unhideWhenUsed="1" w:qFormat="1"/>
-    <w:lsdException w:name="heading 5" w:semiHidden="1" w:uiPriority="9" w:unhideWhenUsed="1" w:qFormat="1"/>
-    <w:lsdException w:name="heading 6" w:semiHidden="1" w:uiPriority="9" w:unhideWhenUsed="1" w:qFormat="1"/>
-    <w:lsdException w:name="heading 7" w:semiHidden="1" w:uiPriority="9" w:unhideWhenUsed="1" w:qFormat="1"/>
-    <w:lsdException w:name="heading 8" w:semiHidden="1" w:uiPriority="9" w:unhideWhenUsed="1" w:qFormat="1"/>
-    <w:lsdException w:name="heading 9" w:semiHidden="1" w:uiPriority="9" w:unhideWhenUsed="1" w:qFormat="1"/>
-    <w:lsdException w:name="index 1" w:semiHidden="1" w:unhideWhenUsed="1"/>
-    <w:lsdException w:name="index 2" w:semiHidden="1" w:unhideWhenUsed="1"/>
-    <w:lsdException w:name="index 3" w:semiHidden="1" w:unhideWhenUsed="1"/>
-    <w:lsdException w:name="index 4" w:semiHidden="1" w:unhideWhenUsed="1"/>
-    <w:lsdException w:name="index 5" w:semiHidden="1" w:unhideWhenUsed="1"/>
-    <w:lsdException w:name="index 6" w:semiHidden="1" w:unhideWhenUsed="1"/>
-    <w:lsdException w:name="index 7" w:semiHidden="1" w:unhideWhenUsed="1"/>
-    <w:lsdException w:name="index 8" w:semiHidden="1" w:unhideWhenUsed="1"/>
-    <w:lsdException w:name="index 9" w:semiHidden="1" w:unhideWhenUsed="1"/>
-    <w:lsdException w:name="toc 1" w:semiHidden="1" w:uiPriority="39" w:unhideWhenUsed="1"/>
-    <w:lsdException w:name="toc 2" w:semiHidden="1" w:uiPriority="39" w:unhideWhenUsed="1"/>
-    <w:lsdException w:name="toc 3" w:semiHidden="1" w:uiPriority="39" w:unhideWhenUsed="1"/>
-    <w:lsdException w:name="toc 4" w:semiHidden="1" w:uiPriority="39" w:unhideWhenUsed="1"/>
-    <w:lsdException w:name="toc 5" w:semiHidden="1" w:uiPriority="39" w:unhideWhenUsed="1"/>
-    <w:lsdException w:name="toc 6" w:semiHidden="1" w:uiPriority="39" w:unhideWhenUsed="1"/>
-    <w:lsdException w:name="toc 7" w:semiHidden="1" w:uiPriority="39" w:unhideWhenUsed="1"/>
-    <w:lsdException w:name="toc 8" w:semiHidden="1" w:uiPriority="39" w:unhideWhenUsed="1"/>
-    <w:lsdException w:name="toc 9" w:semiHidden="1" w:uiPriority="39" w:unhideWhenUsed="1"/>
-    <w:lsdException w:name="Normal Indent" w:semiHidden="1" w:unhideWhenUsed="1"/>
-    <w:lsdException w:name="footnote text" w:semiHidden="1" w:unhideWhenUsed="1"/>
-    <w:lsdException w:name="annotation text" w:semiHidden="1" w:unhideWhenUsed="1"/>
-    <w:lsdException w:name="header" w:semiHidden="1" w:unhideWhenUsed="1"/>
-    <w:lsdException w:name="footer" w:semiHidden="1" w:unhideWhenUsed="1"/>
-    <w:lsdException w:name="index heading" w:semiHidden="1" w:unhideWhenUsed="1"/>
-    <w:lsdException w:name="caption" w:semiHidden="1" w:uiPriority="35" w:unhideWhenUsed="1" w:qFormat="1"/>
-    <w:lsdException w:name="table of figures" w:semiHidden="1" w:unhideWhenUsed="1"/>
-    <w:lsdException w:name="envelope address" w:semiHidden="1" w:unhideWhenUsed="1"/>
-    <w:lsdException w:name="envelope return" w:semiHidden="1" w:unhideWhenUsed="1"/>
-    <w:lsdException w:name="footnote reference" w:semiHidden="1" w:unhideWhenUsed="1"/>
-    <w:lsdException w:name="annotation reference" w:semiHidden="1" w:unhideWhenUsed="1"/>
-    <w:lsdException w:name="line number" w:semiHidden="1" w:unhideWhenUsed="1"/>
-    <w:lsdException w:name="page number" w:semiHidden="1" w:unhideWhenUsed="1"/>
-    <w:lsdException w:name="endnote reference" w:semiHidden="1" w:unhideWhenUsed="1"/>
-    <w:lsdException w:name="endnote text" w:semiHidden="1" w:unhideWhenUsed="1"/>
-    <w:lsdException w:name="table of authorities" w:semiHidden="1" w:unhideWhenUsed="1"/>
-    <w:lsdException w:name="macro" w:semiHidden="1" w:unhideWhenUsed="1"/>
-    <w:lsdException w:name="toa heading" w:semiHidden="1" w:unhideWhenUsed="1"/>
-    <w:lsdException w:name="List" w:semiHidden="1" w:unhideWhenUsed="1"/>
-    <w:lsdException w:name="List Bullet" w:semiHidden="1" w:unhideWhenUsed="1"/>
-    <w:lsdException w:name="List Number" w:semiHidden="1" w:unhideWhenUsed="1"/>
-    <w:lsdException w:name="List 2" w:semiHidden="1" w:unhideWhenUsed="1"/>
-    <w:lsdException w:name="List 3" w:semiHidden="1" w:unhideWhenUsed="1"/>
-    <w:lsdException w:name="List 4" w:semiHidden="1" w:unhideWhenUsed="1"/>
-    <w:lsdException w:name="List 5" w:semiHidden="1" w:unhideWhenUsed="1"/>
-    <w:lsdException w:name="List Bullet 2" w:semiHidden="1" w:unhideWhenUsed="1"/>
-    <w:lsdException w:name="List Bullet 3" w:semiHidden="1" w:unhideWhenUsed="1"/>
-    <w:lsdException w:name="List Bullet 4" w:semiHidden="1" w:unhideWhenUsed="1"/>
-    <w:lsdException w:name="List Bullet 5" w:semiHidden="1" w:unhideWhenUsed="1"/>
-    <w:lsdException w:name="List Number 2" w:semiHidden="1" w:unhideWhenUsed="1"/>
-    <w:lsdException w:name="List Number 3" w:semiHidden="1" w:unhideWhenUsed="1"/>
-    <w:lsdException w:name="List Number 4" w:semiHidden="1" w:unhideWhenUsed="1"/>
-    <w:lsdException w:name="List Number 5" w:semiHidden="1" w:unhideWhenUsed="1"/>
-    <w:lsdException w:name="Title" w:uiPriority="10" w:qFormat="1"/>
-    <w:lsdException w:name="Closing" w:semiHidden="1" w:unhideWhenUsed="1"/>
-    <w:lsdException w:name="Signature" w:semiHidden="1" w:unhideWhenUsed="1"/>
-    <w:lsdException w:name="Default Paragraph Font" w:semiHidden="1" w:uiPriority="1" w:unhideWhenUsed="1"/>
-    <w:lsdException w:name="Body Text" w:semiHidden="1" w:unhideWhenUsed="1"/>
-    <w:lsdException w:name="Body Text Indent" w:semiHidden="1" w:unhideWhenUsed="1"/>
-    <w:lsdException w:name="List Continue" w:semiHidden="1" w:unhideWhenUsed="1"/>
-    <w:lsdException w:name="List Continue 2" w:semiHidden="1" w:unhideWhenUsed="1"/>
-    <w:lsdException w:name="List Continue 3" w:semiHidden="1" w:unhideWhenUsed="1"/>
-    <w:lsdException w:name="List Continue 4" w:semiHidden="1" w:unhideWhenUsed="1"/>
-    <w:lsdException w:name="List Continue 5" w:semiHidden="1" w:unhideWhenUsed="1"/>
-    <w:lsdException w:name="Message Header" w:semiHidden="1" w:unhideWhenUsed="1"/>
-    <w:lsdException w:name="Subtitle" w:uiPriority="11" w:qFormat="1"/>
-    <w:lsdException w:name="Salutation" w:semiHidden="1" w:unhideWhenUsed="1"/>
-    <w:lsdException w:name="Date" w:semiHidden="1" w:unhideWhenUsed="1"/>
-    <w:lsdException w:name="Body Text First Indent" w:semiHidden="1" w:unhideWhenUsed="1"/>
-    <w:lsdException w:name="Body Text First Indent 2" w:semiHidden="1" w:unhideWhenUsed="1"/>
-    <w:lsdException w:name="Note Heading" w:semiHidden="1" w:unhideWhenUsed="1"/>
-    <w:lsdException w:name="Body Text 2" w:semiHidden="1" w:unhideWhenUsed="1"/>
-    <w:lsdException w:name="Body Text 3" w:semiHidden="1" w:unhideWhenUsed="1"/>
-    <w:lsdException w:name="Body Text Indent 2" w:semiHidden="1" w:unhideWhenUsed="1"/>
-    <w:lsdException w:name="Body Text Indent 3" w:semiHidden="1" w:unhideWhenUsed="1"/>
-    <w:lsdException w:name="Block Text" w:semiHidden="1" w:unhideWhenUsed="1"/>
-    <w:lsdException w:name="Hyperlink" w:semiHidden="1" w:unhideWhenUsed="1"/>
-    <w:lsdException w:name="FollowedHyperlink" w:semiHidden="1" w:unhideWhenUsed="1"/>
-    <w:lsdException w:name="Strong" w:uiPriority="22" w:qFormat="1"/>
-    <w:lsdException w:name="Emphasis" w:uiPriority="20" w:qFormat="1"/>
-    <w:lsdException w:name="Document Map" w:semiHidden="1" w:unhideWhenUsed="1"/>
-    <w:lsdException w:name="Plain Text" w:semiHidden="1" w:unhideWhenUsed="1"/>
-    <w:lsdException w:name="E-mail Signature" w:semiHidden="1" w:unhideWhenUsed="1"/>
-    <w:lsdException w:name="HTML Top of Form" w:semiHidden="1" w:unhideWhenUsed="1"/>
-    <w:lsdException w:name="HTML Bottom of Form" w:semiHidden="1" w:unhideWhenUsed="1"/>
-    <w:lsdException w:name="Normal (Web)" w:semiHidden="1" w:unhideWhenUsed="1"/>
-    <w:lsdException w:name="HTML Acronym" w:semiHidden="1" w:unhideWhenUsed="1"/>
-    <w:lsdException w:name="HTML Address" w:semiHidden="1" w:unhideWhenUsed="1"/>
-    <w:lsdException w:name="HTML Cite" w:semiHidden="1" w:unhideWhenUsed="1"/>
-    <w:lsdException w:name="HTML Code" w:semiHidden="1" w:unhideWhenUsed="1"/>
-    <w:lsdException w:name="HTML Definition" w:semiHidden="1" w:unhideWhenUsed="1"/>
-    <w:lsdException w:name="HTML Keyboard" w:semiHidden="1" w:unhideWhenUsed="1"/>
-    <w:lsdException w:name="HTML Preformatted" w:semiHidden="1" w:unhideWhenUsed="1"/>
-    <w:lsdException w:name="HTML Sample" w:semiHidden="1" w:unhideWhenUsed="1"/>
-    <w:lsdException w:name="HTML Typewriter" w:semiHidden="1" w:unhideWhenUsed="1"/>
-    <w:lsdException w:name="HTML Variable" w:semiHidden="1" w:unhideWhenUsed="1"/>
-    <w:lsdException w:name="Normal Table" w:semiHidden="1" w:unhideWhenUsed="1"/>
-    <w:lsdException w:name="annotation subject" w:semiHidden="1" w:unhideWhenUsed="1"/>
-    <w:lsdException w:name="No List" w:semiHidden="1" w:unhideWhenUsed="1"/>
-    <w:lsdException w:name="Outline List 1" w:semiHidden="1" w:unhideWhenUsed="1"/>
-    <w:lsdException w:name="Outline List 2" w:semiHidden="1" w:unhideWhenUsed="1"/>
-    <w:lsdException w:name="Outline List 3" w:semiHidden="1" w:unhideWhenUsed="1"/>
-    <w:lsdException w:name="Table Simple 1" w:semiHidden="1" w:unhideWhenUsed="1"/>
-    <w:lsdException w:name="Table Simple 2" w:semiHidden="1" w:unhideWhenUsed="1"/>
-    <w:lsdException w:name="Table Simple 3" w:semiHidden="1" w:unhideWhenUsed="1"/>
-    <w:lsdException w:name="Table Classic 1" w:semiHidden="1" w:unhideWhenUsed="1"/>
-    <w:lsdException w:name="Table Classic 2" w:semiHidden="1" w:unhideWhenUsed="1"/>
-    <w:lsdException w:name="Table Classic 3" w:semiHidden="1" w:unhideWhenUsed="1"/>
-    <w:lsdException w:name="Table Classic 4" w:semiHidden="1" w:unhideWhenUsed="1"/>
-    <w:lsdException w:name="Table Colorful 1" w:semiHidden="1" w:unhideWhenUsed="1"/>
-    <w:lsdException w:name="Table Colorful 2" w:semiHidden="1" w:unhideWhenUsed="1"/>
-    <w:lsdException w:name="Table Colorful 3" w:semiHidden="1" w:unhideWhenUsed="1"/>
-    <w:lsdException w:name="Table Columns 1" w:semiHidden="1" w:unhideWhenUsed="1"/>
-    <w:lsdException w:name="Table Columns 2" w:semiHidden="1" w:unhideWhenUsed="1"/>
-    <w:lsdException w:name="Table Columns 3" w:semiHidden="1" w:unhideWhenUsed="1"/>
-    <w:lsdException w:name="Table Columns 4" w:semiHidden="1" w:unhideWhenUsed="1"/>
-    <w:lsdException w:name="Table Columns 5" w:semiHidden="1" w:unhideWhenUsed="1"/>
-    <w:lsdException w:name="Table Grid 1" w:semiHidden="1" w:unhideWhenUsed="1"/>
-    <w:lsdException w:name="Table Grid 2" w:semiHidden="1" w:unhideWhenUsed="1"/>
-    <w:lsdException w:name="Table Grid 3" w:semiHidden="1" w:unhideWhenUsed="1"/>
-    <w:lsdException w:name="Table Grid 4" w:semiHidden="1" w:unhideWhenUsed="1"/>
-    <w:lsdException w:name="Table Grid 5" w:semiHidden="1" w:unhideWhenUsed="1"/>
-    <w:lsdException w:name="Table Grid 6" w:semiHidden="1" w:unhideWhenUsed="1"/>
-    <w:lsdException w:name="Table Grid 7" w:semiHidden="1" w:unhideWhenUsed="1"/>
-    <w:lsdException w:name="Table Grid 8" w:semiHidden="1" w:unhideWhenUsed="1"/>
-    <w:lsdException w:name="Table List 1" w:semiHidden="1" w:unhideWhenUsed="1"/>
-    <w:lsdException w:name="Table List 2" w:semiHidden="1" w:unhideWhenUsed="1"/>
-    <w:lsdException w:name="Table List 3" w:semiHidden="1" w:unhideWhenUsed="1"/>
-    <w:lsdException w:name="Table List 4" w:semiHidden="1" w:unhideWhenUsed="1"/>
-    <w:lsdException w:name="Table List 5" w:semiHidden="1" w:unhideWhenUsed="1"/>
-    <w:lsdException w:name="Table List 6" w:semiHidden="1" w:unhideWhenUsed="1"/>
-    <w:lsdException w:name="Table List 7" w:semiHidden="1" w:unhideWhenUsed="1"/>
-    <w:lsdException w:name="Table List 8" w:semiHidden="1" w:unhideWhenUsed="1"/>
-    <w:lsdException w:name="Table 3D effects 1" w:semiHidden="1" w:unhideWhenUsed="1"/>
-    <w:lsdException w:name="Table 3D effects 2" w:semiHidden="1" w:unhideWhenUsed="1"/>
-    <w:lsdException w:name="Table 3D effects 3" w:semiHidden="1" w:unhideWhenUsed="1"/>
-    <w:lsdException w:name="Table Contemporary" w:semiHidden="1" w:unhideWhenUsed="1"/>
-    <w:lsdException w:name="Table Elegant" w:semiHidden="1" w:unhideWhenUsed="1"/>
-    <w:lsdException w:name="Table Professional" w:semiHidden="1" w:unhideWhenUsed="1"/>
-    <w:lsdException w:name="Table Subtle 1" w:semiHidden="1" w:unhideWhenUsed="1"/>
-    <w:lsdException w:name="Table Subtle 2" w:semiHidden="1" w:unhideWhenUsed="1"/>
-    <w:lsdException w:name="Table Web 1" w:semiHidden="1" w:unhideWhenUsed="1"/>
-    <w:lsdException w:name="Table Web 2" w:semiHidden="1" w:unhideWhenUsed="1"/>
-    <w:lsdException w:name="Table Web 3" w:semiHidden="1" w:unhideWhenUsed="1"/>
-    <w:lsdException w:name="Balloon Text" w:semiHidden="1" w:unhideWhenUsed="1"/>
-    <w:lsdException w:name="Table Grid" w:uiPriority="39"/>
-    <w:lsdException w:name="Table Theme" w:semiHidden="1" w:unhideWhenUsed="1"/>
-    <w:lsdException w:name="Placeholder Text" w:semiHidden="1"/>
-    <w:lsdException w:name="No Spacing" w:uiPriority="1" w:qFormat="1"/>
-    <w:lsdException w:name="Light Shading" w:uiPriority="60"/>
-    <w:lsdException w:name="Light List" w:uiPriority="61"/>
-    <w:lsdException w:name="Light Grid" w:uiPriority="62"/>
-    <w:lsdException w:name="Medium Shading 1" w:uiPriority="63"/>
-    <w:lsdException w:name="Medium Shading 2" w:uiPriority="64"/>
-    <w:lsdException w:name="Medium List 1" w:uiPriority="65"/>
-    <w:lsdException w:name="Medium List 2" w:uiPriority="66"/>
-    <w:lsdException w:name="Medium Grid 1" w:uiPriority="67"/>
-    <w:lsdException w:name="Medium Grid 2" w:uiPriority="68"/>
-    <w:lsdException w:name="Medium Grid 3" w:uiPriority="69"/>
-    <w:lsdException w:name="Dark List" w:uiPriority="70"/>
-    <w:lsdException w:name="Colorful Shading" w:uiPriority="71"/>
-    <w:lsdException w:name="Colorful List" w:uiPriority="72"/>
-    <w:lsdException w:name="Colorful Grid" w:uiPriority="73"/>
-    <w:lsdException w:name="Light Shading Accent 1" w:uiPriority="60"/>
-    <w:lsdException w:name="Light List Accent 1" w:uiPriority="61"/>
-    <w:lsdException w:name="Light Grid Accent 1" w:uiPriority="62"/>
-    <w:lsdException w:name="Medium Shading 1 Accent 1" w:uiPriority="63"/>
-    <w:lsdException w:name="Medium Shading 2 Accent 1" w:uiPriority="64"/>
-    <w:lsdException w:name="Medium List 1 Accent 1" w:uiPriority="65"/>
-    <w:lsdException w:name="Revision" w:semiHidden="1"/>
-    <w:lsdException w:name="List Paragraph" w:uiPriority="34" w:qFormat="1"/>
-    <w:lsdException w:name="Quote" w:uiPriority="29" w:qFormat="1"/>
-    <w:lsdException w:name="Intense Quote" w:uiPriority="30" w:qFormat="1"/>
-    <w:lsdException w:name="Medium List 2 Accent 1" w:uiPriority="66"/>
-    <w:lsdException w:name="Medium Grid 1 Accent 1" w:uiPriority="67"/>
-    <w:lsdException w:name="Medium Grid 2 Accent 1" w:uiPriority="68"/>
-    <w:lsdException w:name="Medium Grid 3 Accent 1" w:uiPriority="69"/>
-    <w:lsdException w:name="Dark List Accent 1" w:uiPriority="70"/>
-    <w:lsdException w:name="Colorful Shading Accent 1" w:uiPriority="71"/>
-    <w:lsdException w:name="Colorful List Accent 1" w:uiPriority="72"/>
-    <w:lsdException w:name="Colorful Grid Accent 1" w:uiPriority="73"/>
-    <w:lsdException w:name="Light Shading Accent 2" w:uiPriority="60"/>
-    <w:lsdException w:name="Light List Accent 2" w:uiPriority="61"/>
-    <w:lsdException w:name="Light Grid Accent 2" w:uiPriority="62"/>
-    <w:lsdException w:name="Medium Shading 1 Accent 2" w:uiPriority="63"/>
-    <w:lsdException w:name="Medium Shading 2 Accent 2" w:uiPriority="64"/>
-    <w:lsdException w:name="Medium List 1 Accent 2" w:uiPriority="65"/>
-    <w:lsdException w:name="Medium List 2 Accent 2" w:uiPriority="66"/>
-    <w:lsdException w:name="Medium Grid 1 Accent 2" w:uiPriority="67"/>
-    <w:lsdException w:name="Medium Grid 2 Accent 2" w:uiPriority="68"/>
-    <w:lsdException w:name="Medium Grid 3 Accent 2" w:uiPriority="69"/>
-    <w:lsdException w:name="Dark List Accent 2" w:uiPriority="70"/>
-    <w:lsdException w:name="Colorful Shading Accent 2" w:uiPriority="71"/>
-    <w:lsdException w:name="Colorful List Accent 2" w:uiPriority="72"/>
-    <w:lsdException w:name="Colorful Grid Accent 2" w:uiPriority="73"/>
-    <w:lsdException w:name="Light Shading Accent 3" w:uiPriority="60"/>
-    <w:lsdException w:name="Light List Accent 3" w:uiPriority="61"/>
-    <w:lsdException w:name="Light Grid Accent 3" w:uiPriority="62"/>
-    <w:lsdException w:name="Medium Shading 1 Accent 3" w:uiPriority="63"/>
-    <w:lsdException w:name="Medium Shading 2 Accent 3" w:uiPriority="64"/>
-    <w:lsdException w:name="Medium List 1 Accent 3" w:uiPriority="65"/>
-    <w:lsdException w:name="Medium List 2 Accent 3" w:uiPriority="66"/>
-    <w:lsdException w:name="Medium Grid 1 Accent 3" w:uiPriority="67"/>
-    <w:lsdException w:name="Medium Grid 2 Accent 3" w:uiPriority="68"/>
-    <w:lsdException w:name="Medium Grid 3 Accent 3" w:uiPriority="69"/>
-    <w:lsdException w:name="Dark List Accent 3" w:uiPriority="70"/>
-    <w:lsdException w:name="Colorful Shading Accent 3" w:uiPriority="71"/>
-    <w:lsdException w:name="Colorful List Accent 3" w:uiPriority="72"/>
-    <w:lsdException w:name="Colorful Grid Accent 3" w:uiPriority="73"/>
-    <w:lsdException w:name="Light Shading Accent 4" w:uiPriority="60"/>
-    <w:lsdException w:name="Light List Accent 4" w:uiPriority="61"/>
-    <w:lsdException w:name="Light Grid Accent 4" w:uiPriority="62"/>
-    <w:lsdException w:name="Medium Shading 1 Accent 4" w:uiPriority="63"/>
-    <w:lsdException w:name="Medium Shading 2 Accent 4" w:uiPriority="64"/>
-    <w:lsdException w:name="Medium List 1 Accent 4" w:uiPriority="65"/>
-    <w:lsdException w:name="Medium List 2 Accent 4" w:uiPriority="66"/>
-    <w:lsdException w:name="Medium Grid 1 Accent 4" w:uiPriority="67"/>
-    <w:lsdException w:name="Medium Grid 2 Accent 4" w:uiPriority="68"/>
-    <w:lsdException w:name="Medium Grid 3 Accent 4" w:uiPriority="69"/>
-    <w:lsdException w:name="Dark List Accent 4" w:uiPriority="70"/>
-    <w:lsdException w:name="Colorful Shading Accent 4" w:uiPriority="71"/>
-    <w:lsdException w:name="Colorful List Accent 4" w:uiPriority="72"/>
-    <w:lsdException w:name="Colorful Grid Accent 4" w:uiPriority="73"/>
-    <w:lsdException w:name="Light Shading Accent 5" w:uiPriority="60"/>
-    <w:lsdException w:name="Light List Accent 5" w:uiPriority="61"/>
-    <w:lsdException w:name="Light Grid Accent 5" w:uiPriority="62"/>
-    <w:lsdException w:name="Medium Shading 1 Accent 5" w:uiPriority="63"/>
-    <w:lsdException w:name="Medium Shading 2 Accent 5" w:uiPriority="64"/>
-    <w:lsdException w:name="Medium List 1 Accent 5" w:uiPriority="65"/>
-    <w:lsdException w:name="Medium List 2 Accent 5" w:uiPriority="66"/>
-    <w:lsdException w:name="Medium Grid 1 Accent 5" w:uiPriority="67"/>
-    <w:lsdException w:name="Medium Grid 2 Accent 5" w:uiPriority="68"/>
-    <w:lsdException w:name="Medium Grid 3 Accent 5" w:uiPriority="69"/>
-    <w:lsdException w:name="Dark List Accent 5" w:uiPriority="70"/>
-    <w:lsdException w:name="Colorful Shading Accent 5" w:uiPriority="71"/>
-    <w:lsdException w:name="Colorful List Accent 5" w:uiPriority="72"/>
-    <w:lsdException w:name="Colorful Grid Accent 5" w:uiPriority="73"/>
-    <w:lsdException w:name="Light Shading Accent 6" w:uiPriority="60"/>
-    <w:lsdException w:name="Light List Accent 6" w:uiPriority="61"/>
-    <w:lsdException w:name="Light Grid Accent 6" w:uiPriority="62"/>
-    <w:lsdException w:name="Medium Shading 1 Accent 6" w:uiPriority="63"/>
-    <w:lsdException w:name="Medium Shading 2 Accent 6" w:uiPriority="64"/>
-    <w:lsdException w:name="Medium List 1 Accent 6" w:uiPriority="65"/>
-    <w:lsdException w:name="Medium List 2 Accent 6" w:uiPriority="66"/>
-    <w:lsdException w:name="Medium Grid 1 Accent 6" w:uiPriority="67"/>
-    <w:lsdException w:name="Medium Grid 2 Accent 6" w:uiPriority="68"/>
-    <w:lsdException w:name="Medium Grid 3 Accent 6" w:uiPriority="69"/>
-    <w:lsdException w:name="Dark List Accent 6" w:uiPriority="70"/>
-    <w:lsdException w:name="Colorful Shading Accent 6" w:uiPriority="71"/>
-    <w:lsdException w:name="Colorful List Accent 6" w:uiPriority="72"/>
-    <w:lsdException w:name="Colorful Grid Accent 6" w:uiPriority="73"/>
-    <w:lsdException w:name="Subtle Emphasis" w:uiPriority="19" w:qFormat="1"/>
-    <w:lsdException w:name="Intense Emphasis" w:uiPriority="21" w:qFormat="1"/>
-    <w:lsdException w:name="Subtle Reference" w:uiPriority="31" w:qFormat="1"/>
-    <w:lsdException w:name="Intense Reference" w:uiPriority="32" w:qFormat="1"/>
-    <w:lsdException w:name="Book Title" w:uiPriority="33" w:qFormat="1"/>
-    <w:lsdException w:name="Bibliography" w:semiHidden="1" w:uiPriority="37" w:unhideWhenUsed="1"/>
-    <w:lsdException w:name="TOC Heading" w:semiHidden="1" w:uiPriority="39" w:unhideWhenUsed="1" w:qFormat="1"/>
-    <w:lsdException w:name="Plain Table 1" w:uiPriority="41"/>
-    <w:lsdException w:name="Plain Table 2" w:uiPriority="42"/>
-    <w:lsdException w:name="Plain Table 3" w:uiPriority="43"/>
-    <w:lsdException w:name="Plain Table 4" w:uiPriority="44"/>
-    <w:lsdException w:name="Plain Table 5" w:uiPriority="45"/>
-    <w:lsdException w:name="Grid Table Light" w:uiPriority="40"/>
-    <w:lsdException w:name="Grid Table 1 Light" w:uiPriority="46"/>
-    <w:lsdException w:name="Grid Table 2" w:uiPriority="47"/>
-    <w:lsdException w:name="Grid Table 3" w:uiPriority="48"/>
-    <w:lsdException w:name="Grid Table 4" w:uiPriority="49"/>
-    <w:lsdException w:name="Grid Table 5 Dark" w:uiPriority="50"/>
-    <w:lsdException w:name="Grid Table 6 Colorful" w:uiPriority="51"/>
-    <w:lsdException w:name="Grid Table 7 Colorful" w:uiPriority="52"/>
-    <w:lsdException w:name="Grid Table 1 Light Accent 1" w:uiPriority="46"/>
-    <w:lsdException w:name="Grid Table 2 Accent 1" w:uiPriority="47"/>
-    <w:lsdException w:name="Grid Table 3 Accent 1" w:uiPriority="48"/>
-    <w:lsdException w:name="Grid Table 4 Accent 1" w:uiPriority="49"/>
-    <w:lsdException w:name="Grid Table 5 Dark Accent 1" w:uiPriority="50"/>
-    <w:lsdException w:name="Grid Table 6 Colorful Accent 1" w:uiPriority="51"/>
-    <w:lsdException w:name="Grid Table 7 Colorful Accent 1" w:uiPriority="52"/>
-    <w:lsdException w:name="Grid Table 1 Light Accent 2" w:uiPriority="46"/>
-    <w:lsdException w:name="Grid Table 2 Accent 2" w:uiPriority="47"/>
-    <w:lsdException w:name="Grid Table 3 Accent 2" w:uiPriority="48"/>
-    <w:lsdException w:name="Grid Table 4 Accent 2" w:uiPriority="49"/>
-    <w:lsdException w:name="Grid Table 5 Dark Accent 2" w:uiPriority="50"/>
-    <w:lsdException w:name="Grid Table 6 Colorful Accent 2" w:uiPriority="51"/>
-    <w:lsdException w:name="Grid Table 7 Colorful Accent 2" w:uiPriority="52"/>
-    <w:lsdException w:name="Grid Table 1 Light Accent 3" w:uiPriority="46"/>
-    <w:lsdException w:name="Grid Table 2 Accent 3" w:uiPriority="47"/>
-    <w:lsdException w:name="Grid Table 3 Accent 3" w:uiPriority="48"/>
-    <w:lsdException w:name="Grid Table 4 Accent 3" w:uiPriority="49"/>
-    <w:lsdException w:name="Grid Table 5 Dark Accent 3" w:uiPriority="50"/>
-    <w:lsdException w:name="Grid Table 6 Colorful Accent 3" w:uiPriority="51"/>
-    <w:lsdException w:name="Grid Table 7 Colorful Accent 3" w:uiPriority="52"/>
-    <w:lsdException w:name="Grid Table 1 Light Accent 4" w:uiPriority="46"/>
-    <w:lsdException w:name="Grid Table 2 Accent 4" w:uiPriority="47"/>
-    <w:lsdException w:name="Grid Table 3 Accent 4" w:uiPriority="48"/>
-    <w:lsdException w:name="Grid Table 4 Accent 4" w:uiPriority="49"/>
-    <w:lsdException w:name="Grid Table 5 Dark Accent 4" w:uiPriority="50"/>
-    <w:lsdException w:name="Grid Table 6 Colorful Accent 4" w:uiPriority="51"/>
-    <w:lsdException w:name="Grid Table 7 Colorful Accent 4" w:uiPriority="52"/>
-    <w:lsdException w:name="Grid Table 1 Light Accent 5" w:uiPriority="46"/>
-    <w:lsdException w:name="Grid Table 2 Accent 5" w:uiPriority="47"/>
-    <w:lsdException w:name="Grid Table 3 Accent 5" w:uiPriority="48"/>
-    <w:lsdException w:name="Grid Table 4 Accent 5" w:uiPriority="49"/>
-    <w:lsdException w:name="Grid Table 5 Dark Accent 5" w:uiPriority="50"/>
-    <w:lsdException w:name="Grid Table 6 Colorful Accent 5" w:uiPriority="51"/>
-    <w:lsdException w:name="Grid Table 7 Colorful Accent 5" w:uiPriority="52"/>
-    <w:lsdException w:name="Grid Table 1 Light Accent 6" w:uiPriority="46"/>
-    <w:lsdException w:name="Grid Table 2 Accent 6" w:uiPriority="47"/>
-    <w:lsdException w:name="Grid Table 3 Accent 6" w:uiPriority="48"/>
-    <w:lsdException w:name="Grid Table 4 Accent 6" w:uiPriority="49"/>
-    <w:lsdException w:name="Grid Table 5 Dark Accent 6" w:uiPriority="50"/>
-    <w:lsdException w:name="Grid Table 6 Colorful Accent 6" w:uiPriority="51"/>
-    <w:lsdException w:name="Grid Table 7 Colorful Accent 6" w:uiPriority="52"/>
-    <w:lsdException w:name="List Table 1 Light" w:uiPriority="46"/>
-    <w:lsdException w:name="List Table 2" w:uiPriority="47"/>
-    <w:lsdException w:name="List Table 3" w:uiPriority="48"/>
-    <w:lsdException w:name="List Table 4" w:uiPriority="49"/>
-    <w:lsdException w:name="List Table 5 Dark" w:uiPriority="50"/>
-    <w:lsdException w:name="List Table 6 Colorful" w:uiPriority="51"/>
-    <w:lsdException w:name="List Table 7 Colorful" w:uiPriority="52"/>
-    <w:lsdException w:name="List Table 1 Light Accent 1" w:uiPriority="46"/>
-    <w:lsdException w:name="List Table 2 Accent 1" w:uiPriority="47"/>
-    <w:lsdException w:name="List Table 3 Accent 1" w:uiPriority="48"/>
-    <w:lsdException w:name="List Table 4 Accent 1" w:uiPriority="49"/>
-    <w:lsdException w:name="List Table 5 Dark Accent 1" w:uiPriority="50"/>
-    <w:lsdException w:name="List Table 6 Colorful Accent 1" w:uiPriority="51"/>
-    <w:lsdException w:name="List Table 7 Colorful Accent 1" w:uiPriority="52"/>
-    <w:lsdException w:name="List Table 1 Light Accent 2" w:uiPriority="46"/>
-    <w:lsdException w:name="List Table 2 Accent 2" w:uiPriority="47"/>
-    <w:lsdException w:name="List Table 3 Accent 2" w:uiPriority="48"/>
-    <w:lsdException w:name="List Table 4 Accent 2" w:uiPriority="49"/>
-    <w:lsdException w:name="List Table 5 Dark Accent 2" w:uiPriority="50"/>
-    <w:lsdException w:name="List Table 6 Colorful Accent 2" w:uiPriority="51"/>
-    <w:lsdException w:name="List Table 7 Colorful Accent 2" w:uiPriority="52"/>
-    <w:lsdException w:name="List Table 1 Light Accent 3" w:uiPriority="46"/>
-    <w:lsdException w:name="List Table 2 Accent 3" w:uiPriority="47"/>
-    <w:lsdException w:name="List Table 3 Accent 3" w:uiPriority="48"/>
-    <w:lsdException w:name="List Table 4 Accent 3" w:uiPriority="49"/>
-    <w:lsdException w:name="List Table 5 Dark Accent 3" w:uiPriority="50"/>
-    <w:lsdException w:name="List Table 6 Colorful Accent 3" w:uiPriority="51"/>
-    <w:lsdException w:name="List Table 7 Colorful Accent 3" w:uiPriority="52"/>
-    <w:lsdException w:name="List Table 1 Light Accent 4" w:uiPriority="46"/>
-    <w:lsdException w:name="List Table 2 Accent 4" w:uiPriority="47"/>
-    <w:lsdException w:name="List Table 3 Accent 4" w:uiPriority="48"/>
-    <w:lsdException w:name="List Table 4 Accent 4" w:uiPriority="49"/>
-    <w:lsdException w:name="List Table 5 Dark Accent 4" w:uiPriority="50"/>
-    <w:lsdException w:name="List Table 6 Colorful Accent 4" w:uiPriority="51"/>
-    <w:lsdException w:name="List Table 7 Colorful Accent 4" w:uiPriority="52"/>
-    <w:lsdException w:name="List Table 1 Light Accent 5" w:uiPriority="46"/>
-    <w:lsdException w:name="List Table 2 Accent 5" w:uiPriority="47"/>
-    <w:lsdException w:name="List Table 3 Accent 5" w:uiPriority="48"/>
-    <w:lsdException w:name="List Table 4 Accent 5" w:uiPriority="49"/>
-    <w:lsdException w:name="List Table 5 Dark Accent 5" w:uiPriority="50"/>
-    <w:lsdException w:name="List Table 6 Colorful Accent 5" w:uiPriority="51"/>
-    <w:lsdException w:name="List Table 7 Colorful Accent 5" w:uiPriority="52"/>
-    <w:lsdException w:name="List Table 1 Light Accent 6" w:uiPriority="46"/>
-    <w:lsdException w:name="List Table 2 Accent 6" w:uiPriority="47"/>
-    <w:lsdException w:name="List Table 3 Accent 6" w:uiPriority="48"/>
-    <w:lsdException w:name="List Table 4 Accent 6" w:uiPriority="49"/>
-    <w:lsdException w:name="List Table 5 Dark Accent 6" w:uiPriority="50"/>
-    <w:lsdException w:name="List Table 6 Colorful Accent 6" w:uiPriority="51"/>
-    <w:lsdException w:name="List Table 7 Colorful Accent 6" w:uiPriority="52"/>
-  </w:latentStyles>
-  <w:style w:type="paragraph" w:default="1" w:styleId="Normal">
-    <w:name w:val="Normal"/>
-    <w:qFormat/>
-  </w:style>
-  <w:style w:type="character" w:default="1" w:styleId="DefaultParagraphFont">
-    <w:name w:val="Default Paragraph Font"/>
-    <w:uiPriority w:val="1"/>
-    <w:semiHidden/>
-    <w:unhideWhenUsed/>
-  </w:style>
-  <w:style w:type="table" w:default="1" w:styleId="TableNormal">
-    <w:name w:val="Normal Table"/>
-    <w:uiPriority w:val="99"/>
-    <w:semiHidden/>
-    <w:unhideWhenUsed/>
-    <w:tblPr>
-      <w:tblInd w:w="0" w:type="dxa"/>
-      <w:tblCellMar>
-        <w:top w:w="0" w:type="dxa"/>
-        <w:left w:w="108" w:type="dxa"/>
-        <w:bottom w:w="0" w:type="dxa"/>
-        <w:right w:w="108" w:type="dxa"/>
-      </w:tblCellMar>
-    </w:tblPr>
-  </w:style>
-  <w:style w:type="numbering" w:default="1" w:styleId="NoList">
-    <w:name w:val="No List"/>
-    <w:uiPriority w:val="99"/>
-    <w:semiHidden/>
-    <w:unhideWhenUsed/>
-  </w:style>
-</w:styles>
-</file>
-
-<file path=word/glossary/webSettings.xml><?xml version="1.0" encoding="utf-8"?>
-<w:webSettings xmlns:mc="http://schemas.openxmlformats.org/markup-compatibility/2006" xmlns:r="http://schemas.openxmlformats.org/officeDocument/2006/relationships" xmlns:w="http://schemas.openxmlformats.org/wordprocessingml/2006/main" xmlns:w14="http://schemas.microsoft.com/office/word/2010/wordml" xmlns:w15="http://schemas.microsoft.com/office/word/2012/wordml" mc:Ignorable="w14 w15"/>
-</file>
-
 <file path=word/theme/theme1.xml><?xml version="1.0" encoding="utf-8"?>
 <a:theme xmlns:a="http://schemas.openxmlformats.org/drawingml/2006/main" name="Office Theme">
   <a:themeElements>
@@ -16005,7 +15250,7 @@
 </file>
 
 <file path=customXml/itemProps1.xml><?xml version="1.0" encoding="utf-8"?>
-<ds:datastoreItem xmlns:ds="http://schemas.openxmlformats.org/officeDocument/2006/customXml" ds:itemID="{FC55FFB5-DE77-4661-A448-D26B5F82AEE9}">
+<ds:datastoreItem xmlns:ds="http://schemas.openxmlformats.org/officeDocument/2006/customXml" ds:itemID="{958A7A93-190D-4F8D-845A-D5601B849D78}">
   <ds:schemaRefs>
     <ds:schemaRef ds:uri="http://schemas.openxmlformats.org/officeDocument/2006/bibliography"/>
   </ds:schemaRefs>

</xml_diff>